<commit_message>
Update a link at section AF PGI 5301.91.
</commit_message>
<xml_diff>
--- a/AFFARS/SOURCE/pgi_5301.docx
+++ b/AFFARS/SOURCE/pgi_5301.docx
@@ -2029,23 +2029,7 @@
                   <w:rFonts w:cstheme="minorHAnsi"/>
                   <w:sz w:val="20"/>
                 </w:rPr>
-                <w:t>PGI 5301</w:t>
-              </w:r>
-              <w:r>
-                <w:rPr>
-                  <w:rStyle w:val="Hyperlink"/>
-                  <w:rFonts w:cstheme="minorHAnsi"/>
-                  <w:sz w:val="20"/>
-                </w:rPr>
-                <w:t>.</w:t>
-              </w:r>
-              <w:r>
-                <w:rPr>
-                  <w:rStyle w:val="Hyperlink"/>
-                  <w:rFonts w:cstheme="minorHAnsi"/>
-                  <w:sz w:val="20"/>
-                </w:rPr>
-                <w:t>90</w:t>
+                <w:t>PGI 5301.90</w:t>
               </w:r>
             </w:hyperlink>
           </w:p>
@@ -2802,49 +2786,16 @@
                 <w:sz w:val="20"/>
               </w:rPr>
             </w:pPr>
-            <w:r>
-              <w:fldChar w:fldCharType="begin"/>
-            </w:r>
-            <w:r>
-              <w:instrText>HYPERLINK  \l "_AF_PGI_5301.91"</w:instrText>
-            </w:r>
-            <w:r>
-              <w:fldChar w:fldCharType="separate"/>
-            </w:r>
-            <w:r>
-              <w:rPr>
-                <w:rStyle w:val="Hyperlink"/>
-                <w:rFonts w:cstheme="minorHAnsi"/>
-                <w:sz w:val="20"/>
-              </w:rPr>
-              <w:t>PGI 5301</w:t>
-            </w:r>
-            <w:r>
-              <w:rPr>
-                <w:rStyle w:val="Hyperlink"/>
-                <w:rFonts w:cstheme="minorHAnsi"/>
-                <w:sz w:val="20"/>
-              </w:rPr>
-              <w:t>.</w:t>
-            </w:r>
-            <w:r>
-              <w:rPr>
-                <w:rStyle w:val="Hyperlink"/>
-                <w:rFonts w:cstheme="minorHAnsi"/>
-                <w:sz w:val="20"/>
-              </w:rPr>
-              <w:t>91</w:t>
-            </w:r>
-            <w:r>
-              <w:rPr>
-                <w:rStyle w:val="Hyperlink"/>
-                <w:rFonts w:cstheme="minorHAnsi"/>
-                <w:sz w:val="20"/>
-              </w:rPr>
-              <w:fldChar w:fldCharType="end"/>
-            </w:r>
-            <w:bookmarkStart w:id="0" w:name="_GoBack"/>
-            <w:bookmarkEnd w:id="0"/>
+            <w:hyperlink w:anchor="_AF_PGI_5301.91" w:history="1">
+              <w:r>
+                <w:rPr>
+                  <w:rStyle w:val="Hyperlink"/>
+                  <w:rFonts w:cstheme="minorHAnsi"/>
+                  <w:sz w:val="20"/>
+                </w:rPr>
+                <w:t>PGI 5301.91</w:t>
+              </w:r>
+            </w:hyperlink>
           </w:p>
         </w:tc>
         <w:tc>
@@ -2915,23 +2866,7 @@
                   <w:rFonts w:cstheme="minorHAnsi"/>
                   <w:sz w:val="20"/>
                 </w:rPr>
-                <w:t>PGI 530</w:t>
-              </w:r>
-              <w:r>
-                <w:rPr>
-                  <w:rStyle w:val="Hyperlink"/>
-                  <w:rFonts w:cstheme="minorHAnsi"/>
-                  <w:sz w:val="20"/>
-                </w:rPr>
-                <w:t>1</w:t>
-              </w:r>
-              <w:r>
-                <w:rPr>
-                  <w:rStyle w:val="Hyperlink"/>
-                  <w:rFonts w:cstheme="minorHAnsi"/>
-                  <w:sz w:val="20"/>
-                </w:rPr>
-                <w:t>.91</w:t>
+                <w:t>PGI 5301.91</w:t>
               </w:r>
             </w:hyperlink>
           </w:p>
@@ -3239,8 +3174,8 @@
       <w:r>
         <w:t>Federal Acquisition Regulations System</w:t>
       </w:r>
-      <w:bookmarkStart w:id="1" w:name="_AF_PGI_5301.108"/>
-      <w:bookmarkEnd w:id="1"/>
+      <w:bookmarkStart w:id="0" w:name="_AF_PGI_5301.108"/>
+      <w:bookmarkEnd w:id="0"/>
     </w:p>
     <w:p>
       <w:pPr>
@@ -3471,8 +3406,8 @@
       <w:r>
         <w:t>For defective pricing actions, the DCAA Recommended Price Adjustment (RPA).</w:t>
       </w:r>
-      <w:bookmarkStart w:id="2" w:name="_AF_PGI_5301.170-2"/>
-      <w:bookmarkEnd w:id="2"/>
+      <w:bookmarkStart w:id="1" w:name="_AF_PGI_5301.170-2"/>
+      <w:bookmarkEnd w:id="1"/>
     </w:p>
     <w:p>
       <w:pPr>
@@ -4171,8 +4106,8 @@
         </w:rPr>
         <w:t>eview.  The contract may not be awarded until disposition of any Peer Review recommendations.</w:t>
       </w:r>
-      <w:bookmarkStart w:id="3" w:name="_AF_PGI_5301.170-3"/>
-      <w:bookmarkEnd w:id="3"/>
+      <w:bookmarkStart w:id="2" w:name="_AF_PGI_5301.170-3"/>
+      <w:bookmarkEnd w:id="2"/>
     </w:p>
     <w:p>
       <w:pPr>
@@ -4246,8 +4181,8 @@
         </w:rPr>
         <w:t xml:space="preserve"> at least 10 business days prior to the required review.</w:t>
       </w:r>
-      <w:bookmarkStart w:id="4" w:name="_AF_PGI_5301.170-4"/>
-      <w:bookmarkEnd w:id="4"/>
+      <w:bookmarkStart w:id="3" w:name="_AF_PGI_5301.170-4"/>
+      <w:bookmarkEnd w:id="3"/>
     </w:p>
     <w:p>
       <w:pPr>
@@ -4381,8 +4316,8 @@
         </w:rPr>
         <w:t xml:space="preserve"> their SCO.</w:t>
       </w:r>
-      <w:bookmarkStart w:id="5" w:name="_AF_PGI_5301.602-3-90"/>
-      <w:bookmarkEnd w:id="5"/>
+      <w:bookmarkStart w:id="4" w:name="_AF_PGI_5301.602-3-90"/>
+      <w:bookmarkEnd w:id="4"/>
     </w:p>
     <w:p>
       <w:pPr>
@@ -4942,8 +4877,8 @@
         </w:rPr>
         <w:t xml:space="preserve"> template when preparing ratifications.</w:t>
       </w:r>
-      <w:bookmarkStart w:id="6" w:name="_AF_PGI_5301.9001(b)"/>
-      <w:bookmarkEnd w:id="6"/>
+      <w:bookmarkStart w:id="5" w:name="_AF_PGI_5301.9001(b)"/>
+      <w:bookmarkEnd w:id="5"/>
     </w:p>
     <w:p>
       <w:pPr>
@@ -5091,8 +5026,8 @@
         </w:rPr>
         <w:t>Guidelines.</w:t>
       </w:r>
-      <w:bookmarkStart w:id="7" w:name="_Ref58383052"/>
-      <w:bookmarkEnd w:id="7"/>
+      <w:bookmarkStart w:id="6" w:name="_Ref58383052"/>
+      <w:bookmarkEnd w:id="6"/>
       <w:r>
         <w:rPr>
           <w:rFonts w:eastAsia="Times New Roman"/>
@@ -5728,8 +5663,8 @@
         <w:keepNext w:val="0"/>
         <w:keepLines w:val="0"/>
       </w:pPr>
-      <w:bookmarkStart w:id="8" w:name="_AF_PGI_5301.91"/>
-      <w:bookmarkEnd w:id="8"/>
+      <w:bookmarkStart w:id="7" w:name="_AF_PGI_5301.91"/>
+      <w:bookmarkEnd w:id="7"/>
       <w:r>
         <w:t xml:space="preserve">AF PGI </w:t>
       </w:r>
@@ -5826,8 +5761,8 @@
       <w:r>
         <w:t>Federal Acquisition Regulations System</w:t>
       </w:r>
-      <w:bookmarkStart w:id="9" w:name="_AFDW_PGI_5301.90"/>
-      <w:bookmarkEnd w:id="9"/>
+      <w:bookmarkStart w:id="8" w:name="_AFDW_PGI_5301.90"/>
+      <w:bookmarkEnd w:id="8"/>
     </w:p>
     <w:p>
       <w:pPr>
@@ -6537,8 +6472,8 @@
       <w:r>
         <w:t>Federal Acquisition Regulations System</w:t>
       </w:r>
-      <w:bookmarkStart w:id="10" w:name="_AFICC_PGI_5301.1"/>
-      <w:bookmarkEnd w:id="10"/>
+      <w:bookmarkStart w:id="9" w:name="_AFICC_PGI_5301.1"/>
+      <w:bookmarkEnd w:id="9"/>
     </w:p>
     <w:p>
       <w:pPr>
@@ -6616,8 +6551,8 @@
         </w:rPr>
         <w:t xml:space="preserve"> Supplements.</w:t>
       </w:r>
-      <w:bookmarkStart w:id="11" w:name="_AFICC_PGI_5301.170"/>
-      <w:bookmarkEnd w:id="11"/>
+      <w:bookmarkStart w:id="10" w:name="_AFICC_PGI_5301.170"/>
+      <w:bookmarkEnd w:id="10"/>
     </w:p>
     <w:p>
       <w:pPr>
@@ -6689,8 +6624,8 @@
         </w:rPr>
         <w:t>.</w:t>
       </w:r>
-      <w:bookmarkStart w:id="12" w:name="_AFICC_PGI_5301.404-92"/>
-      <w:bookmarkEnd w:id="12"/>
+      <w:bookmarkStart w:id="11" w:name="_AFICC_PGI_5301.404-92"/>
+      <w:bookmarkEnd w:id="11"/>
     </w:p>
     <w:p>
       <w:pPr>
@@ -6776,8 +6711,8 @@
         </w:rPr>
         <w:t xml:space="preserve">    </w:t>
       </w:r>
-      <w:bookmarkStart w:id="13" w:name="_AFICC_PGI_5301.601-91"/>
-      <w:bookmarkEnd w:id="13"/>
+      <w:bookmarkStart w:id="12" w:name="_AFICC_PGI_5301.601-91"/>
+      <w:bookmarkEnd w:id="12"/>
     </w:p>
     <w:p>
       <w:pPr>
@@ -8711,8 +8646,8 @@
         </w:rPr>
         <w:t xml:space="preserve">). </w:t>
       </w:r>
-      <w:bookmarkStart w:id="14" w:name="_AFICC_PGI_5301.603-2"/>
-      <w:bookmarkEnd w:id="14"/>
+      <w:bookmarkStart w:id="13" w:name="_AFICC_PGI_5301.603-2"/>
+      <w:bookmarkEnd w:id="13"/>
     </w:p>
     <w:p>
       <w:pPr>
@@ -8787,8 +8722,8 @@
         </w:rPr>
         <w:t>).</w:t>
       </w:r>
-      <w:bookmarkStart w:id="15" w:name="_AFICC_PGI_5301.90"/>
-      <w:bookmarkEnd w:id="15"/>
+      <w:bookmarkStart w:id="14" w:name="_AFICC_PGI_5301.90"/>
+      <w:bookmarkEnd w:id="14"/>
     </w:p>
     <w:p>
       <w:pPr>
@@ -9948,8 +9883,8 @@
         </w:rPr>
         <w:t>to exclude an order from business or contract clearance.</w:t>
       </w:r>
-      <w:bookmarkStart w:id="16" w:name="_AFICC_PGI_5301.9001"/>
-      <w:bookmarkEnd w:id="16"/>
+      <w:bookmarkStart w:id="15" w:name="_AFICC_PGI_5301.9001"/>
+      <w:bookmarkEnd w:id="15"/>
     </w:p>
     <w:p>
       <w:pPr>
@@ -10195,8 +10130,8 @@
           <w:t>AFICC/KU – United States Air Forces Europe &amp; Air Forces Africa (USAFE-AFAFRICA)</w:t>
         </w:r>
       </w:hyperlink>
-      <w:bookmarkStart w:id="17" w:name="_AFICC_PGI_5301.9102"/>
-      <w:bookmarkEnd w:id="17"/>
+      <w:bookmarkStart w:id="16" w:name="_AFICC_PGI_5301.9102"/>
+      <w:bookmarkEnd w:id="16"/>
     </w:p>
     <w:p>
       <w:pPr>
@@ -10522,8 +10457,8 @@
         <w:keepNext w:val="0"/>
         <w:keepLines w:val="0"/>
       </w:pPr>
-      <w:bookmarkStart w:id="18" w:name="_AFMC_PGI_5301.290"/>
-      <w:bookmarkEnd w:id="18"/>
+      <w:bookmarkStart w:id="17" w:name="_AFMC_PGI_5301.290"/>
+      <w:bookmarkEnd w:id="17"/>
       <w:r>
         <w:t xml:space="preserve">AFMC PGI 5301.290 </w:t>
       </w:r>
@@ -12102,8 +12037,8 @@
         </w:tabs>
         <w:ind w:left="720" w:hanging="720"/>
       </w:pPr>
-      <w:bookmarkStart w:id="19" w:name="afmc_601"/>
-      <w:bookmarkEnd w:id="19"/>
+      <w:bookmarkStart w:id="18" w:name="afmc_601"/>
+      <w:bookmarkEnd w:id="18"/>
       <w:r>
         <w:rPr>
           <w:b/>
@@ -12398,8 +12333,8 @@
         </w:rPr>
         <w:t>.</w:t>
       </w:r>
-      <w:bookmarkStart w:id="20" w:name="_AFMC_PGI_5301.601(a)(i)(A)(S-91)"/>
-      <w:bookmarkEnd w:id="20"/>
+      <w:bookmarkStart w:id="19" w:name="_AFMC_PGI_5301.601(a)(i)(A)(S-91)"/>
+      <w:bookmarkEnd w:id="19"/>
     </w:p>
     <w:p>
       <w:pPr>
@@ -12547,8 +12482,8 @@
         <w:keepNext w:val="0"/>
         <w:keepLines w:val="0"/>
       </w:pPr>
-      <w:bookmarkStart w:id="21" w:name="_AFMC_PGI_5301.601-90"/>
-      <w:bookmarkEnd w:id="21"/>
+      <w:bookmarkStart w:id="20" w:name="_AFMC_PGI_5301.601-90"/>
+      <w:bookmarkEnd w:id="20"/>
       <w:r>
         <w:rPr>
           <w:bCs/>
@@ -14252,8 +14187,8 @@
         <w:keepNext w:val="0"/>
         <w:keepLines w:val="0"/>
       </w:pPr>
-      <w:bookmarkStart w:id="22" w:name="_AFMC_PGI_5301.602-2"/>
-      <w:bookmarkEnd w:id="22"/>
+      <w:bookmarkStart w:id="21" w:name="_AFMC_PGI_5301.602-2"/>
+      <w:bookmarkEnd w:id="21"/>
       <w:r>
         <w:rPr>
           <w:rFonts w:eastAsia="Times New Roman"/>
@@ -14509,8 +14444,8 @@
         <w:keepNext w:val="0"/>
         <w:keepLines w:val="0"/>
       </w:pPr>
-      <w:bookmarkStart w:id="23" w:name="_AFMC_PGI_5301.603"/>
-      <w:bookmarkEnd w:id="23"/>
+      <w:bookmarkStart w:id="22" w:name="_AFMC_PGI_5301.603"/>
+      <w:bookmarkEnd w:id="22"/>
       <w:r>
         <w:rPr>
           <w:bCs/>
@@ -15263,36 +15198,13 @@
       </w:r>
     </w:p>
     <w:p>
-      <w:pPr>
-        <w:pStyle w:val="PlainText"/>
-        <w:rPr>
-          <w:rFonts w:ascii="Times New Roman" w:eastAsia="Times New Roman" w:hAnsi="Times New Roman"/>
-          <w:sz w:val="24"/>
-          <w:szCs w:val="24"/>
-        </w:rPr>
-      </w:pPr>
-      <w:r>
-        <w:rPr>
-          <w:rFonts w:ascii="Times New Roman" w:eastAsia="Times New Roman" w:hAnsi="Times New Roman"/>
-          <w:sz w:val="24"/>
-          <w:szCs w:val="24"/>
-        </w:rPr>
+      <w:r>
         <w:t xml:space="preserve">The following language </w:t>
       </w:r>
       <w:r>
-        <w:rPr>
-          <w:rFonts w:ascii="Times New Roman" w:eastAsia="Times New Roman" w:hAnsi="Times New Roman"/>
-          <w:sz w:val="24"/>
-          <w:szCs w:val="24"/>
-        </w:rPr>
         <w:t>is typically</w:t>
       </w:r>
       <w:r>
-        <w:rPr>
-          <w:rFonts w:ascii="Times New Roman" w:eastAsia="Times New Roman" w:hAnsi="Times New Roman"/>
-          <w:sz w:val="24"/>
-          <w:szCs w:val="24"/>
-        </w:rPr>
         <w:t xml:space="preserve"> added to appoint an individual as a combined Contracting Officer, Grants Officer, and Agreements Officer: "Unless sooner terminated, this Contracting Officer appointment is effective as long as the appointee is assigned to: Air Force Materiel Command and the Grants Officer/Agreements Officer appointment is only effective as long as appointee is assigned to: (insert Air Force Research Laboratory or applicable program).”</w:t>
       </w:r>
     </w:p>
@@ -15332,8 +15244,8 @@
         </w:rPr>
         <w:t xml:space="preserve"> </w:t>
       </w:r>
-      <w:bookmarkStart w:id="24" w:name="_AFMC_PGI_5301.90"/>
-      <w:bookmarkEnd w:id="24"/>
+      <w:bookmarkStart w:id="23" w:name="_AFMC_PGI_5301.90"/>
+      <w:bookmarkEnd w:id="23"/>
     </w:p>
     <w:p>
       <w:pPr>
@@ -15358,34 +15270,19 @@
       </w:r>
     </w:p>
     <w:p>
-      <w:pPr>
-        <w:pStyle w:val="Heading3"/>
-        <w:keepNext w:val="0"/>
-        <w:keepLines w:val="0"/>
-      </w:pPr>
-      <w:r>
-        <w:rPr>
-          <w:b w:val="0"/>
-        </w:rPr>
+      <w:r>
         <w:t>5301.9001(d</w:t>
       </w:r>
       <w:proofErr w:type="gramStart"/>
       <w:r>
-        <w:rPr>
-          <w:b w:val="0"/>
-        </w:rPr>
         <w:t>)(</w:t>
       </w:r>
       <w:proofErr w:type="gramEnd"/>
       <w:r>
-        <w:rPr>
-          <w:b w:val="0"/>
-        </w:rPr>
         <w:t>1) Within 24 hours of receipt of the contract file and applicable clearance documents, the CR should perform a cursory analysis to ensure that all required documentation is included in the contract file.  The CR should review the file within five (5) business days of receipt of an acceptable file.</w:t>
       </w:r>
       <w:r>
         <w:rPr>
-          <w:b w:val="0"/>
           <w:strike/>
         </w:rPr>
         <w:t xml:space="preserve"> </w:t>
@@ -17132,7 +17029,7 @@
           <w:bCs/>
         </w:rPr>
       </w:pPr>
-      <w:bookmarkStart w:id="25" w:name="_Toc337192123"/>
+      <w:bookmarkStart w:id="24" w:name="_Toc337192123"/>
       <w:r>
         <w:rPr>
           <w:bCs/>
@@ -17146,7 +17043,7 @@
         </w:rPr>
         <w:t xml:space="preserve">Clearance Approval </w:t>
       </w:r>
-      <w:bookmarkEnd w:id="25"/>
+      <w:bookmarkEnd w:id="24"/>
     </w:p>
     <w:p>
       <w:pPr>
@@ -17368,8 +17265,8 @@
                 <w:szCs w:val="20"/>
               </w:rPr>
             </w:pPr>
-            <w:bookmarkStart w:id="26" w:name="test4"/>
-            <w:bookmarkEnd w:id="26"/>
+            <w:bookmarkStart w:id="25" w:name="test4"/>
+            <w:bookmarkEnd w:id="25"/>
             <w:r>
               <w:rPr>
                 <w:b/>
@@ -17794,8 +17691,8 @@
                 <w:szCs w:val="20"/>
               </w:rPr>
             </w:pPr>
-            <w:bookmarkStart w:id="27" w:name="test6"/>
-            <w:bookmarkEnd w:id="27"/>
+            <w:bookmarkStart w:id="26" w:name="test6"/>
+            <w:bookmarkEnd w:id="26"/>
             <w:r>
               <w:rPr>
                 <w:color w:val="000000"/>
@@ -24660,34 +24557,34 @@
         <w:keepNext w:val="0"/>
         <w:keepLines w:val="0"/>
       </w:pPr>
-      <w:bookmarkStart w:id="28" w:name="_AFMC_PGI_5301.9001"/>
+      <w:bookmarkStart w:id="27" w:name="_AFMC_PGI_5301.9001"/>
+      <w:bookmarkEnd w:id="27"/>
+      <w:r>
+        <w:rPr>
+          <w:bCs/>
+        </w:rPr>
+        <w:t xml:space="preserve">AFMC PGI 5301.9001 </w:t>
+      </w:r>
+      <w:r>
+        <w:rPr>
+          <w:bCs/>
+        </w:rPr>
+        <w:t xml:space="preserve"> </w:t>
+      </w:r>
+      <w:r>
+        <w:rPr>
+          <w:bCs/>
+        </w:rPr>
+        <w:t xml:space="preserve"> </w:t>
+      </w:r>
+      <w:r>
+        <w:rPr>
+          <w:bCs/>
+        </w:rPr>
+        <w:t>Policy, Thresholds, and Approvals</w:t>
+      </w:r>
+      <w:bookmarkStart w:id="28" w:name="afmc_9001"/>
       <w:bookmarkEnd w:id="28"/>
-      <w:r>
-        <w:rPr>
-          <w:bCs/>
-        </w:rPr>
-        <w:t xml:space="preserve">AFMC PGI 5301.9001 </w:t>
-      </w:r>
-      <w:r>
-        <w:rPr>
-          <w:bCs/>
-        </w:rPr>
-        <w:t xml:space="preserve"> </w:t>
-      </w:r>
-      <w:r>
-        <w:rPr>
-          <w:bCs/>
-        </w:rPr>
-        <w:t xml:space="preserve"> </w:t>
-      </w:r>
-      <w:r>
-        <w:rPr>
-          <w:bCs/>
-        </w:rPr>
-        <w:t>Policy, Thresholds, and Approvals</w:t>
-      </w:r>
-      <w:bookmarkStart w:id="29" w:name="afmc_9001"/>
-      <w:bookmarkEnd w:id="29"/>
     </w:p>
     <w:p>
       <w:pPr>
@@ -24770,6 +24667,7 @@
           <w:color w:val="70AD47" w:themeColor="accent6"/>
         </w:rPr>
       </w:pPr>
+      <w:bookmarkStart w:id="29" w:name="_GoBack"/>
       <w:r>
         <w:rPr>
           <w:rFonts w:ascii="Times New Roman" w:hAnsi="Times New Roman" w:cs="Times New Roman"/>
@@ -24792,6 +24690,7 @@
         <w:t>.</w:t>
       </w:r>
     </w:p>
+    <w:bookmarkEnd w:id="29"/>
     <w:p>
       <w:pPr>
         <w:pStyle w:val="NormalWeb"/>
@@ -29721,7 +29620,7 @@
   <w:abstractNum w:abstractNumId="0">
     <w:nsid w:val="FFFFFF7C"/>
     <w:multiLevelType w:val="singleLevel"/>
-    <w:tmpl w:val="5874ACB4"/>
+    <w:tmpl w:val="89667320"/>
     <w:lvl w:ilvl="0">
       <w:start w:val="1"/>
       <w:numFmt w:val="decimal"/>
@@ -29738,7 +29637,7 @@
   <w:abstractNum w:abstractNumId="1">
     <w:nsid w:val="FFFFFF7D"/>
     <w:multiLevelType w:val="singleLevel"/>
-    <w:tmpl w:val="0CF09C36"/>
+    <w:tmpl w:val="D41606DC"/>
     <w:lvl w:ilvl="0">
       <w:start w:val="1"/>
       <w:numFmt w:val="decimal"/>
@@ -29755,7 +29654,7 @@
   <w:abstractNum w:abstractNumId="2">
     <w:nsid w:val="FFFFFF7E"/>
     <w:multiLevelType w:val="singleLevel"/>
-    <w:tmpl w:val="D2CC8F82"/>
+    <w:tmpl w:val="7A940FA0"/>
     <w:lvl w:ilvl="0">
       <w:start w:val="1"/>
       <w:numFmt w:val="decimal"/>
@@ -29772,7 +29671,7 @@
   <w:abstractNum w:abstractNumId="3">
     <w:nsid w:val="FFFFFF7F"/>
     <w:multiLevelType w:val="singleLevel"/>
-    <w:tmpl w:val="83304192"/>
+    <w:tmpl w:val="E0FA8E60"/>
     <w:lvl w:ilvl="0">
       <w:start w:val="1"/>
       <w:numFmt w:val="decimal"/>
@@ -29789,7 +29688,7 @@
   <w:abstractNum w:abstractNumId="4">
     <w:nsid w:val="FFFFFF80"/>
     <w:multiLevelType w:val="singleLevel"/>
-    <w:tmpl w:val="48543E2A"/>
+    <w:tmpl w:val="A128FF30"/>
     <w:lvl w:ilvl="0">
       <w:start w:val="1"/>
       <w:numFmt w:val="bullet"/>
@@ -29809,7 +29708,7 @@
   <w:abstractNum w:abstractNumId="5">
     <w:nsid w:val="FFFFFF81"/>
     <w:multiLevelType w:val="singleLevel"/>
-    <w:tmpl w:val="72C8CE6A"/>
+    <w:tmpl w:val="DB60B192"/>
     <w:lvl w:ilvl="0">
       <w:start w:val="1"/>
       <w:numFmt w:val="bullet"/>
@@ -29829,7 +29728,7 @@
   <w:abstractNum w:abstractNumId="6">
     <w:nsid w:val="FFFFFF82"/>
     <w:multiLevelType w:val="singleLevel"/>
-    <w:tmpl w:val="73DE7FD4"/>
+    <w:tmpl w:val="77021BC0"/>
     <w:lvl w:ilvl="0">
       <w:start w:val="1"/>
       <w:numFmt w:val="bullet"/>
@@ -29849,7 +29748,7 @@
   <w:abstractNum w:abstractNumId="7">
     <w:nsid w:val="FFFFFF83"/>
     <w:multiLevelType w:val="singleLevel"/>
-    <w:tmpl w:val="1F7AE1EA"/>
+    <w:tmpl w:val="944470B6"/>
     <w:lvl w:ilvl="0">
       <w:start w:val="1"/>
       <w:numFmt w:val="bullet"/>
@@ -29869,7 +29768,7 @@
   <w:abstractNum w:abstractNumId="8">
     <w:nsid w:val="FFFFFF88"/>
     <w:multiLevelType w:val="singleLevel"/>
-    <w:tmpl w:val="41223B7C"/>
+    <w:tmpl w:val="7ECA7396"/>
     <w:lvl w:ilvl="0">
       <w:start w:val="1"/>
       <w:numFmt w:val="decimal"/>
@@ -29886,7 +29785,7 @@
   <w:abstractNum w:abstractNumId="9">
     <w:nsid w:val="FFFFFF89"/>
     <w:multiLevelType w:val="singleLevel"/>
-    <w:tmpl w:val="55146B5C"/>
+    <w:tmpl w:val="FE62B4DC"/>
     <w:lvl w:ilvl="0">
       <w:start w:val="1"/>
       <w:numFmt w:val="bullet"/>
@@ -34327,28 +34226,19 @@
   <a:extraClrSchemeLst/>
   <a:extLst>
     <a:ext uri="{05A4C25C-085E-4340-85A3-A5531E510DB2}">
-      <thm15:themeFamily xmlns:thm15="http://schemas.microsoft.com/office/thememl/2012/main" xmlns="" name="Office Theme" id="{62F939B6-93AF-4DB8-9C6B-D6C7DFDC589F}" vid="{4A3C46E8-61CC-4603-A589-7422A47A8E4A}"/>
+      <thm15:themeFamily xmlns="" xmlns:thm15="http://schemas.microsoft.com/office/thememl/2012/main" name="Office Theme" id="{62F939B6-93AF-4DB8-9C6B-D6C7DFDC589F}" vid="{4A3C46E8-61CC-4603-A589-7422A47A8E4A}"/>
     </a:ext>
   </a:extLst>
 </a:theme>
 </file>
 
 <file path=customXml/item1.xml><?xml version="1.0" encoding="utf-8"?>
-<?mso-contentType ?>
-<FormTemplates xmlns="http://schemas.microsoft.com/sharepoint/v3/contenttype/forms">
-  <Display>DocumentLibraryForm</Display>
-  <Edit>DocumentLibraryForm</Edit>
-  <New>DocumentLibraryForm</New>
-</FormTemplates>
-</file>
-
-<file path=customXml/item2.xml><?xml version="1.0" encoding="utf-8"?>
 <p:properties xmlns:p="http://schemas.microsoft.com/office/2006/metadata/properties" xmlns:xsi="http://www.w3.org/2001/XMLSchema-instance" xmlns:pc="http://schemas.microsoft.com/office/infopath/2007/PartnerControls">
   <documentManagement/>
 </p:properties>
 </file>
 
-<file path=customXml/item3.xml><?xml version="1.0" encoding="utf-8"?>
+<file path=customXml/item2.xml><?xml version="1.0" encoding="utf-8"?>
 <ct:contentTypeSchema xmlns:ct="http://schemas.microsoft.com/office/2006/metadata/contentType" xmlns:ma="http://schemas.microsoft.com/office/2006/metadata/properties/metaAttributes" ct:_="" ma:_="" ma:contentTypeName="Document" ma:contentTypeID="0x0101000621F81D853A1A47817F8198A8130CCF" ma:contentTypeVersion="4" ma:contentTypeDescription="Create a new document." ma:contentTypeScope="" ma:versionID="215d6156fb429bf28cda6676cb7cabd4">
   <xsd:schema xmlns:xsd="http://www.w3.org/2001/XMLSchema" xmlns:xs="http://www.w3.org/2001/XMLSchema" xmlns:p="http://schemas.microsoft.com/office/2006/metadata/properties" targetNamespace="http://schemas.microsoft.com/office/2006/metadata/properties" ma:root="true" ma:fieldsID="1dab2e3c9ece9446628f55e6a105fe53">
     <xsd:element name="properties">
@@ -34462,19 +34352,20 @@
 </ct:contentTypeSchema>
 </file>
 
+<file path=customXml/item3.xml><?xml version="1.0" encoding="utf-8"?>
+<?mso-contentType ?>
+<FormTemplates xmlns="http://schemas.microsoft.com/sharepoint/v3/contenttype/forms">
+  <Display>DocumentLibraryForm</Display>
+  <Edit>DocumentLibraryForm</Edit>
+  <New>DocumentLibraryForm</New>
+</FormTemplates>
+</file>
+
 <file path=customXml/item4.xml><?xml version="1.0" encoding="utf-8"?>
 <b:Sources xmlns:b="http://schemas.openxmlformats.org/officeDocument/2006/bibliography" xmlns="http://schemas.openxmlformats.org/officeDocument/2006/bibliography" SelectedStyle="\APASixthEditionOfficeOnline.xsl" StyleName="APA" Version="6"/>
 </file>
 
 <file path=customXml/itemProps1.xml><?xml version="1.0" encoding="utf-8"?>
-<ds:datastoreItem xmlns:ds="http://schemas.openxmlformats.org/officeDocument/2006/customXml" ds:itemID="{8E55E9DC-7099-4461-A76D-D577D68A77C0}">
-  <ds:schemaRefs>
-    <ds:schemaRef ds:uri="http://schemas.microsoft.com/sharepoint/v3/contenttype/forms"/>
-  </ds:schemaRefs>
-</ds:datastoreItem>
-</file>
-
-<file path=customXml/itemProps2.xml><?xml version="1.0" encoding="utf-8"?>
 <ds:datastoreItem xmlns:ds="http://schemas.openxmlformats.org/officeDocument/2006/customXml" ds:itemID="{A723500B-8A8D-4F4D-BD55-ACDB067B8F14}">
   <ds:schemaRefs>
     <ds:schemaRef ds:uri="http://schemas.microsoft.com/office/2006/metadata/properties"/>
@@ -34483,7 +34374,7 @@
 </ds:datastoreItem>
 </file>
 
-<file path=customXml/itemProps3.xml><?xml version="1.0" encoding="utf-8"?>
+<file path=customXml/itemProps2.xml><?xml version="1.0" encoding="utf-8"?>
 <ds:datastoreItem xmlns:ds="http://schemas.openxmlformats.org/officeDocument/2006/customXml" ds:itemID="{2824E2F4-03DC-486C-A464-0B11EEDCA188}">
   <ds:schemaRefs>
     <ds:schemaRef ds:uri="http://schemas.microsoft.com/office/2006/metadata/contentType"/>
@@ -34499,8 +34390,16 @@
 </ds:datastoreItem>
 </file>
 
+<file path=customXml/itemProps3.xml><?xml version="1.0" encoding="utf-8"?>
+<ds:datastoreItem xmlns:ds="http://schemas.openxmlformats.org/officeDocument/2006/customXml" ds:itemID="{8E55E9DC-7099-4461-A76D-D577D68A77C0}">
+  <ds:schemaRefs>
+    <ds:schemaRef ds:uri="http://schemas.microsoft.com/sharepoint/v3/contenttype/forms"/>
+  </ds:schemaRefs>
+</ds:datastoreItem>
+</file>
+
 <file path=customXml/itemProps4.xml><?xml version="1.0" encoding="utf-8"?>
-<ds:datastoreItem xmlns:ds="http://schemas.openxmlformats.org/officeDocument/2006/customXml" ds:itemID="{EA3A58F8-2D62-4035-8180-B5E733855A53}">
+<ds:datastoreItem xmlns:ds="http://schemas.openxmlformats.org/officeDocument/2006/customXml" ds:itemID="{EAC40D47-E727-41B5-8A67-8873D297113C}">
   <ds:schemaRefs>
     <ds:schemaRef ds:uri="http://schemas.openxmlformats.org/officeDocument/2006/bibliography"/>
   </ds:schemaRefs>

</xml_diff>

<commit_message>
updated the toc's as some were still pointing at the old bookmarks
</commit_message>
<xml_diff>
--- a/AFFARS/SOURCE/pgi_5301.docx
+++ b/AFFARS/SOURCE/pgi_5301.docx
@@ -105,6 +105,7 @@
                 <w:sz w:val="20"/>
               </w:rPr>
             </w:pPr>
+            <w:permStart w:id="470558852" w:edGrp="everyone"/>
             <w:r>
               <w:rPr>
                 <w:rFonts w:cstheme="minorHAnsi"/>
@@ -183,7 +184,7 @@
                 <w:sz w:val="20"/>
               </w:rPr>
             </w:pPr>
-            <w:hyperlink w:anchor="_AFICC_PGI_5301.1" w:history="1">
+            <w:hyperlink w:anchor="_AFICC_PGI_5301.1_1" w:history="1">
               <w:r>
                 <w:rPr>
                   <w:rStyle w:val="Hyperlink"/>
@@ -256,7 +257,7 @@
                 <w:sz w:val="20"/>
               </w:rPr>
             </w:pPr>
-            <w:hyperlink w:anchor="_AF_PGI_5301.108" w:history="1">
+            <w:hyperlink w:anchor="_AF_PGI_5301.108_1" w:history="1">
               <w:r>
                 <w:rPr>
                   <w:rStyle w:val="Hyperlink"/>
@@ -329,7 +330,7 @@
                 <w:sz w:val="20"/>
               </w:rPr>
             </w:pPr>
-            <w:hyperlink w:anchor="_AFICC_PGI_5301.170" w:history="1">
+            <w:hyperlink w:anchor="_AFICC_PGI_5301.170_1" w:history="1">
               <w:r>
                 <w:rPr>
                   <w:rStyle w:val="Hyperlink"/>
@@ -402,7 +403,7 @@
                 <w:sz w:val="20"/>
               </w:rPr>
             </w:pPr>
-            <w:hyperlink w:anchor="_SMC_PGI_5301.170" w:history="1">
+            <w:hyperlink w:anchor="_SMC_PGI_5301.170_1" w:history="1">
               <w:r>
                 <w:rPr>
                   <w:rStyle w:val="Hyperlink"/>
@@ -475,7 +476,7 @@
                 <w:sz w:val="20"/>
               </w:rPr>
             </w:pPr>
-            <w:hyperlink w:anchor="_AF_PGI_5301.170-2" w:history="1">
+            <w:hyperlink w:anchor="_AF_PGI_5301.170-2_1" w:history="1">
               <w:r>
                 <w:rPr>
                   <w:rStyle w:val="Hyperlink"/>
@@ -548,7 +549,7 @@
                 <w:sz w:val="20"/>
               </w:rPr>
             </w:pPr>
-            <w:hyperlink w:anchor="_AF_PGI_5301.170-3" w:history="1">
+            <w:hyperlink w:anchor="_AF_PGI_5301.170-3_1" w:history="1">
               <w:r>
                 <w:rPr>
                   <w:rStyle w:val="Hyperlink"/>
@@ -840,7 +841,7 @@
                 <w:sz w:val="20"/>
               </w:rPr>
             </w:pPr>
-            <w:hyperlink w:anchor="_AFICC_PGI_5301.404-92" w:history="1">
+            <w:hyperlink w:anchor="_AFICC_PGI_5301.404-92_1" w:history="1">
               <w:r>
                 <w:rPr>
                   <w:rStyle w:val="Hyperlink"/>
@@ -912,7 +913,7 @@
                 <w:sz w:val="20"/>
               </w:rPr>
             </w:pPr>
-            <w:hyperlink w:anchor="_AFMC_PGI_5301.601(a)(i)" w:history="1">
+            <w:hyperlink w:anchor="_PGI_5301.601" w:history="1">
               <w:r>
                 <w:rPr>
                   <w:rStyle w:val="Hyperlink"/>
@@ -1221,7 +1222,7 @@
                 <w:sz w:val="20"/>
               </w:rPr>
             </w:pPr>
-            <w:hyperlink w:anchor="_AFICC_PGI_5301.601-91" w:history="1">
+            <w:hyperlink w:anchor="_AFICC_PGI_5301.601-91_1" w:history="1">
               <w:r>
                 <w:rPr>
                   <w:rStyle w:val="Hyperlink"/>
@@ -1294,7 +1295,7 @@
                 <w:sz w:val="20"/>
               </w:rPr>
             </w:pPr>
-            <w:hyperlink w:anchor="afmc_601_91" w:history="1">
+            <w:hyperlink w:anchor="_AFMC_PGI_5301.601-91" w:history="1">
               <w:r>
                 <w:rPr>
                   <w:rStyle w:val="Hyperlink"/>
@@ -1439,7 +1440,7 @@
                 <w:sz w:val="20"/>
               </w:rPr>
             </w:pPr>
-            <w:hyperlink w:anchor="_SMC_PGI_5301.602-2" w:history="1">
+            <w:hyperlink w:anchor="_AFMC_PGI_5301.602-2" w:history="1">
               <w:r>
                 <w:rPr>
                   <w:rStyle w:val="Hyperlink"/>
@@ -1512,7 +1513,7 @@
                 <w:sz w:val="20"/>
               </w:rPr>
             </w:pPr>
-            <w:hyperlink w:anchor="_AF_PGI_5301.602-3-90" w:history="1">
+            <w:hyperlink w:anchor="_AF_PGI_5301.602-3-90_1" w:history="1">
               <w:r>
                 <w:rPr>
                   <w:rStyle w:val="Hyperlink"/>
@@ -1641,6 +1642,7 @@
           </w:p>
         </w:tc>
       </w:tr>
+      <w:permEnd w:id="470558852"/>
       <w:tr>
         <w:trPr>
           <w:trHeight w:val="432"/>
@@ -1658,16 +1660,31 @@
                 <w:sz w:val="20"/>
               </w:rPr>
             </w:pPr>
-            <w:hyperlink w:anchor="smc_603" w:history="1">
-              <w:r>
-                <w:rPr>
-                  <w:rStyle w:val="Hyperlink"/>
-                  <w:rFonts w:cstheme="minorHAnsi"/>
-                  <w:sz w:val="20"/>
-                </w:rPr>
-                <w:t>PGI 5301.603</w:t>
-              </w:r>
-            </w:hyperlink>
+            <w:r>
+              <w:fldChar w:fldCharType="begin"/>
+            </w:r>
+            <w:r>
+              <w:instrText>HYPERLINK  \l "_SMC_PGI_5301.603_1"</w:instrText>
+            </w:r>
+            <w:r>
+              <w:fldChar w:fldCharType="separate"/>
+            </w:r>
+            <w:r>
+              <w:rPr>
+                <w:rStyle w:val="Hyperlink"/>
+                <w:rFonts w:cstheme="minorHAnsi"/>
+                <w:sz w:val="20"/>
+              </w:rPr>
+              <w:t>PGI 5301.603</w:t>
+            </w:r>
+            <w:r>
+              <w:rPr>
+                <w:rStyle w:val="Hyperlink"/>
+                <w:rFonts w:cstheme="minorHAnsi"/>
+                <w:sz w:val="20"/>
+              </w:rPr>
+              <w:fldChar w:fldCharType="end"/>
+            </w:r>
           </w:p>
         </w:tc>
         <w:tc>
@@ -1730,7 +1747,7 @@
                 <w:sz w:val="20"/>
               </w:rPr>
             </w:pPr>
-            <w:hyperlink w:anchor="_SMC_PGI_5301.603" w:history="1">
+            <w:hyperlink w:anchor="_SMC_PGI_5301.603_2" w:history="1">
               <w:r>
                 <w:rPr>
                   <w:rStyle w:val="Hyperlink"/>
@@ -1803,7 +1820,7 @@
                 <w:sz w:val="20"/>
               </w:rPr>
             </w:pPr>
-            <w:hyperlink w:anchor="_USAFA_PGI_5301.603-1" w:history="1">
+            <w:hyperlink w:anchor="_USAFA_PGI_5301.603-1_1" w:history="1">
               <w:r>
                 <w:rPr>
                   <w:rStyle w:val="Hyperlink"/>
@@ -1876,7 +1893,7 @@
                 <w:sz w:val="20"/>
               </w:rPr>
             </w:pPr>
-            <w:hyperlink w:anchor="_AFICC_PGI_5301.603-2" w:history="1">
+            <w:hyperlink w:anchor="_AFICC_PGI_5301.603-2_1" w:history="1">
               <w:r>
                 <w:rPr>
                   <w:rStyle w:val="Hyperlink"/>
@@ -1949,7 +1966,7 @@
                 <w:sz w:val="20"/>
               </w:rPr>
             </w:pPr>
-            <w:hyperlink w:anchor="_AFDW_PGI_5301.90" w:history="1">
+            <w:hyperlink w:anchor="_AFDW_PGI_5301.90_1" w:history="1">
               <w:r>
                 <w:rPr>
                   <w:rStyle w:val="Hyperlink"/>
@@ -2022,7 +2039,7 @@
                 <w:sz w:val="20"/>
               </w:rPr>
             </w:pPr>
-            <w:hyperlink w:anchor="_AFICC_PGI_5301.90" w:history="1">
+            <w:hyperlink w:anchor="_AFICC_PGI_5301.90_1" w:history="1">
               <w:r>
                 <w:rPr>
                   <w:rStyle w:val="Hyperlink"/>
@@ -2095,7 +2112,7 @@
                 <w:sz w:val="20"/>
               </w:rPr>
             </w:pPr>
-            <w:hyperlink w:anchor="_AFMC_PGI_5301.90" w:history="1">
+            <w:hyperlink w:anchor="_AFMC_PGI_5301.90_1" w:history="1">
               <w:r>
                 <w:rPr>
                   <w:rStyle w:val="Hyperlink"/>
@@ -2168,7 +2185,7 @@
                 <w:sz w:val="20"/>
               </w:rPr>
             </w:pPr>
-            <w:hyperlink w:anchor="_USAFA_PGI_5301.90" w:history="1">
+            <w:hyperlink w:anchor="_USAFA_PGI_5301.90_1" w:history="1">
               <w:r>
                 <w:rPr>
                   <w:rStyle w:val="Hyperlink"/>
@@ -2241,7 +2258,7 @@
                 <w:sz w:val="20"/>
               </w:rPr>
             </w:pPr>
-            <w:hyperlink w:anchor="_AFICC_PGI_5301.9001" w:history="1">
+            <w:hyperlink w:anchor="_AFICC_PGI_5301.9001_1" w:history="1">
               <w:r>
                 <w:rPr>
                   <w:rStyle w:val="Hyperlink"/>
@@ -2387,7 +2404,7 @@
                 <w:sz w:val="20"/>
               </w:rPr>
             </w:pPr>
-            <w:hyperlink w:anchor="_SMC_PGI_5301.9001" w:history="1">
+            <w:hyperlink w:anchor="_SMC_PGI_5301.9001_1" w:history="1">
               <w:r>
                 <w:rPr>
                   <w:rStyle w:val="Hyperlink"/>
@@ -2460,7 +2477,7 @@
                 <w:sz w:val="20"/>
               </w:rPr>
             </w:pPr>
-            <w:hyperlink w:anchor="_AF_PGI_5301.9001(b)" w:history="1">
+            <w:hyperlink w:anchor="_AF_PGI_5301.9001(b)_1" w:history="1">
               <w:r>
                 <w:rPr>
                   <w:rStyle w:val="Hyperlink"/>
@@ -2630,7 +2647,7 @@
                 <w:sz w:val="20"/>
               </w:rPr>
             </w:pPr>
-            <w:hyperlink w:anchor="_AFMC_PGI_5301.9001-92" w:history="1">
+            <w:hyperlink w:anchor="_AFMC_PGI_5301.9001-92_1" w:history="1">
               <w:r>
                 <w:rPr>
                   <w:rStyle w:val="Hyperlink"/>
@@ -2706,7 +2723,7 @@
                 <w:sz w:val="20"/>
               </w:rPr>
             </w:pPr>
-            <w:hyperlink w:anchor="_AFMC_PGI_5301.9001-93" w:history="1">
+            <w:hyperlink w:anchor="_AFMC_PGI_5301.9001-93_1" w:history="1">
               <w:r>
                 <w:rPr>
                   <w:rStyle w:val="Hyperlink"/>
@@ -3005,7 +3022,7 @@
                 <w:sz w:val="20"/>
               </w:rPr>
             </w:pPr>
-            <w:hyperlink w:anchor="_AFICC_PGI_5301.9102" w:history="1">
+            <w:hyperlink w:anchor="_AFICC_PGI_5301.9102_1" w:history="1">
               <w:r>
                 <w:rPr>
                   <w:rStyle w:val="Hyperlink"/>
@@ -3078,7 +3095,7 @@
                 <w:sz w:val="20"/>
               </w:rPr>
             </w:pPr>
-            <w:hyperlink w:anchor="_USAFA_PGI_5301.9102(a)" w:history="1">
+            <w:hyperlink w:anchor="_USAFA_PGI_5301.9102(a)_1" w:history="1">
               <w:r>
                 <w:rPr>
                   <w:rStyle w:val="Hyperlink"/>
@@ -3186,6 +3203,8 @@
           <w:rFonts w:eastAsia="Times New Roman"/>
         </w:rPr>
       </w:pPr>
+      <w:bookmarkStart w:id="1" w:name="_AF_PGI_5301.108_1"/>
+      <w:bookmarkEnd w:id="1"/>
       <w:r>
         <w:rPr>
           <w:rFonts w:eastAsia="Times New Roman"/>
@@ -3296,7 +3315,23 @@
           <w:rFonts w:eastAsia="Times New Roman"/>
           <w:szCs w:val="24"/>
         </w:rPr>
-        <w:t xml:space="preserve">xcept for A&amp;E services, BAAs, SBIRs, and STTRs, use the individual contract value;  </w:t>
+        <w:t xml:space="preserve">xcept for A&amp;E services, BAAs, SBIRs, and STTRs, use the individual contract </w:t>
+      </w:r>
+      <w:proofErr w:type="gramStart"/>
+      <w:r>
+        <w:rPr>
+          <w:rFonts w:eastAsia="Times New Roman"/>
+          <w:szCs w:val="24"/>
+        </w:rPr>
+        <w:t>value;</w:t>
+      </w:r>
+      <w:proofErr w:type="gramEnd"/>
+      <w:r>
+        <w:rPr>
+          <w:rFonts w:eastAsia="Times New Roman"/>
+          <w:szCs w:val="24"/>
+        </w:rPr>
+        <w:t xml:space="preserve">  </w:t>
       </w:r>
     </w:p>
     <w:p>
@@ -3309,7 +3344,15 @@
         <w:t xml:space="preserve">(2)  </w:t>
       </w:r>
       <w:r>
-        <w:t xml:space="preserve">For competitive acquisitions, the highest proposed amount in the competitive range;   </w:t>
+        <w:t xml:space="preserve">For competitive acquisitions, the highest proposed amount in the competitive </w:t>
+      </w:r>
+      <w:proofErr w:type="gramStart"/>
+      <w:r>
+        <w:t>range;</w:t>
+      </w:r>
+      <w:proofErr w:type="gramEnd"/>
+      <w:r>
+        <w:t xml:space="preserve">   </w:t>
       </w:r>
     </w:p>
     <w:p>
@@ -3330,8 +3373,17 @@
           <w:rFonts w:eastAsia="Times New Roman"/>
           <w:szCs w:val="24"/>
         </w:rPr>
-        <w:t>For sole source acquisitions, the negotiation objective including any requested settlement range;</w:t>
-      </w:r>
+        <w:t xml:space="preserve">For sole source acquisitions, the negotiation objective including any requested settlement </w:t>
+      </w:r>
+      <w:proofErr w:type="gramStart"/>
+      <w:r>
+        <w:rPr>
+          <w:rFonts w:eastAsia="Times New Roman"/>
+          <w:szCs w:val="24"/>
+        </w:rPr>
+        <w:t>range;</w:t>
+      </w:r>
+      <w:proofErr w:type="gramEnd"/>
     </w:p>
     <w:p>
       <w:pPr>
@@ -3349,8 +3401,13 @@
         <w:t>results in an estimated</w:t>
       </w:r>
       <w:r>
-        <w:t xml:space="preserve"> value of $7M;</w:t>
-      </w:r>
+        <w:t xml:space="preserve"> value of $</w:t>
+      </w:r>
+      <w:proofErr w:type="gramStart"/>
+      <w:r>
+        <w:t>7M;</w:t>
+      </w:r>
+      <w:proofErr w:type="gramEnd"/>
     </w:p>
     <w:p>
       <w:pPr>
@@ -3406,8 +3463,8 @@
       <w:r>
         <w:t>For defective pricing actions, the DCAA Recommended Price Adjustment (RPA).</w:t>
       </w:r>
-      <w:bookmarkStart w:id="1" w:name="_AF_PGI_5301.170-2"/>
-      <w:bookmarkEnd w:id="1"/>
+      <w:bookmarkStart w:id="2" w:name="_AF_PGI_5301.170-2"/>
+      <w:bookmarkEnd w:id="2"/>
     </w:p>
     <w:p>
       <w:pPr>
@@ -3415,6 +3472,8 @@
         <w:keepNext w:val="0"/>
         <w:keepLines w:val="0"/>
       </w:pPr>
+      <w:bookmarkStart w:id="3" w:name="_AF_PGI_5301.170-2_1"/>
+      <w:bookmarkEnd w:id="3"/>
       <w:r>
         <w:t>AF PGI 5301.170</w:t>
       </w:r>
@@ -4027,8 +4086,8 @@
         </w:rPr>
         <w:t>eview.  The contract may not be awarded until disposition of any Peer Review recommendations.</w:t>
       </w:r>
-      <w:bookmarkStart w:id="2" w:name="_AF_PGI_5301.170-3"/>
-      <w:bookmarkEnd w:id="2"/>
+      <w:bookmarkStart w:id="4" w:name="_AF_PGI_5301.170-3"/>
+      <w:bookmarkEnd w:id="4"/>
     </w:p>
     <w:p>
       <w:pPr>
@@ -4036,6 +4095,8 @@
         <w:keepNext w:val="0"/>
         <w:keepLines w:val="0"/>
       </w:pPr>
+      <w:bookmarkStart w:id="5" w:name="_AF_PGI_5301.170-3_1"/>
+      <w:bookmarkEnd w:id="5"/>
       <w:r>
         <w:t xml:space="preserve">AF PGI </w:t>
       </w:r>
@@ -4088,8 +4149,8 @@
         </w:rPr>
         <w:t xml:space="preserve"> at least 10 business days prior to the required review.</w:t>
       </w:r>
-      <w:bookmarkStart w:id="3" w:name="_AF_PGI_5301.170-4"/>
-      <w:bookmarkEnd w:id="3"/>
+      <w:bookmarkStart w:id="6" w:name="_AF_PGI_5301.170-4"/>
+      <w:bookmarkEnd w:id="6"/>
     </w:p>
     <w:p>
       <w:pPr>
@@ -4215,8 +4276,8 @@
         </w:rPr>
         <w:t xml:space="preserve"> their SCO.</w:t>
       </w:r>
-      <w:bookmarkStart w:id="4" w:name="_AF_PGI_5301.602-3-90"/>
-      <w:bookmarkEnd w:id="4"/>
+      <w:bookmarkStart w:id="7" w:name="_AF_PGI_5301.602-3-90"/>
+      <w:bookmarkEnd w:id="7"/>
     </w:p>
     <w:p>
       <w:pPr>
@@ -4228,6 +4289,8 @@
           <w:b w:val="0"/>
         </w:rPr>
       </w:pPr>
+      <w:bookmarkStart w:id="8" w:name="_AF_PGI_5301.602-3-90_1"/>
+      <w:bookmarkEnd w:id="8"/>
       <w:r>
         <w:rPr>
           <w:rFonts w:eastAsia="Times New Roman"/>
@@ -4640,13 +4703,27 @@
         <w:rPr>
           <w:rFonts w:eastAsia="Times New Roman"/>
         </w:rPr>
-        <w:t>(f)(1)</w:t>
-      </w:r>
-      <w:r>
-        <w:rPr>
-          <w:rFonts w:eastAsia="Times New Roman"/>
-        </w:rPr>
-        <w:t xml:space="preserve">  Tenant organizations with contracting authority: When an unauthorized commitment occurs</w:t>
+        <w:t>(f)(1</w:t>
+      </w:r>
+      <w:proofErr w:type="gramStart"/>
+      <w:r>
+        <w:rPr>
+          <w:rFonts w:eastAsia="Times New Roman"/>
+        </w:rPr>
+        <w:t>)</w:t>
+      </w:r>
+      <w:r>
+        <w:rPr>
+          <w:rFonts w:eastAsia="Times New Roman"/>
+        </w:rPr>
+        <w:t xml:space="preserve">  Tenant</w:t>
+      </w:r>
+      <w:proofErr w:type="gramEnd"/>
+      <w:r>
+        <w:rPr>
+          <w:rFonts w:eastAsia="Times New Roman"/>
+        </w:rPr>
+        <w:t xml:space="preserve"> organizations with contracting authority: When an unauthorized commitment occurs</w:t>
       </w:r>
       <w:r>
         <w:rPr>
@@ -4750,8 +4827,8 @@
         </w:rPr>
         <w:t xml:space="preserve"> template when preparing ratifications.</w:t>
       </w:r>
-      <w:bookmarkStart w:id="5" w:name="_AF_PGI_5301.9001(b)"/>
-      <w:bookmarkEnd w:id="5"/>
+      <w:bookmarkStart w:id="9" w:name="_AF_PGI_5301.9001(b)"/>
+      <w:bookmarkEnd w:id="9"/>
     </w:p>
     <w:p>
       <w:pPr>
@@ -4762,12 +4839,19 @@
           <w:b w:val="0"/>
         </w:rPr>
       </w:pPr>
-      <w:r>
-        <w:t xml:space="preserve">AF PGI 5301.9001(b) </w:t>
+      <w:bookmarkStart w:id="10" w:name="_AF_PGI_5301.9001(b)_1"/>
+      <w:bookmarkEnd w:id="10"/>
+      <w:r>
+        <w:t>AF PGI 5301.9001(</w:t>
+      </w:r>
+      <w:proofErr w:type="gramStart"/>
+      <w:r>
+        <w:t xml:space="preserve">b) </w:t>
       </w:r>
       <w:r>
         <w:t xml:space="preserve">  </w:t>
       </w:r>
+      <w:proofErr w:type="gramEnd"/>
       <w:r>
         <w:t>Clearance:  Multi-Functional Independent Review Teams</w:t>
       </w:r>
@@ -4833,7 +4917,15 @@
         <w:t xml:space="preserve">is considered a best practice for high dollar value or complex competitive acquisitions.  MIRTs </w:t>
       </w:r>
       <w:r>
-        <w:t xml:space="preserve">conduct independent reviews to ensure the quality and effectiveness of the competitive contracting process, and </w:t>
+        <w:t xml:space="preserve">conduct independent reviews to ensure the quality and effectiveness of the competitive contracting </w:t>
+      </w:r>
+      <w:proofErr w:type="gramStart"/>
+      <w:r>
+        <w:t>process, and</w:t>
+      </w:r>
+      <w:proofErr w:type="gramEnd"/>
+      <w:r>
+        <w:t xml:space="preserve"> </w:t>
       </w:r>
       <w:r>
         <w:t xml:space="preserve">may </w:t>
@@ -4899,8 +4991,8 @@
         </w:rPr>
         <w:t>Guidelines.</w:t>
       </w:r>
-      <w:bookmarkStart w:id="6" w:name="_Ref58383052"/>
-      <w:bookmarkEnd w:id="6"/>
+      <w:bookmarkStart w:id="11" w:name="_Ref58383052"/>
+      <w:bookmarkEnd w:id="11"/>
       <w:r>
         <w:rPr>
           <w:rFonts w:eastAsia="Times New Roman"/>
@@ -5508,8 +5600,8 @@
         <w:keepNext w:val="0"/>
         <w:keepLines w:val="0"/>
       </w:pPr>
-      <w:bookmarkStart w:id="7" w:name="_AF_PGI_5301.91"/>
-      <w:bookmarkEnd w:id="7"/>
+      <w:bookmarkStart w:id="12" w:name="_AF_PGI_5301.91"/>
+      <w:bookmarkEnd w:id="12"/>
       <w:r>
         <w:t xml:space="preserve">AF PGI </w:t>
       </w:r>
@@ -5606,8 +5698,8 @@
       <w:r>
         <w:t>Federal Acquisition Regulations System</w:t>
       </w:r>
-      <w:bookmarkStart w:id="8" w:name="_AFDW_PGI_5301.90"/>
-      <w:bookmarkEnd w:id="8"/>
+      <w:bookmarkStart w:id="13" w:name="_AFDW_PGI_5301.90"/>
+      <w:bookmarkEnd w:id="13"/>
     </w:p>
     <w:p>
       <w:pPr>
@@ -5615,6 +5707,8 @@
         <w:keepNext w:val="0"/>
         <w:keepLines w:val="0"/>
       </w:pPr>
+      <w:bookmarkStart w:id="14" w:name="_AFDW_PGI_5301.90_1"/>
+      <w:bookmarkEnd w:id="14"/>
       <w:r>
         <w:t xml:space="preserve">AFDW PGI 5301.90 </w:t>
       </w:r>
@@ -5745,6 +5839,7 @@
                 <w:szCs w:val="24"/>
               </w:rPr>
             </w:pPr>
+            <w:permStart w:id="932264394" w:edGrp="everyone"/>
             <w:r>
               <w:rPr>
                 <w:b/>
@@ -5815,7 +5910,23 @@
                 <w:sz w:val="20"/>
                 <w:szCs w:val="24"/>
               </w:rPr>
-              <w:t>&gt;$50M  to &lt;$1B</w:t>
+              <w:t>&gt;$50</w:t>
+            </w:r>
+            <w:proofErr w:type="gramStart"/>
+            <w:r>
+              <w:rPr>
+                <w:sz w:val="20"/>
+                <w:szCs w:val="24"/>
+              </w:rPr>
+              <w:t>M  to</w:t>
+            </w:r>
+            <w:proofErr w:type="gramEnd"/>
+            <w:r>
+              <w:rPr>
+                <w:sz w:val="20"/>
+                <w:szCs w:val="24"/>
+              </w:rPr>
+              <w:t xml:space="preserve"> &lt;$1B</w:t>
             </w:r>
           </w:p>
         </w:tc>
@@ -5931,7 +6042,23 @@
                 <w:sz w:val="20"/>
                 <w:szCs w:val="24"/>
               </w:rPr>
-              <w:t>&gt;$5M  to $25M</w:t>
+              <w:t>&gt;$5</w:t>
+            </w:r>
+            <w:proofErr w:type="gramStart"/>
+            <w:r>
+              <w:rPr>
+                <w:sz w:val="20"/>
+                <w:szCs w:val="24"/>
+              </w:rPr>
+              <w:t>M  to</w:t>
+            </w:r>
+            <w:proofErr w:type="gramEnd"/>
+            <w:r>
+              <w:rPr>
+                <w:sz w:val="20"/>
+                <w:szCs w:val="24"/>
+              </w:rPr>
+              <w:t xml:space="preserve"> $25M</w:t>
             </w:r>
           </w:p>
         </w:tc>
@@ -5966,11 +6093,28 @@
                 <w:szCs w:val="24"/>
               </w:rPr>
               <w:br/>
-              <w:t xml:space="preserve">(e.g., Division Chief ) </w:t>
+              <w:t xml:space="preserve">(e.g., Division </w:t>
+            </w:r>
+            <w:proofErr w:type="gramStart"/>
+            <w:r>
+              <w:rPr>
+                <w:sz w:val="20"/>
+                <w:szCs w:val="24"/>
+              </w:rPr>
+              <w:t>Chief )</w:t>
+            </w:r>
+            <w:proofErr w:type="gramEnd"/>
+            <w:r>
+              <w:rPr>
+                <w:sz w:val="20"/>
+                <w:szCs w:val="24"/>
+              </w:rPr>
+              <w:t xml:space="preserve"> </w:t>
             </w:r>
           </w:p>
         </w:tc>
       </w:tr>
+      <w:permEnd w:id="932264394"/>
     </w:tbl>
     <w:p>
       <w:pPr>
@@ -6048,6 +6192,7 @@
                 <w:szCs w:val="24"/>
               </w:rPr>
             </w:pPr>
+            <w:permStart w:id="1971355065" w:edGrp="everyone"/>
             <w:r>
               <w:rPr>
                 <w:b/>
@@ -6245,7 +6390,23 @@
                 <w:sz w:val="20"/>
                 <w:szCs w:val="24"/>
               </w:rPr>
-              <w:t>&gt;$500K  to &lt;$2M</w:t>
+              <w:t>&gt;$500</w:t>
+            </w:r>
+            <w:proofErr w:type="gramStart"/>
+            <w:r>
+              <w:rPr>
+                <w:sz w:val="20"/>
+                <w:szCs w:val="24"/>
+              </w:rPr>
+              <w:t>K  to</w:t>
+            </w:r>
+            <w:proofErr w:type="gramEnd"/>
+            <w:r>
+              <w:rPr>
+                <w:sz w:val="20"/>
+                <w:szCs w:val="24"/>
+              </w:rPr>
+              <w:t xml:space="preserve"> &lt;$2M</w:t>
             </w:r>
           </w:p>
         </w:tc>
@@ -6279,6 +6440,7 @@
           </w:p>
         </w:tc>
       </w:tr>
+      <w:permEnd w:id="1971355065"/>
     </w:tbl>
     <w:p/>
     <w:p>
@@ -6317,8 +6479,8 @@
       <w:r>
         <w:t>Federal Acquisition Regulations System</w:t>
       </w:r>
-      <w:bookmarkStart w:id="9" w:name="_AFICC_PGI_5301.1"/>
-      <w:bookmarkEnd w:id="9"/>
+      <w:bookmarkStart w:id="15" w:name="_AFICC_PGI_5301.1"/>
+      <w:bookmarkEnd w:id="15"/>
     </w:p>
     <w:p>
       <w:pPr>
@@ -6330,6 +6492,8 @@
           <w:b w:val="0"/>
         </w:rPr>
       </w:pPr>
+      <w:bookmarkStart w:id="16" w:name="_AFICC_PGI_5301.1_1"/>
+      <w:bookmarkEnd w:id="16"/>
       <w:r>
         <w:rPr>
           <w:rFonts w:eastAsia="Times New Roman"/>
@@ -6380,8 +6544,8 @@
         </w:rPr>
         <w:t xml:space="preserve"> Supplements.</w:t>
       </w:r>
-      <w:bookmarkStart w:id="10" w:name="_AFICC_PGI_5301.170"/>
-      <w:bookmarkEnd w:id="10"/>
+      <w:bookmarkStart w:id="17" w:name="_AFICC_PGI_5301.170"/>
+      <w:bookmarkEnd w:id="17"/>
     </w:p>
     <w:p>
       <w:pPr>
@@ -6392,6 +6556,8 @@
           <w:rFonts w:eastAsia="Times New Roman"/>
         </w:rPr>
       </w:pPr>
+      <w:bookmarkStart w:id="18" w:name="_AFICC_PGI_5301.170_1"/>
+      <w:bookmarkEnd w:id="18"/>
       <w:r>
         <w:rPr>
           <w:rFonts w:eastAsia="Times New Roman"/>
@@ -6453,8 +6619,8 @@
         </w:rPr>
         <w:t>.</w:t>
       </w:r>
-      <w:bookmarkStart w:id="11" w:name="_AFICC_PGI_5301.404-92"/>
-      <w:bookmarkEnd w:id="11"/>
+      <w:bookmarkStart w:id="19" w:name="_AFICC_PGI_5301.404-92"/>
+      <w:bookmarkEnd w:id="19"/>
     </w:p>
     <w:p>
       <w:pPr>
@@ -6465,6 +6631,8 @@
           <w:rFonts w:eastAsia="Times New Roman"/>
         </w:rPr>
       </w:pPr>
+      <w:bookmarkStart w:id="20" w:name="_AFICC_PGI_5301.404-92_1"/>
+      <w:bookmarkEnd w:id="20"/>
       <w:r>
         <w:rPr>
           <w:rFonts w:eastAsia="Times New Roman"/>
@@ -6540,8 +6708,8 @@
         </w:rPr>
         <w:t xml:space="preserve">    </w:t>
       </w:r>
-      <w:bookmarkStart w:id="12" w:name="_AFICC_PGI_5301.601-91"/>
-      <w:bookmarkEnd w:id="12"/>
+      <w:bookmarkStart w:id="21" w:name="_AFICC_PGI_5301.601-91"/>
+      <w:bookmarkEnd w:id="21"/>
     </w:p>
     <w:p>
       <w:pPr>
@@ -6549,6 +6717,8 @@
         <w:keepNext w:val="0"/>
         <w:keepLines w:val="0"/>
       </w:pPr>
+      <w:bookmarkStart w:id="22" w:name="_AFICC_PGI_5301.601-91_1"/>
+      <w:bookmarkEnd w:id="22"/>
       <w:r>
         <w:rPr>
           <w:bCs/>
@@ -6755,7 +6925,23 @@
           <w:bCs/>
           <w:szCs w:val="24"/>
         </w:rPr>
-        <w:t xml:space="preserve"> their contract actions reflect good business judgment and comply with applicable statutes, regulations and policies.  The self-inspection process includes the selection of previously awarded and/or completed contract actions, both above and below prescribed clearance review thresholds, for review by the office/squadron’s Self-Inspection Program (SIP) Team.  Through review of previous contract actions and gap analysis, the identification of best practices, trends or areas of concern (AOCs) should result in recommendations for sharing lessons learned, recommended areas for improvement (i.e., RIAs) and/or the development of corrective action plans (CAPs).  The process is iterative and requires proactive trend and issue identification with the goal of improving the quality of the resultant contract files as well as the overall acquisition health of the unit.</w:t>
+        <w:t xml:space="preserve"> their contract actions reflect good business judgment and comply with applicable statutes, </w:t>
+      </w:r>
+      <w:proofErr w:type="gramStart"/>
+      <w:r>
+        <w:rPr>
+          <w:bCs/>
+          <w:szCs w:val="24"/>
+        </w:rPr>
+        <w:t>regulations</w:t>
+      </w:r>
+      <w:proofErr w:type="gramEnd"/>
+      <w:r>
+        <w:rPr>
+          <w:bCs/>
+          <w:szCs w:val="24"/>
+        </w:rPr>
+        <w:t xml:space="preserve"> and policies.  The self-inspection process includes the selection of previously awarded and/or completed contract actions, both above and below prescribed clearance review thresholds, for review by the office/squadron’s Self-Inspection Program (SIP) Team.  Through review of previous contract actions and gap analysis, the identification of best practices, trends or areas of concern (AOCs) should result in recommendations for sharing lessons learned, recommended areas for improvement (i.e., RIAs) and/or the development of corrective action plans (CAPs).  The process is iterative and requires proactive trend and issue identification with the goal of improving the quality of the resultant contract files as well as the overall acquisition health of the unit.</w:t>
       </w:r>
       <w:r>
         <w:rPr>
@@ -7032,6 +7218,7 @@
                 <w:szCs w:val="24"/>
               </w:rPr>
             </w:pPr>
+            <w:permStart w:id="699757683" w:edGrp="everyone"/>
             <w:r>
               <w:rPr>
                 <w:b/>
@@ -7804,7 +7991,23 @@
                 <w:color w:val="000000" w:themeColor="text1"/>
                 <w:szCs w:val="24"/>
               </w:rPr>
-              <w:t xml:space="preserve">BPAs, BOAs and associated Calls/Orders </w:t>
+              <w:t xml:space="preserve">BPAs, </w:t>
+            </w:r>
+            <w:proofErr w:type="gramStart"/>
+            <w:r>
+              <w:rPr>
+                <w:color w:val="000000" w:themeColor="text1"/>
+                <w:szCs w:val="24"/>
+              </w:rPr>
+              <w:t>BOAs</w:t>
+            </w:r>
+            <w:proofErr w:type="gramEnd"/>
+            <w:r>
+              <w:rPr>
+                <w:color w:val="000000" w:themeColor="text1"/>
+                <w:szCs w:val="24"/>
+              </w:rPr>
+              <w:t xml:space="preserve"> and associated Calls/Orders </w:t>
             </w:r>
           </w:p>
         </w:tc>
@@ -8001,7 +8204,23 @@
                 <w:color w:val="000000" w:themeColor="text1"/>
                 <w:szCs w:val="24"/>
               </w:rPr>
-              <w:t>Terminations, UCAs, Protests, Ratifications and other extraordinary contract actions</w:t>
+              <w:t xml:space="preserve">Terminations, UCAs, Protests, </w:t>
+            </w:r>
+            <w:proofErr w:type="gramStart"/>
+            <w:r>
+              <w:rPr>
+                <w:color w:val="000000" w:themeColor="text1"/>
+                <w:szCs w:val="24"/>
+              </w:rPr>
+              <w:t>Ratifications</w:t>
+            </w:r>
+            <w:proofErr w:type="gramEnd"/>
+            <w:r>
+              <w:rPr>
+                <w:color w:val="000000" w:themeColor="text1"/>
+                <w:szCs w:val="24"/>
+              </w:rPr>
+              <w:t xml:space="preserve"> and other extraordinary contract actions</w:t>
             </w:r>
           </w:p>
         </w:tc>
@@ -8155,7 +8374,23 @@
                 <w:color w:val="000000" w:themeColor="text1"/>
                 <w:szCs w:val="24"/>
               </w:rPr>
-              <w:t>OT-P Agreements/Awards and contract awards as a result of the Defense CSO Pilot Program</w:t>
+              <w:t xml:space="preserve">OT-P Agreements/Awards and contract awards </w:t>
+            </w:r>
+            <w:proofErr w:type="gramStart"/>
+            <w:r>
+              <w:rPr>
+                <w:color w:val="000000" w:themeColor="text1"/>
+                <w:szCs w:val="24"/>
+              </w:rPr>
+              <w:t>as a result of</w:t>
+            </w:r>
+            <w:proofErr w:type="gramEnd"/>
+            <w:r>
+              <w:rPr>
+                <w:color w:val="000000" w:themeColor="text1"/>
+                <w:szCs w:val="24"/>
+              </w:rPr>
+              <w:t xml:space="preserve"> the Defense CSO Pilot Program</w:t>
             </w:r>
           </w:p>
         </w:tc>
@@ -8373,6 +8608,7 @@
           </w:p>
         </w:tc>
       </w:tr>
+      <w:permEnd w:id="699757683"/>
     </w:tbl>
     <w:p>
       <w:pPr>
@@ -8475,8 +8711,8 @@
         </w:rPr>
         <w:t xml:space="preserve">). </w:t>
       </w:r>
-      <w:bookmarkStart w:id="13" w:name="_AFICC_PGI_5301.603-2"/>
-      <w:bookmarkEnd w:id="13"/>
+      <w:bookmarkStart w:id="23" w:name="_AFICC_PGI_5301.603-2"/>
+      <w:bookmarkEnd w:id="23"/>
     </w:p>
     <w:p>
       <w:pPr>
@@ -8487,6 +8723,8 @@
           <w:rFonts w:eastAsia="Times New Roman"/>
         </w:rPr>
       </w:pPr>
+      <w:bookmarkStart w:id="24" w:name="_AFICC_PGI_5301.603-2_1"/>
+      <w:bookmarkEnd w:id="24"/>
       <w:r>
         <w:rPr>
           <w:rFonts w:eastAsia="Times New Roman"/>
@@ -8551,8 +8789,8 @@
         </w:rPr>
         <w:t>).</w:t>
       </w:r>
-      <w:bookmarkStart w:id="14" w:name="_AFICC_PGI_5301.90"/>
-      <w:bookmarkEnd w:id="14"/>
+      <w:bookmarkStart w:id="25" w:name="_AFICC_PGI_5301.90"/>
+      <w:bookmarkEnd w:id="25"/>
     </w:p>
     <w:p>
       <w:pPr>
@@ -8563,6 +8801,8 @@
           <w:rFonts w:eastAsia="Times New Roman"/>
         </w:rPr>
       </w:pPr>
+      <w:bookmarkStart w:id="26" w:name="_AFICC_PGI_5301.90_1"/>
+      <w:bookmarkEnd w:id="26"/>
       <w:r>
         <w:t>AFICC PGI 5301</w:t>
       </w:r>
@@ -9581,7 +9821,23 @@
           <w:rFonts w:eastAsia="Times New Roman"/>
           <w:szCs w:val="24"/>
         </w:rPr>
-        <w:t>ontract clearance, Contracting o</w:t>
+        <w:t xml:space="preserve">ontract clearance, </w:t>
+      </w:r>
+      <w:proofErr w:type="gramStart"/>
+      <w:r>
+        <w:rPr>
+          <w:rFonts w:eastAsia="Times New Roman"/>
+          <w:szCs w:val="24"/>
+        </w:rPr>
+        <w:t>Contracting</w:t>
+      </w:r>
+      <w:proofErr w:type="gramEnd"/>
+      <w:r>
+        <w:rPr>
+          <w:rFonts w:eastAsia="Times New Roman"/>
+          <w:szCs w:val="24"/>
+        </w:rPr>
+        <w:t xml:space="preserve"> o</w:t>
       </w:r>
       <w:r>
         <w:rPr>
@@ -9684,8 +9940,8 @@
         </w:rPr>
         <w:t>to exclude an order from business or contract clearance.</w:t>
       </w:r>
-      <w:bookmarkStart w:id="15" w:name="_AFICC_PGI_5301.9001"/>
-      <w:bookmarkEnd w:id="15"/>
+      <w:bookmarkStart w:id="27" w:name="_AFICC_PGI_5301.9001"/>
+      <w:bookmarkEnd w:id="27"/>
     </w:p>
     <w:p>
       <w:pPr>
@@ -9696,6 +9952,8 @@
           <w:rFonts w:eastAsia="Times New Roman"/>
         </w:rPr>
       </w:pPr>
+      <w:bookmarkStart w:id="28" w:name="_AFICC_PGI_5301.9001_1"/>
+      <w:bookmarkEnd w:id="28"/>
       <w:r>
         <w:rPr>
           <w:rFonts w:eastAsia="Times New Roman"/>
@@ -9915,8 +10173,8 @@
           <w:t>AFICC/KU – United States Air Forces Europe &amp; Air Forces Africa (USAFE-AFAFRICA)</w:t>
         </w:r>
       </w:hyperlink>
-      <w:bookmarkStart w:id="16" w:name="_AFICC_PGI_5301.9102"/>
-      <w:bookmarkEnd w:id="16"/>
+      <w:bookmarkStart w:id="29" w:name="_AFICC_PGI_5301.9102"/>
+      <w:bookmarkEnd w:id="29"/>
     </w:p>
     <w:p>
       <w:pPr>
@@ -9927,6 +10185,8 @@
           <w:rFonts w:eastAsia="Times New Roman"/>
         </w:rPr>
       </w:pPr>
+      <w:bookmarkStart w:id="30" w:name="_AFICC_PGI_5301.9102_1"/>
+      <w:bookmarkEnd w:id="30"/>
       <w:r>
         <w:rPr>
           <w:rFonts w:eastAsia="Times New Roman"/>
@@ -10118,7 +10378,23 @@
           <w:rFonts w:eastAsia="Times New Roman"/>
           <w:szCs w:val="24"/>
         </w:rPr>
-        <w:t>Phone:  (937) 257-5529</w:t>
+        <w:t>Phone</w:t>
+      </w:r>
+      <w:proofErr w:type="gramStart"/>
+      <w:r>
+        <w:rPr>
+          <w:rFonts w:eastAsia="Times New Roman"/>
+          <w:szCs w:val="24"/>
+        </w:rPr>
+        <w:t>:  (</w:t>
+      </w:r>
+      <w:proofErr w:type="gramEnd"/>
+      <w:r>
+        <w:rPr>
+          <w:rFonts w:eastAsia="Times New Roman"/>
+          <w:szCs w:val="24"/>
+        </w:rPr>
+        <w:t>937) 257-5529</w:t>
       </w:r>
     </w:p>
     <w:p>
@@ -10204,7 +10480,21 @@
         <w:rPr>
           <w:rFonts w:eastAsia="Times New Roman"/>
         </w:rPr>
-        <w:t>Appendix for more information concerning MAJCOM specific designations, delegations and authorities.</w:t>
+        <w:t xml:space="preserve">Appendix for more information concerning MAJCOM specific designations, </w:t>
+      </w:r>
+      <w:proofErr w:type="gramStart"/>
+      <w:r>
+        <w:rPr>
+          <w:rFonts w:eastAsia="Times New Roman"/>
+        </w:rPr>
+        <w:t>delegations</w:t>
+      </w:r>
+      <w:proofErr w:type="gramEnd"/>
+      <w:r>
+        <w:rPr>
+          <w:rFonts w:eastAsia="Times New Roman"/>
+        </w:rPr>
+        <w:t xml:space="preserve"> and authorities.</w:t>
       </w:r>
     </w:p>
     <w:p>
@@ -10242,8 +10532,8 @@
         <w:keepNext w:val="0"/>
         <w:keepLines w:val="0"/>
       </w:pPr>
-      <w:bookmarkStart w:id="17" w:name="_AFMC_PGI_5301.290"/>
-      <w:bookmarkEnd w:id="17"/>
+      <w:bookmarkStart w:id="31" w:name="_AFMC_PGI_5301.290"/>
+      <w:bookmarkEnd w:id="31"/>
       <w:r>
         <w:t xml:space="preserve">AFMC PGI 5301.290 </w:t>
       </w:r>
@@ -10358,6 +10648,7 @@
                 <w:szCs w:val="24"/>
               </w:rPr>
             </w:pPr>
+            <w:permStart w:id="1280984403" w:edGrp="everyone"/>
             <w:r>
               <w:rPr>
                 <w:b/>
@@ -11689,6 +11980,7 @@
         </w:tc>
       </w:tr>
     </w:tbl>
+    <w:permEnd w:id="1280984403"/>
     <w:p>
       <w:pPr>
         <w:tabs>
@@ -11743,15 +12035,13 @@
           </w:tcPr>
           <w:p>
             <w:pPr>
-              <w:rPr>
-                <w:sz w:val="20"/>
-              </w:rPr>
-            </w:pPr>
-            <w:r>
-              <w:rPr>
-                <w:rFonts w:cstheme="minorHAnsi"/>
-                <w:sz w:val="20"/>
-              </w:rPr>
+              <w:pStyle w:val="Heading3"/>
+              <w:outlineLvl w:val="2"/>
+            </w:pPr>
+            <w:bookmarkStart w:id="32" w:name="_PGI_5301.601"/>
+            <w:bookmarkEnd w:id="32"/>
+            <w:permStart w:id="15880437" w:edGrp="everyone"/>
+            <w:r>
               <w:t>PGI 5301.601</w:t>
             </w:r>
           </w:p>
@@ -11796,24 +12086,11 @@
     </w:tbl>
     <w:p>
       <w:pPr>
-        <w:tabs>
-          <w:tab w:val="left" w:pos="720"/>
-        </w:tabs>
-        <w:ind w:left="720" w:hanging="720"/>
-        <w:rPr>
-          <w:bCs/>
-          <w:szCs w:val="24"/>
-        </w:rPr>
-      </w:pPr>
-    </w:p>
-    <w:p>
-      <w:pPr>
         <w:pStyle w:val="Heading3"/>
       </w:pPr>
-      <w:bookmarkStart w:id="18" w:name="afmc_601"/>
-      <w:bookmarkStart w:id="19" w:name="_AFMC_PGI_5301.601(a)(i)"/>
-      <w:bookmarkEnd w:id="18"/>
-      <w:bookmarkEnd w:id="19"/>
+      <w:bookmarkStart w:id="33" w:name="_AFMC_PGI_5301.601(a)(i)"/>
+      <w:bookmarkEnd w:id="33"/>
+      <w:permEnd w:id="15880437"/>
       <w:r>
         <w:rPr>
           <w:bCs/>
@@ -11858,6 +12135,113 @@
         <w:pStyle w:val="NormalWeb"/>
         <w:shd w:val="clear" w:color="auto" w:fill="FFFFFF"/>
         <w:spacing w:before="0" w:beforeAutospacing="0" w:after="0" w:afterAutospacing="0"/>
+        <w:textAlignment w:val="baseline"/>
+        <w:rPr>
+          <w:rFonts w:ascii="Times New Roman" w:hAnsi="Times New Roman" w:cs="Times New Roman"/>
+          <w:color w:val="000000"/>
+        </w:rPr>
+      </w:pPr>
+      <w:r>
+        <w:rPr>
+          <w:rFonts w:ascii="Times New Roman" w:hAnsi="Times New Roman" w:cs="Times New Roman"/>
+          <w:color w:val="000000"/>
+        </w:rPr>
+        <w:t xml:space="preserve">For AFLCMC/PK located at Wright-Patterson AFB, see </w:t>
+      </w:r>
+      <w:hyperlink r:id="rId48" w:history="1">
+        <w:r>
+          <w:rPr>
+            <w:rStyle w:val="Hyperlink"/>
+            <w:rFonts w:ascii="Times New Roman" w:hAnsi="Times New Roman" w:cs="Times New Roman"/>
+          </w:rPr>
+          <w:t>AFLCMC SCO Delegations for HCA Responsibilities</w:t>
+        </w:r>
+      </w:hyperlink>
+      <w:r>
+        <w:rPr>
+          <w:rFonts w:ascii="Times New Roman" w:hAnsi="Times New Roman" w:cs="Times New Roman"/>
+          <w:color w:val="000000"/>
+        </w:rPr>
+        <w:t>.</w:t>
+      </w:r>
+    </w:p>
+    <w:p>
+      <w:pPr>
+        <w:shd w:val="clear" w:color="auto" w:fill="FFFFFF"/>
+        <w:spacing w:before="120" w:after="0"/>
+        <w:ind w:firstLine="245"/>
+        <w:textAlignment w:val="baseline"/>
+        <w:rPr>
+          <w:rFonts w:eastAsia="Arial Unicode MS"/>
+          <w:color w:val="000000"/>
+          <w:szCs w:val="24"/>
+          <w:bdr w:val="none" w:sz="0" w:space="0" w:color="auto" w:frame="1"/>
+          <w:shd w:val="clear" w:color="auto" w:fill="FFFFFF"/>
+        </w:rPr>
+      </w:pPr>
+      <w:r>
+        <w:rPr>
+          <w:rFonts w:eastAsia="Arial Unicode MS"/>
+          <w:color w:val="000000"/>
+          <w:szCs w:val="24"/>
+          <w:bdr w:val="none" w:sz="0" w:space="0" w:color="auto" w:frame="1"/>
+          <w:shd w:val="clear" w:color="auto" w:fill="FFFFFF"/>
+        </w:rPr>
+        <w:t xml:space="preserve">For AFLCMC/PK Eglin OL located at Eglin AFB, see </w:t>
+      </w:r>
+      <w:hyperlink r:id="rId49" w:history="1">
+        <w:r>
+          <w:rPr>
+            <w:rStyle w:val="Hyperlink"/>
+            <w:rFonts w:eastAsia="Arial Unicode MS"/>
+            <w:szCs w:val="24"/>
+            <w:bdr w:val="none" w:sz="0" w:space="0" w:color="auto" w:frame="1"/>
+            <w:shd w:val="clear" w:color="auto" w:fill="FFFFFF"/>
+          </w:rPr>
+          <w:t>AFLCMC/PK Eglin OL SCO Delegations for HCA Responsibilities.</w:t>
+        </w:r>
+      </w:hyperlink>
+    </w:p>
+    <w:p>
+      <w:pPr>
+        <w:pStyle w:val="NormalWeb"/>
+        <w:shd w:val="clear" w:color="auto" w:fill="FFFFFF"/>
+        <w:spacing w:before="120" w:beforeAutospacing="0" w:after="0" w:afterAutospacing="0"/>
+        <w:textAlignment w:val="baseline"/>
+        <w:rPr>
+          <w:rFonts w:ascii="Times New Roman" w:hAnsi="Times New Roman" w:cs="Times New Roman"/>
+          <w:color w:val="000000"/>
+          <w:bdr w:val="none" w:sz="0" w:space="0" w:color="auto" w:frame="1"/>
+          <w:shd w:val="clear" w:color="auto" w:fill="FFFFFF"/>
+        </w:rPr>
+      </w:pPr>
+      <w:r>
+        <w:rPr>
+          <w:rFonts w:ascii="Times New Roman" w:hAnsi="Times New Roman" w:cs="Times New Roman"/>
+          <w:color w:val="000000"/>
+          <w:bdr w:val="none" w:sz="0" w:space="0" w:color="auto" w:frame="1"/>
+          <w:shd w:val="clear" w:color="auto" w:fill="FFFFFF"/>
+        </w:rPr>
+        <w:lastRenderedPageBreak/>
+        <w:t xml:space="preserve">For AFLCMC/PK Hanscom OL located at Hanscom AFB, see </w:t>
+      </w:r>
+      <w:hyperlink r:id="rId50" w:history="1">
+        <w:r>
+          <w:rPr>
+            <w:rStyle w:val="Hyperlink"/>
+            <w:rFonts w:ascii="Times New Roman" w:hAnsi="Times New Roman" w:cs="Times New Roman"/>
+            <w:bdr w:val="none" w:sz="0" w:space="0" w:color="auto" w:frame="1"/>
+            <w:shd w:val="clear" w:color="auto" w:fill="FFFFFF"/>
+          </w:rPr>
+          <w:t>AFLCMC/PK Hanscom OL SCO Delegations for HCA Responsibilities.</w:t>
+        </w:r>
+      </w:hyperlink>
+    </w:p>
+    <w:p>
+      <w:pPr>
+        <w:pStyle w:val="NormalWeb"/>
+        <w:shd w:val="clear" w:color="auto" w:fill="FFFFFF"/>
+        <w:spacing w:before="120" w:beforeAutospacing="0" w:after="0" w:afterAutospacing="0"/>
         <w:textAlignment w:val="baseline"/>
         <w:rPr>
           <w:rFonts w:ascii="Times New Roman" w:hAnsi="Times New Roman" w:cs="Times New Roman"/>
@@ -11876,7 +12260,7 @@
         </w:rPr>
         <w:t xml:space="preserve">For AFSC/PK located at Tinker AFB, see </w:t>
       </w:r>
-      <w:hyperlink r:id="rId48" w:history="1">
+      <w:hyperlink r:id="rId51" w:history="1">
         <w:r>
           <w:rPr>
             <w:rStyle w:val="Hyperlink"/>
@@ -11910,7 +12294,7 @@
       <w:pPr>
         <w:pStyle w:val="NormalWeb"/>
         <w:shd w:val="clear" w:color="auto" w:fill="FFFFFF"/>
-        <w:spacing w:before="0" w:beforeAutospacing="0" w:after="0" w:afterAutospacing="0"/>
+        <w:spacing w:before="120" w:beforeAutospacing="0" w:after="0" w:afterAutospacing="0"/>
         <w:textAlignment w:val="baseline"/>
         <w:rPr>
           <w:rStyle w:val="Hyperlink"/>
@@ -11926,7 +12310,7 @@
         </w:rPr>
         <w:t xml:space="preserve">For AFSC/PK Hill OL located at Hill AFB, see </w:t>
       </w:r>
-      <w:hyperlink r:id="rId49" w:history="1">
+      <w:hyperlink r:id="rId52" w:history="1">
         <w:r>
           <w:rPr>
             <w:rStyle w:val="Hyperlink"/>
@@ -11947,7 +12331,7 @@
       <w:pPr>
         <w:pStyle w:val="NormalWeb"/>
         <w:shd w:val="clear" w:color="auto" w:fill="FFFFFF"/>
-        <w:spacing w:before="0" w:beforeAutospacing="0" w:after="0" w:afterAutospacing="0"/>
+        <w:spacing w:before="120" w:beforeAutospacing="0" w:after="0" w:afterAutospacing="0"/>
         <w:textAlignment w:val="baseline"/>
         <w:rPr>
           <w:rFonts w:ascii="Times New Roman" w:hAnsi="Times New Roman" w:cs="Times New Roman"/>
@@ -11974,7 +12358,7 @@
         </w:rPr>
         <w:t xml:space="preserve"> </w:t>
       </w:r>
-      <w:hyperlink r:id="rId50" w:history="1">
+      <w:hyperlink r:id="rId53" w:history="1">
         <w:r>
           <w:rPr>
             <w:rStyle w:val="Hyperlink"/>
@@ -11998,7 +12382,7 @@
       <w:pPr>
         <w:pStyle w:val="NormalWeb"/>
         <w:shd w:val="clear" w:color="auto" w:fill="FFFFFF"/>
-        <w:spacing w:before="0" w:beforeAutospacing="0" w:after="0" w:afterAutospacing="0"/>
+        <w:spacing w:before="120" w:beforeAutospacing="0" w:after="0" w:afterAutospacing="0"/>
         <w:textAlignment w:val="baseline"/>
         <w:rPr>
           <w:rFonts w:ascii="Times New Roman" w:hAnsi="Times New Roman" w:cs="Times New Roman"/>
@@ -12014,7 +12398,6 @@
           <w:bdr w:val="none" w:sz="0" w:space="0" w:color="auto" w:frame="1"/>
           <w:shd w:val="clear" w:color="auto" w:fill="FFFFFF"/>
         </w:rPr>
-        <w:lastRenderedPageBreak/>
         <w:t>For AFRL/PK, see</w:t>
       </w:r>
       <w:r>
@@ -12026,7 +12409,7 @@
         </w:rPr>
         <w:t xml:space="preserve"> </w:t>
       </w:r>
-      <w:hyperlink r:id="rId51" w:history="1">
+      <w:hyperlink r:id="rId54" w:history="1">
         <w:r>
           <w:rPr>
             <w:rStyle w:val="Hyperlink"/>
@@ -12050,7 +12433,7 @@
       <w:pPr>
         <w:pStyle w:val="NormalWeb"/>
         <w:shd w:val="clear" w:color="auto" w:fill="FFFFFF"/>
-        <w:spacing w:before="0" w:beforeAutospacing="0" w:after="0" w:afterAutospacing="0"/>
+        <w:spacing w:before="120" w:beforeAutospacing="0" w:after="0" w:afterAutospacing="0"/>
         <w:textAlignment w:val="baseline"/>
         <w:rPr>
           <w:rFonts w:ascii="Times New Roman" w:hAnsi="Times New Roman" w:cs="Times New Roman"/>
@@ -12064,7 +12447,7 @@
         </w:rPr>
         <w:t xml:space="preserve">For AFNWC/PZ, see </w:t>
       </w:r>
-      <w:hyperlink r:id="rId52" w:history="1">
+      <w:hyperlink r:id="rId55" w:history="1">
         <w:r>
           <w:rPr>
             <w:rStyle w:val="Hyperlink"/>
@@ -12080,8 +12463,8 @@
         </w:rPr>
         <w:t>.</w:t>
       </w:r>
-      <w:bookmarkStart w:id="20" w:name="_AFMC_PGI_5301.601(a)(i)(A)(S-91)"/>
-      <w:bookmarkEnd w:id="20"/>
+      <w:bookmarkStart w:id="34" w:name="_AFMC_PGI_5301.601(a)(i)(A)(S-91)"/>
+      <w:bookmarkEnd w:id="34"/>
     </w:p>
     <w:p>
       <w:pPr>
@@ -12119,12 +12502,20 @@
         <w:rPr>
           <w:bCs/>
         </w:rPr>
-        <w:t>)(A)(</w:t>
-      </w:r>
+        <w:t>)(</w:t>
+      </w:r>
+      <w:proofErr w:type="gramStart"/>
       <w:r>
         <w:rPr>
           <w:bCs/>
         </w:rPr>
+        <w:t>A)(</w:t>
+      </w:r>
+      <w:proofErr w:type="gramEnd"/>
+      <w:r>
+        <w:rPr>
+          <w:bCs/>
+        </w:rPr>
         <w:t>S-</w:t>
       </w:r>
       <w:r>
@@ -12198,7 +12589,35 @@
         <w:rPr>
           <w:rFonts w:eastAsia="Times New Roman"/>
         </w:rPr>
-        <w:t xml:space="preserve"> The AFLCMC SCO has delegated all delegable HCA responsibilities, to include the authority to enter into, approve, modify and terminate contracts, to the AFSC SCO for all AFLCMC contracting actions executed at Tinker AFB.  The AFSC SCO has further delegated all delegable HCA responsibilities, to include the authority to enter into, approve, modify and terminate contracts, to the SCO equivalents at Hill AFB and Robins AFB for all AFLCMC actions executed at their respective locations. </w:t>
+        <w:t xml:space="preserve"> The AFLCMC SCO has delegated all delegable HCA responsibilities, to include the authority to </w:t>
+      </w:r>
+      <w:proofErr w:type="gramStart"/>
+      <w:r>
+        <w:rPr>
+          <w:rFonts w:eastAsia="Times New Roman"/>
+        </w:rPr>
+        <w:t>enter into</w:t>
+      </w:r>
+      <w:proofErr w:type="gramEnd"/>
+      <w:r>
+        <w:rPr>
+          <w:rFonts w:eastAsia="Times New Roman"/>
+        </w:rPr>
+        <w:t xml:space="preserve">, approve, modify and terminate contracts, to the AFSC SCO for all AFLCMC contracting actions executed at Tinker AFB.  The AFSC SCO has further delegated all delegable HCA responsibilities, to include the authority to </w:t>
+      </w:r>
+      <w:proofErr w:type="gramStart"/>
+      <w:r>
+        <w:rPr>
+          <w:rFonts w:eastAsia="Times New Roman"/>
+        </w:rPr>
+        <w:t>enter into</w:t>
+      </w:r>
+      <w:proofErr w:type="gramEnd"/>
+      <w:r>
+        <w:rPr>
+          <w:rFonts w:eastAsia="Times New Roman"/>
+        </w:rPr>
+        <w:t xml:space="preserve">, approve, modify and terminate contracts, to the SCO equivalents at Hill AFB and Robins AFB for all AFLCMC actions executed at their respective locations. </w:t>
       </w:r>
     </w:p>
     <w:p>
@@ -12207,8 +12626,8 @@
         <w:keepNext w:val="0"/>
         <w:keepLines w:val="0"/>
       </w:pPr>
-      <w:bookmarkStart w:id="21" w:name="_AFMC_PGI_5301.601-90"/>
-      <w:bookmarkEnd w:id="21"/>
+      <w:bookmarkStart w:id="35" w:name="_AFMC_PGI_5301.601-90"/>
+      <w:bookmarkEnd w:id="35"/>
       <w:r>
         <w:rPr>
           <w:bCs/>
@@ -12246,7 +12665,7 @@
       <w:r>
         <w:t xml:space="preserve">(a)  For AFLCMC/PK, see </w:t>
       </w:r>
-      <w:hyperlink r:id="rId53" w:history="1">
+      <w:hyperlink r:id="rId56" w:history="1">
         <w:r>
           <w:rPr>
             <w:rStyle w:val="Hyperlink"/>
@@ -12271,7 +12690,7 @@
         </w:rPr>
         <w:t xml:space="preserve">For AFNWC/PZ, see </w:t>
       </w:r>
-      <w:hyperlink r:id="rId54" w:history="1">
+      <w:hyperlink r:id="rId57" w:history="1">
         <w:r>
           <w:rPr>
             <w:rStyle w:val="Hyperlink"/>
@@ -12292,6 +12711,8 @@
         <w:keepNext w:val="0"/>
         <w:keepLines w:val="0"/>
       </w:pPr>
+      <w:bookmarkStart w:id="36" w:name="_AFMC_PGI_5301.601-91"/>
+      <w:bookmarkEnd w:id="36"/>
       <w:r>
         <w:rPr>
           <w:bCs/>
@@ -12351,7 +12772,7 @@
         </w:rPr>
         <w:t xml:space="preserve">establishes the AFMC standardized process for Contracting Unit Self-Inspections of awarded actions using the </w:t>
       </w:r>
-      <w:hyperlink r:id="rId55" w:history="1">
+      <w:hyperlink r:id="rId58" w:history="1">
         <w:r>
           <w:rPr>
             <w:rStyle w:val="Hyperlink"/>
@@ -12379,7 +12800,15 @@
           <w:color w:val="000000" w:themeColor="text1"/>
           <w:szCs w:val="24"/>
         </w:rPr>
-        <w:t>MICT) status to the SCO and actions are considered complete when Contracting Office SCO has been briefed on closure of any corrective action, and closure in the system.</w:t>
+        <w:t xml:space="preserve">MICT) status to the </w:t>
+      </w:r>
+      <w:r>
+        <w:rPr>
+          <w:color w:val="000000" w:themeColor="text1"/>
+          <w:szCs w:val="24"/>
+        </w:rPr>
+        <w:lastRenderedPageBreak/>
+        <w:t>SCO and actions are considered complete when Contracting Office SCO has been briefed on closure of any corrective action, and closure in the system.</w:t>
       </w:r>
     </w:p>
     <w:p>
@@ -12522,7 +12951,6 @@
           <w:color w:val="000000" w:themeColor="text1"/>
           <w:szCs w:val="24"/>
         </w:rPr>
-        <w:lastRenderedPageBreak/>
         <w:t></w:t>
       </w:r>
       <w:r>
@@ -12671,7 +13099,7 @@
       <w:r>
         <w:t xml:space="preserve">Unit Self-Inspection Program Reviewer (USIP–R):  For reviews done by other than a formally assigned Reviewer, such review(s) should be done by a PCO (and may be supported by a buyer).  (The intent/role of the buyer is to provide a mentoring experience for junior contracting personnel to facilitate both thorough inspections and a culture of learning and professional growth.) PCOs may only review files within the scope/limit of their individual warrant.  The USIP-R (or designee) is responsible for reviewing the contract file IAW </w:t>
       </w:r>
-      <w:hyperlink r:id="rId56" w:history="1">
+      <w:hyperlink r:id="rId59" w:history="1">
         <w:r>
           <w:rPr>
             <w:rStyle w:val="Hyperlink"/>
@@ -12705,7 +13133,7 @@
       <w:r>
         <w:t xml:space="preserve">Contracting Offices should inspect contracting management programs IAW </w:t>
       </w:r>
-      <w:hyperlink r:id="rId57" w:tgtFrame="_blank" w:history="1">
+      <w:hyperlink r:id="rId60" w:tgtFrame="_blank" w:history="1">
         <w:r>
           <w:rPr>
             <w:rStyle w:val="Hyperlink"/>
@@ -12753,7 +13181,11 @@
         </w:rPr>
       </w:pPr>
       <w:r>
-        <w:t xml:space="preserve">Contracting Office(s) may, as MICT date milestones/criteria are fulfilled/changed, enter/update as practicable.  Upon closure of a MICT record for a trend/item self-inspection, the individual(s) designated to complete work on a given CAP should notify the SIPM and request closeout in the MICT system. </w:t>
+        <w:t xml:space="preserve">Contracting Office(s) may, as MICT date milestones/criteria are fulfilled/changed, enter/update as practicable.  Upon closure of a MICT record for a trend/item self-inspection, the individual(s) </w:t>
+      </w:r>
+      <w:r>
+        <w:lastRenderedPageBreak/>
+        <w:t xml:space="preserve">designated to complete work on a given CAP should notify the SIPM and request closeout in the MICT system. </w:t>
       </w:r>
     </w:p>
     <w:p>
@@ -12775,7 +13207,15 @@
         <w:pStyle w:val="List1"/>
       </w:pPr>
       <w:r>
-        <w:t>The self-inspection of individual contract files flows through a three phase process: first, Identification/Selection and Review of Awarded Actions; second, Analysis/Trend Identification and Corrective Action Plans; and third, Contracting Office</w:t>
+        <w:t xml:space="preserve">The self-inspection of individual contract files flows through a </w:t>
+      </w:r>
+      <w:proofErr w:type="gramStart"/>
+      <w:r>
+        <w:t>three phase</w:t>
+      </w:r>
+      <w:proofErr w:type="gramEnd"/>
+      <w:r>
+        <w:t xml:space="preserve"> process: first, Identification/Selection and Review of Awarded Actions; second, Analysis/Trend Identification and Corrective Action Plans; and third, Contracting Office</w:t>
       </w:r>
       <w:r>
         <w:t xml:space="preserve"> </w:t>
@@ -12795,14 +13235,24 @@
         <w:pStyle w:val="List1"/>
       </w:pPr>
       <w:r>
-        <w:lastRenderedPageBreak/>
-        <w:t xml:space="preserve">(e)(1)  </w:t>
+        <w:t>(e)(1</w:t>
+      </w:r>
+      <w:proofErr w:type="gramStart"/>
+      <w:r>
+        <w:t xml:space="preserve">)  </w:t>
       </w:r>
       <w:r>
         <w:rPr>
           <w:u w:val="single"/>
         </w:rPr>
-        <w:t xml:space="preserve">Phase One - Identification/Selection and Review of Awarded Actions:  </w:t>
+        <w:t>Phase</w:t>
+      </w:r>
+      <w:proofErr w:type="gramEnd"/>
+      <w:r>
+        <w:rPr>
+          <w:u w:val="single"/>
+        </w:rPr>
+        <w:t xml:space="preserve"> One - Identification/Selection and Review of Awarded Actions:  </w:t>
       </w:r>
     </w:p>
     <w:p>
@@ -12842,7 +13292,7 @@
         </w:rPr>
         <w:t xml:space="preserve">The table below provides the minimum annual self-inspection quantities/percentages against awards with dollar values below those of clearance review thresholds.  The two (2) percent standard is based on total awards of the year (not just total action count below review thresholds).  The annual data pool/count is based on twelve months’ worth of data since the end of the previous year’s inspection.  Self-inspections should be accomplished on a continual basis and ensure compliance, as a minimum, with the most current </w:t>
       </w:r>
-      <w:hyperlink r:id="rId58" w:history="1">
+      <w:hyperlink r:id="rId61" w:history="1">
         <w:r>
           <w:rPr>
             <w:rStyle w:val="Hyperlink"/>
@@ -12932,6 +13382,7 @@
             <w:pPr>
               <w:pStyle w:val="List1"/>
             </w:pPr>
+            <w:permStart w:id="1141207392" w:edGrp="everyone"/>
             <w:r>
               <w:rPr>
                 <w:b/>
@@ -12992,7 +13443,21 @@
               <w:rPr>
                 <w:sz w:val="20"/>
               </w:rPr>
-              <w:t>Five actions  (or all, if less than five total awards)</w:t>
+              <w:t xml:space="preserve">Five </w:t>
+            </w:r>
+            <w:proofErr w:type="gramStart"/>
+            <w:r>
+              <w:rPr>
+                <w:sz w:val="20"/>
+              </w:rPr>
+              <w:t>actions  (</w:t>
+            </w:r>
+            <w:proofErr w:type="gramEnd"/>
+            <w:r>
+              <w:rPr>
+                <w:sz w:val="20"/>
+              </w:rPr>
+              <w:t>or all, if less than five total awards)</w:t>
             </w:r>
           </w:p>
         </w:tc>
@@ -13013,8 +13478,16 @@
               <w:rPr>
                 <w:sz w:val="20"/>
               </w:rPr>
-              <w:t>101 -  500</w:t>
-            </w:r>
+              <w:t xml:space="preserve">101 </w:t>
+            </w:r>
+            <w:proofErr w:type="gramStart"/>
+            <w:r>
+              <w:rPr>
+                <w:sz w:val="20"/>
+              </w:rPr>
+              <w:t>-  500</w:t>
+            </w:r>
+            <w:proofErr w:type="gramEnd"/>
           </w:p>
         </w:tc>
         <w:tc>
@@ -13072,6 +13545,7 @@
         </w:tc>
       </w:tr>
     </w:tbl>
+    <w:permEnd w:id="1141207392"/>
     <w:p>
       <w:pPr>
         <w:pStyle w:val="List1"/>
@@ -13120,6 +13594,7 @@
         <w:rPr>
           <w:bCs/>
         </w:rPr>
+        <w:lastRenderedPageBreak/>
         <w:t xml:space="preserve">While buying organizations should also conduct reviews for their own internal quality control/proactive improvement, those reviews are separate from the self-inspection addressed by this process.  However, organizations are encouraged to provide such results to the Contracting Office for sharing of lessons learned/trend analysis/correct.  PZC may allow for buying office augmentation of reviews.  Augmentation may also be used for those organizations who do not have a resident PZC, and virtual inspection is not practicable.    </w:t>
       </w:r>
     </w:p>
@@ -13137,7 +13612,25 @@
           <w:color w:val="000000" w:themeColor="text1"/>
           <w:szCs w:val="24"/>
         </w:rPr>
-        <w:t xml:space="preserve">     Larger samples may be pulled as necessary by utilizing a percentage greater than the 2% minimum (e.g., to ensure sufficient quantities have been reviewed, to verify past corrective actions, or to support training decisions).  Samples may also include actions valued above the clearance review threshold for which no review was conducted (e.g., funding modifications or option exercise).  </w:t>
+        <w:t xml:space="preserve">     Larger samples may be pulled as necessary by utilizing a percentage greater than the 2% minimum (e.g., to ensure </w:t>
+      </w:r>
+      <w:proofErr w:type="gramStart"/>
+      <w:r>
+        <w:rPr>
+          <w:bCs/>
+          <w:color w:val="000000" w:themeColor="text1"/>
+          <w:szCs w:val="24"/>
+        </w:rPr>
+        <w:t>sufficient quantities</w:t>
+      </w:r>
+      <w:proofErr w:type="gramEnd"/>
+      <w:r>
+        <w:rPr>
+          <w:bCs/>
+          <w:color w:val="000000" w:themeColor="text1"/>
+          <w:szCs w:val="24"/>
+        </w:rPr>
+        <w:t xml:space="preserve"> have been reviewed, to verify past corrective actions, or to support training decisions).  Samples may also include actions valued above the clearance review threshold for which no review was conducted (e.g., funding modifications or option exercise).  </w:t>
       </w:r>
     </w:p>
     <w:p>
@@ -13159,10 +13652,9 @@
         <w:pStyle w:val="List1"/>
       </w:pPr>
       <w:r>
-        <w:lastRenderedPageBreak/>
         <w:t xml:space="preserve">Upon completion of the </w:t>
       </w:r>
-      <w:hyperlink r:id="rId59" w:history="1">
+      <w:hyperlink r:id="rId62" w:history="1">
         <w:r>
           <w:rPr>
             <w:rStyle w:val="Hyperlink"/>
@@ -13239,6 +13731,7 @@
             <w:pPr>
               <w:pStyle w:val="List1"/>
             </w:pPr>
+            <w:permStart w:id="638928294" w:edGrp="everyone"/>
             <w:r>
               <w:rPr>
                 <w:b/>
@@ -13262,7 +13755,23 @@
                 <w:b/>
                 <w:sz w:val="20"/>
               </w:rPr>
-              <w:t>Volume/percent  within a given award assessment pull to consider as a trend for analysis for SCO)</w:t>
+              <w:t>Volume/</w:t>
+            </w:r>
+            <w:proofErr w:type="gramStart"/>
+            <w:r>
+              <w:rPr>
+                <w:b/>
+                <w:sz w:val="20"/>
+              </w:rPr>
+              <w:t>percent  within</w:t>
+            </w:r>
+            <w:proofErr w:type="gramEnd"/>
+            <w:r>
+              <w:rPr>
+                <w:b/>
+                <w:sz w:val="20"/>
+              </w:rPr>
+              <w:t xml:space="preserve"> a given award assessment pull to consider as a trend for analysis for SCO)</w:t>
             </w:r>
           </w:p>
         </w:tc>
@@ -13299,7 +13808,14 @@
               <w:rPr>
                 <w:sz w:val="20"/>
               </w:rPr>
-              <w:t xml:space="preserve">Three (3) or more findings of a given checklist item or twenty (20) to thirty (30) percent (or more) of actions with given checklist item </w:t>
+              <w:t xml:space="preserve">Three (3) or more findings of a given checklist item or twenty (20) to thirty (30) percent (or more) of actions with given checklist </w:t>
+            </w:r>
+            <w:proofErr w:type="gramStart"/>
+            <w:r>
+              <w:rPr>
+                <w:sz w:val="20"/>
+              </w:rPr>
+              <w:t xml:space="preserve">item </w:t>
             </w:r>
             <w:r>
               <w:rPr>
@@ -13312,7 +13828,14 @@
               <w:rPr>
                 <w:sz w:val="20"/>
               </w:rPr>
-              <w:t>(whichever is greater)</w:t>
+              <w:t>(</w:t>
+            </w:r>
+            <w:proofErr w:type="gramEnd"/>
+            <w:r>
+              <w:rPr>
+                <w:sz w:val="20"/>
+              </w:rPr>
+              <w:t>whichever is greater)</w:t>
             </w:r>
           </w:p>
         </w:tc>
@@ -13361,7 +13884,21 @@
               <w:rPr>
                 <w:sz w:val="20"/>
               </w:rPr>
-              <w:t xml:space="preserve">Four (4) or more findings of a given checklist item or twenty (20) to thirty (30)  (or more) of actions with given checklist item </w:t>
+              <w:t>Four (4) or more findings of a given checklist item or twenty (20) to thirty (30</w:t>
+            </w:r>
+            <w:proofErr w:type="gramStart"/>
+            <w:r>
+              <w:rPr>
+                <w:sz w:val="20"/>
+              </w:rPr>
+              <w:t>)  (</w:t>
+            </w:r>
+            <w:proofErr w:type="gramEnd"/>
+            <w:r>
+              <w:rPr>
+                <w:sz w:val="20"/>
+              </w:rPr>
+              <w:t xml:space="preserve">or more) of actions with given checklist item </w:t>
             </w:r>
             <w:r>
               <w:rPr>
@@ -13413,7 +13950,28 @@
               <w:rPr>
                 <w:sz w:val="20"/>
               </w:rPr>
-              <w:t>Ten (10) or more findings of a given checklist item or twenty (20) to thirty (30)  percent (or more) of actions with given checklist (whichever is greater)</w:t>
+              <w:t>Ten (10) or more findings of a given checklist item or twenty (20) to thirty (30</w:t>
+            </w:r>
+            <w:proofErr w:type="gramStart"/>
+            <w:r>
+              <w:rPr>
+                <w:sz w:val="20"/>
+              </w:rPr>
+              <w:t>)  percent</w:t>
+            </w:r>
+            <w:proofErr w:type="gramEnd"/>
+            <w:r>
+              <w:rPr>
+                <w:sz w:val="20"/>
+              </w:rPr>
+              <w:t xml:space="preserve"> (or more) </w:t>
+            </w:r>
+            <w:r>
+              <w:rPr>
+                <w:sz w:val="20"/>
+              </w:rPr>
+              <w:lastRenderedPageBreak/>
+              <w:t>of actions with given checklist (whichever is greater)</w:t>
             </w:r>
           </w:p>
         </w:tc>
@@ -13434,6 +13992,7 @@
               <w:rPr>
                 <w:sz w:val="20"/>
               </w:rPr>
+              <w:lastRenderedPageBreak/>
               <w:t>51-75</w:t>
             </w:r>
           </w:p>
@@ -13561,15 +14120,7 @@
               <w:rPr>
                 <w:sz w:val="20"/>
               </w:rPr>
-              <w:lastRenderedPageBreak/>
-              <w:t xml:space="preserve">Thirty-six (36) or more findings of a given checklist item or twenty (20) to thirty (30) percent (or </w:t>
-            </w:r>
-            <w:r>
-              <w:rPr>
-                <w:sz w:val="20"/>
-              </w:rPr>
-              <w:lastRenderedPageBreak/>
-              <w:t>more) of actions with given checklist item (whichever is greater)</w:t>
+              <w:t>Thirty-six (36) or more findings of a given checklist item or twenty (20) to thirty (30) percent (or more) of actions with given checklist item (whichever is greater)</w:t>
             </w:r>
           </w:p>
         </w:tc>
@@ -13590,7 +14141,6 @@
               <w:rPr>
                 <w:sz w:val="20"/>
               </w:rPr>
-              <w:lastRenderedPageBreak/>
               <w:t>&gt;201</w:t>
             </w:r>
           </w:p>
@@ -13619,12 +14169,27 @@
               <w:rPr>
                 <w:sz w:val="20"/>
               </w:rPr>
-              <w:t>Fifty (50) or more findings  of a given checklist item or twenty (20) to thirty (30) percent (or more) of actions with given checklist item (whichever is greater)</w:t>
+              <w:t xml:space="preserve">Fifty (50) or more </w:t>
+            </w:r>
+            <w:proofErr w:type="gramStart"/>
+            <w:r>
+              <w:rPr>
+                <w:sz w:val="20"/>
+              </w:rPr>
+              <w:t>findings  of</w:t>
+            </w:r>
+            <w:proofErr w:type="gramEnd"/>
+            <w:r>
+              <w:rPr>
+                <w:sz w:val="20"/>
+              </w:rPr>
+              <w:t xml:space="preserve"> a given checklist item or twenty (20) to thirty (30) percent (or more) of actions with given checklist item (whichever is greater)</w:t>
             </w:r>
           </w:p>
         </w:tc>
       </w:tr>
     </w:tbl>
+    <w:permEnd w:id="638928294"/>
     <w:p>
       <w:r>
         <w:rPr>
@@ -13647,7 +14212,7 @@
         </w:rPr>
         <w:t xml:space="preserve">The SIPM should ensure inspections are completed using the applicable Contracting Self-Assessment Communicator or </w:t>
       </w:r>
-      <w:hyperlink r:id="rId60" w:history="1">
+      <w:hyperlink r:id="rId63" w:history="1">
         <w:r>
           <w:rPr>
             <w:rStyle w:val="Hyperlink"/>
@@ -13704,13 +14269,24 @@
         <w:br/>
       </w:r>
       <w:r>
-        <w:t xml:space="preserve">(f)  </w:t>
+        <w:t>(</w:t>
+      </w:r>
+      <w:proofErr w:type="gramStart"/>
+      <w:r>
+        <w:t xml:space="preserve">f)  </w:t>
       </w:r>
       <w:r>
         <w:rPr>
           <w:u w:val="single"/>
         </w:rPr>
-        <w:t>Deficiency Severities</w:t>
+        <w:t>Deficiency</w:t>
+      </w:r>
+      <w:proofErr w:type="gramEnd"/>
+      <w:r>
+        <w:rPr>
+          <w:u w:val="single"/>
+        </w:rPr>
+        <w:t xml:space="preserve"> Severities</w:t>
       </w:r>
     </w:p>
     <w:p>
@@ -13727,7 +14303,7 @@
         </w:rPr>
         <w:t xml:space="preserve">Deficiency severity definitions are found in </w:t>
       </w:r>
-      <w:hyperlink r:id="rId61" w:history="1">
+      <w:hyperlink r:id="rId64" w:history="1">
         <w:r>
           <w:rPr>
             <w:rStyle w:val="Hyperlink"/>
@@ -13784,6 +14360,7 @@
         <w:rPr>
           <w:szCs w:val="24"/>
         </w:rPr>
+        <w:lastRenderedPageBreak/>
         <w:t xml:space="preserve">AOC merit additional attention by management, but are not of the severity that they merit a CAP.  </w:t>
       </w:r>
       <w:r>
@@ -13831,8 +14408,8 @@
         <w:keepNext w:val="0"/>
         <w:keepLines w:val="0"/>
       </w:pPr>
-      <w:bookmarkStart w:id="22" w:name="_AFMC_PGI_5301.602-2"/>
-      <w:bookmarkEnd w:id="22"/>
+      <w:bookmarkStart w:id="37" w:name="_AFMC_PGI_5301.602-2"/>
+      <w:bookmarkEnd w:id="37"/>
       <w:r>
         <w:rPr>
           <w:rFonts w:eastAsia="Times New Roman"/>
@@ -13880,8 +14457,16 @@
         <w:rPr>
           <w:rFonts w:eastAsia="Times New Roman"/>
         </w:rPr>
-        <w:t xml:space="preserve">)(A)   </w:t>
-      </w:r>
+        <w:t>)(</w:t>
+      </w:r>
+      <w:proofErr w:type="gramStart"/>
+      <w:r>
+        <w:rPr>
+          <w:rFonts w:eastAsia="Times New Roman"/>
+        </w:rPr>
+        <w:t xml:space="preserve">A)   </w:t>
+      </w:r>
+      <w:proofErr w:type="gramEnd"/>
       <w:r>
         <w:rPr>
           <w:rFonts w:eastAsia="Times New Roman"/>
@@ -13935,14 +14520,6 @@
           <w:szCs w:val="24"/>
         </w:rPr>
         <w:br/>
-      </w:r>
-      <w:r>
-        <w:rPr>
-          <w:rFonts w:eastAsia="Times New Roman"/>
-          <w:color w:val="000000"/>
-          <w:szCs w:val="24"/>
-        </w:rPr>
-        <w:lastRenderedPageBreak/>
         <w:t xml:space="preserve">(22) Matters related to defective </w:t>
       </w:r>
       <w:r>
@@ -14061,7 +14638,7 @@
         </w:rPr>
         <w:t xml:space="preserve">See </w:t>
       </w:r>
-      <w:hyperlink r:id="rId62" w:history="1">
+      <w:hyperlink r:id="rId65" w:history="1">
         <w:r>
           <w:rPr>
             <w:rStyle w:val="Hyperlink"/>
@@ -14084,8 +14661,8 @@
         <w:keepNext w:val="0"/>
         <w:keepLines w:val="0"/>
       </w:pPr>
-      <w:bookmarkStart w:id="23" w:name="_AFMC_PGI_5301.603"/>
-      <w:bookmarkEnd w:id="23"/>
+      <w:bookmarkStart w:id="38" w:name="_AFMC_PGI_5301.603"/>
+      <w:bookmarkEnd w:id="38"/>
       <w:r>
         <w:rPr>
           <w:bCs/>
@@ -14269,7 +14846,7 @@
         </w:rPr>
         <w:t>AFMC SCO warrant program focal points or designees use the</w:t>
       </w:r>
-      <w:hyperlink r:id="rId63" w:history="1">
+      <w:hyperlink r:id="rId66" w:history="1">
         <w:r>
           <w:rPr>
             <w:bCs/>
@@ -14371,7 +14948,7 @@
         </w:rPr>
         <w:t xml:space="preserve">it is unclear if a warrant is required in the new position) and there is a change to the appointing authority, the losing focal point or designee prepares the </w:t>
       </w:r>
-      <w:hyperlink r:id="rId64" w:history="1">
+      <w:hyperlink r:id="rId67" w:history="1">
         <w:r>
           <w:rPr>
             <w:bCs/>
@@ -14419,7 +14996,21 @@
         <w:rPr>
           <w:szCs w:val="24"/>
         </w:rPr>
-        <w:t xml:space="preserve"> point prepares a letter for the gaining appointing authority to sign to change the warrant to an active status, or prepares the necessary documentation to terminate the warrant. In either case, written notification </w:t>
+        <w:t xml:space="preserve"> point prepares a letter for the gaining appointing authority to sign to change the warrant to an active </w:t>
+      </w:r>
+      <w:proofErr w:type="gramStart"/>
+      <w:r>
+        <w:rPr>
+          <w:szCs w:val="24"/>
+        </w:rPr>
+        <w:t>status, or</w:t>
+      </w:r>
+      <w:proofErr w:type="gramEnd"/>
+      <w:r>
+        <w:rPr>
+          <w:szCs w:val="24"/>
+        </w:rPr>
+        <w:t xml:space="preserve"> prepares the necessary documentation to terminate the warrant. In either case, written notification </w:t>
       </w:r>
       <w:r>
         <w:rPr>
@@ -14433,7 +15024,7 @@
         </w:rPr>
         <w:t xml:space="preserve"> provided to the CO and the </w:t>
       </w:r>
-      <w:hyperlink r:id="rId65" w:history="1">
+      <w:hyperlink r:id="rId68" w:history="1">
         <w:r>
           <w:rPr>
             <w:szCs w:val="24"/>
@@ -14457,7 +15048,14 @@
         <w:rPr>
           <w:szCs w:val="24"/>
         </w:rPr>
-        <w:t xml:space="preserve"> updated accordingly by the focal point or designee. If a CO transfers to a staff position within an AFMC Center, the CO warrant is changed to an inactive status and a formal letter from the appointing official is not required. The focal point or designee notif</w:t>
+        <w:t xml:space="preserve"> updated accordingly by the focal point or designee. If a CO transfers to a staff position within an AFMC Center, the CO warrant is changed to an inactive status and a formal letter from the appointing official is not required. The focal </w:t>
+      </w:r>
+      <w:r>
+        <w:rPr>
+          <w:szCs w:val="24"/>
+        </w:rPr>
+        <w:lastRenderedPageBreak/>
+        <w:t>point or designee notif</w:t>
       </w:r>
       <w:r>
         <w:rPr>
@@ -14469,7 +15067,21 @@
         <w:rPr>
           <w:szCs w:val="24"/>
         </w:rPr>
-        <w:t xml:space="preserve"> the individual that the warrant is inactive and the individual does not have the authority to sign/execute contract actions. The focal point update</w:t>
+        <w:t xml:space="preserve"> the individual that the warrant is </w:t>
+      </w:r>
+      <w:proofErr w:type="gramStart"/>
+      <w:r>
+        <w:rPr>
+          <w:szCs w:val="24"/>
+        </w:rPr>
+        <w:t>inactive</w:t>
+      </w:r>
+      <w:proofErr w:type="gramEnd"/>
+      <w:r>
+        <w:rPr>
+          <w:szCs w:val="24"/>
+        </w:rPr>
+        <w:t xml:space="preserve"> and the individual does not have the authority to sign/execute contract actions. The focal point update</w:t>
       </w:r>
       <w:r>
         <w:rPr>
@@ -14483,7 +15095,7 @@
         </w:rPr>
         <w:t xml:space="preserve"> the </w:t>
       </w:r>
-      <w:hyperlink r:id="rId66" w:history="1">
+      <w:hyperlink r:id="rId69" w:history="1">
         <w:r>
           <w:rPr>
             <w:szCs w:val="24"/>
@@ -14542,7 +15154,7 @@
         </w:rPr>
         <w:t xml:space="preserve">See </w:t>
       </w:r>
-      <w:hyperlink r:id="rId67" w:history="1">
+      <w:hyperlink r:id="rId70" w:history="1">
         <w:r>
           <w:rPr>
             <w:rStyle w:val="Hyperlink"/>
@@ -14652,7 +15264,6 @@
         <w:rPr>
           <w:szCs w:val="24"/>
         </w:rPr>
-        <w:lastRenderedPageBreak/>
         <w:t xml:space="preserve">AFMC PK appointing authorities obtain all warrant board questions from the AFMC Warrant Board Question Repository when convening warrant boards for individuals seeking a warrant &gt; $5M. </w:t>
       </w:r>
       <w:r>
@@ -14673,7 +15284,7 @@
         </w:rPr>
         <w:t xml:space="preserve"> repository is located at: </w:t>
       </w:r>
-      <w:hyperlink r:id="rId68" w:anchor="/" w:history="1">
+      <w:hyperlink r:id="rId71" w:anchor="/" w:history="1">
         <w:r>
           <w:rPr>
             <w:rStyle w:val="Hyperlink"/>
@@ -14695,7 +15306,7 @@
         </w:rPr>
         <w:t xml:space="preserve">Only warrant appointing authorities, Enterprise Process Board (EPB) voting members, and designated focal points can access the site. For information on how to gain site access, send a request to the HQ AFMC/PK Workflow at </w:t>
       </w:r>
-      <w:hyperlink r:id="rId69" w:history="1">
+      <w:hyperlink r:id="rId72" w:history="1">
         <w:r>
           <w:rPr>
             <w:szCs w:val="24"/>
@@ -14813,7 +15424,7 @@
         </w:rPr>
         <w:t xml:space="preserve"> the last two to four digits of the appointment number from the ID field of the </w:t>
       </w:r>
-      <w:hyperlink r:id="rId70" w:history="1">
+      <w:hyperlink r:id="rId73" w:history="1">
         <w:r>
           <w:rPr>
             <w:szCs w:val="24"/>
@@ -14875,8 +15486,8 @@
         </w:rPr>
         <w:t xml:space="preserve"> </w:t>
       </w:r>
-      <w:bookmarkStart w:id="24" w:name="_AFMC_PGI_5301.90"/>
-      <w:bookmarkEnd w:id="24"/>
+      <w:bookmarkStart w:id="39" w:name="_AFMC_PGI_5301.90"/>
+      <w:bookmarkEnd w:id="39"/>
     </w:p>
     <w:p>
       <w:pPr>
@@ -14887,6 +15498,8 @@
           <w:b w:val="0"/>
         </w:rPr>
       </w:pPr>
+      <w:bookmarkStart w:id="40" w:name="_AFMC_PGI_5301.90_1"/>
+      <w:bookmarkEnd w:id="40"/>
       <w:r>
         <w:t>AFMC PGI 5301.90</w:t>
       </w:r>
@@ -14901,6 +15514,9 @@
       </w:r>
     </w:p>
     <w:p>
+      <w:pPr>
+        <w:ind w:firstLine="720"/>
+      </w:pPr>
       <w:r>
         <w:t>5301.9001(d)(1) Within 24 hours of receipt of the contract file and applicable clearance documents, the CR should perform a cursory analysis to ensure that all required documentation is included in the contract file.  The CR should review the file within five (5) business days of receipt of an acceptable file.</w:t>
       </w:r>
@@ -14921,34 +15537,21 @@
         <w:rPr>
           <w:szCs w:val="24"/>
         </w:rPr>
-        <w:t xml:space="preserve">(2) The </w:t>
-      </w:r>
-      <w:hyperlink r:id="rId71" w:history="1">
+        <w:t xml:space="preserve">(2) </w:t>
+      </w:r>
+      <w:r>
+        <w:t xml:space="preserve">Hill’s </w:t>
+      </w:r>
+      <w:hyperlink r:id="rId74" w:history="1">
         <w:r>
           <w:rPr>
             <w:rStyle w:val="Hyperlink"/>
-            <w:szCs w:val="24"/>
           </w:rPr>
-          <w:t>Reviewers Checklist</w:t>
+          <w:t>Automated Quality Review Program (AQRP) Checklist </w:t>
         </w:r>
       </w:hyperlink>
       <w:r>
-        <w:rPr>
-          <w:szCs w:val="24"/>
-        </w:rPr>
-        <w:t xml:space="preserve"> </w:t>
-      </w:r>
-      <w:r>
-        <w:rPr>
-          <w:szCs w:val="24"/>
-        </w:rPr>
-        <w:t>may</w:t>
-      </w:r>
-      <w:r>
-        <w:rPr>
-          <w:szCs w:val="24"/>
-        </w:rPr>
-        <w:t xml:space="preserve"> be used to complete clearance reviews.</w:t>
+        <w:t>is a best practice tool and may be used to complete clearance reviews.</w:t>
       </w:r>
       <w:r>
         <w:rPr>
@@ -14967,6 +15570,7 @@
         <w:rPr>
           <w:bCs/>
         </w:rPr>
+        <w:lastRenderedPageBreak/>
         <w:t>AFMC PGI 5301.9001   Clearance Delegations</w:t>
       </w:r>
     </w:p>
@@ -15057,7 +15661,7 @@
         </w:rPr>
         <w:t xml:space="preserve">For AFLCMC/PK Clearance Review and Approval Authorities, see the </w:t>
       </w:r>
-      <w:hyperlink r:id="rId72" w:history="1">
+      <w:hyperlink r:id="rId75" w:history="1">
         <w:r>
           <w:rPr>
             <w:rStyle w:val="Hyperlink"/>
@@ -15120,7 +15724,6 @@
           <w:rFonts w:eastAsia="Times New Roman"/>
           <w:szCs w:val="24"/>
         </w:rPr>
-        <w:lastRenderedPageBreak/>
         <w:t>Clearance Approval for PEO (Systems)</w:t>
       </w:r>
     </w:p>
@@ -15563,6 +16166,7 @@
                 <w:szCs w:val="24"/>
               </w:rPr>
             </w:pPr>
+            <w:permStart w:id="369640919" w:edGrp="everyone"/>
             <w:r>
               <w:rPr>
                 <w:szCs w:val="24"/>
@@ -15649,6 +16253,7 @@
           </w:p>
         </w:tc>
       </w:tr>
+      <w:permEnd w:id="369640919"/>
     </w:tbl>
     <w:p>
       <w:pPr>
@@ -15822,6 +16427,7 @@
                 <w:szCs w:val="24"/>
               </w:rPr>
             </w:pPr>
+            <w:permStart w:id="1879078942" w:edGrp="everyone"/>
             <w:r>
               <w:rPr>
                 <w:b/>
@@ -15869,6 +16475,7 @@
                 <w:sz w:val="20"/>
                 <w:szCs w:val="24"/>
               </w:rPr>
+              <w:lastRenderedPageBreak/>
               <w:t>Organization</w:t>
             </w:r>
           </w:p>
@@ -16168,6 +16775,7 @@
           </w:p>
         </w:tc>
       </w:tr>
+      <w:permEnd w:id="1879078942"/>
     </w:tbl>
     <w:p>
       <w:pPr>
@@ -16249,6 +16857,7 @@
                 <w:szCs w:val="20"/>
               </w:rPr>
             </w:pPr>
+            <w:permStart w:id="1064634172" w:edGrp="everyone"/>
             <w:r>
               <w:rPr>
                 <w:b/>
@@ -16392,7 +17001,6 @@
                 <w:sz w:val="20"/>
                 <w:szCs w:val="20"/>
               </w:rPr>
-              <w:lastRenderedPageBreak/>
               <w:t>AFRL</w:t>
             </w:r>
           </w:p>
@@ -16579,6 +17187,7 @@
           </w:p>
         </w:tc>
       </w:tr>
+      <w:permEnd w:id="1064634172"/>
     </w:tbl>
     <w:p>
       <w:pPr>
@@ -16592,7 +17201,7 @@
           <w:bCs/>
         </w:rPr>
       </w:pPr>
-      <w:bookmarkStart w:id="25" w:name="_Toc337192123"/>
+      <w:bookmarkStart w:id="41" w:name="_Toc337192123"/>
       <w:r>
         <w:rPr>
           <w:bCs/>
@@ -16606,7 +17215,7 @@
         </w:rPr>
         <w:t xml:space="preserve">Clearance Approval </w:t>
       </w:r>
-      <w:bookmarkEnd w:id="25"/>
+      <w:bookmarkEnd w:id="41"/>
     </w:p>
     <w:p>
       <w:pPr>
@@ -16703,6 +17312,7 @@
                 <w:szCs w:val="20"/>
               </w:rPr>
             </w:pPr>
+            <w:permStart w:id="251077077" w:edGrp="everyone"/>
             <w:r>
               <w:rPr>
                 <w:b/>
@@ -16801,7 +17411,27 @@
                 <w:sz w:val="20"/>
                 <w:szCs w:val="20"/>
               </w:rPr>
-              <w:t>$100M &lt;$1B    “SCO”</w:t>
+              <w:t xml:space="preserve">$100M &lt;$1B </w:t>
+            </w:r>
+            <w:proofErr w:type="gramStart"/>
+            <w:r>
+              <w:rPr>
+                <w:b/>
+                <w:bCs/>
+                <w:sz w:val="20"/>
+                <w:szCs w:val="20"/>
+              </w:rPr>
+              <w:t xml:space="preserve">   “</w:t>
+            </w:r>
+            <w:proofErr w:type="gramEnd"/>
+            <w:r>
+              <w:rPr>
+                <w:b/>
+                <w:bCs/>
+                <w:sz w:val="20"/>
+                <w:szCs w:val="20"/>
+              </w:rPr>
+              <w:t>SCO”</w:t>
             </w:r>
           </w:p>
         </w:tc>
@@ -16828,8 +17458,6 @@
                 <w:szCs w:val="20"/>
               </w:rPr>
             </w:pPr>
-            <w:bookmarkStart w:id="26" w:name="test4"/>
-            <w:bookmarkEnd w:id="26"/>
             <w:r>
               <w:rPr>
                 <w:b/>
@@ -16853,7 +17481,27 @@
                 <w:sz w:val="20"/>
                 <w:szCs w:val="20"/>
               </w:rPr>
-              <w:t>$50M - &lt;$100M  “One level below SCO”</w:t>
+              <w:t>$50M - &lt;$100</w:t>
+            </w:r>
+            <w:proofErr w:type="gramStart"/>
+            <w:r>
+              <w:rPr>
+                <w:b/>
+                <w:bCs/>
+                <w:sz w:val="20"/>
+                <w:szCs w:val="20"/>
+              </w:rPr>
+              <w:t>M  “</w:t>
+            </w:r>
+            <w:proofErr w:type="gramEnd"/>
+            <w:r>
+              <w:rPr>
+                <w:b/>
+                <w:bCs/>
+                <w:sz w:val="20"/>
+                <w:szCs w:val="20"/>
+              </w:rPr>
+              <w:t>One level below SCO”</w:t>
             </w:r>
           </w:p>
         </w:tc>
@@ -16904,7 +17552,27 @@
                 <w:sz w:val="20"/>
                 <w:szCs w:val="20"/>
               </w:rPr>
-              <w:t>$10M - &lt;$50M  “Two levels below SCO”</w:t>
+              <w:t>$10M - &lt;$50</w:t>
+            </w:r>
+            <w:proofErr w:type="gramStart"/>
+            <w:r>
+              <w:rPr>
+                <w:b/>
+                <w:color w:val="000000"/>
+                <w:sz w:val="20"/>
+                <w:szCs w:val="20"/>
+              </w:rPr>
+              <w:t>M  “</w:t>
+            </w:r>
+            <w:proofErr w:type="gramEnd"/>
+            <w:r>
+              <w:rPr>
+                <w:b/>
+                <w:color w:val="000000"/>
+                <w:sz w:val="20"/>
+                <w:szCs w:val="20"/>
+              </w:rPr>
+              <w:t>Two levels below SCO”</w:t>
             </w:r>
           </w:p>
         </w:tc>
@@ -16941,7 +17609,25 @@
                 <w:sz w:val="20"/>
                 <w:szCs w:val="20"/>
               </w:rPr>
-              <w:t>PZL, SBRK  (WP), RVK, RDK (Kirtland), RIK (Rome)</w:t>
+              <w:t xml:space="preserve">PZL, </w:t>
+            </w:r>
+            <w:proofErr w:type="gramStart"/>
+            <w:r>
+              <w:rPr>
+                <w:color w:val="000000"/>
+                <w:sz w:val="20"/>
+                <w:szCs w:val="20"/>
+              </w:rPr>
+              <w:t>SBRK  (</w:t>
+            </w:r>
+            <w:proofErr w:type="gramEnd"/>
+            <w:r>
+              <w:rPr>
+                <w:color w:val="000000"/>
+                <w:sz w:val="20"/>
+                <w:szCs w:val="20"/>
+              </w:rPr>
+              <w:t>WP), RVK, RDK (Kirtland), RIK (Rome)</w:t>
             </w:r>
           </w:p>
         </w:tc>
@@ -17254,8 +17940,6 @@
                 <w:szCs w:val="20"/>
               </w:rPr>
             </w:pPr>
-            <w:bookmarkStart w:id="27" w:name="test6"/>
-            <w:bookmarkEnd w:id="27"/>
             <w:r>
               <w:rPr>
                 <w:color w:val="000000"/>
@@ -17298,6 +17982,7 @@
           </w:p>
         </w:tc>
       </w:tr>
+      <w:permEnd w:id="251077077"/>
     </w:tbl>
     <w:p>
       <w:pPr>
@@ -17383,6 +18068,7 @@
                 <w:szCs w:val="24"/>
               </w:rPr>
             </w:pPr>
+            <w:permStart w:id="459555317" w:edGrp="everyone"/>
             <w:r>
               <w:rPr>
                 <w:b/>
@@ -17479,7 +18165,27 @@
                 <w:sz w:val="20"/>
                 <w:szCs w:val="24"/>
               </w:rPr>
-              <w:t>$10M &lt;$1B    “SCO”</w:t>
+              <w:t xml:space="preserve">$10M &lt;$1B </w:t>
+            </w:r>
+            <w:proofErr w:type="gramStart"/>
+            <w:r>
+              <w:rPr>
+                <w:b/>
+                <w:bCs/>
+                <w:sz w:val="20"/>
+                <w:szCs w:val="24"/>
+              </w:rPr>
+              <w:t xml:space="preserve">   “</w:t>
+            </w:r>
+            <w:proofErr w:type="gramEnd"/>
+            <w:r>
+              <w:rPr>
+                <w:b/>
+                <w:bCs/>
+                <w:sz w:val="20"/>
+                <w:szCs w:val="24"/>
+              </w:rPr>
+              <w:t>SCO”</w:t>
             </w:r>
           </w:p>
         </w:tc>
@@ -17528,7 +18234,27 @@
                 <w:sz w:val="20"/>
                 <w:szCs w:val="24"/>
               </w:rPr>
-              <w:t>$3M - &lt;$10M  “One level below SCO”</w:t>
+              <w:t>$3M - &lt;$10</w:t>
+            </w:r>
+            <w:proofErr w:type="gramStart"/>
+            <w:r>
+              <w:rPr>
+                <w:b/>
+                <w:bCs/>
+                <w:sz w:val="20"/>
+                <w:szCs w:val="24"/>
+              </w:rPr>
+              <w:t>M  “</w:t>
+            </w:r>
+            <w:proofErr w:type="gramEnd"/>
+            <w:r>
+              <w:rPr>
+                <w:b/>
+                <w:bCs/>
+                <w:sz w:val="20"/>
+                <w:szCs w:val="24"/>
+              </w:rPr>
+              <w:t>One level below SCO”</w:t>
             </w:r>
           </w:p>
         </w:tc>
@@ -17578,7 +18304,27 @@
                 <w:sz w:val="20"/>
                 <w:szCs w:val="24"/>
               </w:rPr>
-              <w:t>$500K - &lt;$3M  “Two levels below SCO”</w:t>
+              <w:t>$500K - &lt;$</w:t>
+            </w:r>
+            <w:proofErr w:type="gramStart"/>
+            <w:r>
+              <w:rPr>
+                <w:b/>
+                <w:color w:val="000000"/>
+                <w:sz w:val="20"/>
+                <w:szCs w:val="24"/>
+              </w:rPr>
+              <w:t>3M  “</w:t>
+            </w:r>
+            <w:proofErr w:type="gramEnd"/>
+            <w:r>
+              <w:rPr>
+                <w:b/>
+                <w:color w:val="000000"/>
+                <w:sz w:val="20"/>
+                <w:szCs w:val="24"/>
+              </w:rPr>
+              <w:t>Two levels below SCO”</w:t>
             </w:r>
           </w:p>
         </w:tc>
@@ -17614,7 +18360,25 @@
                 <w:sz w:val="20"/>
                 <w:szCs w:val="24"/>
               </w:rPr>
-              <w:t>PZL, SBRK  (WP), RVK, RDK (Kirtland), RIK (Rome)</w:t>
+              <w:t xml:space="preserve">PZL, </w:t>
+            </w:r>
+            <w:proofErr w:type="gramStart"/>
+            <w:r>
+              <w:rPr>
+                <w:color w:val="000000"/>
+                <w:sz w:val="20"/>
+                <w:szCs w:val="24"/>
+              </w:rPr>
+              <w:t>SBRK  (</w:t>
+            </w:r>
+            <w:proofErr w:type="gramEnd"/>
+            <w:r>
+              <w:rPr>
+                <w:color w:val="000000"/>
+                <w:sz w:val="20"/>
+                <w:szCs w:val="24"/>
+              </w:rPr>
+              <w:t>WP), RVK, RDK (Kirtland), RIK (Rome)</w:t>
             </w:r>
           </w:p>
         </w:tc>
@@ -17739,6 +18503,7 @@
                 <w:sz w:val="20"/>
                 <w:szCs w:val="24"/>
               </w:rPr>
+              <w:lastRenderedPageBreak/>
               <w:t>AFRL/RWK (Eglin)</w:t>
             </w:r>
           </w:p>
@@ -17958,6 +18723,7 @@
           </w:p>
         </w:tc>
       </w:tr>
+      <w:permEnd w:id="459555317"/>
     </w:tbl>
     <w:p/>
     <w:p>
@@ -18036,6 +18802,7 @@
                 <w:szCs w:val="20"/>
               </w:rPr>
             </w:pPr>
+            <w:permStart w:id="108558350" w:edGrp="everyone"/>
             <w:r>
               <w:rPr>
                 <w:rFonts w:cstheme="minorHAnsi"/>
@@ -18073,7 +18840,6 @@
                 <w:sz w:val="20"/>
                 <w:szCs w:val="20"/>
               </w:rPr>
-              <w:lastRenderedPageBreak/>
               <w:t>Enterprise Contracting</w:t>
             </w:r>
           </w:p>
@@ -20701,6 +21467,7 @@
                 <w:sz w:val="20"/>
                 <w:u w:val="single"/>
               </w:rPr>
+              <w:lastRenderedPageBreak/>
               <w:t>&gt;</w:t>
             </w:r>
             <w:r>
@@ -21197,6 +21964,7 @@
           </w:p>
         </w:tc>
       </w:tr>
+      <w:permEnd w:id="108558350"/>
     </w:tbl>
     <w:p>
       <w:pPr>
@@ -21216,7 +21984,6 @@
           <w:bCs/>
           <w:szCs w:val="24"/>
         </w:rPr>
-        <w:lastRenderedPageBreak/>
         <w:t xml:space="preserve">For </w:t>
       </w:r>
       <w:r>
@@ -21317,6 +22084,7 @@
                 <w:szCs w:val="24"/>
               </w:rPr>
             </w:pPr>
+            <w:permStart w:id="1578847652" w:edGrp="everyone"/>
             <w:r>
               <w:rPr>
                 <w:b/>
@@ -21688,6 +22456,7 @@
           </w:p>
         </w:tc>
       </w:tr>
+      <w:permEnd w:id="1578847652"/>
     </w:tbl>
     <w:p>
       <w:pPr>
@@ -21775,6 +22544,7 @@
                 <w:szCs w:val="24"/>
               </w:rPr>
             </w:pPr>
+            <w:permStart w:id="934705838" w:edGrp="everyone"/>
             <w:r>
               <w:rPr>
                 <w:b/>
@@ -22046,6 +22816,7 @@
           </w:p>
         </w:tc>
       </w:tr>
+      <w:permEnd w:id="934705838"/>
     </w:tbl>
     <w:p>
       <w:pPr>
@@ -22121,6 +22892,7 @@
                 <w:szCs w:val="16"/>
               </w:rPr>
             </w:pPr>
+            <w:permStart w:id="1166409815" w:edGrp="everyone"/>
             <w:r>
               <w:rPr>
                 <w:b/>
@@ -22350,6 +23122,7 @@
                 <w:sz w:val="20"/>
                 <w:szCs w:val="16"/>
               </w:rPr>
+              <w:lastRenderedPageBreak/>
               <w:t>AFTC (Arnold)</w:t>
             </w:r>
           </w:p>
@@ -22782,6 +23555,7 @@
           </w:p>
         </w:tc>
       </w:tr>
+      <w:permEnd w:id="1166409815"/>
     </w:tbl>
     <w:p/>
     <w:tbl>
@@ -22817,6 +23591,7 @@
                 <w:szCs w:val="16"/>
               </w:rPr>
             </w:pPr>
+            <w:permStart w:id="133391339" w:edGrp="everyone"/>
             <w:r>
               <w:rPr>
                 <w:b/>
@@ -23138,6 +23913,7 @@
           </w:p>
         </w:tc>
       </w:tr>
+      <w:permEnd w:id="133391339"/>
     </w:tbl>
     <w:p>
       <w:pPr>
@@ -23195,7 +23971,23 @@
           <w:sz w:val="21"/>
           <w:szCs w:val="21"/>
         </w:rPr>
-        <w:t xml:space="preserve"> the applicable CAA for AFTC Operational actions, except when the DAS(C) is the CAA.  .  Business and Contract clearance are required for Operational actions greater than or equal to $1M.</w:t>
+        <w:t xml:space="preserve"> the applicable CAA for AFTC Operational actions, except when the DAS(C) is the </w:t>
+      </w:r>
+      <w:proofErr w:type="gramStart"/>
+      <w:r>
+        <w:rPr>
+          <w:sz w:val="21"/>
+          <w:szCs w:val="21"/>
+        </w:rPr>
+        <w:t>CAA.  .</w:t>
+      </w:r>
+      <w:proofErr w:type="gramEnd"/>
+      <w:r>
+        <w:rPr>
+          <w:sz w:val="21"/>
+          <w:szCs w:val="21"/>
+        </w:rPr>
+        <w:t xml:space="preserve">  Business and Contract clearance are required for Operational actions greater than or equal to $1M.</w:t>
       </w:r>
     </w:p>
     <w:tbl>
@@ -23240,6 +24032,7 @@
                 <w:szCs w:val="16"/>
               </w:rPr>
             </w:pPr>
+            <w:permStart w:id="47848799" w:edGrp="everyone"/>
             <w:r>
               <w:rPr>
                 <w:b/>
@@ -23702,6 +24495,7 @@
           </w:p>
         </w:tc>
       </w:tr>
+      <w:permEnd w:id="47848799"/>
     </w:tbl>
     <w:p/>
     <w:tbl>
@@ -23746,6 +24540,7 @@
                 <w:szCs w:val="16"/>
               </w:rPr>
             </w:pPr>
+            <w:permStart w:id="403580293" w:edGrp="everyone"/>
             <w:r>
               <w:rPr>
                 <w:b/>
@@ -24094,6 +24889,7 @@
           </w:p>
         </w:tc>
       </w:tr>
+      <w:permEnd w:id="403580293"/>
     </w:tbl>
     <w:p/>
     <w:p>
@@ -24102,8 +24898,8 @@
         <w:keepNext w:val="0"/>
         <w:keepLines w:val="0"/>
       </w:pPr>
-      <w:bookmarkStart w:id="28" w:name="_AFMC_PGI_5301.9001"/>
-      <w:bookmarkEnd w:id="28"/>
+      <w:bookmarkStart w:id="42" w:name="_AFMC_PGI_5301.9001"/>
+      <w:bookmarkEnd w:id="42"/>
       <w:r>
         <w:rPr>
           <w:bCs/>
@@ -24128,14 +24924,13 @@
         </w:rPr>
         <w:t>Policy, Thresholds, and Approvals</w:t>
       </w:r>
-      <w:bookmarkStart w:id="29" w:name="afmc_9001"/>
-      <w:bookmarkEnd w:id="29"/>
     </w:p>
     <w:p>
       <w:pPr>
         <w:pStyle w:val="List3"/>
         <w:keepNext w:val="0"/>
         <w:keepLines w:val="0"/>
+        <w:ind w:left="810"/>
       </w:pPr>
       <w:r>
         <w:rPr>
@@ -24178,7 +24973,7 @@
         </w:rPr>
         <w:t xml:space="preserve">For AFLCMC/PK located at Wright Patterson AFB, see </w:t>
       </w:r>
-      <w:hyperlink r:id="rId73" w:history="1">
+      <w:hyperlink r:id="rId76" w:history="1">
         <w:r>
           <w:rPr>
             <w:rStyle w:val="Hyperlink"/>
@@ -24202,10 +24997,41 @@
     </w:p>
     <w:p>
       <w:pPr>
+        <w:shd w:val="clear" w:color="auto" w:fill="FFFFFF"/>
+        <w:spacing w:before="120" w:after="0"/>
+        <w:ind w:left="810"/>
+        <w:textAlignment w:val="baseline"/>
+        <w:rPr>
+          <w:rFonts w:eastAsia="Times New Roman"/>
+          <w:color w:val="000000"/>
+          <w:szCs w:val="24"/>
+        </w:rPr>
+      </w:pPr>
+      <w:r>
+        <w:rPr>
+          <w:rFonts w:eastAsia="Times New Roman"/>
+          <w:color w:val="000000"/>
+          <w:szCs w:val="24"/>
+        </w:rPr>
+        <w:t xml:space="preserve">For AFLCMC/PZK located at Hill AFB, see </w:t>
+      </w:r>
+      <w:hyperlink r:id="rId77" w:history="1">
+        <w:r>
+          <w:rPr>
+            <w:rStyle w:val="Hyperlink"/>
+            <w:rFonts w:eastAsia="Times New Roman"/>
+            <w:szCs w:val="24"/>
+          </w:rPr>
+          <w:t>Class Deviation – Clearance Approval – AFSC OL:H/PK/PZ 20-01.</w:t>
+        </w:r>
+      </w:hyperlink>
+    </w:p>
+    <w:p>
+      <w:pPr>
         <w:pStyle w:val="NormalWeb"/>
         <w:shd w:val="clear" w:color="auto" w:fill="FFFFFF"/>
-        <w:spacing w:before="0" w:beforeAutospacing="0" w:after="0" w:afterAutospacing="0"/>
-        <w:ind w:left="576"/>
+        <w:spacing w:before="120" w:beforeAutospacing="0" w:after="0" w:afterAutospacing="0"/>
+        <w:ind w:left="810"/>
         <w:textAlignment w:val="baseline"/>
         <w:rPr>
           <w:rFonts w:ascii="Times New Roman" w:hAnsi="Times New Roman" w:cs="Times New Roman"/>
@@ -24218,7 +25044,7 @@
         </w:rPr>
         <w:t xml:space="preserve">For AFLCMC/PZK Robins located at Robins AFB, see </w:t>
       </w:r>
-      <w:hyperlink r:id="rId74" w:history="1">
+      <w:hyperlink r:id="rId78" w:history="1">
         <w:r>
           <w:rPr>
             <w:rStyle w:val="Hyperlink"/>
@@ -24238,8 +25064,8 @@
       <w:pPr>
         <w:pStyle w:val="NormalWeb"/>
         <w:shd w:val="clear" w:color="auto" w:fill="FFFFFF"/>
-        <w:spacing w:before="0" w:beforeAutospacing="0" w:after="0" w:afterAutospacing="0"/>
-        <w:ind w:left="576"/>
+        <w:spacing w:before="120" w:beforeAutospacing="0" w:after="0" w:afterAutospacing="0"/>
+        <w:ind w:left="810"/>
         <w:textAlignment w:val="baseline"/>
         <w:rPr>
           <w:color w:val="00B050"/>
@@ -24251,7 +25077,7 @@
         </w:rPr>
         <w:t xml:space="preserve">For AFLCMC/PZK Tinker located at Tinker AFB, see </w:t>
       </w:r>
-      <w:hyperlink r:id="rId75" w:history="1">
+      <w:hyperlink r:id="rId79" w:history="1">
         <w:r>
           <w:rPr>
             <w:rStyle w:val="Hyperlink"/>
@@ -24272,8 +25098,8 @@
       <w:pPr>
         <w:pStyle w:val="NormalWeb"/>
         <w:shd w:val="clear" w:color="auto" w:fill="FFFFFF"/>
-        <w:spacing w:before="0" w:beforeAutospacing="0" w:after="0" w:afterAutospacing="0"/>
-        <w:ind w:left="576"/>
+        <w:spacing w:before="120" w:beforeAutospacing="0" w:after="0" w:afterAutospacing="0"/>
+        <w:ind w:left="810"/>
         <w:textAlignment w:val="baseline"/>
         <w:rPr>
           <w:rFonts w:ascii="Times New Roman" w:hAnsi="Times New Roman" w:cs="Times New Roman"/>
@@ -24285,7 +25111,7 @@
         </w:rPr>
         <w:t xml:space="preserve">For AFSC/PK located at Tinker AFB, see </w:t>
       </w:r>
-      <w:hyperlink r:id="rId76" w:history="1">
+      <w:hyperlink r:id="rId80" w:history="1">
         <w:r>
           <w:rPr>
             <w:rStyle w:val="Hyperlink"/>
@@ -24301,8 +25127,8 @@
         </w:rPr>
         <w:t>.</w:t>
       </w:r>
-      <w:bookmarkStart w:id="30" w:name="_AFMC_PGI_5301.9001-92"/>
-      <w:bookmarkEnd w:id="30"/>
+      <w:bookmarkStart w:id="43" w:name="_AFMC_PGI_5301.9001-92"/>
+      <w:bookmarkEnd w:id="43"/>
     </w:p>
     <w:p>
       <w:pPr>
@@ -24310,11 +25136,12 @@
         <w:keepNext w:val="0"/>
         <w:keepLines w:val="0"/>
       </w:pPr>
+      <w:bookmarkStart w:id="44" w:name="_AFMC_PGI_5301.9001-92_1"/>
+      <w:bookmarkEnd w:id="44"/>
       <w:r>
         <w:rPr>
           <w:bCs/>
         </w:rPr>
-        <w:lastRenderedPageBreak/>
         <w:t xml:space="preserve">AFMC PGI </w:t>
       </w:r>
       <w:r>
@@ -24337,7 +25164,7 @@
       <w:r>
         <w:t xml:space="preserve">(a) Clearance Request.  CAAs may use the Air Force </w:t>
       </w:r>
-      <w:hyperlink r:id="rId77" w:history="1">
+      <w:hyperlink r:id="rId81" w:history="1">
         <w:r>
           <w:rPr>
             <w:rStyle w:val="Hyperlink"/>
@@ -24597,6 +25424,7 @@
         <w:rPr>
           <w:szCs w:val="24"/>
         </w:rPr>
+        <w:lastRenderedPageBreak/>
         <w:t>(iii) Changing contract share ratio</w:t>
       </w:r>
     </w:p>
@@ -24664,8 +25492,8 @@
         </w:rPr>
         <w:t>(viii) Solicitation amendments (non-administrative)</w:t>
       </w:r>
-      <w:bookmarkStart w:id="31" w:name="_AFMC_PGI_5301.9001-93"/>
-      <w:bookmarkEnd w:id="31"/>
+      <w:bookmarkStart w:id="45" w:name="_AFMC_PGI_5301.9001-93"/>
+      <w:bookmarkEnd w:id="45"/>
     </w:p>
     <w:p>
       <w:pPr>
@@ -24673,6 +25501,8 @@
         <w:keepNext w:val="0"/>
         <w:keepLines w:val="0"/>
       </w:pPr>
+      <w:bookmarkStart w:id="46" w:name="_AFMC_PGI_5301.9001-93_1"/>
+      <w:bookmarkEnd w:id="46"/>
       <w:r>
         <w:rPr>
           <w:bCs/>
@@ -24731,7 +25561,6 @@
         <w:pStyle w:val="List1"/>
       </w:pPr>
       <w:r>
-        <w:lastRenderedPageBreak/>
         <w:t>(a) Business Clearance for competitive acquisitions requesting approval to issue the solicitation:</w:t>
       </w:r>
     </w:p>
@@ -24822,8 +25651,16 @@
         <w:rPr>
           <w:szCs w:val="24"/>
         </w:rPr>
-        <w:t>(1) J&amp;A, Fair Opportunity Exception, or Sole Source justification restricting consideration of schedule contractors (as applicable);</w:t>
-      </w:r>
+        <w:t>(1) J&amp;A, Fair Opportunity Exception, or Sole Source justification restricting consideration of schedule contractors (as applicable</w:t>
+      </w:r>
+      <w:proofErr w:type="gramStart"/>
+      <w:r>
+        <w:rPr>
+          <w:szCs w:val="24"/>
+        </w:rPr>
+        <w:t>);</w:t>
+      </w:r>
+      <w:proofErr w:type="gramEnd"/>
     </w:p>
     <w:p>
       <w:pPr>
@@ -24832,8 +25669,13 @@
         <w:keepLines w:val="0"/>
       </w:pPr>
       <w:r>
-        <w:t>(2) Acquisition Plan/Acquisition Strategy (as applicable);</w:t>
-      </w:r>
+        <w:t>(2) Acquisition Plan/Acquisition Strategy (as applicable</w:t>
+      </w:r>
+      <w:proofErr w:type="gramStart"/>
+      <w:r>
+        <w:t>);</w:t>
+      </w:r>
+      <w:proofErr w:type="gramEnd"/>
     </w:p>
     <w:p>
       <w:pPr>
@@ -24845,8 +25687,16 @@
         <w:rPr>
           <w:szCs w:val="24"/>
         </w:rPr>
-        <w:t>(3) In-scope determination for modifications to existing contracts;</w:t>
-      </w:r>
+        <w:t xml:space="preserve">(3) In-scope determination for modifications to existing </w:t>
+      </w:r>
+      <w:proofErr w:type="gramStart"/>
+      <w:r>
+        <w:rPr>
+          <w:szCs w:val="24"/>
+        </w:rPr>
+        <w:t>contracts;</w:t>
+      </w:r>
+      <w:proofErr w:type="gramEnd"/>
     </w:p>
     <w:p>
       <w:pPr>
@@ -24855,8 +25705,13 @@
         <w:keepLines w:val="0"/>
       </w:pPr>
       <w:r>
-        <w:t>(4) Request for Proposal;</w:t>
-      </w:r>
+        <w:t xml:space="preserve">(4) Request for </w:t>
+      </w:r>
+      <w:proofErr w:type="gramStart"/>
+      <w:r>
+        <w:t>Proposal;</w:t>
+      </w:r>
+      <w:proofErr w:type="gramEnd"/>
     </w:p>
     <w:p>
       <w:pPr>
@@ -24868,7 +25723,21 @@
         <w:rPr>
           <w:szCs w:val="24"/>
         </w:rPr>
-        <w:t xml:space="preserve">(5) Contractor proposal (or pricelists/pricing/other required documentation for orders under FSS/multiple award contract vehicles); </w:t>
+        <w:t>(5) Contractor proposal (or pricelists/pricing/other required documentation for orders under FSS/multiple award contract vehicles</w:t>
+      </w:r>
+      <w:proofErr w:type="gramStart"/>
+      <w:r>
+        <w:rPr>
+          <w:szCs w:val="24"/>
+        </w:rPr>
+        <w:t>);</w:t>
+      </w:r>
+      <w:proofErr w:type="gramEnd"/>
+      <w:r>
+        <w:rPr>
+          <w:szCs w:val="24"/>
+        </w:rPr>
+        <w:t xml:space="preserve"> </w:t>
       </w:r>
     </w:p>
     <w:p>
@@ -24891,8 +25760,16 @@
         <w:rPr>
           <w:szCs w:val="24"/>
         </w:rPr>
-        <w:t>(7)  Signed technical evaluation with figures that track to both the proposal and Government objective position detailed in the Pre-PNM;</w:t>
-      </w:r>
+        <w:t>(7)  Signed technical evaluation with figures that track to both the proposal and Government objective position detailed in the Pre-</w:t>
+      </w:r>
+      <w:proofErr w:type="gramStart"/>
+      <w:r>
+        <w:rPr>
+          <w:szCs w:val="24"/>
+        </w:rPr>
+        <w:t>PNM;</w:t>
+      </w:r>
+      <w:proofErr w:type="gramEnd"/>
     </w:p>
     <w:p>
       <w:pPr>
@@ -24901,7 +25778,16 @@
         <w:keepLines w:val="0"/>
       </w:pPr>
       <w:r>
-        <w:t>(8)  Draft award document (including proposed Section B CLIN structure and applicable clauses and special contract requirements) if available. If the contract action involves a contract modification, include a copy of the contract (conformed, if appropriate). If the action is a noncompetitive order provide the basic contract ordering vehicle (if available). If an action is awarded under a Broad Agency Announcement (BAA), include the BAA solicitation and proposal evaluation/selection for award documentation in addition to other required file documentation;</w:t>
+        <w:lastRenderedPageBreak/>
+        <w:t xml:space="preserve">(8)  Draft award document (including proposed Section B CLIN structure and applicable clauses and special contract requirements) if available. If the contract action involves a contract modification, include a copy of the contract (conformed, if appropriate). If the action is a noncompetitive order provide the basic contract ordering vehicle (if available). If an action is awarded under a Broad Agency Announcement (BAA), include the BAA solicitation and proposal evaluation/selection for award documentation in addition to </w:t>
+      </w:r>
+      <w:proofErr w:type="gramStart"/>
+      <w:r>
+        <w:t>other</w:t>
+      </w:r>
+      <w:proofErr w:type="gramEnd"/>
+      <w:r>
+        <w:t xml:space="preserve"> required file documentation;</w:t>
       </w:r>
     </w:p>
     <w:p>
@@ -24914,8 +25800,16 @@
         <w:rPr>
           <w:szCs w:val="24"/>
         </w:rPr>
-        <w:t>(9) Other applicable file items in the Contract File Content Checklist (e.g., Purchase Request, determinations, synopses, Award Fee/Incentive Plan, technical evaluations, audits or field pricing reports, and if services, required documentation and SDO approvals);</w:t>
-      </w:r>
+        <w:t>(9) Other applicable file items in the Contract File Content Checklist (e.g., Purchase Request, determinations, synopses, Award Fee/Incentive Plan, technical evaluations, audits or field pricing reports, and if services, required documentation and SDO approvals</w:t>
+      </w:r>
+      <w:proofErr w:type="gramStart"/>
+      <w:r>
+        <w:rPr>
+          <w:szCs w:val="24"/>
+        </w:rPr>
+        <w:t>);</w:t>
+      </w:r>
+      <w:proofErr w:type="gramEnd"/>
     </w:p>
     <w:p>
       <w:pPr>
@@ -24945,7 +25839,21 @@
         <w:rPr>
           <w:szCs w:val="24"/>
         </w:rPr>
-        <w:t xml:space="preserve">(1) Contractors’ proposals (and all revisions and updates if applicable) in chronological order; </w:t>
+        <w:t xml:space="preserve">(1) Contractors’ proposals (and all revisions and updates if applicable) in chronological </w:t>
+      </w:r>
+      <w:proofErr w:type="gramStart"/>
+      <w:r>
+        <w:rPr>
+          <w:szCs w:val="24"/>
+        </w:rPr>
+        <w:t>order;</w:t>
+      </w:r>
+      <w:proofErr w:type="gramEnd"/>
+      <w:r>
+        <w:rPr>
+          <w:szCs w:val="24"/>
+        </w:rPr>
+        <w:t xml:space="preserve"> </w:t>
       </w:r>
     </w:p>
     <w:p>
@@ -24955,9 +25863,13 @@
         <w:keepLines w:val="0"/>
       </w:pPr>
       <w:r>
-        <w:lastRenderedPageBreak/>
-        <w:t>(2) Evaluation Notices, offerors’ responses, and government evaluation of responses;</w:t>
-      </w:r>
+        <w:t xml:space="preserve">(2) Evaluation Notices, offerors’ responses, and government evaluation of </w:t>
+      </w:r>
+      <w:proofErr w:type="gramStart"/>
+      <w:r>
+        <w:t>responses;</w:t>
+      </w:r>
+      <w:proofErr w:type="gramEnd"/>
     </w:p>
     <w:p>
       <w:pPr>
@@ -24969,8 +25881,16 @@
         <w:rPr>
           <w:szCs w:val="24"/>
         </w:rPr>
-        <w:t>(3) SSEB Initial Report;</w:t>
-      </w:r>
+        <w:t xml:space="preserve">(3) SSEB Initial </w:t>
+      </w:r>
+      <w:proofErr w:type="gramStart"/>
+      <w:r>
+        <w:rPr>
+          <w:szCs w:val="24"/>
+        </w:rPr>
+        <w:t>Report;</w:t>
+      </w:r>
+      <w:proofErr w:type="gramEnd"/>
     </w:p>
     <w:p>
       <w:pPr>
@@ -24979,8 +25899,13 @@
         <w:keepLines w:val="0"/>
       </w:pPr>
       <w:r>
-        <w:t>(4) Signed technical evaluation;</w:t>
-      </w:r>
+        <w:t xml:space="preserve">(4) Signed technical </w:t>
+      </w:r>
+      <w:proofErr w:type="gramStart"/>
+      <w:r>
+        <w:t>evaluation;</w:t>
+      </w:r>
+      <w:proofErr w:type="gramEnd"/>
     </w:p>
     <w:p>
       <w:pPr>
@@ -25018,8 +25943,16 @@
         <w:rPr>
           <w:szCs w:val="24"/>
         </w:rPr>
-        <w:t xml:space="preserve"> (or price evaluation documentation for orders);</w:t>
-      </w:r>
+        <w:t xml:space="preserve"> (or price evaluation documentation for orders</w:t>
+      </w:r>
+      <w:proofErr w:type="gramStart"/>
+      <w:r>
+        <w:rPr>
+          <w:szCs w:val="24"/>
+        </w:rPr>
+        <w:t>);</w:t>
+      </w:r>
+      <w:proofErr w:type="gramEnd"/>
     </w:p>
     <w:p>
       <w:pPr>
@@ -25028,8 +25961,13 @@
         <w:keepLines w:val="0"/>
       </w:pPr>
       <w:r>
-        <w:t>(6) Proposed request for Final Proposal Revisions;</w:t>
-      </w:r>
+        <w:t xml:space="preserve">(6) Proposed request for Final Proposal </w:t>
+      </w:r>
+      <w:proofErr w:type="gramStart"/>
+      <w:r>
+        <w:t>Revisions;</w:t>
+      </w:r>
+      <w:proofErr w:type="gramEnd"/>
     </w:p>
     <w:p>
       <w:pPr>
@@ -25072,7 +26010,21 @@
         <w:rPr>
           <w:szCs w:val="24"/>
         </w:rPr>
-        <w:t xml:space="preserve">(1) Contractors’ proposals (and all revisions and updates if applicable) in chronological order; </w:t>
+        <w:t xml:space="preserve">(1) Contractors’ proposals (and all revisions and updates if applicable) in chronological </w:t>
+      </w:r>
+      <w:proofErr w:type="gramStart"/>
+      <w:r>
+        <w:rPr>
+          <w:szCs w:val="24"/>
+        </w:rPr>
+        <w:t>order;</w:t>
+      </w:r>
+      <w:proofErr w:type="gramEnd"/>
+      <w:r>
+        <w:rPr>
+          <w:szCs w:val="24"/>
+        </w:rPr>
+        <w:t xml:space="preserve"> </w:t>
       </w:r>
     </w:p>
     <w:p>
@@ -25082,8 +26034,13 @@
         <w:keepLines w:val="0"/>
       </w:pPr>
       <w:r>
-        <w:t>(2) Proposed award document(s) in ready to award format;</w:t>
-      </w:r>
+        <w:t xml:space="preserve">(2) Proposed award document(s) in ready to award </w:t>
+      </w:r>
+      <w:proofErr w:type="gramStart"/>
+      <w:r>
+        <w:t>format;</w:t>
+      </w:r>
+      <w:proofErr w:type="gramEnd"/>
     </w:p>
     <w:p>
       <w:pPr>
@@ -25095,8 +26052,16 @@
         <w:rPr>
           <w:szCs w:val="24"/>
         </w:rPr>
-        <w:t>(3) Signed SSEB Report (or price evaluation documentation for orders);</w:t>
-      </w:r>
+        <w:t>(3) Signed SSEB Report (or price evaluation documentation for orders</w:t>
+      </w:r>
+      <w:proofErr w:type="gramStart"/>
+      <w:r>
+        <w:rPr>
+          <w:szCs w:val="24"/>
+        </w:rPr>
+        <w:t>);</w:t>
+      </w:r>
+      <w:proofErr w:type="gramEnd"/>
     </w:p>
     <w:p>
       <w:pPr>
@@ -25105,8 +26070,13 @@
         <w:keepLines w:val="0"/>
       </w:pPr>
       <w:r>
-        <w:t>(4) Signed technical evaluation;</w:t>
-      </w:r>
+        <w:t xml:space="preserve">(4) Signed technical </w:t>
+      </w:r>
+      <w:proofErr w:type="gramStart"/>
+      <w:r>
+        <w:t>evaluation;</w:t>
+      </w:r>
+      <w:proofErr w:type="gramEnd"/>
     </w:p>
     <w:p>
       <w:pPr>
@@ -25150,8 +26120,16 @@
         <w:rPr>
           <w:szCs w:val="24"/>
         </w:rPr>
-        <w:t xml:space="preserve"> (or price evaluation documentation for orders);</w:t>
-      </w:r>
+        <w:t xml:space="preserve"> (or price evaluation documentation for orders</w:t>
+      </w:r>
+      <w:proofErr w:type="gramStart"/>
+      <w:r>
+        <w:rPr>
+          <w:szCs w:val="24"/>
+        </w:rPr>
+        <w:t>);</w:t>
+      </w:r>
+      <w:proofErr w:type="gramEnd"/>
     </w:p>
     <w:p>
       <w:pPr>
@@ -25176,6 +26154,7 @@
         <w:rPr>
           <w:szCs w:val="24"/>
         </w:rPr>
+        <w:lastRenderedPageBreak/>
         <w:t xml:space="preserve">(7) Clearance briefing charts (if required by the CAA).  </w:t>
       </w:r>
     </w:p>
@@ -25197,7 +26176,21 @@
         <w:rPr>
           <w:szCs w:val="24"/>
         </w:rPr>
-        <w:t>(1) Proposed award document; if the contract action involves a contract modification include a copy of the contract (conformed, if appropriate). If the action is a noncompetitive order provide the basic contract ordering vehicle (if available). If an action is awarded under a BAA, include the BAA solicitation and proposal evaluation/selection for award documentation in addition to other required tab documentation;</w:t>
+        <w:t xml:space="preserve">(1) Proposed award document; if the contract action involves a contract modification include a copy of the contract (conformed, if appropriate). If the action is a noncompetitive order provide the basic contract ordering vehicle (if available). If an action is awarded under a BAA, include the BAA solicitation and proposal evaluation/selection for award documentation in addition to </w:t>
+      </w:r>
+      <w:proofErr w:type="gramStart"/>
+      <w:r>
+        <w:rPr>
+          <w:szCs w:val="24"/>
+        </w:rPr>
+        <w:t>other</w:t>
+      </w:r>
+      <w:proofErr w:type="gramEnd"/>
+      <w:r>
+        <w:rPr>
+          <w:szCs w:val="24"/>
+        </w:rPr>
+        <w:t xml:space="preserve"> required tab documentation;</w:t>
       </w:r>
     </w:p>
     <w:p>
@@ -25213,8 +26206,13 @@
         <w:t>FAR 15.406-1</w:t>
       </w:r>
       <w:r>
-        <w:t xml:space="preserve"> (or price evaluation documentation for orders);</w:t>
-      </w:r>
+        <w:t xml:space="preserve"> (or price evaluation documentation for orders</w:t>
+      </w:r>
+      <w:proofErr w:type="gramStart"/>
+      <w:r>
+        <w:t>);</w:t>
+      </w:r>
+      <w:proofErr w:type="gramEnd"/>
     </w:p>
     <w:p>
       <w:pPr>
@@ -25226,8 +26224,16 @@
         <w:rPr>
           <w:szCs w:val="24"/>
         </w:rPr>
-        <w:t>(3)  Signed technical evaluation with figures that track to both the proposal and Government objective position detailed in the PNM;</w:t>
-      </w:r>
+        <w:t xml:space="preserve">(3)  Signed technical evaluation with figures that track to both the proposal and Government objective position detailed in the </w:t>
+      </w:r>
+      <w:proofErr w:type="gramStart"/>
+      <w:r>
+        <w:rPr>
+          <w:szCs w:val="24"/>
+        </w:rPr>
+        <w:t>PNM;</w:t>
+      </w:r>
+      <w:proofErr w:type="gramEnd"/>
     </w:p>
     <w:p>
       <w:pPr>
@@ -25236,11 +26242,7 @@
         <w:keepLines w:val="0"/>
       </w:pPr>
       <w:r>
-        <w:t xml:space="preserve">(4) Other applicable file items in the Contract File Content Checklist (including all items required for Business Clearance, plus the Certificate of Current Cost or Pricing Data, audits or field pricing </w:t>
-      </w:r>
-      <w:r>
-        <w:lastRenderedPageBreak/>
-        <w:t>reports not previously included in the file (as applicable), and Congressional Notification, if applicable);</w:t>
+        <w:t>(4) Other applicable file items in the Contract File Content Checklist (including all items required for Business Clearance, plus the Certificate of Current Cost or Pricing Data, audits or field pricing reports not previously included in the file (as applicable), and Congressional Notification, if applicable);</w:t>
       </w:r>
     </w:p>
     <w:p>
@@ -25258,8 +26260,8 @@
         </w:rPr>
         <w:t xml:space="preserve">(5) Clearance briefing charts (if required by the CAA).  </w:t>
       </w:r>
-      <w:bookmarkStart w:id="32" w:name="_AFMC_PGI_5301.91"/>
-      <w:bookmarkEnd w:id="32"/>
+      <w:bookmarkStart w:id="47" w:name="_AFMC_PGI_5301.91"/>
+      <w:bookmarkEnd w:id="47"/>
     </w:p>
     <w:p>
       <w:pPr>
@@ -25267,8 +26269,8 @@
         <w:keepNext w:val="0"/>
         <w:keepLines w:val="0"/>
       </w:pPr>
-      <w:bookmarkStart w:id="33" w:name="_AFMC_PGI_5301.91_1"/>
-      <w:bookmarkEnd w:id="33"/>
+      <w:bookmarkStart w:id="48" w:name="_AFMC_PGI_5301.91_1"/>
+      <w:bookmarkEnd w:id="48"/>
       <w:r>
         <w:rPr>
           <w:bCs/>
@@ -25498,8 +26500,8 @@
       <w:r>
         <w:t>Federal Acquisition Regulations System</w:t>
       </w:r>
-      <w:bookmarkStart w:id="34" w:name="_SMC_PGI_5301.170"/>
-      <w:bookmarkEnd w:id="34"/>
+      <w:bookmarkStart w:id="49" w:name="_SMC_PGI_5301.170"/>
+      <w:bookmarkEnd w:id="49"/>
     </w:p>
     <w:p>
       <w:pPr>
@@ -25510,6 +26512,8 @@
           <w:rFonts w:eastAsia="Calibri"/>
         </w:rPr>
       </w:pPr>
+      <w:bookmarkStart w:id="50" w:name="_SMC_PGI_5301.170_1"/>
+      <w:bookmarkEnd w:id="50"/>
       <w:r>
         <w:rPr>
           <w:rFonts w:eastAsia="Calibri"/>
@@ -25541,10 +26545,26 @@
           <w:rFonts w:eastAsia="Calibri"/>
           <w:szCs w:val="24"/>
         </w:rPr>
-        <w:t xml:space="preserve">Transmittal of Peer Review Request and Applicable Documents. The contracting officer is responsible for submitting requests for Peer Review in accordance with the procedures in DFARS 201.170(a) and AFFARS 5301.170(a). For situational awareness, the contracting officer should copy the Pricing Reviewer, the Committee Reviewer and the COCO on the request for Peer Review. Documentation prepared for clearance review is ordinarily sufficient for the Peer Review. Prior to submitting Peer Review documentation to SAF/AQC and OUSD(A&amp;S)/DPC, obtain clearance review in accordance with the procedures in SMC PGI 5301.9001. The contracting officer should share the Peer Review comments and disposition with the Pricing Reviewer and Committee Reviewer to provide insight into Peer Review results and facilitate sharing of lessons learned.  </w:t>
-      </w:r>
-      <w:bookmarkStart w:id="35" w:name="_SMC_PGI_5301.304"/>
-      <w:bookmarkEnd w:id="35"/>
+        <w:t xml:space="preserve">Transmittal of Peer Review Request and Applicable Documents. The contracting officer is responsible for submitting requests for Peer Review in accordance with the procedures in DFARS 201.170(a) and AFFARS 5301.170(a). For situational awareness, the contracting officer should copy the Pricing Reviewer, the Committee </w:t>
+      </w:r>
+      <w:proofErr w:type="gramStart"/>
+      <w:r>
+        <w:rPr>
+          <w:rFonts w:eastAsia="Calibri"/>
+          <w:szCs w:val="24"/>
+        </w:rPr>
+        <w:t>Reviewer</w:t>
+      </w:r>
+      <w:proofErr w:type="gramEnd"/>
+      <w:r>
+        <w:rPr>
+          <w:rFonts w:eastAsia="Calibri"/>
+          <w:szCs w:val="24"/>
+        </w:rPr>
+        <w:t xml:space="preserve"> and the COCO on the request for Peer Review. Documentation prepared for clearance review is ordinarily sufficient for the Peer Review. Prior to submitting Peer Review documentation to SAF/AQC and OUSD(A&amp;S)/DPC, obtain clearance review in accordance with the procedures in SMC PGI 5301.9001. The contracting officer should share the Peer Review comments and disposition with the Pricing Reviewer and Committee Reviewer to provide insight into Peer Review results and facilitate sharing of lessons learned.  </w:t>
+      </w:r>
+      <w:bookmarkStart w:id="51" w:name="_SMC_PGI_5301.304"/>
+      <w:bookmarkEnd w:id="51"/>
     </w:p>
     <w:p>
       <w:pPr>
@@ -25605,16 +26625,24 @@
         </w:rPr>
         <w:t>4</w:t>
       </w:r>
+      <w:proofErr w:type="gramStart"/>
       <w:r>
         <w:rPr>
           <w:rFonts w:eastAsia="Calibri"/>
         </w:rPr>
-        <w:t>)  Contracting personnel cannot assume a local clause or provision has been approved for use and may be incorporated into a contract/solicitation</w:t>
-      </w:r>
+        <w:t>)  Contracting</w:t>
+      </w:r>
+      <w:proofErr w:type="gramEnd"/>
       <w:r>
         <w:rPr>
           <w:rFonts w:eastAsia="Calibri"/>
         </w:rPr>
+        <w:t xml:space="preserve"> personnel cannot assume a local clause or provision has been approved for use and may be incorporated into a contract/solicitation</w:t>
+      </w:r>
+      <w:r>
+        <w:rPr>
+          <w:rFonts w:eastAsia="Calibri"/>
+        </w:rPr>
         <w:t xml:space="preserve"> simply</w:t>
       </w:r>
       <w:r>
@@ -25667,8 +26695,8 @@
         </w:rPr>
         <w:t xml:space="preserve">  </w:t>
       </w:r>
-      <w:bookmarkStart w:id="36" w:name="_SMC_PGI_5301.601(a)(i)(A)"/>
-      <w:bookmarkEnd w:id="36"/>
+      <w:bookmarkStart w:id="52" w:name="_SMC_PGI_5301.601(a)(i)(A)"/>
+      <w:bookmarkEnd w:id="52"/>
     </w:p>
     <w:p>
       <w:pPr>
@@ -25717,7 +26745,7 @@
         </w:rPr>
         <w:t xml:space="preserve">  </w:t>
       </w:r>
-      <w:hyperlink r:id="rId78" w:history="1">
+      <w:hyperlink r:id="rId82" w:history="1">
         <w:r>
           <w:rPr>
             <w:rStyle w:val="Hyperlink"/>
@@ -25732,8 +26760,8 @@
         </w:rPr>
         <w:t>.</w:t>
       </w:r>
-      <w:bookmarkStart w:id="37" w:name="_SMC_PGI_5301.602-2"/>
-      <w:bookmarkEnd w:id="37"/>
+      <w:bookmarkStart w:id="53" w:name="_SMC_PGI_5301.602-2"/>
+      <w:bookmarkEnd w:id="53"/>
     </w:p>
     <w:p>
       <w:pPr>
@@ -25789,7 +26817,7 @@
         </w:rPr>
         <w:t xml:space="preserve">) Legal Review [See SMC </w:t>
       </w:r>
-      <w:hyperlink r:id="rId79" w:history="1">
+      <w:hyperlink r:id="rId83" w:history="1">
         <w:r>
           <w:rPr>
             <w:rStyle w:val="Hyperlink"/>
@@ -26032,7 +27060,7 @@
         </w:rPr>
         <w:t xml:space="preserve">(C) Contracting officers may, in coordination with reviewers, decide the appropriate method for submitting review requests if done outside the </w:t>
       </w:r>
-      <w:hyperlink r:id="rId80" w:history="1">
+      <w:hyperlink r:id="rId84" w:history="1">
         <w:r>
           <w:t>Review Request</w:t>
         </w:r>
@@ -26228,7 +27256,35 @@
           <w:lang w:val="en"/>
         </w:rPr>
         <w:tab/>
-        <w:t>(1) Providing a complete, well-researched, well-documented, and well-organized file.  Files that are incomplete, poorly researched or poorly documented, or unorganized may delay the review and result in additional or duplicative work on the part of the contracting officer. The review window does not start until the file is complete so it is imperative to deliver a complete file up-front.</w:t>
+        <w:t xml:space="preserve">(1) Providing a complete, well-researched, well-documented, and well-organized file.  Files that are incomplete, poorly </w:t>
+      </w:r>
+      <w:proofErr w:type="gramStart"/>
+      <w:r>
+        <w:rPr>
+          <w:lang w:val="en"/>
+        </w:rPr>
+        <w:t>researched</w:t>
+      </w:r>
+      <w:proofErr w:type="gramEnd"/>
+      <w:r>
+        <w:rPr>
+          <w:lang w:val="en"/>
+        </w:rPr>
+        <w:t xml:space="preserve"> or poorly documented, or unorganized may delay the review and result in additional or duplicative work on the part of the contracting officer. The review window does not start until the file is </w:t>
+      </w:r>
+      <w:proofErr w:type="gramStart"/>
+      <w:r>
+        <w:rPr>
+          <w:lang w:val="en"/>
+        </w:rPr>
+        <w:t>complete</w:t>
+      </w:r>
+      <w:proofErr w:type="gramEnd"/>
+      <w:r>
+        <w:rPr>
+          <w:lang w:val="en"/>
+        </w:rPr>
+        <w:t xml:space="preserve"> so it is imperative to deliver a complete file up-front.</w:t>
       </w:r>
     </w:p>
     <w:p>
@@ -26319,7 +27375,21 @@
         </w:rPr>
         <w:lastRenderedPageBreak/>
         <w:tab/>
-        <w:t>(7) Providing timely and complete adjudications of review comments. In most cases, your reviewer is performing a review not only to provide you advice and guidance but also to provide recommendations to leadership such as SMC/PK, DAS(C), or ADAS(C). In order to provide those recommendations and to avoid prolonging coordination or approval timelines, the reviewer needs to clearly understand how you adjudicated their comments. Do not simply respond “Noted”. Label your responses as accept, partially accept, or reject. Provide revised documents when appropriate to illustrate how you adjudicated comments. For partially accepted or rejected comments, explain what actions you took and provide your rationale. When partially accepting or rejecting a comment, discuss your adjudications with your COCO and reviewer before you finalize your response. It is perfectly okay to disagree with your reviewer. However, both you and the reviewer should be prepared to represent your points of view before leadership so they can make decisions regarding coordination or approval.</w:t>
+        <w:t xml:space="preserve">(7) Providing timely and complete adjudications of review comments. In most cases, your reviewer is performing a review not only to provide you advice and guidance but also to provide recommendations to leadership such as SMC/PK, DAS(C), or ADAS(C). </w:t>
+      </w:r>
+      <w:proofErr w:type="gramStart"/>
+      <w:r>
+        <w:rPr>
+          <w:lang w:val="en"/>
+        </w:rPr>
+        <w:t>In order to</w:t>
+      </w:r>
+      <w:proofErr w:type="gramEnd"/>
+      <w:r>
+        <w:rPr>
+          <w:lang w:val="en"/>
+        </w:rPr>
+        <w:t xml:space="preserve"> provide those recommendations and to avoid prolonging coordination or approval timelines, the reviewer needs to clearly understand how you adjudicated their comments. Do not simply respond “Noted”. Label your responses as accept, partially accept, or reject. Provide revised documents when appropriate to illustrate how you adjudicated comments. For partially accepted or rejected comments, explain what actions you took and provide your rationale. When partially accepting or rejecting a comment, discuss your adjudications with your COCO and reviewer before you finalize your response. It is perfectly okay to disagree with your reviewer. However, both you and the reviewer should be prepared to represent your points of view before leadership so they can make decisions regarding coordination or approval.</w:t>
       </w:r>
     </w:p>
     <w:p>
@@ -26437,7 +27507,7 @@
         </w:rPr>
         <w:t xml:space="preserve">See </w:t>
       </w:r>
-      <w:hyperlink r:id="rId81" w:tgtFrame="_blank" w:history="1">
+      <w:hyperlink r:id="rId85" w:tgtFrame="_blank" w:history="1">
         <w:r>
           <w:rPr>
             <w:color w:val="0000FF"/>
@@ -26453,7 +27523,7 @@
         </w:rPr>
         <w:t xml:space="preserve"> and </w:t>
       </w:r>
-      <w:hyperlink r:id="rId82" w:tgtFrame="_blank" w:history="1">
+      <w:hyperlink r:id="rId86" w:tgtFrame="_blank" w:history="1">
         <w:r>
           <w:rPr>
             <w:color w:val="0000FF"/>
@@ -26479,6 +27549,8 @@
           <w:rFonts w:eastAsia="Calibri"/>
         </w:rPr>
       </w:pPr>
+      <w:bookmarkStart w:id="54" w:name="_SMC_PGI_5301.603_1"/>
+      <w:bookmarkEnd w:id="54"/>
       <w:r>
         <w:rPr>
           <w:rFonts w:eastAsia="Calibri"/>
@@ -26600,7 +27672,7 @@
         </w:rPr>
         <w:t xml:space="preserve">(A) Scheduling. Candidates may request to schedule the COT by sending an email to the SMC COT focal point (FP) listed on the </w:t>
       </w:r>
-      <w:hyperlink r:id="rId83" w:tgtFrame="_blank" w:history="1">
+      <w:hyperlink r:id="rId87" w:tgtFrame="_blank" w:history="1">
         <w:r>
           <w:rPr>
             <w:rFonts w:eastAsia="Calibri"/>
@@ -26696,7 +27768,7 @@
         </w:rPr>
         <w:t xml:space="preserve"> quarterly Mock CORBs. Mock CORBs are a training tool for potential CORB candidates that meet the qualifications for an unlimited warrant and believe they are nearly ready to meet an unlimited warrant board. Additional information about the Mock CORB process and registration information is available on the </w:t>
       </w:r>
-      <w:hyperlink r:id="rId84" w:tgtFrame="_blank" w:history="1">
+      <w:hyperlink r:id="rId88" w:tgtFrame="_blank" w:history="1">
         <w:r>
           <w:rPr>
             <w:rFonts w:eastAsia="Calibri"/>
@@ -26774,7 +27846,7 @@
         </w:rPr>
         <w:t xml:space="preserve"> Nominations. Qualified candidates may submit the </w:t>
       </w:r>
-      <w:hyperlink r:id="rId85" w:history="1">
+      <w:hyperlink r:id="rId89" w:history="1">
         <w:r>
           <w:rPr>
             <w:rStyle w:val="Hyperlink"/>
@@ -26789,7 +27861,7 @@
         </w:rPr>
         <w:t xml:space="preserve"> to the Warrant FP identified on the </w:t>
       </w:r>
-      <w:hyperlink r:id="rId86" w:tgtFrame="_blank" w:history="1">
+      <w:hyperlink r:id="rId90" w:tgtFrame="_blank" w:history="1">
         <w:r>
           <w:rPr>
             <w:rFonts w:eastAsia="Calibri"/>
@@ -27051,7 +28123,7 @@
         </w:rPr>
         <w:t xml:space="preserve"> Evaluation and Feedback. Panel members use a </w:t>
       </w:r>
-      <w:hyperlink r:id="rId87" w:history="1">
+      <w:hyperlink r:id="rId91" w:history="1">
         <w:r>
           <w:rPr>
             <w:rStyle w:val="Hyperlink"/>
@@ -27154,7 +28226,7 @@
         </w:rPr>
         <w:t xml:space="preserve">) Tips for preparing for the CORB are in the </w:t>
       </w:r>
-      <w:hyperlink r:id="rId88" w:tgtFrame="_blank" w:history="1">
+      <w:hyperlink r:id="rId92" w:tgtFrame="_blank" w:history="1">
         <w:r>
           <w:rPr>
             <w:rFonts w:eastAsia="Calibri"/>
@@ -27214,8 +28286,8 @@
         </w:rPr>
         <w:t xml:space="preserve"> the presentation of the warrant. </w:t>
       </w:r>
-      <w:bookmarkStart w:id="38" w:name="_SMC_PGI_5301.603"/>
-      <w:bookmarkEnd w:id="38"/>
+      <w:bookmarkStart w:id="55" w:name="_SMC_PGI_5301.603"/>
+      <w:bookmarkEnd w:id="55"/>
     </w:p>
     <w:p>
       <w:pPr>
@@ -27223,6 +28295,8 @@
         <w:keepNext w:val="0"/>
         <w:keepLines w:val="0"/>
       </w:pPr>
+      <w:bookmarkStart w:id="56" w:name="_SMC_PGI_5301.603_2"/>
+      <w:bookmarkEnd w:id="56"/>
       <w:r>
         <w:t>SMC PGI 5301.603 (3.4) Limited Warrants</w:t>
       </w:r>
@@ -27234,7 +28308,7 @@
       <w:r>
         <w:t xml:space="preserve">(b) The warrant threshold for conduct of a Contracting Officer Review Board (CORB) is set at $25M or more [see </w:t>
       </w:r>
-      <w:hyperlink r:id="rId89" w:history="1">
+      <w:hyperlink r:id="rId93" w:history="1">
         <w:r>
           <w:rPr>
             <w:rStyle w:val="Hyperlink"/>
@@ -27312,8 +28386,8 @@
         </w:rPr>
         <w:t xml:space="preserve"> the Clearance Reviewer(s) as needed.  </w:t>
       </w:r>
-      <w:bookmarkStart w:id="39" w:name="_SMC_PGI_5301.9001"/>
-      <w:bookmarkEnd w:id="39"/>
+      <w:bookmarkStart w:id="57" w:name="_SMC_PGI_5301.9001"/>
+      <w:bookmarkEnd w:id="57"/>
     </w:p>
     <w:p>
       <w:pPr>
@@ -27324,6 +28398,8 @@
           <w:rFonts w:eastAsia="Calibri"/>
         </w:rPr>
       </w:pPr>
+      <w:bookmarkStart w:id="58" w:name="_SMC_PGI_5301.9001_1"/>
+      <w:bookmarkEnd w:id="58"/>
       <w:r>
         <w:rPr>
           <w:rFonts w:eastAsia="Calibri"/>
@@ -27576,7 +28652,25 @@
           <w:szCs w:val="24"/>
           <w:lang w:val="en"/>
         </w:rPr>
-        <w:t xml:space="preserve">. For situational awareness, the contracting officer should copy the pricing reviewer, the committee reviewer and the COCO on the notification. Prior to submitting the Business Clearance documentation to SAF/AQC, the documentation should be reviewed in accordance with the clearance review procedures described in SMC PGI 5301.9001(b)(1). </w:t>
+        <w:t xml:space="preserve">. For situational awareness, the contracting officer should copy the pricing reviewer, the committee </w:t>
+      </w:r>
+      <w:proofErr w:type="gramStart"/>
+      <w:r>
+        <w:rPr>
+          <w:rFonts w:eastAsia="Times New Roman"/>
+          <w:szCs w:val="24"/>
+          <w:lang w:val="en"/>
+        </w:rPr>
+        <w:t>reviewer</w:t>
+      </w:r>
+      <w:proofErr w:type="gramEnd"/>
+      <w:r>
+        <w:rPr>
+          <w:rFonts w:eastAsia="Times New Roman"/>
+          <w:szCs w:val="24"/>
+          <w:lang w:val="en"/>
+        </w:rPr>
+        <w:t xml:space="preserve"> and the COCO on the notification. Prior to submitting the Business Clearance documentation to SAF/AQC, the documentation should be reviewed in accordance with the clearance review procedures described in SMC PGI 5301.9001(b)(1). </w:t>
       </w:r>
     </w:p>
     <w:p>
@@ -27620,7 +28714,21 @@
         <w:rPr>
           <w:lang w:val="en"/>
         </w:rPr>
-        <w:t>) to ensure that the applicable SMC template below captures all necessary content for the specific action. For clearances at or below the COCO, the CAA determines whether or not a briefing is required. If the CAA does not require a briefing, the contract file should document the clearance approval and identify the information relied upon in making the clearance decision.  </w:t>
+        <w:t xml:space="preserve">) to ensure that the applicable SMC template below captures all necessary content for the specific action. For clearances at or below the COCO, the CAA determines </w:t>
+      </w:r>
+      <w:proofErr w:type="gramStart"/>
+      <w:r>
+        <w:rPr>
+          <w:lang w:val="en"/>
+        </w:rPr>
+        <w:t>whether or not</w:t>
+      </w:r>
+      <w:proofErr w:type="gramEnd"/>
+      <w:r>
+        <w:rPr>
+          <w:lang w:val="en"/>
+        </w:rPr>
+        <w:t xml:space="preserve"> a briefing is required. If the CAA does not require a briefing, the contract file should document the clearance approval and identify the information relied upon in making the clearance decision.  </w:t>
       </w:r>
     </w:p>
     <w:p>
@@ -27676,7 +28784,7 @@
         </w:rPr>
         <w:t xml:space="preserve">(A) Approval to Issue the Solicitation: </w:t>
       </w:r>
-      <w:hyperlink r:id="rId90" w:tgtFrame="_blank" w:history="1">
+      <w:hyperlink r:id="rId94" w:tgtFrame="_blank" w:history="1">
         <w:r>
           <w:rPr>
             <w:rFonts w:eastAsia="Times New Roman"/>
@@ -27706,7 +28814,7 @@
         </w:rPr>
         <w:t xml:space="preserve">(B) Approval to Request Final Proposal Revisions: Use the SSA briefing and supplement with the charts in the </w:t>
       </w:r>
-      <w:hyperlink r:id="rId91" w:tgtFrame="_blank" w:history="1">
+      <w:hyperlink r:id="rId95" w:tgtFrame="_blank" w:history="1">
         <w:r>
           <w:rPr>
             <w:rFonts w:eastAsia="Times New Roman"/>
@@ -27736,7 +28844,7 @@
         </w:rPr>
         <w:t xml:space="preserve">(C) Approval to Make a Source Selection Decision: Use the SSA briefing and supplement with the charts in the </w:t>
       </w:r>
-      <w:hyperlink r:id="rId92" w:tgtFrame="_blank" w:history="1">
+      <w:hyperlink r:id="rId96" w:tgtFrame="_blank" w:history="1">
         <w:r>
           <w:rPr>
             <w:rFonts w:eastAsia="Times New Roman"/>
@@ -27793,7 +28901,7 @@
         <w:lastRenderedPageBreak/>
         <w:t xml:space="preserve">(A) Approval to Begin Negotiations: </w:t>
       </w:r>
-      <w:hyperlink r:id="rId93" w:tgtFrame="_blank" w:history="1">
+      <w:hyperlink r:id="rId97" w:tgtFrame="_blank" w:history="1">
         <w:r>
           <w:rPr>
             <w:rFonts w:eastAsia="Times New Roman"/>
@@ -27861,7 +28969,7 @@
         </w:rPr>
         <w:t>) Clearance Approval Authority. SCO clearance approval authority for PEO (Systems) and Enterprise contract actions less than $1B is delegated to COCOs with the authority to further delegate (see “</w:t>
       </w:r>
-      <w:hyperlink r:id="rId94" w:history="1">
+      <w:hyperlink r:id="rId98" w:history="1">
         <w:r>
           <w:rPr>
             <w:rStyle w:val="Hyperlink"/>
@@ -27926,7 +29034,7 @@
         </w:rPr>
         <w:t xml:space="preserve">Further COCO delegations are found </w:t>
       </w:r>
-      <w:hyperlink r:id="rId95" w:history="1">
+      <w:hyperlink r:id="rId99" w:history="1">
         <w:r>
           <w:rPr>
             <w:rStyle w:val="Hyperlink"/>
@@ -27979,7 +29087,7 @@
         </w:rPr>
         <w:t xml:space="preserve">Upon amending their clearance approval authority delegation, COCOs are to notify </w:t>
       </w:r>
-      <w:hyperlink r:id="rId96" w:history="1">
+      <w:hyperlink r:id="rId100" w:history="1">
         <w:r>
           <w:rPr>
             <w:rStyle w:val="Hyperlink"/>
@@ -28015,10 +29123,8 @@
           <w:rFonts w:eastAsia="Calibri"/>
         </w:rPr>
       </w:pPr>
-      <w:bookmarkStart w:id="40" w:name="smc_91"/>
-      <w:bookmarkStart w:id="41" w:name="_SMC_PGI_5301.91"/>
-      <w:bookmarkEnd w:id="40"/>
-      <w:bookmarkEnd w:id="41"/>
+      <w:bookmarkStart w:id="59" w:name="_SMC_PGI_5301.91"/>
+      <w:bookmarkEnd w:id="59"/>
       <w:r>
         <w:rPr>
           <w:rFonts w:eastAsia="Calibri"/>
@@ -28104,7 +29210,7 @@
         </w:rPr>
         <w:t xml:space="preserve">In compliance with AFFARS 5352.201-9101, Ombudsman and SMC/CC </w:t>
       </w:r>
-      <w:hyperlink r:id="rId97" w:tgtFrame="_blank" w:history="1">
+      <w:hyperlink r:id="rId101" w:tgtFrame="_blank" w:history="1">
         <w:r>
           <w:rPr>
             <w:rFonts w:eastAsia="Calibri"/>
@@ -28164,21 +29270,37 @@
           <w:rFonts w:eastAsia="Calibri"/>
           <w:szCs w:val="24"/>
         </w:rPr>
-        <w:t>Phone:        (310) 653-1786</w:t>
-      </w:r>
-    </w:p>
-    <w:p>
-      <w:pPr>
+        <w:t>Phone:     </w:t>
+      </w:r>
+      <w:proofErr w:type="gramStart"/>
+      <w:r>
         <w:rPr>
           <w:rFonts w:eastAsia="Calibri"/>
           <w:szCs w:val="24"/>
         </w:rPr>
-      </w:pPr>
+        <w:t>   (</w:t>
+      </w:r>
+      <w:proofErr w:type="gramEnd"/>
       <w:r>
         <w:rPr>
           <w:rFonts w:eastAsia="Calibri"/>
           <w:szCs w:val="24"/>
         </w:rPr>
+        <w:t>310) 653-1786</w:t>
+      </w:r>
+    </w:p>
+    <w:p>
+      <w:pPr>
+        <w:rPr>
+          <w:rFonts w:eastAsia="Calibri"/>
+          <w:szCs w:val="24"/>
+        </w:rPr>
+      </w:pPr>
+      <w:r>
+        <w:rPr>
+          <w:rFonts w:eastAsia="Calibri"/>
+          <w:szCs w:val="24"/>
+        </w:rPr>
         <w:t>Email:         trent.tuthill@us.af.mil</w:t>
       </w:r>
     </w:p>
@@ -28266,7 +29388,7 @@
         </w:rPr>
         <w:t xml:space="preserve">The </w:t>
       </w:r>
-      <w:hyperlink r:id="rId98" w:tgtFrame="_blank" w:history="1">
+      <w:hyperlink r:id="rId102" w:tgtFrame="_blank" w:history="1">
         <w:r>
           <w:rPr>
             <w:rFonts w:eastAsia="Calibri"/>
@@ -28312,7 +29434,23 @@
           <w:rFonts w:eastAsia="Calibri"/>
           <w:szCs w:val="24"/>
         </w:rPr>
-        <w:t>Phone:        (310) 653-1792</w:t>
+        <w:t>Phone:     </w:t>
+      </w:r>
+      <w:proofErr w:type="gramStart"/>
+      <w:r>
+        <w:rPr>
+          <w:rFonts w:eastAsia="Calibri"/>
+          <w:szCs w:val="24"/>
+        </w:rPr>
+        <w:t>   (</w:t>
+      </w:r>
+      <w:proofErr w:type="gramEnd"/>
+      <w:r>
+        <w:rPr>
+          <w:rFonts w:eastAsia="Calibri"/>
+          <w:szCs w:val="24"/>
+        </w:rPr>
+        <w:t>310) 653-1792</w:t>
       </w:r>
     </w:p>
     <w:p>
@@ -28447,7 +29585,23 @@
           <w:rFonts w:eastAsia="Calibri"/>
           <w:szCs w:val="24"/>
         </w:rPr>
-        <w:t>Phone:        (310) 653-1792</w:t>
+        <w:t>Phone:     </w:t>
+      </w:r>
+      <w:proofErr w:type="gramStart"/>
+      <w:r>
+        <w:rPr>
+          <w:rFonts w:eastAsia="Calibri"/>
+          <w:szCs w:val="24"/>
+        </w:rPr>
+        <w:t>   (</w:t>
+      </w:r>
+      <w:proofErr w:type="gramEnd"/>
+      <w:r>
+        <w:rPr>
+          <w:rFonts w:eastAsia="Calibri"/>
+          <w:szCs w:val="24"/>
+        </w:rPr>
+        <w:t>310) 653-1792</w:t>
       </w:r>
     </w:p>
     <w:p>
@@ -28552,8 +29706,8 @@
       <w:r>
         <w:t>Federal Acquisition Regulations System</w:t>
       </w:r>
-      <w:bookmarkStart w:id="42" w:name="_USAFA_PGI_5301.601(a)(i)(A)"/>
-      <w:bookmarkEnd w:id="42"/>
+      <w:bookmarkStart w:id="60" w:name="_USAFA_PGI_5301.601(a)(i)(A)"/>
+      <w:bookmarkEnd w:id="60"/>
     </w:p>
     <w:p>
       <w:pPr>
@@ -28595,12 +29749,19 @@
         <w:rPr>
           <w:rFonts w:eastAsia="Calibri"/>
         </w:rPr>
-        <w:t>)(A)</w:t>
-      </w:r>
+        <w:t>)(</w:t>
+      </w:r>
+      <w:proofErr w:type="gramStart"/>
       <w:r>
         <w:rPr>
           <w:rFonts w:eastAsia="Calibri"/>
         </w:rPr>
+        <w:t>A)</w:t>
+      </w:r>
+      <w:r>
+        <w:rPr>
+          <w:rFonts w:eastAsia="Calibri"/>
+        </w:rPr>
         <w:t xml:space="preserve"> </w:t>
       </w:r>
       <w:r>
@@ -28613,21 +29774,28 @@
         <w:rPr>
           <w:rFonts w:eastAsia="Calibri"/>
         </w:rPr>
-        <w:t xml:space="preserve"> HCA Responsibilities</w:t>
-      </w:r>
-    </w:p>
-    <w:p>
-      <w:pPr>
+        <w:t xml:space="preserve"> </w:t>
+      </w:r>
+      <w:proofErr w:type="gramEnd"/>
+      <w:r>
         <w:rPr>
           <w:rFonts w:eastAsia="Calibri"/>
-          <w:szCs w:val="24"/>
-        </w:rPr>
-      </w:pPr>
-      <w:r>
+        </w:rPr>
+        <w:t>HCA Responsibilities</w:t>
+      </w:r>
+    </w:p>
+    <w:p>
+      <w:pPr>
         <w:rPr>
           <w:rFonts w:eastAsia="Calibri"/>
           <w:szCs w:val="24"/>
         </w:rPr>
+      </w:pPr>
+      <w:r>
+        <w:rPr>
+          <w:rFonts w:eastAsia="Calibri"/>
+          <w:szCs w:val="24"/>
+        </w:rPr>
         <w:t xml:space="preserve">HCA Matrix Table 2: </w:t>
       </w:r>
     </w:p>
@@ -28642,13 +29810,29 @@
           <w:color w:val="000000"/>
           <w:szCs w:val="24"/>
         </w:rPr>
-        <w:t>The USAFA SCO delegates the authority to enter into, approve, or terminate Grants and Cooperative Agreements to the COCO.</w:t>
-      </w:r>
+        <w:t xml:space="preserve">The USAFA SCO delegates the authority to </w:t>
+      </w:r>
+      <w:proofErr w:type="gramStart"/>
       <w:r>
         <w:rPr>
           <w:color w:val="000000"/>
           <w:szCs w:val="24"/>
         </w:rPr>
+        <w:t>enter into</w:t>
+      </w:r>
+      <w:proofErr w:type="gramEnd"/>
+      <w:r>
+        <w:rPr>
+          <w:color w:val="000000"/>
+          <w:szCs w:val="24"/>
+        </w:rPr>
+        <w:t>, approve, or terminate Grants and Cooperative Agreements to the COCO.</w:t>
+      </w:r>
+      <w:r>
+        <w:rPr>
+          <w:color w:val="000000"/>
+          <w:szCs w:val="24"/>
+        </w:rPr>
         <w:t xml:space="preserve">  </w:t>
       </w:r>
       <w:r>
@@ -28657,7 +29841,7 @@
         </w:rPr>
         <w:t xml:space="preserve">Contracting Officers should refer to the USAFA/PK authorities and delegations site concerning specific COCO designations, delegations and authorities at </w:t>
       </w:r>
-      <w:hyperlink r:id="rId99" w:anchor="/SitePages/Home.aspx" w:history="1">
+      <w:hyperlink r:id="rId103" w:anchor="/SitePages/Home.aspx" w:history="1">
         <w:r>
           <w:rPr>
             <w:rStyle w:val="Hyperlink"/>
@@ -28672,8 +29856,8 @@
         </w:rPr>
         <w:t>.</w:t>
       </w:r>
-      <w:bookmarkStart w:id="43" w:name="_USAFA_PGI_5301.603-1"/>
-      <w:bookmarkEnd w:id="43"/>
+      <w:bookmarkStart w:id="61" w:name="_USAFA_PGI_5301.603-1"/>
+      <w:bookmarkEnd w:id="61"/>
     </w:p>
     <w:p>
       <w:pPr>
@@ -28684,6 +29868,8 @@
           <w:rFonts w:eastAsia="Calibri"/>
         </w:rPr>
       </w:pPr>
+      <w:bookmarkStart w:id="62" w:name="_USAFA_PGI_5301.603-1_1"/>
+      <w:bookmarkEnd w:id="62"/>
       <w:r>
         <w:rPr>
           <w:rFonts w:eastAsia="Calibri"/>
@@ -28717,8 +29903,8 @@
         </w:rPr>
         <w:t xml:space="preserve">The USAFA SCO delegates the authority to issue and terminate limited contracting officer and grants officer warrants of less than $5M to the COCO. </w:t>
       </w:r>
-      <w:bookmarkStart w:id="44" w:name="_USAFA_PGI_5301.90"/>
-      <w:bookmarkEnd w:id="44"/>
+      <w:bookmarkStart w:id="63" w:name="_USAFA_PGI_5301.90"/>
+      <w:bookmarkEnd w:id="63"/>
     </w:p>
     <w:p>
       <w:pPr>
@@ -28729,6 +29915,8 @@
           <w:rFonts w:eastAsia="Calibri"/>
         </w:rPr>
       </w:pPr>
+      <w:bookmarkStart w:id="64" w:name="_USAFA_PGI_5301.90_1"/>
+      <w:bookmarkEnd w:id="64"/>
       <w:r>
         <w:rPr>
           <w:rFonts w:eastAsia="Calibri"/>
@@ -28768,7 +29956,7 @@
         </w:rPr>
         <w:t xml:space="preserve">Contracting Officers should refer to the USAFA/PK authorities and delegations site concerning specific COCO designations, delegations and authorities at </w:t>
       </w:r>
-      <w:hyperlink r:id="rId100" w:anchor="/SitePages/Home.aspx" w:history="1">
+      <w:hyperlink r:id="rId104" w:anchor="/SitePages/Home.aspx" w:history="1">
         <w:r>
           <w:rPr>
             <w:rStyle w:val="Hyperlink"/>
@@ -28783,8 +29971,8 @@
         </w:rPr>
         <w:t>.</w:t>
       </w:r>
-      <w:bookmarkStart w:id="45" w:name="_USAFA_PGI_5301.9102(a)"/>
-      <w:bookmarkEnd w:id="45"/>
+      <w:bookmarkStart w:id="65" w:name="_USAFA_PGI_5301.9102(a)"/>
+      <w:bookmarkEnd w:id="65"/>
     </w:p>
     <w:p>
       <w:pPr>
@@ -28796,11 +29984,20 @@
           <w:b w:val="0"/>
         </w:rPr>
       </w:pPr>
+      <w:bookmarkStart w:id="66" w:name="_USAFA_PGI_5301.9102(a)_1"/>
+      <w:bookmarkEnd w:id="66"/>
       <w:r>
         <w:rPr>
           <w:rFonts w:eastAsia="Calibri"/>
         </w:rPr>
-        <w:t xml:space="preserve">USAFA PGI 5301.9102(a) </w:t>
+        <w:t>USAFA PGI 5301.9102(</w:t>
+      </w:r>
+      <w:proofErr w:type="gramStart"/>
+      <w:r>
+        <w:rPr>
+          <w:rFonts w:eastAsia="Calibri"/>
+        </w:rPr>
+        <w:t xml:space="preserve">a) </w:t>
       </w:r>
       <w:r>
         <w:rPr>
@@ -28816,6 +30013,7 @@
         </w:rPr>
         <w:t xml:space="preserve"> </w:t>
       </w:r>
+      <w:proofErr w:type="gramEnd"/>
       <w:r>
         <w:rPr>
           <w:rFonts w:eastAsia="Calibri"/>
@@ -28856,12 +30054,12 @@
       </w:r>
     </w:p>
     <w:sectPr>
-      <w:headerReference w:type="even" r:id="rId101"/>
-      <w:headerReference w:type="default" r:id="rId102"/>
-      <w:footerReference w:type="even" r:id="rId103"/>
-      <w:footerReference w:type="default" r:id="rId104"/>
-      <w:headerReference w:type="first" r:id="rId105"/>
-      <w:footerReference w:type="first" r:id="rId106"/>
+      <w:headerReference w:type="even" r:id="rId105"/>
+      <w:headerReference w:type="default" r:id="rId106"/>
+      <w:footerReference w:type="even" r:id="rId107"/>
+      <w:footerReference w:type="default" r:id="rId108"/>
+      <w:headerReference w:type="first" r:id="rId109"/>
+      <w:footerReference w:type="first" r:id="rId110"/>
       <w:pgSz w:w="12240" w:h="15840" w:code="1"/>
       <w:pgMar w:top="864" w:right="864" w:bottom="864" w:left="1080" w:header="432" w:footer="432" w:gutter="0"/>
       <w:cols w:space="720"/>
@@ -28974,7 +30172,7 @@
   <w:abstractNum w:abstractNumId="0" w15:restartNumberingAfterBreak="0">
     <w:nsid w:val="FFFFFF7C"/>
     <w:multiLevelType w:val="singleLevel"/>
-    <w:tmpl w:val="E7C29184"/>
+    <w:tmpl w:val="BB9A7E1A"/>
     <w:lvl w:ilvl="0">
       <w:start w:val="1"/>
       <w:numFmt w:val="decimal"/>
@@ -28991,7 +30189,7 @@
   <w:abstractNum w:abstractNumId="1" w15:restartNumberingAfterBreak="0">
     <w:nsid w:val="FFFFFF7D"/>
     <w:multiLevelType w:val="singleLevel"/>
-    <w:tmpl w:val="1DF2497E"/>
+    <w:tmpl w:val="5F76C590"/>
     <w:lvl w:ilvl="0">
       <w:start w:val="1"/>
       <w:numFmt w:val="decimal"/>
@@ -29008,7 +30206,7 @@
   <w:abstractNum w:abstractNumId="2" w15:restartNumberingAfterBreak="0">
     <w:nsid w:val="FFFFFF7E"/>
     <w:multiLevelType w:val="singleLevel"/>
-    <w:tmpl w:val="6E764660"/>
+    <w:tmpl w:val="87D20E28"/>
     <w:lvl w:ilvl="0">
       <w:start w:val="1"/>
       <w:numFmt w:val="decimal"/>
@@ -29025,7 +30223,7 @@
   <w:abstractNum w:abstractNumId="3" w15:restartNumberingAfterBreak="0">
     <w:nsid w:val="FFFFFF7F"/>
     <w:multiLevelType w:val="singleLevel"/>
-    <w:tmpl w:val="37F400B4"/>
+    <w:tmpl w:val="EA50967C"/>
     <w:lvl w:ilvl="0">
       <w:start w:val="1"/>
       <w:numFmt w:val="decimal"/>
@@ -29042,7 +30240,7 @@
   <w:abstractNum w:abstractNumId="4" w15:restartNumberingAfterBreak="0">
     <w:nsid w:val="FFFFFF80"/>
     <w:multiLevelType w:val="singleLevel"/>
-    <w:tmpl w:val="4BF0C432"/>
+    <w:tmpl w:val="25826F00"/>
     <w:lvl w:ilvl="0">
       <w:start w:val="1"/>
       <w:numFmt w:val="bullet"/>
@@ -29062,7 +30260,7 @@
   <w:abstractNum w:abstractNumId="5" w15:restartNumberingAfterBreak="0">
     <w:nsid w:val="FFFFFF81"/>
     <w:multiLevelType w:val="singleLevel"/>
-    <w:tmpl w:val="003A17AA"/>
+    <w:tmpl w:val="9E34BC66"/>
     <w:lvl w:ilvl="0">
       <w:start w:val="1"/>
       <w:numFmt w:val="bullet"/>
@@ -29082,7 +30280,7 @@
   <w:abstractNum w:abstractNumId="6" w15:restartNumberingAfterBreak="0">
     <w:nsid w:val="FFFFFF82"/>
     <w:multiLevelType w:val="singleLevel"/>
-    <w:tmpl w:val="45A0763A"/>
+    <w:tmpl w:val="A3B83FBC"/>
     <w:lvl w:ilvl="0">
       <w:start w:val="1"/>
       <w:numFmt w:val="bullet"/>
@@ -29102,7 +30300,7 @@
   <w:abstractNum w:abstractNumId="7" w15:restartNumberingAfterBreak="0">
     <w:nsid w:val="FFFFFF83"/>
     <w:multiLevelType w:val="singleLevel"/>
-    <w:tmpl w:val="AAA63B02"/>
+    <w:tmpl w:val="6D5E2D14"/>
     <w:lvl w:ilvl="0">
       <w:start w:val="1"/>
       <w:numFmt w:val="bullet"/>
@@ -29122,7 +30320,7 @@
   <w:abstractNum w:abstractNumId="8" w15:restartNumberingAfterBreak="0">
     <w:nsid w:val="FFFFFF88"/>
     <w:multiLevelType w:val="singleLevel"/>
-    <w:tmpl w:val="36F0F81E"/>
+    <w:tmpl w:val="F2C037CC"/>
     <w:lvl w:ilvl="0">
       <w:start w:val="1"/>
       <w:numFmt w:val="decimal"/>
@@ -29139,7 +30337,7 @@
   <w:abstractNum w:abstractNumId="9" w15:restartNumberingAfterBreak="0">
     <w:nsid w:val="FFFFFF89"/>
     <w:multiLevelType w:val="singleLevel"/>
-    <w:tmpl w:val="EF7CFE20"/>
+    <w:tmpl w:val="C634614E"/>
     <w:lvl w:ilvl="0">
       <w:start w:val="1"/>
       <w:numFmt w:val="bullet"/>
@@ -30771,7 +31969,7 @@
     <w:lsdException w:name="Table Web 2" w:semiHidden="1" w:unhideWhenUsed="1"/>
     <w:lsdException w:name="Table Web 3" w:semiHidden="1" w:unhideWhenUsed="1"/>
     <w:lsdException w:name="Balloon Text" w:semiHidden="1" w:unhideWhenUsed="1"/>
-    <w:lsdException w:name="Table Grid" w:semiHidden="1" w:uiPriority="39" w:unhideWhenUsed="1"/>
+    <w:lsdException w:name="Table Grid" w:uiPriority="39"/>
     <w:lsdException w:name="Table Theme" w:semiHidden="1" w:unhideWhenUsed="1"/>
     <w:lsdException w:name="Placeholder Text" w:semiHidden="1"/>
     <w:lsdException w:name="No Spacing" w:uiPriority="1" w:qFormat="1"/>
@@ -32627,7 +33825,7 @@
 </file>
 
 <file path=customXml/itemProps4.xml><?xml version="1.0" encoding="utf-8"?>
-<ds:datastoreItem xmlns:ds="http://schemas.openxmlformats.org/officeDocument/2006/customXml" ds:itemID="{EB7D1CEE-9247-4AB9-80BE-D5CFCCD5FC3C}">
+<ds:datastoreItem xmlns:ds="http://schemas.openxmlformats.org/officeDocument/2006/customXml" ds:itemID="{3D0BB5AA-CEFE-41EF-AB14-322BF105794D}">
   <ds:schemaRefs>
     <ds:schemaRef ds:uri="http://schemas.openxmlformats.org/officeDocument/2006/bibliography"/>
   </ds:schemaRefs>

</xml_diff>

<commit_message>
checked and confirmed latest from Jeff is tagged properly
</commit_message>
<xml_diff>
--- a/AFFARS/SOURCE/pgi_5301.docx
+++ b/AFFARS/SOURCE/pgi_5301.docx
@@ -1,6 +1,6 @@
 
 <file path=word/document.xml><?xml version="1.0" encoding="utf-8"?>
-<w:document xmlns:wpc="http://schemas.microsoft.com/office/word/2010/wordprocessingCanvas" xmlns:cx="http://schemas.microsoft.com/office/drawing/2014/chartex" xmlns:cx1="http://schemas.microsoft.com/office/drawing/2015/9/8/chartex" xmlns:cx2="http://schemas.microsoft.com/office/drawing/2015/10/21/chartex" xmlns:cx3="http://schemas.microsoft.com/office/drawing/2016/5/9/chartex" xmlns:cx4="http://schemas.microsoft.com/office/drawing/2016/5/10/chartex" xmlns:cx5="http://schemas.microsoft.com/office/drawing/2016/5/11/chartex" xmlns:cx6="http://schemas.microsoft.com/office/drawing/2016/5/12/chartex" xmlns:cx7="http://schemas.microsoft.com/office/drawing/2016/5/13/chartex" xmlns:cx8="http://schemas.microsoft.com/office/drawing/2016/5/14/chartex" xmlns:mc="http://schemas.openxmlformats.org/markup-compatibility/2006" xmlns:aink="http://schemas.microsoft.com/office/drawing/2016/ink" xmlns:am3d="http://schemas.microsoft.com/office/drawing/2017/model3d" xmlns:o="urn:schemas-microsoft-com:office:office" xmlns:r="http://schemas.openxmlformats.org/officeDocument/2006/relationships" xmlns:m="http://schemas.openxmlformats.org/officeDocument/2006/math" xmlns:v="urn:schemas-microsoft-com:vml" xmlns:wp14="http://schemas.microsoft.com/office/word/2010/wordprocessingDrawing" xmlns:wp="http://schemas.openxmlformats.org/drawingml/2006/wordprocessingDrawing" xmlns:w10="urn:schemas-microsoft-com:office:word" xmlns:w="http://schemas.openxmlformats.org/wordprocessingml/2006/main" xmlns:w14="http://schemas.microsoft.com/office/word/2010/wordml" xmlns:w15="http://schemas.microsoft.com/office/word/2012/wordml" xmlns:w16cex="http://schemas.microsoft.com/office/word/2018/wordml/cex" xmlns:w16cid="http://schemas.microsoft.com/office/word/2016/wordml/cid" xmlns:w16="http://schemas.microsoft.com/office/word/2018/wordml" xmlns:w16se="http://schemas.microsoft.com/office/word/2015/wordml/symex" xmlns:wpg="http://schemas.microsoft.com/office/word/2010/wordprocessingGroup" xmlns:wpi="http://schemas.microsoft.com/office/word/2010/wordprocessingInk" xmlns:wne="http://schemas.microsoft.com/office/word/2006/wordml" xmlns:wps="http://schemas.microsoft.com/office/word/2010/wordprocessingShape" mc:Ignorable="w14 w15 w16se w16cid w16 w16cex wp14">
+<w:document xmlns:wpc="http://schemas.microsoft.com/office/word/2010/wordprocessingCanvas" xmlns:cx="http://schemas.microsoft.com/office/drawing/2014/chartex" xmlns:cx1="http://schemas.microsoft.com/office/drawing/2015/9/8/chartex" xmlns:mc="http://schemas.openxmlformats.org/markup-compatibility/2006" xmlns:o="urn:schemas-microsoft-com:office:office" xmlns:r="http://schemas.openxmlformats.org/officeDocument/2006/relationships" xmlns:m="http://schemas.openxmlformats.org/officeDocument/2006/math" xmlns:v="urn:schemas-microsoft-com:vml" xmlns:wp14="http://schemas.microsoft.com/office/word/2010/wordprocessingDrawing" xmlns:wp="http://schemas.openxmlformats.org/drawingml/2006/wordprocessingDrawing" xmlns:w10="urn:schemas-microsoft-com:office:word" xmlns:w="http://schemas.openxmlformats.org/wordprocessingml/2006/main" xmlns:w14="http://schemas.microsoft.com/office/word/2010/wordml" xmlns:w15="http://schemas.microsoft.com/office/word/2012/wordml" xmlns:w16se="http://schemas.microsoft.com/office/word/2015/wordml/symex" xmlns:wpg="http://schemas.microsoft.com/office/word/2010/wordprocessingGroup" xmlns:wpi="http://schemas.microsoft.com/office/word/2010/wordprocessingInk" xmlns:wne="http://schemas.microsoft.com/office/word/2006/wordml" xmlns:wps="http://schemas.microsoft.com/office/word/2010/wordprocessingShape" mc:Ignorable="w14 w15 w16se wp14">
   <w:body>
     <w:p>
       <w:pPr>
@@ -2461,25 +2461,7 @@
                   <w:rFonts w:cstheme="minorHAnsi"/>
                   <w:sz w:val="20"/>
                 </w:rPr>
-                <w:t>PGI 5301.9001(</w:t>
-              </w:r>
-              <w:proofErr w:type="spellStart"/>
-              <w:r>
-                <w:rPr>
-                  <w:rStyle w:val="Hyperlink"/>
-                  <w:rFonts w:cstheme="minorHAnsi"/>
-                  <w:sz w:val="20"/>
-                </w:rPr>
-                <w:t>i</w:t>
-              </w:r>
-              <w:proofErr w:type="spellEnd"/>
-              <w:r>
-                <w:rPr>
-                  <w:rStyle w:val="Hyperlink"/>
-                  <w:rFonts w:cstheme="minorHAnsi"/>
-                  <w:sz w:val="20"/>
-                </w:rPr>
-                <w:t>)(2)</w:t>
+                <w:t>PGI 5301.9001(i)(2)</w:t>
               </w:r>
             </w:hyperlink>
           </w:p>
@@ -3426,35 +3408,13 @@
         <w:rPr>
           <w:szCs w:val="24"/>
         </w:rPr>
-        <w:t>(</w:t>
-      </w:r>
-      <w:proofErr w:type="spellStart"/>
-      <w:r>
-        <w:rPr>
-          <w:szCs w:val="24"/>
-        </w:rPr>
-        <w:t>i</w:t>
-      </w:r>
-      <w:proofErr w:type="spellEnd"/>
-      <w:r>
-        <w:rPr>
-          <w:szCs w:val="24"/>
-        </w:rPr>
-        <w:t>)(1)(</w:t>
-      </w:r>
-      <w:proofErr w:type="spellStart"/>
-      <w:r>
-        <w:rPr>
-          <w:szCs w:val="24"/>
-        </w:rPr>
-        <w:t>i</w:t>
-      </w:r>
-      <w:proofErr w:type="spellEnd"/>
-      <w:r>
-        <w:rPr>
-          <w:szCs w:val="24"/>
-        </w:rPr>
-        <w:t>)</w:t>
+        <w:t>(i</w:t>
+      </w:r>
+      <w:r>
+        <w:rPr>
+          <w:szCs w:val="24"/>
+        </w:rPr>
+        <w:t>)(1)(i)</w:t>
       </w:r>
       <w:r>
         <w:rPr>
@@ -3730,35 +3690,7 @@
         <w:rPr>
           <w:szCs w:val="24"/>
         </w:rPr>
-        <w:t>MP5301.9001(</w:t>
-      </w:r>
-      <w:proofErr w:type="spellStart"/>
-      <w:r>
-        <w:rPr>
-          <w:szCs w:val="24"/>
-        </w:rPr>
-        <w:t>i</w:t>
-      </w:r>
-      <w:proofErr w:type="spellEnd"/>
-      <w:r>
-        <w:rPr>
-          <w:szCs w:val="24"/>
-        </w:rPr>
-        <w:t>)(1)(</w:t>
-      </w:r>
-      <w:proofErr w:type="spellStart"/>
-      <w:r>
-        <w:rPr>
-          <w:szCs w:val="24"/>
-        </w:rPr>
-        <w:t>i</w:t>
-      </w:r>
-      <w:proofErr w:type="spellEnd"/>
-      <w:r>
-        <w:rPr>
-          <w:szCs w:val="24"/>
-        </w:rPr>
-        <w:t>)(A)</w:t>
+        <w:t>MP5301.9001(i)(1)(i)(A)</w:t>
       </w:r>
       <w:r>
         <w:rPr>
@@ -10179,23 +10111,7 @@
           <w:b/>
           <w:szCs w:val="24"/>
         </w:rPr>
-        <w:t>AFMC PGI 5301.601(a)(</w:t>
-      </w:r>
-      <w:proofErr w:type="spellStart"/>
-      <w:r>
-        <w:rPr>
-          <w:b/>
-          <w:szCs w:val="24"/>
-        </w:rPr>
-        <w:t>i</w:t>
-      </w:r>
-      <w:proofErr w:type="spellEnd"/>
-      <w:r>
-        <w:rPr>
-          <w:b/>
-          <w:szCs w:val="24"/>
-        </w:rPr>
-        <w:t>)(A)</w:t>
+        <w:t>AFMC PGI 5301.601(a)(i)(A)</w:t>
       </w:r>
     </w:p>
     <w:tbl>
@@ -11715,21 +11631,7 @@
         <w:rPr>
           <w:bCs/>
         </w:rPr>
-        <w:t>(a)(</w:t>
-      </w:r>
-      <w:proofErr w:type="spellStart"/>
-      <w:r>
-        <w:rPr>
-          <w:bCs/>
-        </w:rPr>
-        <w:t>i</w:t>
-      </w:r>
-      <w:proofErr w:type="spellEnd"/>
-      <w:r>
-        <w:rPr>
-          <w:bCs/>
-        </w:rPr>
-        <w:t>)</w:t>
+        <w:t>(a)(i)</w:t>
       </w:r>
       <w:r>
         <w:rPr>
@@ -11757,7 +11659,22 @@
           <w:rFonts w:ascii="Times New Roman" w:hAnsi="Times New Roman" w:cs="Times New Roman"/>
           <w:color w:val="000000"/>
         </w:rPr>
-        <w:t xml:space="preserve">For AFLCMC/PK located at Wright-Patterson AFB, see </w:t>
+        <w:t xml:space="preserve">For </w:t>
+      </w:r>
+      <w:r>
+        <w:rPr>
+          <w:rFonts w:ascii="Times New Roman" w:hAnsi="Times New Roman" w:cs="Times New Roman"/>
+          <w:b/>
+          <w:color w:val="000000"/>
+        </w:rPr>
+        <w:t>AFLCMC/PK</w:t>
+      </w:r>
+      <w:r>
+        <w:rPr>
+          <w:rFonts w:ascii="Times New Roman" w:hAnsi="Times New Roman" w:cs="Times New Roman"/>
+          <w:color w:val="000000"/>
+        </w:rPr>
+        <w:t xml:space="preserve"> located at Wright-Patterson AFB, see </w:t>
       </w:r>
       <w:hyperlink r:id="rId48" w:history="1">
         <w:r>
@@ -11780,7 +11697,6 @@
       <w:pPr>
         <w:shd w:val="clear" w:color="auto" w:fill="FFFFFF"/>
         <w:spacing w:before="120" w:after="0"/>
-        <w:ind w:firstLine="245"/>
         <w:textAlignment w:val="baseline"/>
         <w:rPr>
           <w:rFonts w:eastAsia="Arial Unicode MS"/>
@@ -11798,7 +11714,28 @@
           <w:bdr w:val="none" w:sz="0" w:space="0" w:color="auto" w:frame="1"/>
           <w:shd w:val="clear" w:color="auto" w:fill="FFFFFF"/>
         </w:rPr>
-        <w:t xml:space="preserve">For AFLCMC/PK Eglin OL located at Eglin AFB, see </w:t>
+        <w:t xml:space="preserve">For </w:t>
+      </w:r>
+      <w:r>
+        <w:rPr>
+          <w:rFonts w:eastAsia="Arial Unicode MS"/>
+          <w:b/>
+          <w:color w:val="000000"/>
+          <w:szCs w:val="24"/>
+          <w:bdr w:val="none" w:sz="0" w:space="0" w:color="auto" w:frame="1"/>
+          <w:shd w:val="clear" w:color="auto" w:fill="FFFFFF"/>
+        </w:rPr>
+        <w:t>AFLCMC/PK</w:t>
+      </w:r>
+      <w:r>
+        <w:rPr>
+          <w:rFonts w:eastAsia="Arial Unicode MS"/>
+          <w:color w:val="000000"/>
+          <w:szCs w:val="24"/>
+          <w:bdr w:val="none" w:sz="0" w:space="0" w:color="auto" w:frame="1"/>
+          <w:shd w:val="clear" w:color="auto" w:fill="FFFFFF"/>
+        </w:rPr>
+        <w:t xml:space="preserve"> Eglin OL located at Eglin AFB, see </w:t>
       </w:r>
       <w:hyperlink r:id="rId49" w:history="1">
         <w:r>
@@ -11834,7 +11771,26 @@
           <w:shd w:val="clear" w:color="auto" w:fill="FFFFFF"/>
         </w:rPr>
         <w:lastRenderedPageBreak/>
-        <w:t xml:space="preserve">For AFLCMC/PK Hanscom OL located at Hanscom AFB, see </w:t>
+        <w:t xml:space="preserve">For </w:t>
+      </w:r>
+      <w:r>
+        <w:rPr>
+          <w:rFonts w:ascii="Times New Roman" w:hAnsi="Times New Roman" w:cs="Times New Roman"/>
+          <w:b/>
+          <w:color w:val="000000"/>
+          <w:bdr w:val="none" w:sz="0" w:space="0" w:color="auto" w:frame="1"/>
+          <w:shd w:val="clear" w:color="auto" w:fill="FFFFFF"/>
+        </w:rPr>
+        <w:t>AFLCMC/PK</w:t>
+      </w:r>
+      <w:r>
+        <w:rPr>
+          <w:rFonts w:ascii="Times New Roman" w:hAnsi="Times New Roman" w:cs="Times New Roman"/>
+          <w:color w:val="000000"/>
+          <w:bdr w:val="none" w:sz="0" w:space="0" w:color="auto" w:frame="1"/>
+          <w:shd w:val="clear" w:color="auto" w:fill="FFFFFF"/>
+        </w:rPr>
+        <w:t xml:space="preserve"> Hanscom OL located at Hanscom AFB, see </w:t>
       </w:r>
       <w:hyperlink r:id="rId50" w:history="1">
         <w:r>
@@ -11850,64 +11806,50 @@
     </w:p>
     <w:p>
       <w:pPr>
+        <w:spacing w:before="120" w:after="0"/>
+      </w:pPr>
+      <w:r>
+        <w:t>For </w:t>
+      </w:r>
+      <w:r>
+        <w:rPr>
+          <w:b/>
+        </w:rPr>
+        <w:t>AFSC/PK</w:t>
+      </w:r>
+      <w:r>
+        <w:t xml:space="preserve"> located at Tinker AFB, see </w:t>
+      </w:r>
+      <w:hyperlink r:id="rId51" w:history="1">
+        <w:r>
+          <w:rPr>
+            <w:rStyle w:val="Hyperlink"/>
+          </w:rPr>
+          <w:t>SCO COCO Delegations</w:t>
+        </w:r>
+      </w:hyperlink>
+      <w:r>
+        <w:t xml:space="preserve"> and </w:t>
+      </w:r>
+      <w:hyperlink r:id="rId52" w:history="1">
+        <w:r>
+          <w:rPr>
+            <w:rStyle w:val="Hyperlink"/>
+          </w:rPr>
+          <w:t>SCO Delegations to One Level Above the PCO</w:t>
+        </w:r>
+      </w:hyperlink>
+      <w:r>
+        <w:t xml:space="preserve"> for HCA Responsibilities.</w:t>
+      </w:r>
+    </w:p>
+    <w:p>
+      <w:pPr>
         <w:pStyle w:val="NormalWeb"/>
         <w:shd w:val="clear" w:color="auto" w:fill="FFFFFF"/>
         <w:spacing w:before="120" w:beforeAutospacing="0" w:after="0" w:afterAutospacing="0"/>
         <w:textAlignment w:val="baseline"/>
         <w:rPr>
-          <w:rFonts w:ascii="Times New Roman" w:hAnsi="Times New Roman" w:cs="Times New Roman"/>
-          <w:bdr w:val="none" w:sz="0" w:space="0" w:color="auto" w:frame="1"/>
-          <w:shd w:val="clear" w:color="auto" w:fill="FFFFFF"/>
-        </w:rPr>
-      </w:pPr>
-      <w:r>
-        <w:rPr>
-          <w:rStyle w:val="Strong"/>
-          <w:rFonts w:ascii="Times New Roman" w:hAnsi="Times New Roman" w:cs="Times New Roman"/>
-          <w:b w:val="0"/>
-          <w:szCs w:val="21"/>
-          <w:bdr w:val="none" w:sz="0" w:space="0" w:color="auto" w:frame="1"/>
-          <w:shd w:val="clear" w:color="auto" w:fill="FFFFFF"/>
-        </w:rPr>
-        <w:t xml:space="preserve">For AFSC/PK located at Tinker AFB, see </w:t>
-      </w:r>
-      <w:hyperlink r:id="rId51" w:history="1">
-        <w:r>
-          <w:rPr>
-            <w:rStyle w:val="Hyperlink"/>
-            <w:rFonts w:ascii="Times New Roman" w:hAnsi="Times New Roman" w:cs="Times New Roman"/>
-            <w:szCs w:val="21"/>
-            <w:bdr w:val="none" w:sz="0" w:space="0" w:color="auto" w:frame="1"/>
-            <w:shd w:val="clear" w:color="auto" w:fill="FFFFFF"/>
-          </w:rPr>
-          <w:t>AFSC SCO Delegations for HCA Responsibilities</w:t>
-        </w:r>
-      </w:hyperlink>
-      <w:r>
-        <w:rPr>
-          <w:rFonts w:ascii="Times New Roman" w:hAnsi="Times New Roman" w:cs="Times New Roman"/>
-          <w:szCs w:val="21"/>
-          <w:bdr w:val="none" w:sz="0" w:space="0" w:color="auto" w:frame="1"/>
-          <w:shd w:val="clear" w:color="auto" w:fill="FFFFFF"/>
-        </w:rPr>
-        <w:t>.</w:t>
-      </w:r>
-      <w:r>
-        <w:rPr>
-          <w:rFonts w:ascii="Times New Roman" w:hAnsi="Times New Roman" w:cs="Times New Roman"/>
-          <w:bdr w:val="none" w:sz="0" w:space="0" w:color="auto" w:frame="1"/>
-          <w:shd w:val="clear" w:color="auto" w:fill="FFFFFF"/>
-        </w:rPr>
-        <w:t xml:space="preserve"> </w:t>
-      </w:r>
-    </w:p>
-    <w:p>
-      <w:pPr>
-        <w:pStyle w:val="NormalWeb"/>
-        <w:shd w:val="clear" w:color="auto" w:fill="FFFFFF"/>
-        <w:spacing w:before="120" w:beforeAutospacing="0" w:after="0" w:afterAutospacing="0"/>
-        <w:textAlignment w:val="baseline"/>
-        <w:rPr>
           <w:rStyle w:val="Hyperlink"/>
           <w:rFonts w:ascii="Times New Roman" w:hAnsi="Times New Roman" w:cs="Times New Roman"/>
           <w:bdr w:val="none" w:sz="0" w:space="0" w:color="auto" w:frame="1"/>
@@ -11919,9 +11861,24 @@
           <w:rFonts w:ascii="Times New Roman" w:hAnsi="Times New Roman" w:cs="Times New Roman"/>
           <w:color w:val="000000"/>
         </w:rPr>
-        <w:t xml:space="preserve">For AFSC/PK Hill OL located at Hill AFB, see </w:t>
-      </w:r>
-      <w:hyperlink r:id="rId52" w:history="1">
+        <w:t xml:space="preserve">For </w:t>
+      </w:r>
+      <w:r>
+        <w:rPr>
+          <w:rFonts w:ascii="Times New Roman" w:hAnsi="Times New Roman" w:cs="Times New Roman"/>
+          <w:b/>
+          <w:color w:val="000000"/>
+        </w:rPr>
+        <w:t>AFSC/PK</w:t>
+      </w:r>
+      <w:r>
+        <w:rPr>
+          <w:rFonts w:ascii="Times New Roman" w:hAnsi="Times New Roman" w:cs="Times New Roman"/>
+          <w:color w:val="000000"/>
+        </w:rPr>
+        <w:t xml:space="preserve"> Hill OL located at Hill AFB, see </w:t>
+      </w:r>
+      <w:hyperlink r:id="rId53" w:history="1">
         <w:r>
           <w:rPr>
             <w:rStyle w:val="Hyperlink"/>
@@ -11958,7 +11915,7 @@
           <w:bdr w:val="none" w:sz="0" w:space="0" w:color="auto" w:frame="1"/>
           <w:shd w:val="clear" w:color="auto" w:fill="FFFFFF"/>
         </w:rPr>
-        <w:t>For AFSC/PK Robins OL located at Robins AFB, see</w:t>
+        <w:t xml:space="preserve">For </w:t>
       </w:r>
       <w:r>
         <w:rPr>
@@ -11967,9 +11924,28 @@
           <w:bdr w:val="none" w:sz="0" w:space="0" w:color="auto" w:frame="1"/>
           <w:shd w:val="clear" w:color="auto" w:fill="FFFFFF"/>
         </w:rPr>
+        <w:t>AFSC/PK</w:t>
+      </w:r>
+      <w:r>
+        <w:rPr>
+          <w:rStyle w:val="Strong"/>
+          <w:rFonts w:ascii="Times New Roman" w:hAnsi="Times New Roman" w:cs="Times New Roman"/>
+          <w:b w:val="0"/>
+          <w:bdr w:val="none" w:sz="0" w:space="0" w:color="auto" w:frame="1"/>
+          <w:shd w:val="clear" w:color="auto" w:fill="FFFFFF"/>
+        </w:rPr>
+        <w:t xml:space="preserve"> Robins OL located at Robins AFB, see</w:t>
+      </w:r>
+      <w:r>
+        <w:rPr>
+          <w:rStyle w:val="Strong"/>
+          <w:rFonts w:ascii="Times New Roman" w:hAnsi="Times New Roman" w:cs="Times New Roman"/>
+          <w:bdr w:val="none" w:sz="0" w:space="0" w:color="auto" w:frame="1"/>
+          <w:shd w:val="clear" w:color="auto" w:fill="FFFFFF"/>
+        </w:rPr>
         <w:t xml:space="preserve"> </w:t>
       </w:r>
-      <w:hyperlink r:id="rId53" w:history="1">
+      <w:hyperlink r:id="rId54" w:history="1">
         <w:r>
           <w:rPr>
             <w:rStyle w:val="Hyperlink"/>
@@ -12009,7 +11985,7 @@
           <w:bdr w:val="none" w:sz="0" w:space="0" w:color="auto" w:frame="1"/>
           <w:shd w:val="clear" w:color="auto" w:fill="FFFFFF"/>
         </w:rPr>
-        <w:t>For AFRL/PK, see</w:t>
+        <w:t xml:space="preserve">For </w:t>
       </w:r>
       <w:r>
         <w:rPr>
@@ -12018,9 +11994,28 @@
           <w:bdr w:val="none" w:sz="0" w:space="0" w:color="auto" w:frame="1"/>
           <w:shd w:val="clear" w:color="auto" w:fill="FFFFFF"/>
         </w:rPr>
+        <w:t>AFRL/PK</w:t>
+      </w:r>
+      <w:r>
+        <w:rPr>
+          <w:rStyle w:val="Strong"/>
+          <w:rFonts w:ascii="Times New Roman" w:hAnsi="Times New Roman" w:cs="Times New Roman"/>
+          <w:b w:val="0"/>
+          <w:bdr w:val="none" w:sz="0" w:space="0" w:color="auto" w:frame="1"/>
+          <w:shd w:val="clear" w:color="auto" w:fill="FFFFFF"/>
+        </w:rPr>
+        <w:t>, see</w:t>
+      </w:r>
+      <w:r>
+        <w:rPr>
+          <w:rStyle w:val="Strong"/>
+          <w:rFonts w:ascii="Times New Roman" w:hAnsi="Times New Roman" w:cs="Times New Roman"/>
+          <w:bdr w:val="none" w:sz="0" w:space="0" w:color="auto" w:frame="1"/>
+          <w:shd w:val="clear" w:color="auto" w:fill="FFFFFF"/>
+        </w:rPr>
         <w:t xml:space="preserve"> </w:t>
       </w:r>
-      <w:hyperlink r:id="rId54" w:history="1">
+      <w:hyperlink r:id="rId55" w:history="1">
         <w:r>
           <w:rPr>
             <w:rStyle w:val="Hyperlink"/>
@@ -12056,9 +12051,24 @@
           <w:rFonts w:ascii="Times New Roman" w:hAnsi="Times New Roman" w:cs="Times New Roman"/>
           <w:color w:val="000000"/>
         </w:rPr>
-        <w:t xml:space="preserve">For AFNWC/PZ, see </w:t>
-      </w:r>
-      <w:hyperlink r:id="rId55" w:history="1">
+        <w:t xml:space="preserve">For </w:t>
+      </w:r>
+      <w:r>
+        <w:rPr>
+          <w:rFonts w:ascii="Times New Roman" w:hAnsi="Times New Roman" w:cs="Times New Roman"/>
+          <w:b/>
+          <w:color w:val="000000"/>
+        </w:rPr>
+        <w:t>AFNWC/PZ</w:t>
+      </w:r>
+      <w:r>
+        <w:rPr>
+          <w:rFonts w:ascii="Times New Roman" w:hAnsi="Times New Roman" w:cs="Times New Roman"/>
+          <w:color w:val="000000"/>
+        </w:rPr>
+        <w:t xml:space="preserve">, see </w:t>
+      </w:r>
+      <w:hyperlink r:id="rId56" w:history="1">
         <w:r>
           <w:rPr>
             <w:rStyle w:val="Hyperlink"/>
@@ -12099,93 +12109,79 @@
         <w:rPr>
           <w:bCs/>
         </w:rPr>
-        <w:t>(a)(</w:t>
-      </w:r>
-      <w:proofErr w:type="spellStart"/>
+        <w:t>(a)(i)(A)(</w:t>
+      </w:r>
       <w:r>
         <w:rPr>
           <w:bCs/>
         </w:rPr>
-        <w:t>i</w:t>
-      </w:r>
-      <w:proofErr w:type="spellEnd"/>
+        <w:t>S-</w:t>
+      </w:r>
       <w:r>
         <w:rPr>
           <w:bCs/>
         </w:rPr>
-        <w:t>)(A)(</w:t>
-      </w:r>
+        <w:t>91)</w:t>
+      </w:r>
+    </w:p>
+    <w:p>
+      <w:pPr>
+        <w:pStyle w:val="List1"/>
+        <w:rPr>
+          <w:rFonts w:eastAsia="Times New Roman"/>
+        </w:rPr>
+      </w:pPr>
+      <w:r>
+        <w:rPr>
+          <w:rFonts w:eastAsia="Times New Roman"/>
+        </w:rPr>
+        <w:t xml:space="preserve">(a) </w:t>
+      </w:r>
+      <w:r>
+        <w:rPr>
+          <w:rFonts w:eastAsia="Times New Roman"/>
+        </w:rPr>
+        <w:t xml:space="preserve">The </w:t>
+      </w:r>
+      <w:r>
+        <w:rPr>
+          <w:rFonts w:eastAsia="Times New Roman"/>
+        </w:rPr>
+        <w:t xml:space="preserve">AFNWC/PZ </w:t>
+      </w:r>
+      <w:r>
+        <w:rPr>
+          <w:rFonts w:eastAsia="Times New Roman"/>
+        </w:rPr>
+        <w:t>SCO</w:t>
+      </w:r>
+      <w:r>
+        <w:rPr>
+          <w:rFonts w:eastAsia="Times New Roman"/>
+        </w:rPr>
+        <w:t xml:space="preserve"> </w:t>
+      </w:r>
+      <w:r>
+        <w:rPr>
+          <w:rFonts w:eastAsia="Times New Roman"/>
+        </w:rPr>
+        <w:t>retains all HCA delegated responsibilities</w:t>
+      </w:r>
+      <w:r>
+        <w:rPr>
+          <w:rFonts w:eastAsia="Times New Roman"/>
+        </w:rPr>
+        <w:t xml:space="preserve"> with the exception of delegating the authority to enter into, approve, modify, and terminate contracts to the SCO at Eglin AFB, Hanscom AFB, Hill AFB, and Tinker AFB for all AFNWC contracting personnel residing at their respective locations.  </w:t>
+      </w:r>
+    </w:p>
+    <w:p>
+      <w:pPr>
+        <w:pStyle w:val="List1"/>
+      </w:pPr>
       <w:r>
         <w:rPr>
           <w:bCs/>
         </w:rPr>
-        <w:t>S-</w:t>
-      </w:r>
-      <w:r>
-        <w:rPr>
-          <w:bCs/>
-        </w:rPr>
-        <w:t>91)</w:t>
-      </w:r>
-    </w:p>
-    <w:p>
-      <w:pPr>
-        <w:pStyle w:val="List1"/>
-        <w:rPr>
-          <w:rFonts w:eastAsia="Times New Roman"/>
-        </w:rPr>
-      </w:pPr>
-      <w:r>
-        <w:rPr>
-          <w:rFonts w:eastAsia="Times New Roman"/>
-        </w:rPr>
-        <w:t xml:space="preserve">(a) </w:t>
-      </w:r>
-      <w:r>
-        <w:rPr>
-          <w:rFonts w:eastAsia="Times New Roman"/>
-        </w:rPr>
-        <w:t xml:space="preserve">The </w:t>
-      </w:r>
-      <w:r>
-        <w:rPr>
-          <w:rFonts w:eastAsia="Times New Roman"/>
-        </w:rPr>
-        <w:t xml:space="preserve">AFNWC/PZ </w:t>
-      </w:r>
-      <w:r>
-        <w:rPr>
-          <w:rFonts w:eastAsia="Times New Roman"/>
-        </w:rPr>
-        <w:t>SCO</w:t>
-      </w:r>
-      <w:r>
-        <w:rPr>
-          <w:rFonts w:eastAsia="Times New Roman"/>
-        </w:rPr>
-        <w:t xml:space="preserve"> </w:t>
-      </w:r>
-      <w:r>
-        <w:rPr>
-          <w:rFonts w:eastAsia="Times New Roman"/>
-        </w:rPr>
-        <w:t>retains all HCA delegated responsibilities</w:t>
-      </w:r>
-      <w:r>
-        <w:rPr>
-          <w:rFonts w:eastAsia="Times New Roman"/>
-        </w:rPr>
-        <w:t xml:space="preserve"> with the exception of delegating the authority to enter into, approve, modify, and terminate contracts to the SCO at Eglin AFB, Hanscom AFB, Hill AFB, and Tinker AFB for all AFNWC contracting personnel residing at their respective locations.  </w:t>
-      </w:r>
-    </w:p>
-    <w:p>
-      <w:pPr>
-        <w:pStyle w:val="List1"/>
-      </w:pPr>
-      <w:r>
-        <w:rPr>
-          <w:bCs/>
-        </w:rPr>
         <w:t>(b)</w:t>
       </w:r>
       <w:r>
@@ -12194,6 +12190,8 @@
         </w:rPr>
         <w:t xml:space="preserve"> The AFLCMC SCO has delegated all delegable HCA responsibilities, to include the authority to enter into, approve, modify and terminate contracts, to the AFSC SCO for all AFLCMC contracting actions executed at Tinker AFB.  The AFSC SCO has further delegated all delegable HCA responsibilities, to include the authority to enter into, approve, modify and terminate contracts, to the SCO equivalents at Hill AFB and Robins AFB for all AFLCMC actions executed at their respective locations. </w:t>
       </w:r>
+      <w:bookmarkStart w:id="30" w:name="_GoBack"/>
+      <w:bookmarkEnd w:id="30"/>
     </w:p>
     <w:p>
       <w:pPr>
@@ -12201,8 +12199,8 @@
         <w:keepNext w:val="0"/>
         <w:keepLines w:val="0"/>
       </w:pPr>
-      <w:bookmarkStart w:id="30" w:name="_AFMC_PGI_5301.601-90"/>
-      <w:bookmarkEnd w:id="30"/>
+      <w:bookmarkStart w:id="31" w:name="_AFMC_PGI_5301.601-90"/>
+      <w:bookmarkEnd w:id="31"/>
       <w:r>
         <w:rPr>
           <w:bCs/>
@@ -12225,31 +12223,6 @@
       </w:pPr>
       <w:r>
         <w:t xml:space="preserve">(a)  For AFLCMC/PK, see </w:t>
-      </w:r>
-      <w:hyperlink r:id="rId56" w:history="1">
-        <w:r>
-          <w:rPr>
-            <w:rStyle w:val="Hyperlink"/>
-          </w:rPr>
-          <w:t>SCO delegation</w:t>
-        </w:r>
-      </w:hyperlink>
-      <w:r>
-        <w:t>.</w:t>
-      </w:r>
-    </w:p>
-    <w:p>
-      <w:pPr>
-        <w:pStyle w:val="List1"/>
-      </w:pPr>
-      <w:r>
-        <w:t xml:space="preserve">(b)  </w:t>
-      </w:r>
-      <w:r>
-        <w:rPr>
-          <w:color w:val="000000"/>
-        </w:rPr>
-        <w:t xml:space="preserve">For AFNWC/PZ, see </w:t>
       </w:r>
       <w:hyperlink r:id="rId57" w:history="1">
         <w:r>
@@ -12260,9 +12233,62 @@
         </w:r>
       </w:hyperlink>
       <w:r>
+        <w:t>.</w:t>
+      </w:r>
+    </w:p>
+    <w:p>
+      <w:pPr>
+        <w:pStyle w:val="List1"/>
         <w:rPr>
           <w:color w:val="000000"/>
         </w:rPr>
+      </w:pPr>
+      <w:r>
+        <w:t xml:space="preserve">(b)  </w:t>
+      </w:r>
+      <w:r>
+        <w:rPr>
+          <w:color w:val="000000"/>
+        </w:rPr>
+        <w:t xml:space="preserve">For AFNWC/PZ, see </w:t>
+      </w:r>
+      <w:hyperlink r:id="rId58" w:history="1">
+        <w:r>
+          <w:rPr>
+            <w:rStyle w:val="Hyperlink"/>
+          </w:rPr>
+          <w:t>SCO delegation</w:t>
+        </w:r>
+      </w:hyperlink>
+      <w:r>
+        <w:rPr>
+          <w:color w:val="000000"/>
+        </w:rPr>
+        <w:t>.</w:t>
+      </w:r>
+    </w:p>
+    <w:p>
+      <w:pPr>
+        <w:pStyle w:val="List1"/>
+      </w:pPr>
+      <w:r>
+        <w:t>(c)</w:t>
+      </w:r>
+      <w:r>
+        <w:t xml:space="preserve"> </w:t>
+      </w:r>
+      <w:r>
+        <w:t xml:space="preserve"> For AFSC/PK Tinker, see </w:t>
+      </w:r>
+      <w:hyperlink r:id="rId59" w:history="1">
+        <w:r>
+          <w:rPr>
+            <w:rStyle w:val="Hyperlink"/>
+          </w:rPr>
+          <w:t>SCO delegation</w:t>
+        </w:r>
+      </w:hyperlink>
+      <w:r>
         <w:t>.</w:t>
       </w:r>
     </w:p>
@@ -12272,8 +12298,8 @@
         <w:keepNext w:val="0"/>
         <w:keepLines w:val="0"/>
       </w:pPr>
-      <w:bookmarkStart w:id="31" w:name="_AFMC_PGI_5301.601-91"/>
-      <w:bookmarkEnd w:id="31"/>
+      <w:bookmarkStart w:id="32" w:name="_AFMC_PGI_5301.601-91"/>
+      <w:bookmarkEnd w:id="32"/>
       <w:r>
         <w:rPr>
           <w:bCs/>
@@ -12333,7 +12359,7 @@
         </w:rPr>
         <w:t xml:space="preserve">establishes the AFMC standardized process for Contracting Unit Self-Inspections of awarded actions using the </w:t>
       </w:r>
-      <w:hyperlink r:id="rId58" w:history="1">
+      <w:hyperlink r:id="rId60" w:history="1">
         <w:r>
           <w:rPr>
             <w:rStyle w:val="Hyperlink"/>
@@ -12354,22 +12380,21 @@
         <w:rPr>
           <w:szCs w:val="24"/>
         </w:rPr>
-        <w:t>.  The Self-Inspection Program Monitor (SIPM) briefs Management Internal Control Toolset (</w:t>
+        <w:t>.  The Self-</w:t>
+      </w:r>
+      <w:r>
+        <w:rPr>
+          <w:szCs w:val="24"/>
+        </w:rPr>
+        <w:lastRenderedPageBreak/>
+        <w:t>Inspection Program Monitor (SIPM) briefs Management Internal Control Toolset (</w:t>
       </w:r>
       <w:r>
         <w:rPr>
           <w:color w:val="000000" w:themeColor="text1"/>
           <w:szCs w:val="24"/>
         </w:rPr>
-        <w:t xml:space="preserve">MICT) status to the </w:t>
-      </w:r>
-      <w:r>
-        <w:rPr>
-          <w:color w:val="000000" w:themeColor="text1"/>
-          <w:szCs w:val="24"/>
-        </w:rPr>
-        <w:lastRenderedPageBreak/>
-        <w:t>SCO and actions are considered complete when Contracting Office SCO has been briefed on closure of any corrective action, and closure in the system.</w:t>
+        <w:t>MICT) status to the SCO and actions are considered complete when Contracting Office SCO has been briefed on closure of any corrective action, and closure in the system.</w:t>
       </w:r>
     </w:p>
     <w:p>
@@ -12660,7 +12685,7 @@
       <w:r>
         <w:t xml:space="preserve">Unit Self-Inspection Program Reviewer (USIP–R):  For reviews done by other than a formally assigned Reviewer, such review(s) should be done by a PCO (and may be supported by a buyer).  (The intent/role of the buyer is to provide a mentoring experience for junior contracting personnel to facilitate both thorough inspections and a culture of learning and professional growth.) PCOs may only review files within the scope/limit of their individual warrant.  The USIP-R (or designee) is responsible for reviewing the contract file IAW </w:t>
       </w:r>
-      <w:hyperlink r:id="rId59" w:history="1">
+      <w:hyperlink r:id="rId61" w:history="1">
         <w:r>
           <w:rPr>
             <w:rStyle w:val="Hyperlink"/>
@@ -12694,7 +12719,7 @@
       <w:r>
         <w:t xml:space="preserve">Contracting Offices should inspect contracting management programs IAW </w:t>
       </w:r>
-      <w:hyperlink r:id="rId60" w:tgtFrame="_blank" w:history="1">
+      <w:hyperlink r:id="rId62" w:tgtFrame="_blank" w:history="1">
         <w:r>
           <w:rPr>
             <w:rStyle w:val="Hyperlink"/>
@@ -12742,7 +12767,11 @@
         </w:rPr>
       </w:pPr>
       <w:r>
-        <w:t xml:space="preserve">Contracting Office(s) may, as MICT date milestones/criteria are fulfilled/changed, enter/update as practicable.  Upon closure of a MICT record for a trend/item self-inspection, the individual(s) designated to complete work on a given CAP should notify the SIPM and request closeout in the MICT system. </w:t>
+        <w:t xml:space="preserve">Contracting Office(s) may, as MICT date milestones/criteria are fulfilled/changed, enter/update as practicable.  Upon closure of a MICT record for a trend/item self-inspection, the individual(s) </w:t>
+      </w:r>
+      <w:r>
+        <w:lastRenderedPageBreak/>
+        <w:t xml:space="preserve">designated to complete work on a given CAP should notify the SIPM and request closeout in the MICT system. </w:t>
       </w:r>
     </w:p>
     <w:p>
@@ -12750,7 +12779,6 @@
         <w:pStyle w:val="List1"/>
       </w:pPr>
       <w:r>
-        <w:lastRenderedPageBreak/>
         <w:t xml:space="preserve">(e)  </w:t>
       </w:r>
       <w:r>
@@ -12831,7 +12859,7 @@
         </w:rPr>
         <w:t xml:space="preserve">The table below provides the minimum annual self-inspection quantities/percentages against awards with dollar values below those of clearance review thresholds.  The two (2) percent standard is based on total awards of the year (not just total action count below review thresholds).  The annual data pool/count is based on twelve months’ worth of data since the end of the previous year’s inspection.  Self-inspections should be accomplished on a continual basis and ensure compliance, as a minimum, with the most current </w:t>
       </w:r>
-      <w:hyperlink r:id="rId61" w:history="1">
+      <w:hyperlink r:id="rId63" w:history="1">
         <w:r>
           <w:rPr>
             <w:rStyle w:val="Hyperlink"/>
@@ -13095,14 +13123,8 @@
         <w:rPr>
           <w:bCs/>
         </w:rPr>
-        <w:t xml:space="preserve">While buying organizations should also conduct reviews for their own internal quality control/proactive improvement, those reviews are separate from the self-inspection addressed by this process.  However, organizations are encouraged to provide such results to the Contracting Office for sharing of lessons learned/trend analysis/correct.  PZC may allow for buying office augmentation of </w:t>
-      </w:r>
-      <w:r>
-        <w:rPr>
-          <w:bCs/>
-        </w:rPr>
         <w:lastRenderedPageBreak/>
-        <w:t xml:space="preserve">reviews.  Augmentation may also be used for those organizations who do not have a resident PZC, and virtual inspection is not practicable.    </w:t>
+        <w:t xml:space="preserve">While buying organizations should also conduct reviews for their own internal quality control/proactive improvement, those reviews are separate from the self-inspection addressed by this process.  However, organizations are encouraged to provide such results to the Contracting Office for sharing of lessons learned/trend analysis/correct.  PZC may allow for buying office augmentation of reviews.  Augmentation may also be used for those organizations who do not have a resident PZC, and virtual inspection is not practicable.    </w:t>
       </w:r>
     </w:p>
     <w:p>
@@ -13143,7 +13165,7 @@
       <w:r>
         <w:t xml:space="preserve">Upon completion of the </w:t>
       </w:r>
-      <w:hyperlink r:id="rId62" w:history="1">
+      <w:hyperlink r:id="rId64" w:history="1">
         <w:r>
           <w:rPr>
             <w:rStyle w:val="Hyperlink"/>
@@ -13415,6 +13437,7 @@
               <w:rPr>
                 <w:sz w:val="20"/>
               </w:rPr>
+              <w:lastRenderedPageBreak/>
               <w:t>51-75</w:t>
             </w:r>
           </w:p>
@@ -13431,14 +13454,7 @@
               <w:rPr>
                 <w:sz w:val="20"/>
               </w:rPr>
-              <w:t xml:space="preserve">Eighteen (18) or more findings of a given checklist item or twenty (20) to thirty (30) percent (or </w:t>
-            </w:r>
-            <w:r>
-              <w:rPr>
-                <w:sz w:val="20"/>
-              </w:rPr>
-              <w:lastRenderedPageBreak/>
-              <w:t>more) of actions with given checklist item (whichever is greater)</w:t>
+              <w:t>Eighteen (18) or more findings of a given checklist item or twenty (20) to thirty (30) percent (or more) of actions with given checklist item (whichever is greater)</w:t>
             </w:r>
           </w:p>
         </w:tc>
@@ -13459,7 +13475,6 @@
               <w:rPr>
                 <w:sz w:val="20"/>
               </w:rPr>
-              <w:lastRenderedPageBreak/>
               <w:t>76-100</w:t>
             </w:r>
           </w:p>
@@ -13627,7 +13642,7 @@
         </w:rPr>
         <w:t xml:space="preserve">The SIPM should ensure inspections are completed using the applicable Contracting Self-Assessment Communicator or </w:t>
       </w:r>
-      <w:hyperlink r:id="rId63" w:history="1">
+      <w:hyperlink r:id="rId65" w:history="1">
         <w:r>
           <w:rPr>
             <w:rStyle w:val="Hyperlink"/>
@@ -13707,7 +13722,7 @@
         </w:rPr>
         <w:t xml:space="preserve">Deficiency severity definitions are found in </w:t>
       </w:r>
-      <w:hyperlink r:id="rId64" w:history="1">
+      <w:hyperlink r:id="rId66" w:history="1">
         <w:r>
           <w:rPr>
             <w:rStyle w:val="Hyperlink"/>
@@ -13783,7 +13798,14 @@
         <w:rPr>
           <w:szCs w:val="24"/>
         </w:rPr>
-        <w:t xml:space="preserve">can designate an item as an AOC for local focus (e.g., based on observations from recent inspection, based on new regulations being issued for that area, based on a new checklist question being added, reading other IG reports for insight, etc.).  </w:t>
+        <w:t xml:space="preserve">can designate an item as an AOC for local focus (e.g., based on observations from recent inspection, based on new regulations being issued for that area, based on a new checklist question </w:t>
+      </w:r>
+      <w:r>
+        <w:rPr>
+          <w:szCs w:val="24"/>
+        </w:rPr>
+        <w:lastRenderedPageBreak/>
+        <w:t xml:space="preserve">being added, reading other IG reports for insight, etc.).  </w:t>
       </w:r>
       <w:r>
         <w:rPr>
@@ -13802,14 +13824,7 @@
         <w:rPr>
           <w:szCs w:val="24"/>
         </w:rPr>
-        <w:t xml:space="preserve">AOCs should be managed and </w:t>
-      </w:r>
-      <w:r>
-        <w:rPr>
-          <w:szCs w:val="24"/>
-        </w:rPr>
-        <w:lastRenderedPageBreak/>
-        <w:t xml:space="preserve">closed at the level they were initiated.  Creation of each AOC item should include the exit criteria for action closure.   </w:t>
+        <w:t xml:space="preserve">AOCs should be managed and closed at the level they were initiated.  Creation of each AOC item should include the exit criteria for action closure.   </w:t>
       </w:r>
     </w:p>
     <w:p>
@@ -13818,8 +13833,8 @@
         <w:keepNext w:val="0"/>
         <w:keepLines w:val="0"/>
       </w:pPr>
-      <w:bookmarkStart w:id="32" w:name="_AFMC_PGI_5301.602-2"/>
-      <w:bookmarkEnd w:id="32"/>
+      <w:bookmarkStart w:id="33" w:name="_AFMC_PGI_5301.602-2"/>
+      <w:bookmarkEnd w:id="33"/>
       <w:r>
         <w:rPr>
           <w:rFonts w:eastAsia="Times New Roman"/>
@@ -13853,21 +13868,7 @@
         <w:rPr>
           <w:rFonts w:eastAsia="Times New Roman"/>
         </w:rPr>
-        <w:t>(c)(</w:t>
-      </w:r>
-      <w:proofErr w:type="spellStart"/>
-      <w:r>
-        <w:rPr>
-          <w:rFonts w:eastAsia="Times New Roman"/>
-        </w:rPr>
-        <w:t>i</w:t>
-      </w:r>
-      <w:proofErr w:type="spellEnd"/>
-      <w:r>
-        <w:rPr>
-          <w:rFonts w:eastAsia="Times New Roman"/>
-        </w:rPr>
-        <w:t xml:space="preserve">)(A)   </w:t>
+        <w:t xml:space="preserve">(c)(i)(A)   </w:t>
       </w:r>
       <w:r>
         <w:rPr>
@@ -13970,21 +13971,7 @@
         <w:rPr>
           <w:rFonts w:eastAsia="Times New Roman"/>
         </w:rPr>
-        <w:t>(c)(</w:t>
-      </w:r>
-      <w:proofErr w:type="spellStart"/>
-      <w:r>
-        <w:rPr>
-          <w:rFonts w:eastAsia="Times New Roman"/>
-        </w:rPr>
-        <w:t>i</w:t>
-      </w:r>
-      <w:proofErr w:type="spellEnd"/>
-      <w:r>
-        <w:rPr>
-          <w:rFonts w:eastAsia="Times New Roman"/>
-        </w:rPr>
-        <w:t>)(</w:t>
+        <w:t>(c)(i)(</w:t>
       </w:r>
       <w:r>
         <w:rPr>
@@ -14004,7 +13991,7 @@
         </w:rPr>
         <w:t xml:space="preserve">See </w:t>
       </w:r>
-      <w:hyperlink r:id="rId65" w:history="1">
+      <w:hyperlink r:id="rId67" w:history="1">
         <w:r>
           <w:rPr>
             <w:rStyle w:val="Hyperlink"/>
@@ -14032,8 +14019,8 @@
         </w:rPr>
         <w:t xml:space="preserve"> </w:t>
       </w:r>
-      <w:bookmarkStart w:id="33" w:name="_AFMC_PGI_5301.90"/>
-      <w:bookmarkEnd w:id="33"/>
+      <w:bookmarkStart w:id="34" w:name="_AFMC_PGI_5301.90"/>
+      <w:bookmarkEnd w:id="34"/>
     </w:p>
     <w:p>
       <w:pPr>
@@ -14044,8 +14031,8 @@
           <w:b w:val="0"/>
         </w:rPr>
       </w:pPr>
-      <w:bookmarkStart w:id="34" w:name="_AFMC_PGI_5301.90_1"/>
-      <w:bookmarkEnd w:id="34"/>
+      <w:bookmarkStart w:id="35" w:name="_AFMC_PGI_5301.90_1"/>
+      <w:bookmarkEnd w:id="35"/>
       <w:r>
         <w:t>AFMC PGI 5301.90</w:t>
       </w:r>
@@ -14088,7 +14075,7 @@
       <w:r>
         <w:t xml:space="preserve">Hill’s </w:t>
       </w:r>
-      <w:hyperlink r:id="rId66" w:history="1">
+      <w:hyperlink r:id="rId68" w:history="1">
         <w:r>
           <w:rPr>
             <w:rStyle w:val="Hyperlink"/>
@@ -14112,8 +14099,8 @@
         <w:keepNext w:val="0"/>
         <w:keepLines w:val="0"/>
       </w:pPr>
-      <w:bookmarkStart w:id="35" w:name="afmc_9001"/>
-      <w:bookmarkEnd w:id="35"/>
+      <w:bookmarkStart w:id="36" w:name="afmc_9001"/>
+      <w:bookmarkEnd w:id="36"/>
       <w:r>
         <w:rPr>
           <w:bCs/>
@@ -14214,7 +14201,7 @@
         </w:rPr>
         <w:t xml:space="preserve"> Clearance Review and Approval Authorities, see the </w:t>
       </w:r>
-      <w:hyperlink r:id="rId67" w:history="1">
+      <w:hyperlink r:id="rId69" w:history="1">
         <w:r>
           <w:rPr>
             <w:rStyle w:val="Hyperlink"/>
@@ -15748,7 +15735,7 @@
           <w:bCs/>
         </w:rPr>
       </w:pPr>
-      <w:bookmarkStart w:id="36" w:name="_Toc337192123"/>
+      <w:bookmarkStart w:id="37" w:name="_Toc337192123"/>
       <w:r>
         <w:rPr>
           <w:bCs/>
@@ -15762,7 +15749,7 @@
         </w:rPr>
         <w:t xml:space="preserve">Clearance Approval </w:t>
       </w:r>
-      <w:bookmarkEnd w:id="36"/>
+      <w:bookmarkEnd w:id="37"/>
     </w:p>
     <w:p>
       <w:pPr>
@@ -15985,8 +15972,8 @@
                 <w:szCs w:val="20"/>
               </w:rPr>
             </w:pPr>
-            <w:bookmarkStart w:id="37" w:name="test4"/>
-            <w:bookmarkEnd w:id="37"/>
+            <w:bookmarkStart w:id="38" w:name="test4"/>
+            <w:bookmarkEnd w:id="38"/>
             <w:r>
               <w:rPr>
                 <w:b/>
@@ -16411,8 +16398,8 @@
                 <w:szCs w:val="20"/>
               </w:rPr>
             </w:pPr>
-            <w:bookmarkStart w:id="38" w:name="test6"/>
-            <w:bookmarkEnd w:id="38"/>
+            <w:bookmarkStart w:id="39" w:name="test6"/>
+            <w:bookmarkEnd w:id="39"/>
             <w:r>
               <w:rPr>
                 <w:color w:val="000000"/>
@@ -20449,7 +20436,7 @@
       <w:r>
         <w:t xml:space="preserve">For AFTC/PK Clearance Review and Approval Authorities, see the </w:t>
       </w:r>
-      <w:hyperlink r:id="rId68" w:history="1">
+      <w:hyperlink r:id="rId70" w:history="1">
         <w:r>
           <w:rPr>
             <w:rStyle w:val="Hyperlink"/>
@@ -20467,8 +20454,8 @@
         <w:keepNext w:val="0"/>
         <w:keepLines w:val="0"/>
       </w:pPr>
-      <w:bookmarkStart w:id="39" w:name="_AFMC_PGI_5301.9001"/>
-      <w:bookmarkEnd w:id="39"/>
+      <w:bookmarkStart w:id="40" w:name="_AFMC_PGI_5301.9001"/>
+      <w:bookmarkEnd w:id="40"/>
       <w:r>
         <w:rPr>
           <w:bCs/>
@@ -20493,8 +20480,8 @@
         </w:rPr>
         <w:t>Policy, Thresholds, and Approvals</w:t>
       </w:r>
-      <w:bookmarkStart w:id="40" w:name="afmc_9001_i2"/>
-      <w:bookmarkEnd w:id="40"/>
+      <w:bookmarkStart w:id="41" w:name="afmc_9001_i2"/>
+      <w:bookmarkEnd w:id="41"/>
     </w:p>
     <w:p>
       <w:pPr>
@@ -20507,21 +20494,7 @@
         <w:rPr>
           <w:szCs w:val="24"/>
         </w:rPr>
-        <w:t>(</w:t>
-      </w:r>
-      <w:proofErr w:type="spellStart"/>
-      <w:r>
-        <w:rPr>
-          <w:szCs w:val="24"/>
-        </w:rPr>
-        <w:t>i</w:t>
-      </w:r>
-      <w:proofErr w:type="spellEnd"/>
-      <w:r>
-        <w:rPr>
-          <w:szCs w:val="24"/>
-        </w:rPr>
-        <w:t>)(2)</w:t>
+        <w:t>(i)(2)</w:t>
       </w:r>
       <w:r>
         <w:rPr>
@@ -20544,7 +20517,7 @@
         </w:rPr>
         <w:t xml:space="preserve">For AFLCMC/PK located at Wright Patterson AFB, see </w:t>
       </w:r>
-      <w:hyperlink r:id="rId69" w:history="1">
+      <w:hyperlink r:id="rId71" w:history="1">
         <w:r>
           <w:rPr>
             <w:rStyle w:val="Hyperlink"/>
@@ -20586,7 +20559,7 @@
         </w:rPr>
         <w:t xml:space="preserve">For AFLCMC/PZK located at Hill AFB, see </w:t>
       </w:r>
-      <w:hyperlink r:id="rId70" w:history="1">
+      <w:hyperlink r:id="rId72" w:history="1">
         <w:r>
           <w:rPr>
             <w:rStyle w:val="Hyperlink"/>
@@ -20615,7 +20588,7 @@
         </w:rPr>
         <w:t xml:space="preserve">For AFLCMC/PZK Robins located at Robins AFB, see </w:t>
       </w:r>
-      <w:hyperlink r:id="rId71" w:history="1">
+      <w:hyperlink r:id="rId73" w:history="1">
         <w:r>
           <w:rPr>
             <w:rStyle w:val="Hyperlink"/>
@@ -20649,7 +20622,7 @@
         <w:lastRenderedPageBreak/>
         <w:t xml:space="preserve">For AFLCMC/PZK Tinker located at Tinker AFB, see </w:t>
       </w:r>
-      <w:hyperlink r:id="rId72" w:history="1">
+      <w:hyperlink r:id="rId74" w:history="1">
         <w:r>
           <w:rPr>
             <w:rStyle w:val="Hyperlink"/>
@@ -20683,7 +20656,7 @@
         </w:rPr>
         <w:t xml:space="preserve">For AFSC/PK located at Tinker AFB, see </w:t>
       </w:r>
-      <w:hyperlink r:id="rId73" w:history="1">
+      <w:hyperlink r:id="rId75" w:history="1">
         <w:r>
           <w:rPr>
             <w:rStyle w:val="Hyperlink"/>
@@ -20699,8 +20672,8 @@
         </w:rPr>
         <w:t>.</w:t>
       </w:r>
-      <w:bookmarkStart w:id="41" w:name="_AFMC_PGI_5301.9001-92"/>
-      <w:bookmarkEnd w:id="41"/>
+      <w:bookmarkStart w:id="42" w:name="_AFMC_PGI_5301.9001-92"/>
+      <w:bookmarkEnd w:id="42"/>
     </w:p>
     <w:p>
       <w:pPr>
@@ -20708,8 +20681,8 @@
         <w:keepNext w:val="0"/>
         <w:keepLines w:val="0"/>
       </w:pPr>
-      <w:bookmarkStart w:id="42" w:name="_AFMC_PGI_5301.9001-92_1"/>
-      <w:bookmarkEnd w:id="42"/>
+      <w:bookmarkStart w:id="43" w:name="_AFMC_PGI_5301.9001-92_1"/>
+      <w:bookmarkEnd w:id="43"/>
       <w:r>
         <w:rPr>
           <w:bCs/>
@@ -20736,7 +20709,7 @@
       <w:r>
         <w:t xml:space="preserve">(a) Clearance Request.  CAAs may use the Air Force </w:t>
       </w:r>
-      <w:hyperlink r:id="rId74" w:history="1">
+      <w:hyperlink r:id="rId76" w:history="1">
         <w:r>
           <w:rPr>
             <w:rStyle w:val="Hyperlink"/>
@@ -20745,15 +20718,7 @@
         </w:r>
       </w:hyperlink>
       <w:r>
-        <w:t xml:space="preserve"> template, or any local template, to request both business and contract clearance review and approval, except when required to follow AFFARS 5301.9001(f)(1)(</w:t>
-      </w:r>
-      <w:proofErr w:type="spellStart"/>
-      <w:r>
-        <w:t>i</w:t>
-      </w:r>
-      <w:proofErr w:type="spellEnd"/>
-      <w:r>
-        <w:t xml:space="preserve">) when the CAA is the DAS(C)/ADAS(C).  When both business and contract clearance are required, submit a new request each time.  Clearly identify any significant issues or unresolved comments on the “Request for Clearance.” </w:t>
+        <w:t xml:space="preserve"> template, or any local template, to request both business and contract clearance review and approval, except when required to follow AFFARS 5301.9001(f)(1)(i) when the CAA is the DAS(C)/ADAS(C).  When both business and contract clearance are required, submit a new request each time.  Clearly identify any significant issues or unresolved comments on the “Request for Clearance.” </w:t>
       </w:r>
     </w:p>
     <w:p>
@@ -20956,21 +20921,7 @@
         <w:rPr>
           <w:szCs w:val="24"/>
         </w:rPr>
-        <w:t>(</w:t>
-      </w:r>
-      <w:proofErr w:type="spellStart"/>
-      <w:r>
-        <w:rPr>
-          <w:szCs w:val="24"/>
-        </w:rPr>
-        <w:t>i</w:t>
-      </w:r>
-      <w:proofErr w:type="spellEnd"/>
-      <w:r>
-        <w:rPr>
-          <w:szCs w:val="24"/>
-        </w:rPr>
-        <w:t>) Exceeding approved negotiation parameters such as the cost line, contract type, profit/fee rate and (if applicable) the ceiling rate and/or incentive share ratios.</w:t>
+        <w:t>(i) Exceeding approved negotiation parameters such as the cost line, contract type, profit/fee rate and (if applicable) the ceiling rate and/or incentive share ratios.</w:t>
       </w:r>
     </w:p>
     <w:p>
@@ -21063,8 +21014,8 @@
         </w:rPr>
         <w:t>(viii) Solicitation amendments (non-administrative)</w:t>
       </w:r>
-      <w:bookmarkStart w:id="43" w:name="_AFMC_PGI_5301.9001-93"/>
-      <w:bookmarkEnd w:id="43"/>
+      <w:bookmarkStart w:id="44" w:name="_AFMC_PGI_5301.9001-93"/>
+      <w:bookmarkEnd w:id="44"/>
     </w:p>
     <w:p>
       <w:pPr>
@@ -21397,21 +21348,7 @@
         <w:rPr>
           <w:szCs w:val="24"/>
         </w:rPr>
-        <w:t>FAR 15.403-1(c)(1)(</w:t>
-      </w:r>
-      <w:proofErr w:type="spellStart"/>
-      <w:r>
-        <w:rPr>
-          <w:szCs w:val="24"/>
-        </w:rPr>
-        <w:t>i</w:t>
-      </w:r>
-      <w:proofErr w:type="spellEnd"/>
-      <w:r>
-        <w:rPr>
-          <w:szCs w:val="24"/>
-        </w:rPr>
-        <w:t>)</w:t>
+        <w:t>FAR 15.403-1(c)(1)(i)</w:t>
       </w:r>
       <w:r>
         <w:rPr>
@@ -21529,21 +21466,7 @@
         <w:rPr>
           <w:szCs w:val="24"/>
         </w:rPr>
-        <w:t xml:space="preserve"> 15.403-1(c)(1)(</w:t>
-      </w:r>
-      <w:proofErr w:type="spellStart"/>
-      <w:r>
-        <w:rPr>
-          <w:szCs w:val="24"/>
-        </w:rPr>
-        <w:t>i</w:t>
-      </w:r>
-      <w:proofErr w:type="spellEnd"/>
-      <w:r>
-        <w:rPr>
-          <w:szCs w:val="24"/>
-        </w:rPr>
-        <w:t>)</w:t>
+        <w:t xml:space="preserve"> 15.403-1(c)(1)(i)</w:t>
       </w:r>
       <w:r>
         <w:rPr>
@@ -21654,8 +21577,8 @@
         </w:rPr>
         <w:t xml:space="preserve">(5) Clearance briefing charts (if required by the CAA).  </w:t>
       </w:r>
-      <w:bookmarkStart w:id="44" w:name="_AFMC_PGI_5301.91"/>
-      <w:bookmarkEnd w:id="44"/>
+      <w:bookmarkStart w:id="45" w:name="_AFMC_PGI_5301.91"/>
+      <w:bookmarkEnd w:id="45"/>
     </w:p>
     <w:p>
       <w:pPr>
@@ -21663,8 +21586,8 @@
         <w:keepNext w:val="0"/>
         <w:keepLines w:val="0"/>
       </w:pPr>
-      <w:bookmarkStart w:id="45" w:name="_AFMC_PGI_5301.91_1"/>
-      <w:bookmarkEnd w:id="45"/>
+      <w:bookmarkStart w:id="46" w:name="_AFMC_PGI_5301.91_1"/>
+      <w:bookmarkEnd w:id="46"/>
       <w:r>
         <w:rPr>
           <w:bCs/>
@@ -21894,8 +21817,8 @@
       <w:r>
         <w:t>Federal Acquisition Regulations System</w:t>
       </w:r>
-      <w:bookmarkStart w:id="46" w:name="_SMC_PGI_5301.170"/>
-      <w:bookmarkEnd w:id="46"/>
+      <w:bookmarkStart w:id="47" w:name="_SMC_PGI_5301.170"/>
+      <w:bookmarkEnd w:id="47"/>
     </w:p>
     <w:p>
       <w:pPr>
@@ -21939,8 +21862,8 @@
         </w:rPr>
         <w:t xml:space="preserve">Transmittal of Peer Review Request and Applicable Documents. The contracting officer is responsible for submitting requests for Peer Review in accordance with the procedures in DFARS 201.170(a) and AFFARS 5301.170(a). For situational awareness, the contracting officer should copy the Pricing Reviewer, the Committee Reviewer and the COCO on the request for Peer Review. Documentation prepared for clearance review is ordinarily sufficient for the Peer Review. Prior to submitting Peer Review documentation to SAF/AQC and OUSD(A&amp;S)/DPC, obtain clearance review in accordance with the procedures in SMC PGI 5301.9001. The contracting officer should share the Peer Review comments and disposition with the Pricing Reviewer and Committee Reviewer to provide insight into Peer Review results and facilitate sharing of lessons learned.  </w:t>
       </w:r>
-      <w:bookmarkStart w:id="47" w:name="_SMC_PGI_5301.304"/>
-      <w:bookmarkEnd w:id="47"/>
+      <w:bookmarkStart w:id="48" w:name="_SMC_PGI_5301.304"/>
+      <w:bookmarkEnd w:id="48"/>
     </w:p>
     <w:p>
       <w:pPr>
@@ -22049,8 +21972,8 @@
         </w:rPr>
         <w:t xml:space="preserve">  </w:t>
       </w:r>
-      <w:bookmarkStart w:id="48" w:name="_SMC_PGI_5301.601(a)(i)(A)"/>
-      <w:bookmarkEnd w:id="48"/>
+      <w:bookmarkStart w:id="49" w:name="_SMC_PGI_5301.601(a)(i)(A)"/>
+      <w:bookmarkEnd w:id="49"/>
     </w:p>
     <w:p>
       <w:pPr>
@@ -22065,41 +21988,27 @@
         <w:rPr>
           <w:rFonts w:eastAsia="Calibri"/>
         </w:rPr>
-        <w:t>SMC PGI 5301.601(a)(</w:t>
-      </w:r>
-      <w:proofErr w:type="spellStart"/>
+        <w:t>SMC PGI 5301.601(a)(i)</w:t>
+      </w:r>
       <w:r>
         <w:rPr>
           <w:rFonts w:eastAsia="Calibri"/>
         </w:rPr>
-        <w:t>i</w:t>
-      </w:r>
-      <w:proofErr w:type="spellEnd"/>
+        <w:t>(A)</w:t>
+      </w:r>
       <w:r>
         <w:rPr>
           <w:rFonts w:eastAsia="Calibri"/>
         </w:rPr>
-        <w:t>)</w:t>
+        <w:t xml:space="preserve"> </w:t>
       </w:r>
       <w:r>
         <w:rPr>
           <w:rFonts w:eastAsia="Calibri"/>
         </w:rPr>
-        <w:t>(A)</w:t>
-      </w:r>
-      <w:r>
-        <w:rPr>
-          <w:rFonts w:eastAsia="Calibri"/>
-        </w:rPr>
-        <w:t xml:space="preserve"> </w:t>
-      </w:r>
-      <w:r>
-        <w:rPr>
-          <w:rFonts w:eastAsia="Calibri"/>
-        </w:rPr>
         <w:t xml:space="preserve">  </w:t>
       </w:r>
-      <w:hyperlink r:id="rId75" w:history="1">
+      <w:hyperlink r:id="rId77" w:history="1">
         <w:r>
           <w:rPr>
             <w:rStyle w:val="Hyperlink"/>
@@ -22114,15 +22023,15 @@
         </w:rPr>
         <w:t>.</w:t>
       </w:r>
-      <w:bookmarkStart w:id="49" w:name="_SMC_PGI_5301.602-2"/>
-      <w:bookmarkEnd w:id="49"/>
+      <w:bookmarkStart w:id="50" w:name="_SMC_PGI_5301.602-2"/>
+      <w:bookmarkEnd w:id="50"/>
     </w:p>
     <w:p>
       <w:pPr>
         <w:pStyle w:val="Heading4"/>
       </w:pPr>
-      <w:bookmarkStart w:id="50" w:name="_SMC_PGI_5301.602-2_1"/>
-      <w:bookmarkEnd w:id="50"/>
+      <w:bookmarkStart w:id="51" w:name="_SMC_PGI_5301.602-2_1"/>
+      <w:bookmarkEnd w:id="51"/>
       <w:r>
         <w:t xml:space="preserve">SMC </w:t>
       </w:r>
@@ -22155,25 +22064,9 @@
           <w:rFonts w:eastAsia="Times New Roman"/>
           <w:lang w:val="en"/>
         </w:rPr>
-        <w:t>(c)(</w:t>
-      </w:r>
-      <w:proofErr w:type="spellStart"/>
-      <w:r>
-        <w:rPr>
-          <w:rFonts w:eastAsia="Times New Roman"/>
-          <w:lang w:val="en"/>
-        </w:rPr>
-        <w:t>i</w:t>
-      </w:r>
-      <w:proofErr w:type="spellEnd"/>
-      <w:r>
-        <w:rPr>
-          <w:rFonts w:eastAsia="Times New Roman"/>
-          <w:lang w:val="en"/>
-        </w:rPr>
-        <w:t xml:space="preserve">) Legal Review [See SMC </w:t>
-      </w:r>
-      <w:hyperlink r:id="rId76" w:history="1">
+        <w:t xml:space="preserve">(c)(i) Legal Review [See SMC </w:t>
+      </w:r>
+      <w:hyperlink r:id="rId78" w:history="1">
         <w:r>
           <w:rPr>
             <w:rStyle w:val="Hyperlink"/>
@@ -22416,7 +22309,7 @@
         </w:rPr>
         <w:t xml:space="preserve">(C) Contracting officers may, in coordination with reviewers, decide the appropriate method for submitting review requests if done outside the </w:t>
       </w:r>
-      <w:hyperlink r:id="rId77" w:history="1">
+      <w:hyperlink r:id="rId79" w:history="1">
         <w:r>
           <w:t>Review Request</w:t>
         </w:r>
@@ -22821,7 +22714,7 @@
         </w:rPr>
         <w:t xml:space="preserve">See </w:t>
       </w:r>
-      <w:hyperlink r:id="rId78" w:tgtFrame="_blank" w:history="1">
+      <w:hyperlink r:id="rId80" w:tgtFrame="_blank" w:history="1">
         <w:r>
           <w:rPr>
             <w:color w:val="0000FF"/>
@@ -22837,7 +22730,7 @@
         </w:rPr>
         <w:t xml:space="preserve"> and </w:t>
       </w:r>
-      <w:hyperlink r:id="rId79" w:tgtFrame="_blank" w:history="1">
+      <w:hyperlink r:id="rId81" w:tgtFrame="_blank" w:history="1">
         <w:r>
           <w:rPr>
             <w:color w:val="0000FF"/>
@@ -22863,8 +22756,8 @@
           <w:rFonts w:eastAsia="Calibri"/>
         </w:rPr>
       </w:pPr>
-      <w:bookmarkStart w:id="51" w:name="_SMC_PGI_5301.603_1"/>
-      <w:bookmarkEnd w:id="51"/>
+      <w:bookmarkStart w:id="52" w:name="_SMC_PGI_5301.603_1"/>
+      <w:bookmarkEnd w:id="52"/>
       <w:r>
         <w:rPr>
           <w:rFonts w:eastAsia="Calibri"/>
@@ -22949,21 +22842,7 @@
         <w:rPr>
           <w:rFonts w:eastAsia="Calibri"/>
         </w:rPr>
-        <w:t>(a)(</w:t>
-      </w:r>
-      <w:proofErr w:type="spellStart"/>
-      <w:r>
-        <w:rPr>
-          <w:rFonts w:eastAsia="Calibri"/>
-        </w:rPr>
-        <w:t>i</w:t>
-      </w:r>
-      <w:proofErr w:type="spellEnd"/>
-      <w:r>
-        <w:rPr>
-          <w:rFonts w:eastAsia="Calibri"/>
-        </w:rPr>
-        <w:t xml:space="preserve">) Air Force Contracting Officer Test (COT).     </w:t>
+        <w:t xml:space="preserve">(a)(i) Air Force Contracting Officer Test (COT).     </w:t>
       </w:r>
     </w:p>
     <w:p>
@@ -22986,7 +22865,7 @@
         </w:rPr>
         <w:t xml:space="preserve">(A) Scheduling. Candidates may request to schedule the COT by sending an email to the SMC COT focal point (FP) listed on the </w:t>
       </w:r>
-      <w:hyperlink r:id="rId80" w:tgtFrame="_blank" w:history="1">
+      <w:hyperlink r:id="rId82" w:tgtFrame="_blank" w:history="1">
         <w:r>
           <w:rPr>
             <w:rFonts w:eastAsia="Calibri"/>
@@ -23082,7 +22961,7 @@
         </w:rPr>
         <w:t xml:space="preserve"> quarterly Mock CORBs. Mock CORBs are a training tool for potential CORB candidates that meet the qualifications for an unlimited warrant and believe they are nearly ready to meet an unlimited warrant board. Additional information about the Mock CORB process and registration information is available on the </w:t>
       </w:r>
-      <w:hyperlink r:id="rId81" w:tgtFrame="_blank" w:history="1">
+      <w:hyperlink r:id="rId83" w:tgtFrame="_blank" w:history="1">
         <w:r>
           <w:rPr>
             <w:rFonts w:eastAsia="Calibri"/>
@@ -23160,7 +23039,7 @@
         </w:rPr>
         <w:t xml:space="preserve"> Nominations. Qualified candidates may submit the </w:t>
       </w:r>
-      <w:hyperlink r:id="rId82" w:history="1">
+      <w:hyperlink r:id="rId84" w:history="1">
         <w:r>
           <w:rPr>
             <w:rStyle w:val="Hyperlink"/>
@@ -23175,7 +23054,7 @@
         </w:rPr>
         <w:t xml:space="preserve"> to the Warrant FP identified on the </w:t>
       </w:r>
-      <w:hyperlink r:id="rId83" w:tgtFrame="_blank" w:history="1">
+      <w:hyperlink r:id="rId85" w:tgtFrame="_blank" w:history="1">
         <w:r>
           <w:rPr>
             <w:rFonts w:eastAsia="Calibri"/>
@@ -23437,7 +23316,7 @@
         </w:rPr>
         <w:t xml:space="preserve"> Evaluation and Feedback. Panel members use a </w:t>
       </w:r>
-      <w:hyperlink r:id="rId84" w:history="1">
+      <w:hyperlink r:id="rId86" w:history="1">
         <w:r>
           <w:rPr>
             <w:rStyle w:val="Hyperlink"/>
@@ -23540,7 +23419,7 @@
         </w:rPr>
         <w:t xml:space="preserve">) Tips for preparing for the CORB are in the </w:t>
       </w:r>
-      <w:hyperlink r:id="rId85" w:tgtFrame="_blank" w:history="1">
+      <w:hyperlink r:id="rId87" w:tgtFrame="_blank" w:history="1">
         <w:r>
           <w:rPr>
             <w:rFonts w:eastAsia="Calibri"/>
@@ -23600,8 +23479,8 @@
         </w:rPr>
         <w:t xml:space="preserve"> the presentation of the warrant. </w:t>
       </w:r>
-      <w:bookmarkStart w:id="52" w:name="_SMC_PGI_5301.603"/>
-      <w:bookmarkEnd w:id="52"/>
+      <w:bookmarkStart w:id="53" w:name="_SMC_PGI_5301.603"/>
+      <w:bookmarkEnd w:id="53"/>
     </w:p>
     <w:p>
       <w:pPr>
@@ -23620,7 +23499,7 @@
       <w:r>
         <w:t xml:space="preserve">(b) The warrant threshold for conduct of a Contracting Officer Review Board (CORB) is set at $25M or more [see </w:t>
       </w:r>
-      <w:hyperlink r:id="rId86" w:history="1">
+      <w:hyperlink r:id="rId88" w:history="1">
         <w:r>
           <w:rPr>
             <w:rStyle w:val="Hyperlink"/>
@@ -23698,8 +23577,8 @@
         </w:rPr>
         <w:t xml:space="preserve"> the Clearance Reviewer(s) as needed.  </w:t>
       </w:r>
-      <w:bookmarkStart w:id="53" w:name="_SMC_PGI_5301.9001"/>
-      <w:bookmarkEnd w:id="53"/>
+      <w:bookmarkStart w:id="54" w:name="_SMC_PGI_5301.9001"/>
+      <w:bookmarkEnd w:id="54"/>
     </w:p>
     <w:p>
       <w:pPr>
@@ -23856,25 +23735,7 @@
           <w:szCs w:val="24"/>
           <w:lang w:val="en"/>
         </w:rPr>
-        <w:t>(</w:t>
-      </w:r>
-      <w:proofErr w:type="spellStart"/>
-      <w:r>
-        <w:rPr>
-          <w:rFonts w:eastAsia="Times New Roman"/>
-          <w:szCs w:val="24"/>
-          <w:lang w:val="en"/>
-        </w:rPr>
-        <w:t>i</w:t>
-      </w:r>
-      <w:proofErr w:type="spellEnd"/>
-      <w:r>
-        <w:rPr>
-          <w:rFonts w:eastAsia="Times New Roman"/>
-          <w:szCs w:val="24"/>
-          <w:lang w:val="en"/>
-        </w:rPr>
-        <w:t>) CAA is the SCO. The contracting officer schedules the clearance briefing with the PK Exec after legal, committee, and pricing reviewers (as applicable) have submitted their comments to the contracting officer. The contracting officer notifies the clearance reviewer(s) of the briefing date and time.</w:t>
+        <w:t>(i) CAA is the SCO. The contracting officer schedules the clearance briefing with the PK Exec after legal, committee, and pricing reviewers (as applicable) have submitted their comments to the contracting officer. The contracting officer notifies the clearance reviewer(s) of the briefing date and time.</w:t>
       </w:r>
     </w:p>
     <w:p>
@@ -23892,43 +23753,7 @@
           <w:szCs w:val="24"/>
           <w:lang w:val="en"/>
         </w:rPr>
-        <w:t>(ii) CAA is the DAS(C) or ADAS(C). The contracting officer is responsible for submitting the notification of anticipated Business Clearance Session in accordance with AFFARS MP 5301.9001(</w:t>
-      </w:r>
-      <w:proofErr w:type="spellStart"/>
-      <w:r>
-        <w:rPr>
-          <w:rFonts w:eastAsia="Times New Roman"/>
-          <w:szCs w:val="24"/>
-          <w:lang w:val="en"/>
-        </w:rPr>
-        <w:t>i</w:t>
-      </w:r>
-      <w:proofErr w:type="spellEnd"/>
-      <w:r>
-        <w:rPr>
-          <w:rFonts w:eastAsia="Times New Roman"/>
-          <w:szCs w:val="24"/>
-          <w:lang w:val="en"/>
-        </w:rPr>
-        <w:t>)(1)(</w:t>
-      </w:r>
-      <w:proofErr w:type="spellStart"/>
-      <w:r>
-        <w:rPr>
-          <w:rFonts w:eastAsia="Times New Roman"/>
-          <w:szCs w:val="24"/>
-          <w:lang w:val="en"/>
-        </w:rPr>
-        <w:t>i</w:t>
-      </w:r>
-      <w:proofErr w:type="spellEnd"/>
-      <w:r>
-        <w:rPr>
-          <w:rFonts w:eastAsia="Times New Roman"/>
-          <w:szCs w:val="24"/>
-          <w:lang w:val="en"/>
-        </w:rPr>
-        <w:t>), paragraph (A)</w:t>
+        <w:t>(ii) CAA is the DAS(C) or ADAS(C). The contracting officer is responsible for submitting the notification of anticipated Business Clearance Session in accordance with AFFARS MP 5301.9001(i)(1)(i), paragraph (A)</w:t>
       </w:r>
       <w:r>
         <w:rPr>
@@ -23978,35 +23803,7 @@
         <w:rPr>
           <w:lang w:val="en"/>
         </w:rPr>
-        <w:t>(4) Clearance Briefings. For clearances to the SCO, DAS(C), or ADAS(C), contracting officers are highly encouraged to use the templates identified below. SAF/AQC updates its clearance templates periodically. When DAS(C) or ADAS(C) is the CAA, follow AFFARS MP5301.9001(</w:t>
-      </w:r>
-      <w:proofErr w:type="spellStart"/>
-      <w:r>
-        <w:rPr>
-          <w:lang w:val="en"/>
-        </w:rPr>
-        <w:t>i</w:t>
-      </w:r>
-      <w:proofErr w:type="spellEnd"/>
-      <w:r>
-        <w:rPr>
-          <w:lang w:val="en"/>
-        </w:rPr>
-        <w:t>)(1)(</w:t>
-      </w:r>
-      <w:proofErr w:type="spellStart"/>
-      <w:r>
-        <w:rPr>
-          <w:lang w:val="en"/>
-        </w:rPr>
-        <w:t>i</w:t>
-      </w:r>
-      <w:proofErr w:type="spellEnd"/>
-      <w:r>
-        <w:rPr>
-          <w:lang w:val="en"/>
-        </w:rPr>
-        <w:t>) to ensure that the applicable SMC template below captures all necessary content for the specific action. For clearances at or below the COCO, the CAA determines whether or not a briefing is required. If the CAA does not require a briefing, the contract file should document the clearance approval and identify the information relied upon in making the clearance decision.  </w:t>
+        <w:t>(4) Clearance Briefings. For clearances to the SCO, DAS(C), or ADAS(C), contracting officers are highly encouraged to use the templates identified below. SAF/AQC updates its clearance templates periodically. When DAS(C) or ADAS(C) is the CAA, follow AFFARS MP5301.9001(i)(1)(i) to ensure that the applicable SMC template below captures all necessary content for the specific action. For clearances at or below the COCO, the CAA determines whether or not a briefing is required. If the CAA does not require a briefing, the contract file should document the clearance approval and identify the information relied upon in making the clearance decision.  </w:t>
       </w:r>
     </w:p>
     <w:p>
@@ -24024,25 +23821,7 @@
           <w:szCs w:val="24"/>
           <w:lang w:val="en"/>
         </w:rPr>
-        <w:t>(</w:t>
-      </w:r>
-      <w:proofErr w:type="spellStart"/>
-      <w:r>
-        <w:rPr>
-          <w:rFonts w:eastAsia="Times New Roman"/>
-          <w:szCs w:val="24"/>
-          <w:lang w:val="en"/>
-        </w:rPr>
-        <w:t>i</w:t>
-      </w:r>
-      <w:proofErr w:type="spellEnd"/>
-      <w:r>
-        <w:rPr>
-          <w:rFonts w:eastAsia="Times New Roman"/>
-          <w:szCs w:val="24"/>
-          <w:lang w:val="en"/>
-        </w:rPr>
-        <w:t>) Competitive Clearances</w:t>
+        <w:t>(i) Competitive Clearances</w:t>
       </w:r>
     </w:p>
     <w:p>
@@ -24062,7 +23841,7 @@
         </w:rPr>
         <w:t xml:space="preserve">(A) Approval to Issue the Solicitation: </w:t>
       </w:r>
-      <w:hyperlink r:id="rId87" w:tgtFrame="_blank" w:history="1">
+      <w:hyperlink r:id="rId89" w:tgtFrame="_blank" w:history="1">
         <w:r>
           <w:rPr>
             <w:rFonts w:eastAsia="Times New Roman"/>
@@ -24092,7 +23871,7 @@
         </w:rPr>
         <w:t xml:space="preserve">(B) Approval to Request Final Proposal Revisions: Use the SSA briefing and supplement with the charts in the </w:t>
       </w:r>
-      <w:hyperlink r:id="rId88" w:tgtFrame="_blank" w:history="1">
+      <w:hyperlink r:id="rId90" w:tgtFrame="_blank" w:history="1">
         <w:r>
           <w:rPr>
             <w:rFonts w:eastAsia="Times New Roman"/>
@@ -24122,7 +23901,7 @@
         </w:rPr>
         <w:t xml:space="preserve">(C) Approval to Make a Source Selection Decision: Use the SSA briefing and supplement with the charts in the </w:t>
       </w:r>
-      <w:hyperlink r:id="rId89" w:tgtFrame="_blank" w:history="1">
+      <w:hyperlink r:id="rId91" w:tgtFrame="_blank" w:history="1">
         <w:r>
           <w:rPr>
             <w:rFonts w:eastAsia="Times New Roman"/>
@@ -24179,7 +23958,7 @@
         <w:lastRenderedPageBreak/>
         <w:t xml:space="preserve">(A) Approval to Begin Negotiations: </w:t>
       </w:r>
-      <w:hyperlink r:id="rId90" w:tgtFrame="_blank" w:history="1">
+      <w:hyperlink r:id="rId92" w:tgtFrame="_blank" w:history="1">
         <w:r>
           <w:rPr>
             <w:rFonts w:eastAsia="Times New Roman"/>
@@ -24231,23 +24010,9 @@
         <w:rPr>
           <w:lang w:val="en"/>
         </w:rPr>
-        <w:t>(</w:t>
-      </w:r>
-      <w:proofErr w:type="spellStart"/>
-      <w:r>
-        <w:rPr>
-          <w:lang w:val="en"/>
-        </w:rPr>
-        <w:t>i</w:t>
-      </w:r>
-      <w:proofErr w:type="spellEnd"/>
-      <w:r>
-        <w:rPr>
-          <w:lang w:val="en"/>
-        </w:rPr>
-        <w:t>) Clearance Approval Authority. SCO clearance approval authority for PEO (Systems) and Enterprise contract actions less than $1B is delegated to COCOs with the authority to further delegate (see “</w:t>
-      </w:r>
-      <w:hyperlink r:id="rId91" w:history="1">
+        <w:t>(i) Clearance Approval Authority. SCO clearance approval authority for PEO (Systems) and Enterprise contract actions less than $1B is delegated to COCOs with the authority to further delegate (see “</w:t>
+      </w:r>
+      <w:hyperlink r:id="rId93" w:history="1">
         <w:r>
           <w:rPr>
             <w:rStyle w:val="Hyperlink"/>
@@ -24312,7 +24077,7 @@
         </w:rPr>
         <w:t xml:space="preserve">Further COCO delegations are found </w:t>
       </w:r>
-      <w:hyperlink r:id="rId92" w:history="1">
+      <w:hyperlink r:id="rId94" w:history="1">
         <w:r>
           <w:rPr>
             <w:rStyle w:val="Hyperlink"/>
@@ -24365,7 +24130,7 @@
         </w:rPr>
         <w:t xml:space="preserve">Upon amending their clearance approval authority delegation, COCOs are to notify </w:t>
       </w:r>
-      <w:hyperlink r:id="rId93" w:history="1">
+      <w:hyperlink r:id="rId95" w:history="1">
         <w:r>
           <w:rPr>
             <w:rStyle w:val="Hyperlink"/>
@@ -24401,10 +24166,10 @@
           <w:rFonts w:eastAsia="Calibri"/>
         </w:rPr>
       </w:pPr>
-      <w:bookmarkStart w:id="54" w:name="smc_91"/>
-      <w:bookmarkStart w:id="55" w:name="_SMC_PGI_5301.91"/>
-      <w:bookmarkEnd w:id="54"/>
+      <w:bookmarkStart w:id="55" w:name="smc_91"/>
+      <w:bookmarkStart w:id="56" w:name="_SMC_PGI_5301.91"/>
       <w:bookmarkEnd w:id="55"/>
+      <w:bookmarkEnd w:id="56"/>
       <w:r>
         <w:rPr>
           <w:rFonts w:eastAsia="Calibri"/>
@@ -24490,7 +24255,7 @@
         </w:rPr>
         <w:t xml:space="preserve">In compliance with AFFARS 5352.201-9101, Ombudsman and SMC/CC </w:t>
       </w:r>
-      <w:hyperlink r:id="rId94" w:tgtFrame="_blank" w:history="1">
+      <w:hyperlink r:id="rId96" w:tgtFrame="_blank" w:history="1">
         <w:r>
           <w:rPr>
             <w:rFonts w:eastAsia="Calibri"/>
@@ -24652,7 +24417,7 @@
         </w:rPr>
         <w:t xml:space="preserve">The </w:t>
       </w:r>
-      <w:hyperlink r:id="rId95" w:tgtFrame="_blank" w:history="1">
+      <w:hyperlink r:id="rId97" w:tgtFrame="_blank" w:history="1">
         <w:r>
           <w:rPr>
             <w:rFonts w:eastAsia="Calibri"/>
@@ -24938,8 +24703,8 @@
       <w:r>
         <w:t>Federal Acquisition Regulations System</w:t>
       </w:r>
-      <w:bookmarkStart w:id="56" w:name="_USAFA_PGI_5301.601(a)(i)(A)"/>
-      <w:bookmarkEnd w:id="56"/>
+      <w:bookmarkStart w:id="57" w:name="_USAFA_PGI_5301.601(a)(i)(A)"/>
+      <w:bookmarkEnd w:id="57"/>
     </w:p>
     <w:p>
       <w:pPr>
@@ -24967,51 +24732,37 @@
         <w:rPr>
           <w:rFonts w:eastAsia="Calibri"/>
         </w:rPr>
-        <w:t xml:space="preserve"> PGI 5301.601(a)(</w:t>
-      </w:r>
-      <w:proofErr w:type="spellStart"/>
+        <w:t xml:space="preserve"> PGI 5301.601(a)(i)(A)</w:t>
+      </w:r>
       <w:r>
         <w:rPr>
           <w:rFonts w:eastAsia="Calibri"/>
         </w:rPr>
-        <w:t>i</w:t>
-      </w:r>
-      <w:proofErr w:type="spellEnd"/>
+        <w:t xml:space="preserve"> </w:t>
+      </w:r>
       <w:r>
         <w:rPr>
           <w:rFonts w:eastAsia="Calibri"/>
         </w:rPr>
-        <w:t>)(A)</w:t>
+        <w:t xml:space="preserve"> </w:t>
       </w:r>
       <w:r>
         <w:rPr>
           <w:rFonts w:eastAsia="Calibri"/>
         </w:rPr>
-        <w:t xml:space="preserve"> </w:t>
-      </w:r>
-      <w:r>
+        <w:t xml:space="preserve"> HCA Responsibilities</w:t>
+      </w:r>
+    </w:p>
+    <w:p>
+      <w:pPr>
         <w:rPr>
           <w:rFonts w:eastAsia="Calibri"/>
-        </w:rPr>
-        <w:t xml:space="preserve"> </w:t>
-      </w:r>
+          <w:szCs w:val="24"/>
+        </w:rPr>
+      </w:pPr>
       <w:r>
         <w:rPr>
           <w:rFonts w:eastAsia="Calibri"/>
-        </w:rPr>
-        <w:t xml:space="preserve"> HCA Responsibilities</w:t>
-      </w:r>
-    </w:p>
-    <w:p>
-      <w:pPr>
-        <w:rPr>
-          <w:rFonts w:eastAsia="Calibri"/>
-          <w:szCs w:val="24"/>
-        </w:rPr>
-      </w:pPr>
-      <w:r>
-        <w:rPr>
-          <w:rFonts w:eastAsia="Calibri"/>
           <w:szCs w:val="24"/>
         </w:rPr>
         <w:t xml:space="preserve">HCA Matrix Table 2: </w:t>
@@ -25043,7 +24794,7 @@
         </w:rPr>
         <w:t xml:space="preserve">Contracting Officers should refer to the USAFA/PK authorities and delegations site concerning specific COCO designations, delegations and authorities at </w:t>
       </w:r>
-      <w:hyperlink r:id="rId96" w:anchor="/SitePages/Home.aspx" w:history="1">
+      <w:hyperlink r:id="rId98" w:anchor="/SitePages/Home.aspx" w:history="1">
         <w:r>
           <w:rPr>
             <w:rStyle w:val="Hyperlink"/>
@@ -25058,8 +24809,8 @@
         </w:rPr>
         <w:t>.</w:t>
       </w:r>
-      <w:bookmarkStart w:id="57" w:name="_USAFA_PGI_5301.603-1"/>
-      <w:bookmarkEnd w:id="57"/>
+      <w:bookmarkStart w:id="58" w:name="_USAFA_PGI_5301.603-1"/>
+      <w:bookmarkEnd w:id="58"/>
     </w:p>
     <w:p>
       <w:pPr>
@@ -25070,8 +24821,8 @@
           <w:rFonts w:eastAsia="Calibri"/>
         </w:rPr>
       </w:pPr>
-      <w:bookmarkStart w:id="58" w:name="_USAFA_PGI_5301.603-1_1"/>
-      <w:bookmarkEnd w:id="58"/>
+      <w:bookmarkStart w:id="59" w:name="_USAFA_PGI_5301.603-1_1"/>
+      <w:bookmarkEnd w:id="59"/>
       <w:r>
         <w:rPr>
           <w:rFonts w:eastAsia="Calibri"/>
@@ -25105,8 +24856,8 @@
         </w:rPr>
         <w:t xml:space="preserve">The USAFA SCO delegates the authority to issue and terminate limited contracting officer and grants officer warrants of less than $5M to the COCO. </w:t>
       </w:r>
-      <w:bookmarkStart w:id="59" w:name="_USAFA_PGI_5301.90"/>
-      <w:bookmarkEnd w:id="59"/>
+      <w:bookmarkStart w:id="60" w:name="_USAFA_PGI_5301.90"/>
+      <w:bookmarkEnd w:id="60"/>
     </w:p>
     <w:p>
       <w:pPr>
@@ -25117,8 +24868,8 @@
           <w:rFonts w:eastAsia="Calibri"/>
         </w:rPr>
       </w:pPr>
-      <w:bookmarkStart w:id="60" w:name="_USAFA_PGI_5301.90_1"/>
-      <w:bookmarkEnd w:id="60"/>
+      <w:bookmarkStart w:id="61" w:name="_USAFA_PGI_5301.90_1"/>
+      <w:bookmarkEnd w:id="61"/>
       <w:r>
         <w:rPr>
           <w:rFonts w:eastAsia="Calibri"/>
@@ -25158,7 +24909,7 @@
         </w:rPr>
         <w:t xml:space="preserve">Contracting Officers should refer to the USAFA/PK authorities and delegations site concerning specific COCO designations, delegations and authorities at </w:t>
       </w:r>
-      <w:hyperlink r:id="rId97" w:anchor="/SitePages/Home.aspx" w:history="1">
+      <w:hyperlink r:id="rId99" w:anchor="/SitePages/Home.aspx" w:history="1">
         <w:r>
           <w:rPr>
             <w:rStyle w:val="Hyperlink"/>
@@ -25173,8 +24924,8 @@
         </w:rPr>
         <w:t>.</w:t>
       </w:r>
-      <w:bookmarkStart w:id="61" w:name="_USAFA_PGI_5301.9102(a)"/>
-      <w:bookmarkEnd w:id="61"/>
+      <w:bookmarkStart w:id="62" w:name="_USAFA_PGI_5301.9102(a)"/>
+      <w:bookmarkEnd w:id="62"/>
     </w:p>
     <w:p>
       <w:pPr>
@@ -25186,8 +24937,8 @@
           <w:b w:val="0"/>
         </w:rPr>
       </w:pPr>
-      <w:bookmarkStart w:id="62" w:name="_USAFA_PGI_5301.9102(a)_1"/>
-      <w:bookmarkEnd w:id="62"/>
+      <w:bookmarkStart w:id="63" w:name="_USAFA_PGI_5301.9102(a)_1"/>
+      <w:bookmarkEnd w:id="63"/>
       <w:r>
         <w:rPr>
           <w:rFonts w:eastAsia="Calibri"/>
@@ -25258,7 +25009,7 @@
 </file>
 
 <file path=word/endnotes.xml><?xml version="1.0" encoding="utf-8"?>
-<w:endnotes xmlns:wpc="http://schemas.microsoft.com/office/word/2010/wordprocessingCanvas" xmlns:cx="http://schemas.microsoft.com/office/drawing/2014/chartex" xmlns:cx1="http://schemas.microsoft.com/office/drawing/2015/9/8/chartex" xmlns:cx2="http://schemas.microsoft.com/office/drawing/2015/10/21/chartex" xmlns:cx3="http://schemas.microsoft.com/office/drawing/2016/5/9/chartex" xmlns:cx4="http://schemas.microsoft.com/office/drawing/2016/5/10/chartex" xmlns:cx5="http://schemas.microsoft.com/office/drawing/2016/5/11/chartex" xmlns:cx6="http://schemas.microsoft.com/office/drawing/2016/5/12/chartex" xmlns:cx7="http://schemas.microsoft.com/office/drawing/2016/5/13/chartex" xmlns:cx8="http://schemas.microsoft.com/office/drawing/2016/5/14/chartex" xmlns:mc="http://schemas.openxmlformats.org/markup-compatibility/2006" xmlns:aink="http://schemas.microsoft.com/office/drawing/2016/ink" xmlns:am3d="http://schemas.microsoft.com/office/drawing/2017/model3d" xmlns:o="urn:schemas-microsoft-com:office:office" xmlns:r="http://schemas.openxmlformats.org/officeDocument/2006/relationships" xmlns:m="http://schemas.openxmlformats.org/officeDocument/2006/math" xmlns:v="urn:schemas-microsoft-com:vml" xmlns:wp14="http://schemas.microsoft.com/office/word/2010/wordprocessingDrawing" xmlns:wp="http://schemas.openxmlformats.org/drawingml/2006/wordprocessingDrawing" xmlns:w10="urn:schemas-microsoft-com:office:word" xmlns:w="http://schemas.openxmlformats.org/wordprocessingml/2006/main" xmlns:w14="http://schemas.microsoft.com/office/word/2010/wordml" xmlns:w15="http://schemas.microsoft.com/office/word/2012/wordml" xmlns:w16cex="http://schemas.microsoft.com/office/word/2018/wordml/cex" xmlns:w16cid="http://schemas.microsoft.com/office/word/2016/wordml/cid" xmlns:w16="http://schemas.microsoft.com/office/word/2018/wordml" xmlns:w16se="http://schemas.microsoft.com/office/word/2015/wordml/symex" xmlns:wpg="http://schemas.microsoft.com/office/word/2010/wordprocessingGroup" xmlns:wpi="http://schemas.microsoft.com/office/word/2010/wordprocessingInk" xmlns:wne="http://schemas.microsoft.com/office/word/2006/wordml" xmlns:wps="http://schemas.microsoft.com/office/word/2010/wordprocessingShape" mc:Ignorable="w14 w15 w16se w16cid w16 w16cex wp14">
+<w:endnotes xmlns:wpc="http://schemas.microsoft.com/office/word/2010/wordprocessingCanvas" xmlns:cx="http://schemas.microsoft.com/office/drawing/2014/chartex" xmlns:cx1="http://schemas.microsoft.com/office/drawing/2015/9/8/chartex" xmlns:mc="http://schemas.openxmlformats.org/markup-compatibility/2006" xmlns:o="urn:schemas-microsoft-com:office:office" xmlns:r="http://schemas.openxmlformats.org/officeDocument/2006/relationships" xmlns:m="http://schemas.openxmlformats.org/officeDocument/2006/math" xmlns:v="urn:schemas-microsoft-com:vml" xmlns:wp14="http://schemas.microsoft.com/office/word/2010/wordprocessingDrawing" xmlns:wp="http://schemas.openxmlformats.org/drawingml/2006/wordprocessingDrawing" xmlns:w10="urn:schemas-microsoft-com:office:word" xmlns:w="http://schemas.openxmlformats.org/wordprocessingml/2006/main" xmlns:w14="http://schemas.microsoft.com/office/word/2010/wordml" xmlns:w15="http://schemas.microsoft.com/office/word/2012/wordml" xmlns:w16se="http://schemas.microsoft.com/office/word/2015/wordml/symex" xmlns:wpg="http://schemas.microsoft.com/office/word/2010/wordprocessingGroup" xmlns:wpi="http://schemas.microsoft.com/office/word/2010/wordprocessingInk" xmlns:wne="http://schemas.microsoft.com/office/word/2006/wordml" xmlns:wps="http://schemas.microsoft.com/office/word/2010/wordprocessingShape" mc:Ignorable="w14 w15 w16se wp14">
   <w:endnote w:type="separator" w:id="-1">
     <w:p>
       <w:r>
@@ -25277,7 +25028,7 @@
 </file>
 
 <file path=word/footnotes.xml><?xml version="1.0" encoding="utf-8"?>
-<w:footnotes xmlns:wpc="http://schemas.microsoft.com/office/word/2010/wordprocessingCanvas" xmlns:cx="http://schemas.microsoft.com/office/drawing/2014/chartex" xmlns:cx1="http://schemas.microsoft.com/office/drawing/2015/9/8/chartex" xmlns:cx2="http://schemas.microsoft.com/office/drawing/2015/10/21/chartex" xmlns:cx3="http://schemas.microsoft.com/office/drawing/2016/5/9/chartex" xmlns:cx4="http://schemas.microsoft.com/office/drawing/2016/5/10/chartex" xmlns:cx5="http://schemas.microsoft.com/office/drawing/2016/5/11/chartex" xmlns:cx6="http://schemas.microsoft.com/office/drawing/2016/5/12/chartex" xmlns:cx7="http://schemas.microsoft.com/office/drawing/2016/5/13/chartex" xmlns:cx8="http://schemas.microsoft.com/office/drawing/2016/5/14/chartex" xmlns:mc="http://schemas.openxmlformats.org/markup-compatibility/2006" xmlns:aink="http://schemas.microsoft.com/office/drawing/2016/ink" xmlns:am3d="http://schemas.microsoft.com/office/drawing/2017/model3d" xmlns:o="urn:schemas-microsoft-com:office:office" xmlns:r="http://schemas.openxmlformats.org/officeDocument/2006/relationships" xmlns:m="http://schemas.openxmlformats.org/officeDocument/2006/math" xmlns:v="urn:schemas-microsoft-com:vml" xmlns:wp14="http://schemas.microsoft.com/office/word/2010/wordprocessingDrawing" xmlns:wp="http://schemas.openxmlformats.org/drawingml/2006/wordprocessingDrawing" xmlns:w10="urn:schemas-microsoft-com:office:word" xmlns:w="http://schemas.openxmlformats.org/wordprocessingml/2006/main" xmlns:w14="http://schemas.microsoft.com/office/word/2010/wordml" xmlns:w15="http://schemas.microsoft.com/office/word/2012/wordml" xmlns:w16cex="http://schemas.microsoft.com/office/word/2018/wordml/cex" xmlns:w16cid="http://schemas.microsoft.com/office/word/2016/wordml/cid" xmlns:w16="http://schemas.microsoft.com/office/word/2018/wordml" xmlns:w16se="http://schemas.microsoft.com/office/word/2015/wordml/symex" xmlns:wpg="http://schemas.microsoft.com/office/word/2010/wordprocessingGroup" xmlns:wpi="http://schemas.microsoft.com/office/word/2010/wordprocessingInk" xmlns:wne="http://schemas.microsoft.com/office/word/2006/wordml" xmlns:wps="http://schemas.microsoft.com/office/word/2010/wordprocessingShape" mc:Ignorable="w14 w15 w16se w16cid w16 w16cex wp14">
+<w:footnotes xmlns:wpc="http://schemas.microsoft.com/office/word/2010/wordprocessingCanvas" xmlns:cx="http://schemas.microsoft.com/office/drawing/2014/chartex" xmlns:cx1="http://schemas.microsoft.com/office/drawing/2015/9/8/chartex" xmlns:mc="http://schemas.openxmlformats.org/markup-compatibility/2006" xmlns:o="urn:schemas-microsoft-com:office:office" xmlns:r="http://schemas.openxmlformats.org/officeDocument/2006/relationships" xmlns:m="http://schemas.openxmlformats.org/officeDocument/2006/math" xmlns:v="urn:schemas-microsoft-com:vml" xmlns:wp14="http://schemas.microsoft.com/office/word/2010/wordprocessingDrawing" xmlns:wp="http://schemas.openxmlformats.org/drawingml/2006/wordprocessingDrawing" xmlns:w10="urn:schemas-microsoft-com:office:word" xmlns:w="http://schemas.openxmlformats.org/wordprocessingml/2006/main" xmlns:w14="http://schemas.microsoft.com/office/word/2010/wordml" xmlns:w15="http://schemas.microsoft.com/office/word/2012/wordml" xmlns:w16se="http://schemas.microsoft.com/office/word/2015/wordml/symex" xmlns:wpg="http://schemas.microsoft.com/office/word/2010/wordprocessingGroup" xmlns:wpi="http://schemas.microsoft.com/office/word/2010/wordprocessingInk" xmlns:wne="http://schemas.microsoft.com/office/word/2006/wordml" xmlns:wps="http://schemas.microsoft.com/office/word/2010/wordprocessingShape" mc:Ignorable="w14 w15 w16se wp14">
   <w:footnote w:type="separator" w:id="-1">
     <w:p>
       <w:r>
@@ -25296,7 +25047,7 @@
 </file>
 
 <file path=word/numbering.xml><?xml version="1.0" encoding="utf-8"?>
-<w:numbering xmlns:wpc="http://schemas.microsoft.com/office/word/2010/wordprocessingCanvas" xmlns:cx="http://schemas.microsoft.com/office/drawing/2014/chartex" xmlns:cx1="http://schemas.microsoft.com/office/drawing/2015/9/8/chartex" xmlns:cx2="http://schemas.microsoft.com/office/drawing/2015/10/21/chartex" xmlns:cx3="http://schemas.microsoft.com/office/drawing/2016/5/9/chartex" xmlns:cx4="http://schemas.microsoft.com/office/drawing/2016/5/10/chartex" xmlns:cx5="http://schemas.microsoft.com/office/drawing/2016/5/11/chartex" xmlns:cx6="http://schemas.microsoft.com/office/drawing/2016/5/12/chartex" xmlns:cx7="http://schemas.microsoft.com/office/drawing/2016/5/13/chartex" xmlns:cx8="http://schemas.microsoft.com/office/drawing/2016/5/14/chartex" xmlns:mc="http://schemas.openxmlformats.org/markup-compatibility/2006" xmlns:aink="http://schemas.microsoft.com/office/drawing/2016/ink" xmlns:am3d="http://schemas.microsoft.com/office/drawing/2017/model3d" xmlns:o="urn:schemas-microsoft-com:office:office" xmlns:r="http://schemas.openxmlformats.org/officeDocument/2006/relationships" xmlns:m="http://schemas.openxmlformats.org/officeDocument/2006/math" xmlns:v="urn:schemas-microsoft-com:vml" xmlns:wp14="http://schemas.microsoft.com/office/word/2010/wordprocessingDrawing" xmlns:wp="http://schemas.openxmlformats.org/drawingml/2006/wordprocessingDrawing" xmlns:w10="urn:schemas-microsoft-com:office:word" xmlns:w="http://schemas.openxmlformats.org/wordprocessingml/2006/main" xmlns:w14="http://schemas.microsoft.com/office/word/2010/wordml" xmlns:w15="http://schemas.microsoft.com/office/word/2012/wordml" xmlns:w16cex="http://schemas.microsoft.com/office/word/2018/wordml/cex" xmlns:w16cid="http://schemas.microsoft.com/office/word/2016/wordml/cid" xmlns:w16="http://schemas.microsoft.com/office/word/2018/wordml" xmlns:w16se="http://schemas.microsoft.com/office/word/2015/wordml/symex" xmlns:wpg="http://schemas.microsoft.com/office/word/2010/wordprocessingGroup" xmlns:wpi="http://schemas.microsoft.com/office/word/2010/wordprocessingInk" xmlns:wne="http://schemas.microsoft.com/office/word/2006/wordml" xmlns:wps="http://schemas.microsoft.com/office/word/2010/wordprocessingShape" mc:Ignorable="w14 w15 w16se w16cid w16 w16cex wp14">
+<w:numbering xmlns:wpc="http://schemas.microsoft.com/office/word/2010/wordprocessingCanvas" xmlns:cx="http://schemas.microsoft.com/office/drawing/2014/chartex" xmlns:cx1="http://schemas.microsoft.com/office/drawing/2015/9/8/chartex" xmlns:mc="http://schemas.openxmlformats.org/markup-compatibility/2006" xmlns:o="urn:schemas-microsoft-com:office:office" xmlns:r="http://schemas.openxmlformats.org/officeDocument/2006/relationships" xmlns:m="http://schemas.openxmlformats.org/officeDocument/2006/math" xmlns:v="urn:schemas-microsoft-com:vml" xmlns:wp14="http://schemas.microsoft.com/office/word/2010/wordprocessingDrawing" xmlns:wp="http://schemas.openxmlformats.org/drawingml/2006/wordprocessingDrawing" xmlns:w10="urn:schemas-microsoft-com:office:word" xmlns:w="http://schemas.openxmlformats.org/wordprocessingml/2006/main" xmlns:w14="http://schemas.microsoft.com/office/word/2010/wordml" xmlns:w15="http://schemas.microsoft.com/office/word/2012/wordml" xmlns:w16se="http://schemas.microsoft.com/office/word/2015/wordml/symex" xmlns:wpg="http://schemas.microsoft.com/office/word/2010/wordprocessingGroup" xmlns:wpi="http://schemas.microsoft.com/office/word/2010/wordprocessingInk" xmlns:wne="http://schemas.microsoft.com/office/word/2006/wordml" xmlns:wps="http://schemas.microsoft.com/office/word/2010/wordprocessingShape" mc:Ignorable="w14 w15 w16se wp14">
   <w:abstractNum w:abstractNumId="0" w15:restartNumberingAfterBreak="0">
     <w:nsid w:val="FFFFFF7C"/>
     <w:multiLevelType w:val="singleLevel"/>
@@ -26926,7 +26677,7 @@
 </file>
 
 <file path=word/styles.xml><?xml version="1.0" encoding="utf-8"?>
-<w:styles xmlns:mc="http://schemas.openxmlformats.org/markup-compatibility/2006" xmlns:r="http://schemas.openxmlformats.org/officeDocument/2006/relationships" xmlns:w="http://schemas.openxmlformats.org/wordprocessingml/2006/main" xmlns:w14="http://schemas.microsoft.com/office/word/2010/wordml" xmlns:w15="http://schemas.microsoft.com/office/word/2012/wordml" xmlns:w16cex="http://schemas.microsoft.com/office/word/2018/wordml/cex" xmlns:w16cid="http://schemas.microsoft.com/office/word/2016/wordml/cid" xmlns:w16="http://schemas.microsoft.com/office/word/2018/wordml" xmlns:w16se="http://schemas.microsoft.com/office/word/2015/wordml/symex" mc:Ignorable="w14 w15 w16se w16cid w16 w16cex">
+<w:styles xmlns:mc="http://schemas.openxmlformats.org/markup-compatibility/2006" xmlns:r="http://schemas.openxmlformats.org/officeDocument/2006/relationships" xmlns:w="http://schemas.openxmlformats.org/wordprocessingml/2006/main" xmlns:w14="http://schemas.microsoft.com/office/word/2010/wordml" xmlns:w15="http://schemas.microsoft.com/office/word/2012/wordml" xmlns:w16se="http://schemas.microsoft.com/office/word/2015/wordml/symex" mc:Ignorable="w14 w15 w16se">
   <w:docDefaults>
     <w:rPrDefault>
       <w:rPr>
@@ -26942,7 +26693,7 @@
       </w:pPr>
     </w:pPrDefault>
   </w:docDefaults>
-  <w:latentStyles w:defLockedState="0" w:defUIPriority="99" w:defSemiHidden="0" w:defUnhideWhenUsed="0" w:defQFormat="0" w:count="376">
+  <w:latentStyles w:defLockedState="0" w:defUIPriority="99" w:defSemiHidden="0" w:defUnhideWhenUsed="0" w:defQFormat="0" w:count="371">
     <w:lsdException w:name="Normal" w:uiPriority="0" w:qFormat="1"/>
     <w:lsdException w:name="heading 1" w:uiPriority="9" w:qFormat="1"/>
     <w:lsdException w:name="heading 2" w:semiHidden="1" w:uiPriority="9" w:unhideWhenUsed="1" w:qFormat="1"/>
@@ -27314,11 +27065,6 @@
     <w:lsdException w:name="List Table 5 Dark Accent 6" w:uiPriority="50"/>
     <w:lsdException w:name="List Table 6 Colorful Accent 6" w:uiPriority="51"/>
     <w:lsdException w:name="List Table 7 Colorful Accent 6" w:uiPriority="52"/>
-    <w:lsdException w:name="Mention" w:semiHidden="1" w:unhideWhenUsed="1"/>
-    <w:lsdException w:name="Smart Hyperlink" w:semiHidden="1" w:unhideWhenUsed="1"/>
-    <w:lsdException w:name="Hashtag" w:semiHidden="1" w:unhideWhenUsed="1"/>
-    <w:lsdException w:name="Unresolved Mention" w:semiHidden="1" w:unhideWhenUsed="1"/>
-    <w:lsdException w:name="Smart Link" w:semiHidden="1" w:unhideWhenUsed="1"/>
   </w:latentStyles>
   <w:style w:type="paragraph" w:default="1" w:styleId="Normal">
     <w:name w:val="Normal"/>
@@ -28787,12 +28533,6 @@
 </file>
 
 <file path=customXml/item1.xml><?xml version="1.0" encoding="utf-8"?>
-<p:properties xmlns:p="http://schemas.microsoft.com/office/2006/metadata/properties" xmlns:xsi="http://www.w3.org/2001/XMLSchema-instance" xmlns:pc="http://schemas.microsoft.com/office/infopath/2007/PartnerControls">
-  <documentManagement/>
-</p:properties>
-</file>
-
-<file path=customXml/item2.xml><?xml version="1.0" encoding="utf-8"?>
 <ct:contentTypeSchema xmlns:ct="http://schemas.microsoft.com/office/2006/metadata/contentType" xmlns:ma="http://schemas.microsoft.com/office/2006/metadata/properties/metaAttributes" ct:_="" ma:_="" ma:contentTypeName="Document" ma:contentTypeID="0x0101000621F81D853A1A47817F8198A8130CCF" ma:contentTypeVersion="4" ma:contentTypeDescription="Create a new document." ma:contentTypeScope="" ma:versionID="215d6156fb429bf28cda6676cb7cabd4">
   <xsd:schema xmlns:xsd="http://www.w3.org/2001/XMLSchema" xmlns:xs="http://www.w3.org/2001/XMLSchema" xmlns:p="http://schemas.microsoft.com/office/2006/metadata/properties" targetNamespace="http://schemas.microsoft.com/office/2006/metadata/properties" ma:root="true" ma:fieldsID="1dab2e3c9ece9446628f55e6a105fe53">
     <xsd:element name="properties">
@@ -28906,7 +28646,7 @@
 </ct:contentTypeSchema>
 </file>
 
-<file path=customXml/item3.xml><?xml version="1.0" encoding="utf-8"?>
+<file path=customXml/item2.xml><?xml version="1.0" encoding="utf-8"?>
 <?mso-contentType ?>
 <FormTemplates xmlns="http://schemas.microsoft.com/sharepoint/v3/contenttype/forms">
   <Display>DocumentLibraryForm</Display>
@@ -28915,20 +28655,17 @@
 </FormTemplates>
 </file>
 
+<file path=customXml/item3.xml><?xml version="1.0" encoding="utf-8"?>
+<p:properties xmlns:p="http://schemas.microsoft.com/office/2006/metadata/properties" xmlns:xsi="http://www.w3.org/2001/XMLSchema-instance" xmlns:pc="http://schemas.microsoft.com/office/infopath/2007/PartnerControls">
+  <documentManagement/>
+</p:properties>
+</file>
+
 <file path=customXml/item4.xml><?xml version="1.0" encoding="utf-8"?>
 <b:Sources xmlns:b="http://schemas.openxmlformats.org/officeDocument/2006/bibliography" xmlns="http://schemas.openxmlformats.org/officeDocument/2006/bibliography" SelectedStyle="\APASixthEditionOfficeOnline.xsl" StyleName="APA" Version="6"/>
 </file>
 
 <file path=customXml/itemProps1.xml><?xml version="1.0" encoding="utf-8"?>
-<ds:datastoreItem xmlns:ds="http://schemas.openxmlformats.org/officeDocument/2006/customXml" ds:itemID="{A723500B-8A8D-4F4D-BD55-ACDB067B8F14}">
-  <ds:schemaRefs>
-    <ds:schemaRef ds:uri="http://schemas.microsoft.com/office/2006/metadata/properties"/>
-    <ds:schemaRef ds:uri="http://schemas.microsoft.com/office/infopath/2007/PartnerControls"/>
-  </ds:schemaRefs>
-</ds:datastoreItem>
-</file>
-
-<file path=customXml/itemProps2.xml><?xml version="1.0" encoding="utf-8"?>
 <ds:datastoreItem xmlns:ds="http://schemas.openxmlformats.org/officeDocument/2006/customXml" ds:itemID="{2824E2F4-03DC-486C-A464-0B11EEDCA188}">
   <ds:schemaRefs>
     <ds:schemaRef ds:uri="http://schemas.microsoft.com/office/2006/metadata/contentType"/>
@@ -28944,7 +28681,7 @@
 </ds:datastoreItem>
 </file>
 
-<file path=customXml/itemProps3.xml><?xml version="1.0" encoding="utf-8"?>
+<file path=customXml/itemProps2.xml><?xml version="1.0" encoding="utf-8"?>
 <ds:datastoreItem xmlns:ds="http://schemas.openxmlformats.org/officeDocument/2006/customXml" ds:itemID="{8E55E9DC-7099-4461-A76D-D577D68A77C0}">
   <ds:schemaRefs>
     <ds:schemaRef ds:uri="http://schemas.microsoft.com/sharepoint/v3/contenttype/forms"/>
@@ -28952,8 +28689,17 @@
 </ds:datastoreItem>
 </file>
 
+<file path=customXml/itemProps3.xml><?xml version="1.0" encoding="utf-8"?>
+<ds:datastoreItem xmlns:ds="http://schemas.openxmlformats.org/officeDocument/2006/customXml" ds:itemID="{A723500B-8A8D-4F4D-BD55-ACDB067B8F14}">
+  <ds:schemaRefs>
+    <ds:schemaRef ds:uri="http://schemas.microsoft.com/office/2006/metadata/properties"/>
+    <ds:schemaRef ds:uri="http://schemas.microsoft.com/office/infopath/2007/PartnerControls"/>
+  </ds:schemaRefs>
+</ds:datastoreItem>
+</file>
+
 <file path=customXml/itemProps4.xml><?xml version="1.0" encoding="utf-8"?>
-<ds:datastoreItem xmlns:ds="http://schemas.openxmlformats.org/officeDocument/2006/customXml" ds:itemID="{5C9E14B7-5A8E-4761-A6E0-A0EF30763E29}">
+<ds:datastoreItem xmlns:ds="http://schemas.openxmlformats.org/officeDocument/2006/customXml" ds:itemID="{02AE9A69-82DA-44DD-B3F3-5851824AD5D9}">
   <ds:schemaRefs>
     <ds:schemaRef ds:uri="http://schemas.openxmlformats.org/officeDocument/2006/bibliography"/>
   </ds:schemaRefs>

</xml_diff>

<commit_message>
updated affars pgi 5301 with Jeff's latest. No macro needed on this iteration
</commit_message>
<xml_diff>
--- a/AFFARS/SOURCE/pgi_5301.docx
+++ b/AFFARS/SOURCE/pgi_5301.docx
@@ -1,6 +1,6 @@
 
 <file path=word/document.xml><?xml version="1.0" encoding="utf-8"?>
-<w:document xmlns:wpc="http://schemas.microsoft.com/office/word/2010/wordprocessingCanvas" xmlns:cx="http://schemas.microsoft.com/office/drawing/2014/chartex" xmlns:cx1="http://schemas.microsoft.com/office/drawing/2015/9/8/chartex" xmlns:cx2="http://schemas.microsoft.com/office/drawing/2015/10/21/chartex" xmlns:cx3="http://schemas.microsoft.com/office/drawing/2016/5/9/chartex" xmlns:cx4="http://schemas.microsoft.com/office/drawing/2016/5/10/chartex" xmlns:cx5="http://schemas.microsoft.com/office/drawing/2016/5/11/chartex" xmlns:cx6="http://schemas.microsoft.com/office/drawing/2016/5/12/chartex" xmlns:cx7="http://schemas.microsoft.com/office/drawing/2016/5/13/chartex" xmlns:cx8="http://schemas.microsoft.com/office/drawing/2016/5/14/chartex" xmlns:mc="http://schemas.openxmlformats.org/markup-compatibility/2006" xmlns:aink="http://schemas.microsoft.com/office/drawing/2016/ink" xmlns:am3d="http://schemas.microsoft.com/office/drawing/2017/model3d" xmlns:o="urn:schemas-microsoft-com:office:office" xmlns:r="http://schemas.openxmlformats.org/officeDocument/2006/relationships" xmlns:m="http://schemas.openxmlformats.org/officeDocument/2006/math" xmlns:v="urn:schemas-microsoft-com:vml" xmlns:wp14="http://schemas.microsoft.com/office/word/2010/wordprocessingDrawing" xmlns:wp="http://schemas.openxmlformats.org/drawingml/2006/wordprocessingDrawing" xmlns:w10="urn:schemas-microsoft-com:office:word" xmlns:w="http://schemas.openxmlformats.org/wordprocessingml/2006/main" xmlns:w14="http://schemas.microsoft.com/office/word/2010/wordml" xmlns:w15="http://schemas.microsoft.com/office/word/2012/wordml" xmlns:w16cex="http://schemas.microsoft.com/office/word/2018/wordml/cex" xmlns:w16cid="http://schemas.microsoft.com/office/word/2016/wordml/cid" xmlns:w16="http://schemas.microsoft.com/office/word/2018/wordml" xmlns:w16se="http://schemas.microsoft.com/office/word/2015/wordml/symex" xmlns:wpg="http://schemas.microsoft.com/office/word/2010/wordprocessingGroup" xmlns:wpi="http://schemas.microsoft.com/office/word/2010/wordprocessingInk" xmlns:wne="http://schemas.microsoft.com/office/word/2006/wordml" xmlns:wps="http://schemas.microsoft.com/office/word/2010/wordprocessingShape" mc:Ignorable="w14 w15 w16se w16cid w16 w16cex wp14">
+<w:document xmlns:wpc="http://schemas.microsoft.com/office/word/2010/wordprocessingCanvas" xmlns:cx="http://schemas.microsoft.com/office/drawing/2014/chartex" xmlns:cx1="http://schemas.microsoft.com/office/drawing/2015/9/8/chartex" xmlns:mc="http://schemas.openxmlformats.org/markup-compatibility/2006" xmlns:o="urn:schemas-microsoft-com:office:office" xmlns:r="http://schemas.openxmlformats.org/officeDocument/2006/relationships" xmlns:m="http://schemas.openxmlformats.org/officeDocument/2006/math" xmlns:v="urn:schemas-microsoft-com:vml" xmlns:wp14="http://schemas.microsoft.com/office/word/2010/wordprocessingDrawing" xmlns:wp="http://schemas.openxmlformats.org/drawingml/2006/wordprocessingDrawing" xmlns:w10="urn:schemas-microsoft-com:office:word" xmlns:w="http://schemas.openxmlformats.org/wordprocessingml/2006/main" xmlns:w14="http://schemas.microsoft.com/office/word/2010/wordml" xmlns:w15="http://schemas.microsoft.com/office/word/2012/wordml" xmlns:w16se="http://schemas.microsoft.com/office/word/2015/wordml/symex" xmlns:wpg="http://schemas.microsoft.com/office/word/2010/wordprocessingGroup" xmlns:wpi="http://schemas.microsoft.com/office/word/2010/wordprocessingInk" xmlns:wne="http://schemas.microsoft.com/office/word/2006/wordml" xmlns:wps="http://schemas.microsoft.com/office/word/2010/wordprocessingShape" mc:Ignorable="w14 w15 w16se wp14">
   <w:body>
     <w:p>
       <w:pPr>
@@ -774,23 +774,7 @@
                   <w:rFonts w:cstheme="minorHAnsi"/>
                   <w:sz w:val="20"/>
                 </w:rPr>
-                <w:t>PGI</w:t>
-              </w:r>
-              <w:r>
-                <w:rPr>
-                  <w:rStyle w:val="Hyperlink"/>
-                  <w:rFonts w:cstheme="minorHAnsi"/>
-                  <w:sz w:val="20"/>
-                </w:rPr>
-                <w:t xml:space="preserve"> </w:t>
-              </w:r>
-              <w:r>
-                <w:rPr>
-                  <w:rStyle w:val="Hyperlink"/>
-                  <w:rFonts w:cstheme="minorHAnsi"/>
-                  <w:sz w:val="20"/>
-                </w:rPr>
-                <w:t>5301.304</w:t>
+                <w:t>PGI 5301.304</w:t>
               </w:r>
             </w:hyperlink>
           </w:p>
@@ -1195,7 +1179,6 @@
                 <w:sz w:val="20"/>
               </w:rPr>
             </w:pPr>
-            <w:proofErr w:type="spellStart"/>
             <w:r>
               <w:rPr>
                 <w:rFonts w:ascii="Calibri" w:hAnsi="Calibri" w:cs="Calibri"/>
@@ -1204,18 +1187,7 @@
                 <w:bdr w:val="none" w:sz="0" w:space="0" w:color="auto" w:frame="1"/>
                 <w:shd w:val="clear" w:color="auto" w:fill="FFFFFF"/>
               </w:rPr>
-              <w:t>HoA</w:t>
-            </w:r>
-            <w:proofErr w:type="spellEnd"/>
-            <w:r>
-              <w:rPr>
-                <w:rFonts w:ascii="Calibri" w:hAnsi="Calibri" w:cs="Calibri"/>
-                <w:bCs/>
-                <w:sz w:val="20"/>
-                <w:bdr w:val="none" w:sz="0" w:space="0" w:color="auto" w:frame="1"/>
-                <w:shd w:val="clear" w:color="auto" w:fill="FFFFFF"/>
-              </w:rPr>
-              <w:t>, SPE, and SAE Responsibilities</w:t>
+              <w:t>HoA, SPE, and SAE Responsibilities</w:t>
             </w:r>
           </w:p>
         </w:tc>
@@ -1673,13 +1645,14 @@
                 <w:sz w:val="20"/>
               </w:rPr>
             </w:pPr>
-            <w:hyperlink w:anchor="_SMC_PGI_5301.603-90" w:history="1">
+            <w:hyperlink w:anchor="_SMC_PGI_5301.603" w:history="1">
               <w:r>
                 <w:rPr>
                   <w:rStyle w:val="Hyperlink"/>
+                  <w:rFonts w:cstheme="minorHAnsi"/>
                   <w:sz w:val="20"/>
                 </w:rPr>
-                <w:t>PGI 5301.603-90</w:t>
+                <w:t>PGI 5301.603 (3.4)</w:t>
               </w:r>
             </w:hyperlink>
           </w:p>
@@ -1723,21 +1696,7 @@
                 <w:rFonts w:cstheme="minorHAnsi"/>
                 <w:sz w:val="20"/>
               </w:rPr>
-              <w:t>Selection, Appointment, and Termination</w:t>
-            </w:r>
-            <w:r>
-              <w:rPr>
-                <w:rFonts w:cstheme="minorHAnsi"/>
-                <w:sz w:val="20"/>
-              </w:rPr>
-              <w:t xml:space="preserve"> </w:t>
-            </w:r>
-            <w:r>
-              <w:rPr>
-                <w:rFonts w:cstheme="minorHAnsi"/>
-                <w:sz w:val="20"/>
-              </w:rPr>
-              <w:t>of Appointment for Contracting Officers</w:t>
+              <w:t>Limited Warrants</w:t>
             </w:r>
           </w:p>
         </w:tc>
@@ -2502,25 +2461,7 @@
                   <w:rFonts w:cstheme="minorHAnsi"/>
                   <w:sz w:val="20"/>
                 </w:rPr>
-                <w:t>PGI 5301.9001(</w:t>
-              </w:r>
-              <w:proofErr w:type="spellStart"/>
-              <w:r>
-                <w:rPr>
-                  <w:rStyle w:val="Hyperlink"/>
-                  <w:rFonts w:cstheme="minorHAnsi"/>
-                  <w:sz w:val="20"/>
-                </w:rPr>
-                <w:t>i</w:t>
-              </w:r>
-              <w:proofErr w:type="spellEnd"/>
-              <w:r>
-                <w:rPr>
-                  <w:rStyle w:val="Hyperlink"/>
-                  <w:rFonts w:cstheme="minorHAnsi"/>
-                  <w:sz w:val="20"/>
-                </w:rPr>
-                <w:t>)(2)</w:t>
+                <w:t>PGI 5301.9001(i)(2)</w:t>
               </w:r>
             </w:hyperlink>
           </w:p>
@@ -3252,23 +3193,7 @@
           <w:rFonts w:eastAsia="Times New Roman"/>
           <w:szCs w:val="24"/>
         </w:rPr>
-        <w:t xml:space="preserve">xcept for A&amp;E services, BAAs, SBIRs, and STTRs, use the individual contract </w:t>
-      </w:r>
-      <w:proofErr w:type="gramStart"/>
-      <w:r>
-        <w:rPr>
-          <w:rFonts w:eastAsia="Times New Roman"/>
-          <w:szCs w:val="24"/>
-        </w:rPr>
-        <w:t>value;</w:t>
-      </w:r>
-      <w:proofErr w:type="gramEnd"/>
-      <w:r>
-        <w:rPr>
-          <w:rFonts w:eastAsia="Times New Roman"/>
-          <w:szCs w:val="24"/>
-        </w:rPr>
-        <w:t xml:space="preserve">  </w:t>
+        <w:t xml:space="preserve">xcept for A&amp;E services, BAAs, SBIRs, and STTRs, use the individual contract value;  </w:t>
       </w:r>
     </w:p>
     <w:p>
@@ -3281,15 +3206,7 @@
         <w:t xml:space="preserve">(2)  </w:t>
       </w:r>
       <w:r>
-        <w:t xml:space="preserve">For competitive acquisitions, the highest proposed amount in the competitive </w:t>
-      </w:r>
-      <w:proofErr w:type="gramStart"/>
-      <w:r>
-        <w:t>range;</w:t>
-      </w:r>
-      <w:proofErr w:type="gramEnd"/>
-      <w:r>
-        <w:t xml:space="preserve">   </w:t>
+        <w:t xml:space="preserve">For competitive acquisitions, the highest proposed amount in the competitive range;   </w:t>
       </w:r>
     </w:p>
     <w:p>
@@ -3310,17 +3227,8 @@
           <w:rFonts w:eastAsia="Times New Roman"/>
           <w:szCs w:val="24"/>
         </w:rPr>
-        <w:t xml:space="preserve">For sole source acquisitions, the negotiation objective including any requested settlement </w:t>
-      </w:r>
-      <w:proofErr w:type="gramStart"/>
-      <w:r>
-        <w:rPr>
-          <w:rFonts w:eastAsia="Times New Roman"/>
-          <w:szCs w:val="24"/>
-        </w:rPr>
-        <w:t>range;</w:t>
-      </w:r>
-      <w:proofErr w:type="gramEnd"/>
+        <w:t>For sole source acquisitions, the negotiation objective including any requested settlement range;</w:t>
+      </w:r>
     </w:p>
     <w:p>
       <w:pPr>
@@ -3338,13 +3246,8 @@
         <w:t>results in an estimated</w:t>
       </w:r>
       <w:r>
-        <w:t xml:space="preserve"> value of $</w:t>
-      </w:r>
-      <w:proofErr w:type="gramStart"/>
-      <w:r>
-        <w:t>7M;</w:t>
-      </w:r>
-      <w:proofErr w:type="gramEnd"/>
+        <w:t xml:space="preserve"> value of $7M;</w:t>
+      </w:r>
     </w:p>
     <w:p>
       <w:pPr>
@@ -3505,35 +3408,13 @@
         <w:rPr>
           <w:szCs w:val="24"/>
         </w:rPr>
-        <w:t>(</w:t>
-      </w:r>
-      <w:proofErr w:type="spellStart"/>
-      <w:r>
-        <w:rPr>
-          <w:szCs w:val="24"/>
-        </w:rPr>
-        <w:t>i</w:t>
-      </w:r>
-      <w:proofErr w:type="spellEnd"/>
-      <w:r>
-        <w:rPr>
-          <w:szCs w:val="24"/>
-        </w:rPr>
-        <w:t>)(1)(</w:t>
-      </w:r>
-      <w:proofErr w:type="spellStart"/>
-      <w:r>
-        <w:rPr>
-          <w:szCs w:val="24"/>
-        </w:rPr>
-        <w:t>i</w:t>
-      </w:r>
-      <w:proofErr w:type="spellEnd"/>
-      <w:r>
-        <w:rPr>
-          <w:szCs w:val="24"/>
-        </w:rPr>
-        <w:t>)</w:t>
+        <w:t>(i</w:t>
+      </w:r>
+      <w:r>
+        <w:rPr>
+          <w:szCs w:val="24"/>
+        </w:rPr>
+        <w:t>)(1)(i)</w:t>
       </w:r>
       <w:r>
         <w:rPr>
@@ -3809,35 +3690,7 @@
         <w:rPr>
           <w:szCs w:val="24"/>
         </w:rPr>
-        <w:t>MP5301.9001(</w:t>
-      </w:r>
-      <w:proofErr w:type="spellStart"/>
-      <w:r>
-        <w:rPr>
-          <w:szCs w:val="24"/>
-        </w:rPr>
-        <w:t>i</w:t>
-      </w:r>
-      <w:proofErr w:type="spellEnd"/>
-      <w:r>
-        <w:rPr>
-          <w:szCs w:val="24"/>
-        </w:rPr>
-        <w:t>)(1)(</w:t>
-      </w:r>
-      <w:proofErr w:type="spellStart"/>
-      <w:r>
-        <w:rPr>
-          <w:szCs w:val="24"/>
-        </w:rPr>
-        <w:t>i</w:t>
-      </w:r>
-      <w:proofErr w:type="spellEnd"/>
-      <w:r>
-        <w:rPr>
-          <w:szCs w:val="24"/>
-        </w:rPr>
-        <w:t>)(A)</w:t>
+        <w:t>MP5301.9001(i)(1)(i)(A)</w:t>
       </w:r>
       <w:r>
         <w:rPr>
@@ -4638,27 +4491,13 @@
         <w:rPr>
           <w:rFonts w:eastAsia="Times New Roman"/>
         </w:rPr>
-        <w:t>(f)(1</w:t>
-      </w:r>
-      <w:proofErr w:type="gramStart"/>
-      <w:r>
-        <w:rPr>
-          <w:rFonts w:eastAsia="Times New Roman"/>
-        </w:rPr>
-        <w:t>)</w:t>
-      </w:r>
-      <w:r>
-        <w:rPr>
-          <w:rFonts w:eastAsia="Times New Roman"/>
-        </w:rPr>
-        <w:t xml:space="preserve">  Tenant</w:t>
-      </w:r>
-      <w:proofErr w:type="gramEnd"/>
-      <w:r>
-        <w:rPr>
-          <w:rFonts w:eastAsia="Times New Roman"/>
-        </w:rPr>
-        <w:t xml:space="preserve"> organizations with contracting authority: When an unauthorized commitment occurs</w:t>
+        <w:t>(f)(1)</w:t>
+      </w:r>
+      <w:r>
+        <w:rPr>
+          <w:rFonts w:eastAsia="Times New Roman"/>
+        </w:rPr>
+        <w:t xml:space="preserve">  Tenant organizations with contracting authority: When an unauthorized commitment occurs</w:t>
       </w:r>
       <w:r>
         <w:rPr>
@@ -4777,16 +4616,11 @@
       <w:bookmarkStart w:id="8" w:name="_AF_PGI_5301.9001(b)_1"/>
       <w:bookmarkEnd w:id="8"/>
       <w:r>
-        <w:t>AF PGI 5301.9001(</w:t>
-      </w:r>
-      <w:proofErr w:type="gramStart"/>
-      <w:r>
-        <w:t xml:space="preserve">b) </w:t>
+        <w:t xml:space="preserve">AF PGI 5301.9001(b) </w:t>
       </w:r>
       <w:r>
         <w:t xml:space="preserve">  </w:t>
       </w:r>
-      <w:proofErr w:type="gramEnd"/>
       <w:r>
         <w:t>Clearance:  Multi-Functional Independent Review Teams</w:t>
       </w:r>
@@ -4852,15 +4686,7 @@
         <w:t xml:space="preserve">is considered a best practice for high dollar value or complex competitive acquisitions.  MIRTs </w:t>
       </w:r>
       <w:r>
-        <w:t xml:space="preserve">conduct independent reviews to ensure the quality and effectiveness of the competitive contracting </w:t>
-      </w:r>
-      <w:proofErr w:type="gramStart"/>
-      <w:r>
-        <w:t>process, and</w:t>
-      </w:r>
-      <w:proofErr w:type="gramEnd"/>
-      <w:r>
-        <w:t xml:space="preserve"> </w:t>
+        <w:t xml:space="preserve">conduct independent reviews to ensure the quality and effectiveness of the competitive contracting process, and </w:t>
       </w:r>
       <w:r>
         <w:t xml:space="preserve">may </w:t>
@@ -5849,23 +5675,7 @@
                 <w:sz w:val="20"/>
                 <w:szCs w:val="24"/>
               </w:rPr>
-              <w:t>&gt;$50</w:t>
-            </w:r>
-            <w:proofErr w:type="gramStart"/>
-            <w:r>
-              <w:rPr>
-                <w:sz w:val="20"/>
-                <w:szCs w:val="24"/>
-              </w:rPr>
-              <w:t>M  to</w:t>
-            </w:r>
-            <w:proofErr w:type="gramEnd"/>
-            <w:r>
-              <w:rPr>
-                <w:sz w:val="20"/>
-                <w:szCs w:val="24"/>
-              </w:rPr>
-              <w:t xml:space="preserve"> &lt;$1B</w:t>
+              <w:t>&gt;$50M  to &lt;$1B</w:t>
             </w:r>
           </w:p>
         </w:tc>
@@ -5981,23 +5791,7 @@
                 <w:sz w:val="20"/>
                 <w:szCs w:val="24"/>
               </w:rPr>
-              <w:t>&gt;$5</w:t>
-            </w:r>
-            <w:proofErr w:type="gramStart"/>
-            <w:r>
-              <w:rPr>
-                <w:sz w:val="20"/>
-                <w:szCs w:val="24"/>
-              </w:rPr>
-              <w:t>M  to</w:t>
-            </w:r>
-            <w:proofErr w:type="gramEnd"/>
-            <w:r>
-              <w:rPr>
-                <w:sz w:val="20"/>
-                <w:szCs w:val="24"/>
-              </w:rPr>
-              <w:t xml:space="preserve"> $25M</w:t>
+              <w:t>&gt;$5M  to $25M</w:t>
             </w:r>
           </w:p>
         </w:tc>
@@ -6032,23 +5826,7 @@
                 <w:szCs w:val="24"/>
               </w:rPr>
               <w:br/>
-              <w:t xml:space="preserve">(e.g., Division </w:t>
-            </w:r>
-            <w:proofErr w:type="gramStart"/>
-            <w:r>
-              <w:rPr>
-                <w:sz w:val="20"/>
-                <w:szCs w:val="24"/>
-              </w:rPr>
-              <w:t>Chief )</w:t>
-            </w:r>
-            <w:proofErr w:type="gramEnd"/>
-            <w:r>
-              <w:rPr>
-                <w:sz w:val="20"/>
-                <w:szCs w:val="24"/>
-              </w:rPr>
-              <w:t xml:space="preserve"> </w:t>
+              <w:t xml:space="preserve">(e.g., Division Chief ) </w:t>
             </w:r>
           </w:p>
         </w:tc>
@@ -6327,23 +6105,7 @@
                 <w:sz w:val="20"/>
                 <w:szCs w:val="24"/>
               </w:rPr>
-              <w:t>&gt;$500</w:t>
-            </w:r>
-            <w:proofErr w:type="gramStart"/>
-            <w:r>
-              <w:rPr>
-                <w:sz w:val="20"/>
-                <w:szCs w:val="24"/>
-              </w:rPr>
-              <w:t>K  to</w:t>
-            </w:r>
-            <w:proofErr w:type="gramEnd"/>
-            <w:r>
-              <w:rPr>
-                <w:sz w:val="20"/>
-                <w:szCs w:val="24"/>
-              </w:rPr>
-              <w:t xml:space="preserve"> &lt;$2M</w:t>
+              <w:t>&gt;$500K  to &lt;$2M</w:t>
             </w:r>
           </w:p>
         </w:tc>
@@ -6857,23 +6619,7 @@
           <w:bCs/>
           <w:szCs w:val="24"/>
         </w:rPr>
-        <w:t xml:space="preserve"> their contract actions reflect good business judgment and comply with applicable statutes, </w:t>
-      </w:r>
-      <w:proofErr w:type="gramStart"/>
-      <w:r>
-        <w:rPr>
-          <w:bCs/>
-          <w:szCs w:val="24"/>
-        </w:rPr>
-        <w:t>regulations</w:t>
-      </w:r>
-      <w:proofErr w:type="gramEnd"/>
-      <w:r>
-        <w:rPr>
-          <w:bCs/>
-          <w:szCs w:val="24"/>
-        </w:rPr>
-        <w:t xml:space="preserve"> and policies.  The self-inspection process includes the selection of previously awarded and/or completed contract actions, both above and below prescribed clearance review thresholds, for review by the office/squadron’s Self-Inspection Program (SIP) Team.  Through review of previous contract actions and gap analysis, the identification of best practices, trends or areas of concern (AOCs) should result in recommendations for sharing lessons learned, recommended areas for improvement (i.e., RIAs) and/or the development of corrective action plans (CAPs).  The process is iterative and requires proactive trend and issue identification with the goal of improving the quality of the resultant contract files as well as the overall acquisition health of the unit.</w:t>
+        <w:t xml:space="preserve"> their contract actions reflect good business judgment and comply with applicable statutes, regulations and policies.  The self-inspection process includes the selection of previously awarded and/or completed contract actions, both above and below prescribed clearance review thresholds, for review by the office/squadron’s Self-Inspection Program (SIP) Team.  Through review of previous contract actions and gap analysis, the identification of best practices, trends or areas of concern (AOCs) should result in recommendations for sharing lessons learned, recommended areas for improvement (i.e., RIAs) and/or the development of corrective action plans (CAPs).  The process is iterative and requires proactive trend and issue identification with the goal of improving the quality of the resultant contract files as well as the overall acquisition health of the unit.</w:t>
       </w:r>
       <w:r>
         <w:rPr>
@@ -7037,18 +6783,8 @@
             <w:szCs w:val="24"/>
             <w:u w:val="single"/>
           </w:rPr>
-          <w:t xml:space="preserve">KT </w:t>
+          <w:t>KT FileShare</w:t>
         </w:r>
-        <w:proofErr w:type="spellStart"/>
-        <w:r>
-          <w:rPr>
-            <w:color w:val="0000FF"/>
-            <w:szCs w:val="24"/>
-            <w:u w:val="single"/>
-          </w:rPr>
-          <w:t>FileShare</w:t>
-        </w:r>
-        <w:proofErr w:type="spellEnd"/>
       </w:hyperlink>
       <w:r>
         <w:rPr>
@@ -7194,25 +6930,7 @@
                 <w:color w:val="000000" w:themeColor="text1"/>
                 <w:szCs w:val="24"/>
               </w:rPr>
-              <w:t xml:space="preserve"> Number of Actions for the previous FY or 12 </w:t>
-            </w:r>
-            <w:proofErr w:type="spellStart"/>
-            <w:r>
-              <w:rPr>
-                <w:b/>
-                <w:color w:val="000000" w:themeColor="text1"/>
-                <w:szCs w:val="24"/>
-              </w:rPr>
-              <w:t>mos</w:t>
-            </w:r>
-            <w:proofErr w:type="spellEnd"/>
-            <w:r>
-              <w:rPr>
-                <w:b/>
-                <w:color w:val="000000" w:themeColor="text1"/>
-                <w:szCs w:val="24"/>
-              </w:rPr>
-              <w:t xml:space="preserve"> is:</w:t>
+              <w:t xml:space="preserve"> Number of Actions for the previous FY or 12 mos is:</w:t>
             </w:r>
           </w:p>
         </w:tc>
@@ -7918,23 +7636,7 @@
                 <w:color w:val="000000" w:themeColor="text1"/>
                 <w:szCs w:val="24"/>
               </w:rPr>
-              <w:t xml:space="preserve">BPAs, </w:t>
-            </w:r>
-            <w:proofErr w:type="gramStart"/>
-            <w:r>
-              <w:rPr>
-                <w:color w:val="000000" w:themeColor="text1"/>
-                <w:szCs w:val="24"/>
-              </w:rPr>
-              <w:t>BOAs</w:t>
-            </w:r>
-            <w:proofErr w:type="gramEnd"/>
-            <w:r>
-              <w:rPr>
-                <w:color w:val="000000" w:themeColor="text1"/>
-                <w:szCs w:val="24"/>
-              </w:rPr>
-              <w:t xml:space="preserve"> and associated Calls/Orders </w:t>
+              <w:t xml:space="preserve">BPAs, BOAs and associated Calls/Orders </w:t>
             </w:r>
           </w:p>
         </w:tc>
@@ -8131,23 +7833,7 @@
                 <w:color w:val="000000" w:themeColor="text1"/>
                 <w:szCs w:val="24"/>
               </w:rPr>
-              <w:t xml:space="preserve">Terminations, UCAs, Protests, </w:t>
-            </w:r>
-            <w:proofErr w:type="gramStart"/>
-            <w:r>
-              <w:rPr>
-                <w:color w:val="000000" w:themeColor="text1"/>
-                <w:szCs w:val="24"/>
-              </w:rPr>
-              <w:t>Ratifications</w:t>
-            </w:r>
-            <w:proofErr w:type="gramEnd"/>
-            <w:r>
-              <w:rPr>
-                <w:color w:val="000000" w:themeColor="text1"/>
-                <w:szCs w:val="24"/>
-              </w:rPr>
-              <w:t xml:space="preserve"> and other extraordinary contract actions</w:t>
+              <w:t>Terminations, UCAs, Protests, Ratifications and other extraordinary contract actions</w:t>
             </w:r>
           </w:p>
         </w:tc>
@@ -8301,23 +7987,7 @@
                 <w:color w:val="000000" w:themeColor="text1"/>
                 <w:szCs w:val="24"/>
               </w:rPr>
-              <w:t xml:space="preserve">OT-P Agreements/Awards and contract awards </w:t>
-            </w:r>
-            <w:proofErr w:type="gramStart"/>
-            <w:r>
-              <w:rPr>
-                <w:color w:val="000000" w:themeColor="text1"/>
-                <w:szCs w:val="24"/>
-              </w:rPr>
-              <w:t>as a result of</w:t>
-            </w:r>
-            <w:proofErr w:type="gramEnd"/>
-            <w:r>
-              <w:rPr>
-                <w:color w:val="000000" w:themeColor="text1"/>
-                <w:szCs w:val="24"/>
-              </w:rPr>
-              <w:t xml:space="preserve"> the Defense CSO Pilot Program</w:t>
+              <w:t>OT-P Agreements/Awards and contract awards as a result of the Defense CSO Pilot Program</w:t>
             </w:r>
           </w:p>
         </w:tc>
@@ -9010,17 +8680,8 @@
             <w:rStyle w:val="Hyperlink"/>
             <w:szCs w:val="24"/>
           </w:rPr>
-          <w:t xml:space="preserve">KT </w:t>
+          <w:t>KT FileShare</w:t>
         </w:r>
-        <w:proofErr w:type="spellStart"/>
-        <w:r>
-          <w:rPr>
-            <w:rStyle w:val="Hyperlink"/>
-            <w:szCs w:val="24"/>
-          </w:rPr>
-          <w:t>FileShare</w:t>
-        </w:r>
-        <w:proofErr w:type="spellEnd"/>
       </w:hyperlink>
       <w:r>
         <w:rPr>
@@ -9124,17 +8785,8 @@
             <w:rStyle w:val="Hyperlink"/>
             <w:szCs w:val="24"/>
           </w:rPr>
-          <w:t xml:space="preserve">KT </w:t>
+          <w:t>KT FileShare</w:t>
         </w:r>
-        <w:proofErr w:type="spellStart"/>
-        <w:r>
-          <w:rPr>
-            <w:rStyle w:val="Hyperlink"/>
-            <w:szCs w:val="24"/>
-          </w:rPr>
-          <w:t>FileShare</w:t>
-        </w:r>
-        <w:proofErr w:type="spellEnd"/>
       </w:hyperlink>
       <w:r>
         <w:rPr>
@@ -9754,23 +9406,7 @@
           <w:rFonts w:eastAsia="Times New Roman"/>
           <w:szCs w:val="24"/>
         </w:rPr>
-        <w:t xml:space="preserve">ontract clearance, </w:t>
-      </w:r>
-      <w:proofErr w:type="gramStart"/>
-      <w:r>
-        <w:rPr>
-          <w:rFonts w:eastAsia="Times New Roman"/>
-          <w:szCs w:val="24"/>
-        </w:rPr>
-        <w:t>Contracting</w:t>
-      </w:r>
-      <w:proofErr w:type="gramEnd"/>
-      <w:r>
-        <w:rPr>
-          <w:rFonts w:eastAsia="Times New Roman"/>
-          <w:szCs w:val="24"/>
-        </w:rPr>
-        <w:t xml:space="preserve"> o</w:t>
+        <w:t>ontract clearance, Contracting o</w:t>
       </w:r>
       <w:r>
         <w:rPr>
@@ -10266,23 +9902,7 @@
           <w:rFonts w:eastAsia="Times New Roman"/>
           <w:szCs w:val="24"/>
         </w:rPr>
-        <w:t xml:space="preserve">1940 </w:t>
-      </w:r>
-      <w:proofErr w:type="spellStart"/>
-      <w:r>
-        <w:rPr>
-          <w:rFonts w:eastAsia="Times New Roman"/>
-          <w:szCs w:val="24"/>
-        </w:rPr>
-        <w:t>Allbrook</w:t>
-      </w:r>
-      <w:proofErr w:type="spellEnd"/>
-      <w:r>
-        <w:rPr>
-          <w:rFonts w:eastAsia="Times New Roman"/>
-          <w:szCs w:val="24"/>
-        </w:rPr>
-        <w:t xml:space="preserve"> Drive, Building 1</w:t>
+        <w:t>1940 Allbrook Drive, Building 1</w:t>
       </w:r>
     </w:p>
     <w:p>
@@ -10318,23 +9938,7 @@
           <w:rFonts w:eastAsia="Times New Roman"/>
           <w:szCs w:val="24"/>
         </w:rPr>
-        <w:t>Phone</w:t>
-      </w:r>
-      <w:proofErr w:type="gramStart"/>
-      <w:r>
-        <w:rPr>
-          <w:rFonts w:eastAsia="Times New Roman"/>
-          <w:szCs w:val="24"/>
-        </w:rPr>
-        <w:t>:  (</w:t>
-      </w:r>
-      <w:proofErr w:type="gramEnd"/>
-      <w:r>
-        <w:rPr>
-          <w:rFonts w:eastAsia="Times New Roman"/>
-          <w:szCs w:val="24"/>
-        </w:rPr>
-        <w:t>937) 257-5529</w:t>
+        <w:t>Phone:  (937) 257-5529</w:t>
       </w:r>
     </w:p>
     <w:p>
@@ -10420,21 +10024,7 @@
         <w:rPr>
           <w:rFonts w:eastAsia="Times New Roman"/>
         </w:rPr>
-        <w:t xml:space="preserve">Appendix for more information concerning MAJCOM specific designations, </w:t>
-      </w:r>
-      <w:proofErr w:type="gramStart"/>
-      <w:r>
-        <w:rPr>
-          <w:rFonts w:eastAsia="Times New Roman"/>
-        </w:rPr>
-        <w:t>delegations</w:t>
-      </w:r>
-      <w:proofErr w:type="gramEnd"/>
-      <w:r>
-        <w:rPr>
-          <w:rFonts w:eastAsia="Times New Roman"/>
-        </w:rPr>
-        <w:t xml:space="preserve"> and authorities.</w:t>
+        <w:t>Appendix for more information concerning MAJCOM specific designations, delegations and authorities.</w:t>
       </w:r>
     </w:p>
     <w:p>
@@ -10521,23 +10111,7 @@
           <w:b/>
           <w:szCs w:val="24"/>
         </w:rPr>
-        <w:t>AFMC PGI 5301.601(a)(</w:t>
-      </w:r>
-      <w:proofErr w:type="spellStart"/>
-      <w:r>
-        <w:rPr>
-          <w:b/>
-          <w:szCs w:val="24"/>
-        </w:rPr>
-        <w:t>i</w:t>
-      </w:r>
-      <w:proofErr w:type="spellEnd"/>
-      <w:r>
-        <w:rPr>
-          <w:b/>
-          <w:szCs w:val="24"/>
-        </w:rPr>
-        <w:t>)(A)</w:t>
+        <w:t>AFMC PGI 5301.601(a)(i)(A)</w:t>
       </w:r>
     </w:p>
     <w:tbl>
@@ -12057,21 +11631,7 @@
         <w:rPr>
           <w:bCs/>
         </w:rPr>
-        <w:t>(a)(</w:t>
-      </w:r>
-      <w:proofErr w:type="spellStart"/>
-      <w:r>
-        <w:rPr>
-          <w:bCs/>
-        </w:rPr>
-        <w:t>i</w:t>
-      </w:r>
-      <w:proofErr w:type="spellEnd"/>
-      <w:r>
-        <w:rPr>
-          <w:bCs/>
-        </w:rPr>
-        <w:t>)</w:t>
+        <w:t>(a)(i)</w:t>
       </w:r>
       <w:r>
         <w:rPr>
@@ -12549,122 +12109,86 @@
         <w:rPr>
           <w:bCs/>
         </w:rPr>
-        <w:t>(a)(</w:t>
-      </w:r>
-      <w:proofErr w:type="spellStart"/>
+        <w:t>(a)(i)(A)(</w:t>
+      </w:r>
       <w:r>
         <w:rPr>
           <w:bCs/>
         </w:rPr>
-        <w:t>i</w:t>
-      </w:r>
-      <w:proofErr w:type="spellEnd"/>
+        <w:t>S-</w:t>
+      </w:r>
       <w:r>
         <w:rPr>
           <w:bCs/>
         </w:rPr>
-        <w:t>)(</w:t>
-      </w:r>
-      <w:proofErr w:type="gramStart"/>
+        <w:t>91)</w:t>
+      </w:r>
+    </w:p>
+    <w:p>
+      <w:pPr>
+        <w:pStyle w:val="List1"/>
+        <w:rPr>
+          <w:rFonts w:eastAsia="Times New Roman"/>
+        </w:rPr>
+      </w:pPr>
+      <w:r>
+        <w:rPr>
+          <w:rFonts w:eastAsia="Times New Roman"/>
+        </w:rPr>
+        <w:t xml:space="preserve">(a) </w:t>
+      </w:r>
+      <w:r>
+        <w:rPr>
+          <w:rFonts w:eastAsia="Times New Roman"/>
+        </w:rPr>
+        <w:t xml:space="preserve">The </w:t>
+      </w:r>
+      <w:r>
+        <w:rPr>
+          <w:rFonts w:eastAsia="Times New Roman"/>
+        </w:rPr>
+        <w:t xml:space="preserve">AFNWC/PZ </w:t>
+      </w:r>
+      <w:r>
+        <w:rPr>
+          <w:rFonts w:eastAsia="Times New Roman"/>
+        </w:rPr>
+        <w:t>SCO</w:t>
+      </w:r>
+      <w:r>
+        <w:rPr>
+          <w:rFonts w:eastAsia="Times New Roman"/>
+        </w:rPr>
+        <w:t xml:space="preserve"> </w:t>
+      </w:r>
+      <w:r>
+        <w:rPr>
+          <w:rFonts w:eastAsia="Times New Roman"/>
+        </w:rPr>
+        <w:t>retains all HCA delegated responsibilities</w:t>
+      </w:r>
+      <w:r>
+        <w:rPr>
+          <w:rFonts w:eastAsia="Times New Roman"/>
+        </w:rPr>
+        <w:t xml:space="preserve"> with the exception of delegating the authority to enter into, approve, modify, and terminate contracts to the SCO at Eglin AFB, Hanscom AFB, Hill AFB, and Tinker AFB for all AFNWC contracting personnel residing at their respective locations.  </w:t>
+      </w:r>
+    </w:p>
+    <w:p>
+      <w:pPr>
+        <w:pStyle w:val="List1"/>
+      </w:pPr>
       <w:r>
         <w:rPr>
           <w:bCs/>
         </w:rPr>
-        <w:t>A)(</w:t>
-      </w:r>
-      <w:proofErr w:type="gramEnd"/>
-      <w:r>
-        <w:rPr>
-          <w:bCs/>
-        </w:rPr>
-        <w:t>S-</w:t>
-      </w:r>
-      <w:r>
-        <w:rPr>
-          <w:bCs/>
-        </w:rPr>
-        <w:t>91)</w:t>
-      </w:r>
-    </w:p>
-    <w:p>
-      <w:pPr>
-        <w:pStyle w:val="List1"/>
-        <w:rPr>
-          <w:rFonts w:eastAsia="Times New Roman"/>
-        </w:rPr>
-      </w:pPr>
-      <w:r>
-        <w:rPr>
-          <w:rFonts w:eastAsia="Times New Roman"/>
-        </w:rPr>
-        <w:t xml:space="preserve">(a) </w:t>
-      </w:r>
-      <w:r>
-        <w:rPr>
-          <w:rFonts w:eastAsia="Times New Roman"/>
-        </w:rPr>
-        <w:t xml:space="preserve">The </w:t>
-      </w:r>
-      <w:r>
-        <w:rPr>
-          <w:rFonts w:eastAsia="Times New Roman"/>
-        </w:rPr>
-        <w:t xml:space="preserve">AFNWC/PZ </w:t>
-      </w:r>
-      <w:r>
-        <w:rPr>
-          <w:rFonts w:eastAsia="Times New Roman"/>
-        </w:rPr>
-        <w:t>SCO</w:t>
-      </w:r>
-      <w:r>
-        <w:rPr>
-          <w:rFonts w:eastAsia="Times New Roman"/>
-        </w:rPr>
-        <w:t xml:space="preserve"> </w:t>
-      </w:r>
-      <w:r>
-        <w:rPr>
-          <w:rFonts w:eastAsia="Times New Roman"/>
-        </w:rPr>
-        <w:t>retains all HCA delegated responsibilities</w:t>
-      </w:r>
-      <w:r>
-        <w:rPr>
-          <w:rFonts w:eastAsia="Times New Roman"/>
-        </w:rPr>
-        <w:t xml:space="preserve"> with the exception of delegating the authority to enter into, approve, modify, and terminate contracts to the SCO at Eglin AFB, Hanscom AFB, Hill AFB, and Tinker AFB for all AFNWC contracting personnel residing at their respective locations.  </w:t>
-      </w:r>
-    </w:p>
-    <w:p>
-      <w:pPr>
-        <w:pStyle w:val="List1"/>
-      </w:pPr>
-      <w:r>
-        <w:rPr>
-          <w:bCs/>
-        </w:rPr>
         <w:t>(b)</w:t>
       </w:r>
       <w:r>
         <w:rPr>
           <w:rFonts w:eastAsia="Times New Roman"/>
         </w:rPr>
-        <w:t xml:space="preserve"> The AFLCMC SCO has delegated all delegable HCA responsibilities, to include the authority to </w:t>
-      </w:r>
-      <w:proofErr w:type="gramStart"/>
-      <w:r>
-        <w:rPr>
-          <w:rFonts w:eastAsia="Times New Roman"/>
-        </w:rPr>
-        <w:t>enter into</w:t>
-      </w:r>
-      <w:proofErr w:type="gramEnd"/>
-      <w:r>
-        <w:rPr>
-          <w:rFonts w:eastAsia="Times New Roman"/>
-        </w:rPr>
-        <w:t xml:space="preserve">, approve, modify and terminate contracts, to the AFSC SCO for all AFLCMC contracting actions executed at Tinker AFB.  The AFSC SCO has further delegated all delegable HCA responsibilities, to include the authority to enter into, approve, modify and terminate contracts, to the SCO equivalents at Hill AFB and Robins AFB for all AFLCMC actions executed at their respective locations. </w:t>
+        <w:t xml:space="preserve"> The AFLCMC SCO has delegated all delegable HCA responsibilities, to include the authority to enter into, approve, modify and terminate contracts, to the AFSC SCO for all AFLCMC contracting actions executed at Tinker AFB.  The AFSC SCO has further delegated all delegable HCA responsibilities, to include the authority to enter into, approve, modify and terminate contracts, to the SCO equivalents at Hill AFB and Robins AFB for all AFLCMC actions executed at their respective locations. </w:t>
       </w:r>
     </w:p>
     <w:p>
@@ -12688,21 +12212,7 @@
         <w:rPr>
           <w:bCs/>
         </w:rPr>
-        <w:t>Head of Agency (</w:t>
-      </w:r>
-      <w:proofErr w:type="spellStart"/>
-      <w:r>
-        <w:rPr>
-          <w:bCs/>
-        </w:rPr>
-        <w:t>HoA</w:t>
-      </w:r>
-      <w:proofErr w:type="spellEnd"/>
-      <w:r>
-        <w:rPr>
-          <w:bCs/>
-        </w:rPr>
-        <w:t>), Senior Procurement Executive (SPE), and Service Acquisition Executive (SAE) Responsibilities</w:t>
+        <w:t>Head of Agency (HoA), Senior Procurement Executive (SPE), and Service Acquisition Executive (SAE) Responsibilities</w:t>
       </w:r>
     </w:p>
     <w:p>
@@ -13281,15 +12791,7 @@
         <w:pStyle w:val="List1"/>
       </w:pPr>
       <w:r>
-        <w:t xml:space="preserve">The self-inspection of individual contract files flows through a </w:t>
-      </w:r>
-      <w:proofErr w:type="gramStart"/>
-      <w:r>
-        <w:t>three phase</w:t>
-      </w:r>
-      <w:proofErr w:type="gramEnd"/>
-      <w:r>
-        <w:t xml:space="preserve"> process: first, Identification/Selection and Review of Awarded Actions; second, Analysis/Trend Identification and Corrective Action Plans; and third, Contracting Office</w:t>
+        <w:t>The self-inspection of individual contract files flows through a three phase process: first, Identification/Selection and Review of Awarded Actions; second, Analysis/Trend Identification and Corrective Action Plans; and third, Contracting Office</w:t>
       </w:r>
       <w:r>
         <w:t xml:space="preserve"> </w:t>
@@ -13309,24 +12811,13 @@
         <w:pStyle w:val="List1"/>
       </w:pPr>
       <w:r>
-        <w:t>(e)(1</w:t>
-      </w:r>
-      <w:proofErr w:type="gramStart"/>
-      <w:r>
-        <w:t xml:space="preserve">)  </w:t>
+        <w:t xml:space="preserve">(e)(1)  </w:t>
       </w:r>
       <w:r>
         <w:rPr>
           <w:u w:val="single"/>
         </w:rPr>
-        <w:t>Phase</w:t>
-      </w:r>
-      <w:proofErr w:type="gramEnd"/>
-      <w:r>
-        <w:rPr>
-          <w:u w:val="single"/>
-        </w:rPr>
-        <w:t xml:space="preserve"> One - Identification/Selection and Review of Awarded Actions:  </w:t>
+        <w:t xml:space="preserve">Phase One - Identification/Selection and Review of Awarded Actions:  </w:t>
       </w:r>
     </w:p>
     <w:p>
@@ -13364,27 +12855,7 @@
           <w:color w:val="000000" w:themeColor="text1"/>
           <w:szCs w:val="24"/>
         </w:rPr>
-        <w:t xml:space="preserve">The table below provides the minimum annual self-inspection quantities/percentages against awards with dollar values below those of clearance review thresholds.  The two (2) percent </w:t>
-      </w:r>
-      <w:proofErr w:type="gramStart"/>
-      <w:r>
-        <w:rPr>
-          <w:rFonts w:ascii="Times New Roman" w:hAnsi="Times New Roman"/>
-          <w:bCs/>
-          <w:color w:val="000000" w:themeColor="text1"/>
-          <w:szCs w:val="24"/>
-        </w:rPr>
-        <w:t>standard</w:t>
-      </w:r>
-      <w:proofErr w:type="gramEnd"/>
-      <w:r>
-        <w:rPr>
-          <w:rFonts w:ascii="Times New Roman" w:hAnsi="Times New Roman"/>
-          <w:bCs/>
-          <w:color w:val="000000" w:themeColor="text1"/>
-          <w:szCs w:val="24"/>
-        </w:rPr>
-        <w:t xml:space="preserve"> is based on total awards of the year (not just total action count below review thresholds).  The annual data pool/count is based on twelve months’ worth of data since the end of the previous year’s inspection.  Self-inspections should be accomplished on a continual basis and ensure compliance, as a minimum, with the most current </w:t>
+        <w:t xml:space="preserve">The table below provides the minimum annual self-inspection quantities/percentages against awards with dollar values below those of clearance review thresholds.  The two (2) percent standard is based on total awards of the year (not just total action count below review thresholds).  The annual data pool/count is based on twelve months’ worth of data since the end of the previous year’s inspection.  Self-inspections should be accomplished on a continual basis and ensure compliance, as a minimum, with the most current </w:t>
       </w:r>
       <w:hyperlink r:id="rId63" w:history="1">
         <w:r>
@@ -13536,21 +13007,7 @@
               <w:rPr>
                 <w:sz w:val="20"/>
               </w:rPr>
-              <w:t xml:space="preserve">Five </w:t>
-            </w:r>
-            <w:proofErr w:type="gramStart"/>
-            <w:r>
-              <w:rPr>
-                <w:sz w:val="20"/>
-              </w:rPr>
-              <w:t>actions  (</w:t>
-            </w:r>
-            <w:proofErr w:type="gramEnd"/>
-            <w:r>
-              <w:rPr>
-                <w:sz w:val="20"/>
-              </w:rPr>
-              <w:t>or all, if less than five total awards)</w:t>
+              <w:t>Five actions  (or all, if less than five total awards)</w:t>
             </w:r>
           </w:p>
         </w:tc>
@@ -13571,16 +13028,8 @@
               <w:rPr>
                 <w:sz w:val="20"/>
               </w:rPr>
-              <w:t xml:space="preserve">101 </w:t>
-            </w:r>
-            <w:proofErr w:type="gramStart"/>
-            <w:r>
-              <w:rPr>
-                <w:sz w:val="20"/>
-              </w:rPr>
-              <w:t>-  500</w:t>
-            </w:r>
-            <w:proofErr w:type="gramEnd"/>
+              <w:t>101 -  500</w:t>
+            </w:r>
           </w:p>
         </w:tc>
         <w:tc>
@@ -13658,21 +13107,7 @@
         <w:rPr>
           <w:bCs/>
         </w:rPr>
-        <w:t xml:space="preserve">reviews in the self-inspection should be conducted on a representative sampling of actions (e.g., purchase orders, contracts, supplemental agreements, </w:t>
-      </w:r>
-      <w:proofErr w:type="spellStart"/>
-      <w:r>
-        <w:rPr>
-          <w:bCs/>
-        </w:rPr>
-        <w:t>undefinitized</w:t>
-      </w:r>
-      <w:proofErr w:type="spellEnd"/>
-      <w:r>
-        <w:rPr>
-          <w:bCs/>
-        </w:rPr>
-        <w:t xml:space="preserve"> contract actions, funding modifications, orders, option exercises, assistance instruments, etc.).  Additionally, specific actions may be selected (outside of random sample) due to the high visibility, or uniqueness of a given acquisition.   </w:t>
+        <w:t xml:space="preserve">reviews in the self-inspection should be conducted on a representative sampling of actions (e.g., purchase orders, contracts, supplemental agreements, undefinitized contract actions, funding modifications, orders, option exercises, assistance instruments, etc.).  Additionally, specific actions may be selected (outside of random sample) due to the high visibility, or uniqueness of a given acquisition.   </w:t>
       </w:r>
     </w:p>
     <w:p>
@@ -13704,25 +13139,7 @@
           <w:color w:val="000000" w:themeColor="text1"/>
           <w:szCs w:val="24"/>
         </w:rPr>
-        <w:t xml:space="preserve">     Larger samples may be pulled as necessary by utilizing a percentage greater than the 2% minimum (e.g., to ensure </w:t>
-      </w:r>
-      <w:proofErr w:type="gramStart"/>
-      <w:r>
-        <w:rPr>
-          <w:bCs/>
-          <w:color w:val="000000" w:themeColor="text1"/>
-          <w:szCs w:val="24"/>
-        </w:rPr>
-        <w:t>sufficient quantities</w:t>
-      </w:r>
-      <w:proofErr w:type="gramEnd"/>
-      <w:r>
-        <w:rPr>
-          <w:bCs/>
-          <w:color w:val="000000" w:themeColor="text1"/>
-          <w:szCs w:val="24"/>
-        </w:rPr>
-        <w:t xml:space="preserve"> have been reviewed, to verify past corrective actions, or to support training decisions).  Samples may also include actions valued above the clearance review threshold for which no review was conducted (e.g., funding modifications or option exercise).  </w:t>
+        <w:t xml:space="preserve">     Larger samples may be pulled as necessary by utilizing a percentage greater than the 2% minimum (e.g., to ensure sufficient quantities have been reviewed, to verify past corrective actions, or to support training decisions).  Samples may also include actions valued above the clearance review threshold for which no review was conducted (e.g., funding modifications or option exercise).  </w:t>
       </w:r>
     </w:p>
     <w:p>
@@ -13846,23 +13263,7 @@
                 <w:b/>
                 <w:sz w:val="20"/>
               </w:rPr>
-              <w:t>Volume/</w:t>
-            </w:r>
-            <w:proofErr w:type="gramStart"/>
-            <w:r>
-              <w:rPr>
-                <w:b/>
-                <w:sz w:val="20"/>
-              </w:rPr>
-              <w:t>percent  within</w:t>
-            </w:r>
-            <w:proofErr w:type="gramEnd"/>
-            <w:r>
-              <w:rPr>
-                <w:b/>
-                <w:sz w:val="20"/>
-              </w:rPr>
-              <w:t xml:space="preserve"> a given award assessment pull to consider as a trend for analysis for SCO)</w:t>
+              <w:t>Volume/percent  within a given award assessment pull to consider as a trend for analysis for SCO)</w:t>
             </w:r>
           </w:p>
         </w:tc>
@@ -13899,14 +13300,7 @@
               <w:rPr>
                 <w:sz w:val="20"/>
               </w:rPr>
-              <w:t xml:space="preserve">Three (3) or more findings of a given checklist item or twenty (20) to thirty (30) percent (or more) of actions with given checklist </w:t>
-            </w:r>
-            <w:proofErr w:type="gramStart"/>
-            <w:r>
-              <w:rPr>
-                <w:sz w:val="20"/>
-              </w:rPr>
-              <w:t xml:space="preserve">item </w:t>
+              <w:t xml:space="preserve">Three (3) or more findings of a given checklist item or twenty (20) to thirty (30) percent (or more) of actions with given checklist item </w:t>
             </w:r>
             <w:r>
               <w:rPr>
@@ -13919,14 +13313,7 @@
               <w:rPr>
                 <w:sz w:val="20"/>
               </w:rPr>
-              <w:t>(</w:t>
-            </w:r>
-            <w:proofErr w:type="gramEnd"/>
-            <w:r>
-              <w:rPr>
-                <w:sz w:val="20"/>
-              </w:rPr>
-              <w:t>whichever is greater)</w:t>
+              <w:t>(whichever is greater)</w:t>
             </w:r>
           </w:p>
         </w:tc>
@@ -13975,21 +13362,7 @@
               <w:rPr>
                 <w:sz w:val="20"/>
               </w:rPr>
-              <w:t>Four (4) or more findings of a given checklist item or twenty (20) to thirty (30</w:t>
-            </w:r>
-            <w:proofErr w:type="gramStart"/>
-            <w:r>
-              <w:rPr>
-                <w:sz w:val="20"/>
-              </w:rPr>
-              <w:t>)  (</w:t>
-            </w:r>
-            <w:proofErr w:type="gramEnd"/>
-            <w:r>
-              <w:rPr>
-                <w:sz w:val="20"/>
-              </w:rPr>
-              <w:t xml:space="preserve">or more) of actions with given checklist item </w:t>
+              <w:t xml:space="preserve">Four (4) or more findings of a given checklist item or twenty (20) to thirty (30)  (or more) of actions with given checklist item </w:t>
             </w:r>
             <w:r>
               <w:rPr>
@@ -14041,21 +13414,7 @@
               <w:rPr>
                 <w:sz w:val="20"/>
               </w:rPr>
-              <w:t>Ten (10) or more findings of a given checklist item or twenty (20) to thirty (30</w:t>
-            </w:r>
-            <w:proofErr w:type="gramStart"/>
-            <w:r>
-              <w:rPr>
-                <w:sz w:val="20"/>
-              </w:rPr>
-              <w:t>)  percent</w:t>
-            </w:r>
-            <w:proofErr w:type="gramEnd"/>
-            <w:r>
-              <w:rPr>
-                <w:sz w:val="20"/>
-              </w:rPr>
-              <w:t xml:space="preserve"> (or more) of actions with given checklist (whichever is greater)</w:t>
+              <w:t>Ten (10) or more findings of a given checklist item or twenty (20) to thirty (30)  percent (or more) of actions with given checklist (whichever is greater)</w:t>
             </w:r>
           </w:p>
         </w:tc>
@@ -14253,21 +13612,7 @@
               <w:rPr>
                 <w:sz w:val="20"/>
               </w:rPr>
-              <w:t xml:space="preserve">Fifty (50) or more </w:t>
-            </w:r>
-            <w:proofErr w:type="gramStart"/>
-            <w:r>
-              <w:rPr>
-                <w:sz w:val="20"/>
-              </w:rPr>
-              <w:t>findings  of</w:t>
-            </w:r>
-            <w:proofErr w:type="gramEnd"/>
-            <w:r>
-              <w:rPr>
-                <w:sz w:val="20"/>
-              </w:rPr>
-              <w:t xml:space="preserve"> a given checklist item or twenty (20) to thirty (30) percent (or more) of actions with given checklist item (whichever is greater)</w:t>
+              <w:t>Fifty (50) or more findings  of a given checklist item or twenty (20) to thirty (30) percent (or more) of actions with given checklist item (whichever is greater)</w:t>
             </w:r>
           </w:p>
         </w:tc>
@@ -14352,24 +13697,13 @@
         <w:br/>
       </w:r>
       <w:r>
-        <w:t>(</w:t>
-      </w:r>
-      <w:proofErr w:type="gramStart"/>
-      <w:r>
-        <w:t xml:space="preserve">f)  </w:t>
+        <w:t xml:space="preserve">(f)  </w:t>
       </w:r>
       <w:r>
         <w:rPr>
           <w:u w:val="single"/>
         </w:rPr>
-        <w:t>Deficiency</w:t>
-      </w:r>
-      <w:proofErr w:type="gramEnd"/>
-      <w:r>
-        <w:rPr>
-          <w:u w:val="single"/>
-        </w:rPr>
-        <w:t xml:space="preserve"> Severities</w:t>
+        <w:t>Deficiency Severities</w:t>
       </w:r>
     </w:p>
     <w:p>
@@ -14532,30 +13866,8 @@
         <w:rPr>
           <w:rFonts w:eastAsia="Times New Roman"/>
         </w:rPr>
-        <w:t>(c)(</w:t>
-      </w:r>
-      <w:proofErr w:type="spellStart"/>
-      <w:r>
-        <w:rPr>
-          <w:rFonts w:eastAsia="Times New Roman"/>
-        </w:rPr>
-        <w:t>i</w:t>
-      </w:r>
-      <w:proofErr w:type="spellEnd"/>
-      <w:r>
-        <w:rPr>
-          <w:rFonts w:eastAsia="Times New Roman"/>
-        </w:rPr>
-        <w:t>)(</w:t>
-      </w:r>
-      <w:proofErr w:type="gramStart"/>
-      <w:r>
-        <w:rPr>
-          <w:rFonts w:eastAsia="Times New Roman"/>
-        </w:rPr>
-        <w:t xml:space="preserve">A)   </w:t>
-      </w:r>
-      <w:proofErr w:type="gramEnd"/>
+        <w:t xml:space="preserve">(c)(i)(A)   </w:t>
+      </w:r>
       <w:r>
         <w:rPr>
           <w:rFonts w:eastAsia="Times New Roman"/>
@@ -14643,43 +13955,7 @@
           <w:szCs w:val="24"/>
         </w:rPr>
         <w:br/>
-        <w:t xml:space="preserve">(24) </w:t>
-      </w:r>
-      <w:proofErr w:type="spellStart"/>
-      <w:r>
-        <w:rPr>
-          <w:rFonts w:eastAsia="Times New Roman"/>
-          <w:color w:val="000000"/>
-          <w:szCs w:val="24"/>
-        </w:rPr>
-        <w:t>Undefinitized</w:t>
-      </w:r>
-      <w:proofErr w:type="spellEnd"/>
-      <w:r>
-        <w:rPr>
-          <w:rFonts w:eastAsia="Times New Roman"/>
-          <w:color w:val="000000"/>
-          <w:szCs w:val="24"/>
-        </w:rPr>
-        <w:t xml:space="preserve"> contract actions and change orders (initial issuance and </w:t>
-      </w:r>
-      <w:proofErr w:type="spellStart"/>
-      <w:r>
-        <w:rPr>
-          <w:rFonts w:eastAsia="Times New Roman"/>
-          <w:color w:val="000000"/>
-          <w:szCs w:val="24"/>
-        </w:rPr>
-        <w:t>definitization</w:t>
-      </w:r>
-      <w:proofErr w:type="spellEnd"/>
-      <w:r>
-        <w:rPr>
-          <w:rFonts w:eastAsia="Times New Roman"/>
-          <w:color w:val="000000"/>
-          <w:szCs w:val="24"/>
-        </w:rPr>
-        <w:t>).</w:t>
+        <w:t>(24) Undefinitized contract actions and change orders (initial issuance and definitization).</w:t>
       </w:r>
     </w:p>
     <w:p>
@@ -14693,21 +13969,7 @@
         <w:rPr>
           <w:rFonts w:eastAsia="Times New Roman"/>
         </w:rPr>
-        <w:t>(c)(</w:t>
-      </w:r>
-      <w:proofErr w:type="spellStart"/>
-      <w:r>
-        <w:rPr>
-          <w:rFonts w:eastAsia="Times New Roman"/>
-        </w:rPr>
-        <w:t>i</w:t>
-      </w:r>
-      <w:proofErr w:type="spellEnd"/>
-      <w:r>
-        <w:rPr>
-          <w:rFonts w:eastAsia="Times New Roman"/>
-        </w:rPr>
-        <w:t>)(</w:t>
+        <w:t>(c)(i)(</w:t>
       </w:r>
       <w:r>
         <w:rPr>
@@ -14793,21 +14055,7 @@
         <w:rPr>
           <w:bCs/>
         </w:rPr>
-        <w:t>5301.9000(</w:t>
-      </w:r>
-      <w:proofErr w:type="spellStart"/>
-      <w:r>
-        <w:rPr>
-          <w:bCs/>
-        </w:rPr>
-        <w:t>i</w:t>
-      </w:r>
-      <w:proofErr w:type="spellEnd"/>
-      <w:r>
-        <w:rPr>
-          <w:bCs/>
-        </w:rPr>
-        <w:t>)</w:t>
+        <w:t>5301.9000(i)</w:t>
       </w:r>
       <w:r>
         <w:rPr>
@@ -16740,27 +15988,7 @@
                 <w:sz w:val="20"/>
                 <w:szCs w:val="20"/>
               </w:rPr>
-              <w:t xml:space="preserve">$100M &lt;$1B </w:t>
-            </w:r>
-            <w:proofErr w:type="gramStart"/>
-            <w:r>
-              <w:rPr>
-                <w:b/>
-                <w:bCs/>
-                <w:sz w:val="20"/>
-                <w:szCs w:val="20"/>
-              </w:rPr>
-              <w:t xml:space="preserve">   “</w:t>
-            </w:r>
-            <w:proofErr w:type="gramEnd"/>
-            <w:r>
-              <w:rPr>
-                <w:b/>
-                <w:bCs/>
-                <w:sz w:val="20"/>
-                <w:szCs w:val="20"/>
-              </w:rPr>
-              <w:t>SCO”</w:t>
+              <w:t>$100M &lt;$1B    “SCO”</w:t>
             </w:r>
           </w:p>
         </w:tc>
@@ -16812,27 +16040,7 @@
                 <w:sz w:val="20"/>
                 <w:szCs w:val="20"/>
               </w:rPr>
-              <w:t>$50M - &lt;$100</w:t>
-            </w:r>
-            <w:proofErr w:type="gramStart"/>
-            <w:r>
-              <w:rPr>
-                <w:b/>
-                <w:bCs/>
-                <w:sz w:val="20"/>
-                <w:szCs w:val="20"/>
-              </w:rPr>
-              <w:t>M  “</w:t>
-            </w:r>
-            <w:proofErr w:type="gramEnd"/>
-            <w:r>
-              <w:rPr>
-                <w:b/>
-                <w:bCs/>
-                <w:sz w:val="20"/>
-                <w:szCs w:val="20"/>
-              </w:rPr>
-              <w:t>One level below SCO”</w:t>
+              <w:t>$50M - &lt;$100M  “One level below SCO”</w:t>
             </w:r>
           </w:p>
         </w:tc>
@@ -16883,27 +16091,7 @@
                 <w:sz w:val="20"/>
                 <w:szCs w:val="20"/>
               </w:rPr>
-              <w:t>$10M - &lt;$50</w:t>
-            </w:r>
-            <w:proofErr w:type="gramStart"/>
-            <w:r>
-              <w:rPr>
-                <w:b/>
-                <w:color w:val="000000"/>
-                <w:sz w:val="20"/>
-                <w:szCs w:val="20"/>
-              </w:rPr>
-              <w:t>M  “</w:t>
-            </w:r>
-            <w:proofErr w:type="gramEnd"/>
-            <w:r>
-              <w:rPr>
-                <w:b/>
-                <w:color w:val="000000"/>
-                <w:sz w:val="20"/>
-                <w:szCs w:val="20"/>
-              </w:rPr>
-              <w:t>Two levels below SCO”</w:t>
+              <w:t>$10M - &lt;$50M  “Two levels below SCO”</w:t>
             </w:r>
           </w:p>
         </w:tc>
@@ -16940,25 +16128,7 @@
                 <w:sz w:val="20"/>
                 <w:szCs w:val="20"/>
               </w:rPr>
-              <w:t xml:space="preserve">PZL, </w:t>
-            </w:r>
-            <w:proofErr w:type="gramStart"/>
-            <w:r>
-              <w:rPr>
-                <w:color w:val="000000"/>
-                <w:sz w:val="20"/>
-                <w:szCs w:val="20"/>
-              </w:rPr>
-              <w:t>SBRK  (</w:t>
-            </w:r>
-            <w:proofErr w:type="gramEnd"/>
-            <w:r>
-              <w:rPr>
-                <w:color w:val="000000"/>
-                <w:sz w:val="20"/>
-                <w:szCs w:val="20"/>
-              </w:rPr>
-              <w:t>WP), RVK, RDK (Kirtland), RIK (Rome)</w:t>
+              <w:t>PZL, SBRK  (WP), RVK, RDK (Kirtland), RIK (Rome)</w:t>
             </w:r>
           </w:p>
         </w:tc>
@@ -17496,27 +16666,7 @@
                 <w:sz w:val="20"/>
                 <w:szCs w:val="24"/>
               </w:rPr>
-              <w:t xml:space="preserve">$10M &lt;$1B </w:t>
-            </w:r>
-            <w:proofErr w:type="gramStart"/>
-            <w:r>
-              <w:rPr>
-                <w:b/>
-                <w:bCs/>
-                <w:sz w:val="20"/>
-                <w:szCs w:val="24"/>
-              </w:rPr>
-              <w:t xml:space="preserve">   “</w:t>
-            </w:r>
-            <w:proofErr w:type="gramEnd"/>
-            <w:r>
-              <w:rPr>
-                <w:b/>
-                <w:bCs/>
-                <w:sz w:val="20"/>
-                <w:szCs w:val="24"/>
-              </w:rPr>
-              <w:t>SCO”</w:t>
+              <w:t>$10M &lt;$1B    “SCO”</w:t>
             </w:r>
           </w:p>
         </w:tc>
@@ -17565,27 +16715,7 @@
                 <w:sz w:val="20"/>
                 <w:szCs w:val="24"/>
               </w:rPr>
-              <w:t>$3M - &lt;$10</w:t>
-            </w:r>
-            <w:proofErr w:type="gramStart"/>
-            <w:r>
-              <w:rPr>
-                <w:b/>
-                <w:bCs/>
-                <w:sz w:val="20"/>
-                <w:szCs w:val="24"/>
-              </w:rPr>
-              <w:t>M  “</w:t>
-            </w:r>
-            <w:proofErr w:type="gramEnd"/>
-            <w:r>
-              <w:rPr>
-                <w:b/>
-                <w:bCs/>
-                <w:sz w:val="20"/>
-                <w:szCs w:val="24"/>
-              </w:rPr>
-              <w:t>One level below SCO”</w:t>
+              <w:t>$3M - &lt;$10M  “One level below SCO”</w:t>
             </w:r>
           </w:p>
         </w:tc>
@@ -17635,27 +16765,7 @@
                 <w:sz w:val="20"/>
                 <w:szCs w:val="24"/>
               </w:rPr>
-              <w:t>$500K - &lt;$</w:t>
-            </w:r>
-            <w:proofErr w:type="gramStart"/>
-            <w:r>
-              <w:rPr>
-                <w:b/>
-                <w:color w:val="000000"/>
-                <w:sz w:val="20"/>
-                <w:szCs w:val="24"/>
-              </w:rPr>
-              <w:t>3M  “</w:t>
-            </w:r>
-            <w:proofErr w:type="gramEnd"/>
-            <w:r>
-              <w:rPr>
-                <w:b/>
-                <w:color w:val="000000"/>
-                <w:sz w:val="20"/>
-                <w:szCs w:val="24"/>
-              </w:rPr>
-              <w:t>Two levels below SCO”</w:t>
+              <w:t>$500K - &lt;$3M  “Two levels below SCO”</w:t>
             </w:r>
           </w:p>
         </w:tc>
@@ -17691,25 +16801,7 @@
                 <w:sz w:val="20"/>
                 <w:szCs w:val="24"/>
               </w:rPr>
-              <w:t xml:space="preserve">PZL, </w:t>
-            </w:r>
-            <w:proofErr w:type="gramStart"/>
-            <w:r>
-              <w:rPr>
-                <w:color w:val="000000"/>
-                <w:sz w:val="20"/>
-                <w:szCs w:val="24"/>
-              </w:rPr>
-              <w:t>SBRK  (</w:t>
-            </w:r>
-            <w:proofErr w:type="gramEnd"/>
-            <w:r>
-              <w:rPr>
-                <w:color w:val="000000"/>
-                <w:sz w:val="20"/>
-                <w:szCs w:val="24"/>
-              </w:rPr>
-              <w:t>WP), RVK, RDK (Kirtland), RIK (Rome)</w:t>
+              <w:t>PZL, SBRK  (WP), RVK, RDK (Kirtland), RIK (Rome)</w:t>
             </w:r>
           </w:p>
         </w:tc>
@@ -21440,27 +20532,17 @@
         <w:pStyle w:val="List3"/>
         <w:keepNext w:val="0"/>
         <w:keepLines w:val="0"/>
-        <w:ind w:left="810"/>
-      </w:pPr>
-      <w:r>
-        <w:rPr>
-          <w:szCs w:val="24"/>
-        </w:rPr>
-        <w:t>(</w:t>
-      </w:r>
-      <w:proofErr w:type="spellStart"/>
-      <w:r>
-        <w:rPr>
-          <w:szCs w:val="24"/>
-        </w:rPr>
-        <w:t>i</w:t>
-      </w:r>
-      <w:proofErr w:type="spellEnd"/>
-      <w:r>
-        <w:rPr>
-          <w:szCs w:val="24"/>
-        </w:rPr>
-        <w:t>)(2)</w:t>
+        <w:spacing w:before="120" w:after="0"/>
+        <w:ind w:left="806"/>
+        <w:rPr>
+          <w:szCs w:val="24"/>
+        </w:rPr>
+      </w:pPr>
+      <w:r>
+        <w:rPr>
+          <w:szCs w:val="24"/>
+        </w:rPr>
+        <w:t>(i)(2)</w:t>
       </w:r>
       <w:r>
         <w:rPr>
@@ -21498,18 +20580,58 @@
         </w:rPr>
         <w:t>.</w:t>
       </w:r>
-      <w:r>
-        <w:rPr>
-          <w:szCs w:val="24"/>
-        </w:rPr>
-        <w:t xml:space="preserve">   </w:t>
+    </w:p>
+    <w:p>
+      <w:pPr>
+        <w:pStyle w:val="List3"/>
+        <w:keepNext w:val="0"/>
+        <w:keepLines w:val="0"/>
+        <w:spacing w:after="0"/>
+        <w:ind w:left="806"/>
+      </w:pPr>
+      <w:r>
+        <w:t>For AFLCMC/PK located at Eglin AFB, see </w:t>
+      </w:r>
+      <w:hyperlink r:id="rId72" w:tgtFrame="_blank" w:history="1">
+        <w:r>
+          <w:rPr>
+            <w:rStyle w:val="Hyperlink"/>
+          </w:rPr>
+          <w:t>Class Deviation - Clearance Approval</w:t>
+        </w:r>
+      </w:hyperlink>
+      <w:r>
+        <w:t>.</w:t>
+      </w:r>
+    </w:p>
+    <w:p>
+      <w:pPr>
+        <w:pStyle w:val="List3"/>
+        <w:keepNext w:val="0"/>
+        <w:keepLines w:val="0"/>
+        <w:spacing w:after="0"/>
+        <w:ind w:left="806"/>
+      </w:pPr>
+      <w:r>
+        <w:t>For AFLCMC/PK located at Hanscom AFB, see </w:t>
+      </w:r>
+      <w:hyperlink r:id="rId73" w:history="1">
+        <w:r>
+          <w:rPr>
+            <w:rStyle w:val="Hyperlink"/>
+          </w:rPr>
+          <w:t>Class Deviation - Clearance Approval</w:t>
+        </w:r>
+      </w:hyperlink>
+      <w:r>
+        <w:t>.</w:t>
       </w:r>
     </w:p>
     <w:p>
       <w:pPr>
         <w:shd w:val="clear" w:color="auto" w:fill="FFFFFF"/>
-        <w:spacing w:before="120" w:after="0"/>
-        <w:ind w:left="810"/>
+        <w:spacing w:after="0"/>
+        <w:ind w:left="806"/>
         <w:textAlignment w:val="baseline"/>
         <w:rPr>
           <w:rFonts w:eastAsia="Times New Roman"/>
@@ -21525,14 +20647,24 @@
         </w:rPr>
         <w:t xml:space="preserve">For AFLCMC/PZK located at Hill AFB, see </w:t>
       </w:r>
-      <w:hyperlink r:id="rId72" w:history="1">
+      <w:hyperlink r:id="rId74" w:history="1">
         <w:r>
           <w:rPr>
             <w:rStyle w:val="Hyperlink"/>
             <w:rFonts w:eastAsia="Times New Roman"/>
             <w:szCs w:val="24"/>
           </w:rPr>
-          <w:t>Class Deviation – Clearance Approval – AFSC OL:H/PK/PZ 20-01.</w:t>
+          <w:t xml:space="preserve">Class Deviation – Clearance Approval – AFSC </w:t>
+        </w:r>
+        <w:bookmarkStart w:id="41" w:name="_GoBack"/>
+        <w:bookmarkEnd w:id="41"/>
+        <w:r>
+          <w:rPr>
+            <w:rStyle w:val="Hyperlink"/>
+            <w:rFonts w:eastAsia="Times New Roman"/>
+            <w:szCs w:val="24"/>
+          </w:rPr>
+          <w:t>OL:H/PK/PZ 20-01.</w:t>
         </w:r>
       </w:hyperlink>
     </w:p>
@@ -21540,8 +20672,8 @@
       <w:pPr>
         <w:pStyle w:val="NormalWeb"/>
         <w:shd w:val="clear" w:color="auto" w:fill="FFFFFF"/>
-        <w:spacing w:before="120" w:beforeAutospacing="0" w:after="0" w:afterAutospacing="0"/>
-        <w:ind w:left="810"/>
+        <w:spacing w:before="240" w:beforeAutospacing="0" w:after="0" w:afterAutospacing="0"/>
+        <w:ind w:left="806"/>
         <w:textAlignment w:val="baseline"/>
         <w:rPr>
           <w:rFonts w:ascii="Times New Roman" w:hAnsi="Times New Roman" w:cs="Times New Roman"/>
@@ -21552,9 +20684,9 @@
         <w:rPr>
           <w:rFonts w:ascii="Times New Roman" w:hAnsi="Times New Roman" w:cs="Times New Roman"/>
         </w:rPr>
-        <w:t xml:space="preserve">For AFLCMC/PZK Robins located at Robins AFB, see </w:t>
-      </w:r>
-      <w:hyperlink r:id="rId73" w:history="1">
+        <w:t xml:space="preserve">For AFLCMC/PZK located at Robins AFB, see </w:t>
+      </w:r>
+      <w:hyperlink r:id="rId75" w:history="1">
         <w:r>
           <w:rPr>
             <w:rStyle w:val="Hyperlink"/>
@@ -21574,8 +20706,8 @@
       <w:pPr>
         <w:pStyle w:val="NormalWeb"/>
         <w:shd w:val="clear" w:color="auto" w:fill="FFFFFF"/>
-        <w:spacing w:before="120" w:beforeAutospacing="0" w:after="0" w:afterAutospacing="0"/>
-        <w:ind w:left="810"/>
+        <w:spacing w:before="240" w:beforeAutospacing="0" w:after="0" w:afterAutospacing="0"/>
+        <w:ind w:left="806"/>
         <w:textAlignment w:val="baseline"/>
         <w:rPr>
           <w:color w:val="00B050"/>
@@ -21585,9 +20717,9 @@
         <w:rPr>
           <w:rFonts w:ascii="Times New Roman" w:hAnsi="Times New Roman" w:cs="Times New Roman"/>
         </w:rPr>
-        <w:t xml:space="preserve">For AFLCMC/PZK Tinker located at Tinker AFB, see </w:t>
-      </w:r>
-      <w:hyperlink r:id="rId74" w:history="1">
+        <w:t xml:space="preserve">For AFLCMC/PZK located at Tinker AFB, see </w:t>
+      </w:r>
+      <w:hyperlink r:id="rId76" w:history="1">
         <w:r>
           <w:rPr>
             <w:rStyle w:val="Hyperlink"/>
@@ -21606,48 +20738,14 @@
     </w:p>
     <w:p>
       <w:pPr>
-        <w:pStyle w:val="NormalWeb"/>
-        <w:shd w:val="clear" w:color="auto" w:fill="FFFFFF"/>
-        <w:spacing w:before="120" w:beforeAutospacing="0" w:after="0" w:afterAutospacing="0"/>
-        <w:ind w:left="810"/>
-        <w:textAlignment w:val="baseline"/>
-        <w:rPr>
-          <w:rFonts w:ascii="Times New Roman" w:hAnsi="Times New Roman" w:cs="Times New Roman"/>
-        </w:rPr>
-      </w:pPr>
-      <w:r>
-        <w:rPr>
-          <w:rFonts w:ascii="Times New Roman" w:hAnsi="Times New Roman" w:cs="Times New Roman"/>
-        </w:rPr>
-        <w:t xml:space="preserve">For AFSC/PK located at Tinker AFB, see </w:t>
-      </w:r>
-      <w:hyperlink r:id="rId75" w:history="1">
-        <w:r>
-          <w:rPr>
-            <w:rStyle w:val="Hyperlink"/>
-            <w:rFonts w:ascii="Times New Roman" w:hAnsi="Times New Roman" w:cs="Times New Roman"/>
-          </w:rPr>
-          <w:t>Class Deviation – Clearance Approval – AFSC/PK 20-01</w:t>
-        </w:r>
-      </w:hyperlink>
-      <w:r>
-        <w:rPr>
-          <w:rFonts w:ascii="Times New Roman" w:hAnsi="Times New Roman" w:cs="Times New Roman"/>
-          <w:color w:val="00B050"/>
-        </w:rPr>
-        <w:t>.</w:t>
-      </w:r>
-      <w:bookmarkStart w:id="41" w:name="_AFMC_PGI_5301.9001-92"/>
-      <w:bookmarkEnd w:id="41"/>
-    </w:p>
-    <w:p>
-      <w:pPr>
         <w:pStyle w:val="Heading3"/>
         <w:keepNext w:val="0"/>
         <w:keepLines w:val="0"/>
       </w:pPr>
-      <w:bookmarkStart w:id="42" w:name="_AFMC_PGI_5301.9001-92_1"/>
+      <w:bookmarkStart w:id="42" w:name="_AFMC_PGI_5301.9001-92"/>
+      <w:bookmarkStart w:id="43" w:name="_AFMC_PGI_5301.9001-92_1"/>
       <w:bookmarkEnd w:id="42"/>
+      <w:bookmarkEnd w:id="43"/>
       <w:r>
         <w:rPr>
           <w:bCs/>
@@ -21674,7 +20772,7 @@
       <w:r>
         <w:t xml:space="preserve">(a) Clearance Request.  CAAs may use the Air Force </w:t>
       </w:r>
-      <w:hyperlink r:id="rId76" w:history="1">
+      <w:hyperlink r:id="rId77" w:history="1">
         <w:r>
           <w:rPr>
             <w:rStyle w:val="Hyperlink"/>
@@ -21683,15 +20781,7 @@
         </w:r>
       </w:hyperlink>
       <w:r>
-        <w:t xml:space="preserve"> template, or any local template, to request both business and contract clearance review and approval, except when required to follow AFFARS 5301.9001(f)(1)(</w:t>
-      </w:r>
-      <w:proofErr w:type="spellStart"/>
-      <w:r>
-        <w:t>i</w:t>
-      </w:r>
-      <w:proofErr w:type="spellEnd"/>
-      <w:r>
-        <w:t xml:space="preserve">) when the CAA is the DAS(C)/ADAS(C).  When both business and contract clearance are required, submit a new request each time.  Clearly identify any significant issues or unresolved comments on the “Request for Clearance.” </w:t>
+        <w:t xml:space="preserve"> template, or any local template, to request both business and contract clearance review and approval, except when required to follow AFFARS 5301.9001(f)(1)(i) when the CAA is the DAS(C)/ADAS(C).  When both business and contract clearance are required, submit a new request each time.  Clearly identify any significant issues or unresolved comments on the “Request for Clearance.” </w:t>
       </w:r>
     </w:p>
     <w:p>
@@ -21894,21 +20984,7 @@
         <w:rPr>
           <w:szCs w:val="24"/>
         </w:rPr>
-        <w:t>(</w:t>
-      </w:r>
-      <w:proofErr w:type="spellStart"/>
-      <w:r>
-        <w:rPr>
-          <w:szCs w:val="24"/>
-        </w:rPr>
-        <w:t>i</w:t>
-      </w:r>
-      <w:proofErr w:type="spellEnd"/>
-      <w:r>
-        <w:rPr>
-          <w:szCs w:val="24"/>
-        </w:rPr>
-        <w:t>) Exceeding approved negotiation parameters such as the cost line, contract type, profit/fee rate and (if applicable) the ceiling rate and/or incentive share ratios.</w:t>
+        <w:t>(i) Exceeding approved negotiation parameters such as the cost line, contract type, profit/fee rate and (if applicable) the ceiling rate and/or incentive share ratios.</w:t>
       </w:r>
     </w:p>
     <w:p>
@@ -21934,6 +21010,7 @@
         <w:rPr>
           <w:szCs w:val="24"/>
         </w:rPr>
+        <w:lastRenderedPageBreak/>
         <w:t>(iii) Changing contract share ratio</w:t>
       </w:r>
     </w:p>
@@ -21947,7 +21024,6 @@
         <w:rPr>
           <w:szCs w:val="24"/>
         </w:rPr>
-        <w:lastRenderedPageBreak/>
         <w:t>(iv) Major change in quantity</w:t>
       </w:r>
     </w:p>
@@ -22002,8 +21078,8 @@
         </w:rPr>
         <w:t>(viii) Solicitation amendments (non-administrative)</w:t>
       </w:r>
-      <w:bookmarkStart w:id="43" w:name="_AFMC_PGI_5301.9001-93"/>
-      <w:bookmarkEnd w:id="43"/>
+      <w:bookmarkStart w:id="44" w:name="_AFMC_PGI_5301.9001-93"/>
+      <w:bookmarkEnd w:id="44"/>
     </w:p>
     <w:p>
       <w:pPr>
@@ -22159,16 +21235,8 @@
         <w:rPr>
           <w:szCs w:val="24"/>
         </w:rPr>
-        <w:t>(1) J&amp;A, Fair Opportunity Exception, or Sole Source justification restricting consideration of schedule contractors (as applicable</w:t>
-      </w:r>
-      <w:proofErr w:type="gramStart"/>
-      <w:r>
-        <w:rPr>
-          <w:szCs w:val="24"/>
-        </w:rPr>
-        <w:t>);</w:t>
-      </w:r>
-      <w:proofErr w:type="gramEnd"/>
+        <w:t>(1) J&amp;A, Fair Opportunity Exception, or Sole Source justification restricting consideration of schedule contractors (as applicable);</w:t>
+      </w:r>
     </w:p>
     <w:p>
       <w:pPr>
@@ -22177,13 +21245,8 @@
         <w:keepLines w:val="0"/>
       </w:pPr>
       <w:r>
-        <w:t>(2) Acquisition Plan/Acquisition Strategy (as applicable</w:t>
-      </w:r>
-      <w:proofErr w:type="gramStart"/>
-      <w:r>
-        <w:t>);</w:t>
-      </w:r>
-      <w:proofErr w:type="gramEnd"/>
+        <w:t>(2) Acquisition Plan/Acquisition Strategy (as applicable);</w:t>
+      </w:r>
     </w:p>
     <w:p>
       <w:pPr>
@@ -22195,16 +21258,8 @@
         <w:rPr>
           <w:szCs w:val="24"/>
         </w:rPr>
-        <w:t xml:space="preserve">(3) In-scope determination for modifications to existing </w:t>
-      </w:r>
-      <w:proofErr w:type="gramStart"/>
-      <w:r>
-        <w:rPr>
-          <w:szCs w:val="24"/>
-        </w:rPr>
-        <w:t>contracts;</w:t>
-      </w:r>
-      <w:proofErr w:type="gramEnd"/>
+        <w:t>(3) In-scope determination for modifications to existing contracts;</w:t>
+      </w:r>
     </w:p>
     <w:p>
       <w:pPr>
@@ -22213,13 +21268,8 @@
         <w:keepLines w:val="0"/>
       </w:pPr>
       <w:r>
-        <w:t xml:space="preserve">(4) Request for </w:t>
-      </w:r>
-      <w:proofErr w:type="gramStart"/>
-      <w:r>
-        <w:t>Proposal;</w:t>
-      </w:r>
-      <w:proofErr w:type="gramEnd"/>
+        <w:t>(4) Request for Proposal;</w:t>
+      </w:r>
     </w:p>
     <w:p>
       <w:pPr>
@@ -22231,21 +21281,7 @@
         <w:rPr>
           <w:szCs w:val="24"/>
         </w:rPr>
-        <w:t>(5) Contractor proposal (or pricelists/pricing/other required documentation for orders under FSS/multiple award contract vehicles</w:t>
-      </w:r>
-      <w:proofErr w:type="gramStart"/>
-      <w:r>
-        <w:rPr>
-          <w:szCs w:val="24"/>
-        </w:rPr>
-        <w:t>);</w:t>
-      </w:r>
-      <w:proofErr w:type="gramEnd"/>
-      <w:r>
-        <w:rPr>
-          <w:szCs w:val="24"/>
-        </w:rPr>
-        <w:t xml:space="preserve"> </w:t>
+        <w:t xml:space="preserve">(5) Contractor proposal (or pricelists/pricing/other required documentation for orders under FSS/multiple award contract vehicles); </w:t>
       </w:r>
     </w:p>
     <w:p>
@@ -22268,16 +21304,8 @@
         <w:rPr>
           <w:szCs w:val="24"/>
         </w:rPr>
-        <w:t>(7)  Signed technical evaluation with figures that track to both the proposal and Government objective position detailed in the Pre-</w:t>
-      </w:r>
-      <w:proofErr w:type="gramStart"/>
-      <w:r>
-        <w:rPr>
-          <w:szCs w:val="24"/>
-        </w:rPr>
-        <w:t>PNM;</w:t>
-      </w:r>
-      <w:proofErr w:type="gramEnd"/>
+        <w:t>(7)  Signed technical evaluation with figures that track to both the proposal and Government objective position detailed in the Pre-PNM;</w:t>
+      </w:r>
     </w:p>
     <w:p>
       <w:pPr>
@@ -22286,19 +21314,8 @@
         <w:keepLines w:val="0"/>
       </w:pPr>
       <w:r>
-        <w:t xml:space="preserve">(8)  Draft award document (including proposed Section B CLIN structure and applicable clauses and special contract requirements) if available. If the contract action involves a contract </w:t>
-      </w:r>
-      <w:r>
         <w:lastRenderedPageBreak/>
-        <w:t xml:space="preserve">modification, include a copy of the contract (conformed, if appropriate). If the action is a noncompetitive order provide the basic contract ordering vehicle (if available). If an action is awarded under a Broad Agency Announcement (BAA), include the BAA solicitation and proposal evaluation/selection for award documentation in addition to </w:t>
-      </w:r>
-      <w:proofErr w:type="gramStart"/>
-      <w:r>
-        <w:t>other</w:t>
-      </w:r>
-      <w:proofErr w:type="gramEnd"/>
-      <w:r>
-        <w:t xml:space="preserve"> required file documentation;</w:t>
+        <w:t>(8)  Draft award document (including proposed Section B CLIN structure and applicable clauses and special contract requirements) if available. If the contract action involves a contract modification, include a copy of the contract (conformed, if appropriate). If the action is a noncompetitive order provide the basic contract ordering vehicle (if available). If an action is awarded under a Broad Agency Announcement (BAA), include the BAA solicitation and proposal evaluation/selection for award documentation in addition to other required file documentation;</w:t>
       </w:r>
     </w:p>
     <w:p>
@@ -22311,16 +21328,8 @@
         <w:rPr>
           <w:szCs w:val="24"/>
         </w:rPr>
-        <w:t>(9) Other applicable file items in the Contract File Content Checklist (e.g., Purchase Request, determinations, synopses, Award Fee/Incentive Plan, technical evaluations, audits or field pricing reports, and if services, required documentation and SDO approvals</w:t>
-      </w:r>
-      <w:proofErr w:type="gramStart"/>
-      <w:r>
-        <w:rPr>
-          <w:szCs w:val="24"/>
-        </w:rPr>
-        <w:t>);</w:t>
-      </w:r>
-      <w:proofErr w:type="gramEnd"/>
+        <w:t>(9) Other applicable file items in the Contract File Content Checklist (e.g., Purchase Request, determinations, synopses, Award Fee/Incentive Plan, technical evaluations, audits or field pricing reports, and if services, required documentation and SDO approvals);</w:t>
+      </w:r>
     </w:p>
     <w:p>
       <w:pPr>
@@ -22350,21 +21359,7 @@
         <w:rPr>
           <w:szCs w:val="24"/>
         </w:rPr>
-        <w:t xml:space="preserve">(1) Contractors’ proposals (and all revisions and updates if applicable) in chronological </w:t>
-      </w:r>
-      <w:proofErr w:type="gramStart"/>
-      <w:r>
-        <w:rPr>
-          <w:szCs w:val="24"/>
-        </w:rPr>
-        <w:t>order;</w:t>
-      </w:r>
-      <w:proofErr w:type="gramEnd"/>
-      <w:r>
-        <w:rPr>
-          <w:szCs w:val="24"/>
-        </w:rPr>
-        <w:t xml:space="preserve"> </w:t>
+        <w:t xml:space="preserve">(1) Contractors’ proposals (and all revisions and updates if applicable) in chronological order; </w:t>
       </w:r>
     </w:p>
     <w:p>
@@ -22374,13 +21369,8 @@
         <w:keepLines w:val="0"/>
       </w:pPr>
       <w:r>
-        <w:t xml:space="preserve">(2) Evaluation Notices, offerors’ responses, and government evaluation of </w:t>
-      </w:r>
-      <w:proofErr w:type="gramStart"/>
-      <w:r>
-        <w:t>responses;</w:t>
-      </w:r>
-      <w:proofErr w:type="gramEnd"/>
+        <w:t>(2) Evaluation Notices, offerors’ responses, and government evaluation of responses;</w:t>
+      </w:r>
     </w:p>
     <w:p>
       <w:pPr>
@@ -22392,16 +21382,8 @@
         <w:rPr>
           <w:szCs w:val="24"/>
         </w:rPr>
-        <w:t xml:space="preserve">(3) SSEB Initial </w:t>
-      </w:r>
-      <w:proofErr w:type="gramStart"/>
-      <w:r>
-        <w:rPr>
-          <w:szCs w:val="24"/>
-        </w:rPr>
-        <w:t>Report;</w:t>
-      </w:r>
-      <w:proofErr w:type="gramEnd"/>
+        <w:t>(3) SSEB Initial Report;</w:t>
+      </w:r>
     </w:p>
     <w:p>
       <w:pPr>
@@ -22410,13 +21392,8 @@
         <w:keepLines w:val="0"/>
       </w:pPr>
       <w:r>
-        <w:t xml:space="preserve">(4) Signed technical </w:t>
-      </w:r>
-      <w:proofErr w:type="gramStart"/>
-      <w:r>
-        <w:t>evaluation;</w:t>
-      </w:r>
-      <w:proofErr w:type="gramEnd"/>
+        <w:t>(4) Signed technical evaluation;</w:t>
+      </w:r>
     </w:p>
     <w:p>
       <w:pPr>
@@ -22434,36 +21411,14 @@
         <w:rPr>
           <w:szCs w:val="24"/>
         </w:rPr>
-        <w:t>FAR 15.403-1(c)(1)(</w:t>
-      </w:r>
-      <w:proofErr w:type="spellStart"/>
-      <w:r>
-        <w:rPr>
-          <w:szCs w:val="24"/>
-        </w:rPr>
-        <w:t>i</w:t>
-      </w:r>
-      <w:proofErr w:type="spellEnd"/>
-      <w:r>
-        <w:rPr>
-          <w:szCs w:val="24"/>
-        </w:rPr>
-        <w:t>)</w:t>
-      </w:r>
-      <w:r>
-        <w:rPr>
-          <w:szCs w:val="24"/>
-        </w:rPr>
-        <w:t xml:space="preserve"> (or price evaluation documentation for orders</w:t>
-      </w:r>
-      <w:proofErr w:type="gramStart"/>
-      <w:r>
-        <w:rPr>
-          <w:szCs w:val="24"/>
-        </w:rPr>
-        <w:t>);</w:t>
-      </w:r>
-      <w:proofErr w:type="gramEnd"/>
+        <w:t>FAR 15.403-1(c)(1)(i)</w:t>
+      </w:r>
+      <w:r>
+        <w:rPr>
+          <w:szCs w:val="24"/>
+        </w:rPr>
+        <w:t xml:space="preserve"> (or price evaluation documentation for orders);</w:t>
+      </w:r>
     </w:p>
     <w:p>
       <w:pPr>
@@ -22472,13 +21427,8 @@
         <w:keepLines w:val="0"/>
       </w:pPr>
       <w:r>
-        <w:t xml:space="preserve">(6) Proposed request for Final Proposal </w:t>
-      </w:r>
-      <w:proofErr w:type="gramStart"/>
-      <w:r>
-        <w:t>Revisions;</w:t>
-      </w:r>
-      <w:proofErr w:type="gramEnd"/>
+        <w:t>(6) Proposed request for Final Proposal Revisions;</w:t>
+      </w:r>
     </w:p>
     <w:p>
       <w:pPr>
@@ -22521,21 +21471,7 @@
         <w:rPr>
           <w:szCs w:val="24"/>
         </w:rPr>
-        <w:t xml:space="preserve">(1) Contractors’ proposals (and all revisions and updates if applicable) in chronological </w:t>
-      </w:r>
-      <w:proofErr w:type="gramStart"/>
-      <w:r>
-        <w:rPr>
-          <w:szCs w:val="24"/>
-        </w:rPr>
-        <w:t>order;</w:t>
-      </w:r>
-      <w:proofErr w:type="gramEnd"/>
-      <w:r>
-        <w:rPr>
-          <w:szCs w:val="24"/>
-        </w:rPr>
-        <w:t xml:space="preserve"> </w:t>
+        <w:t xml:space="preserve">(1) Contractors’ proposals (and all revisions and updates if applicable) in chronological order; </w:t>
       </w:r>
     </w:p>
     <w:p>
@@ -22545,13 +21481,8 @@
         <w:keepLines w:val="0"/>
       </w:pPr>
       <w:r>
-        <w:t xml:space="preserve">(2) Proposed award document(s) in ready to award </w:t>
-      </w:r>
-      <w:proofErr w:type="gramStart"/>
-      <w:r>
-        <w:t>format;</w:t>
-      </w:r>
-      <w:proofErr w:type="gramEnd"/>
+        <w:t>(2) Proposed award document(s) in ready to award format;</w:t>
+      </w:r>
     </w:p>
     <w:p>
       <w:pPr>
@@ -22563,16 +21494,8 @@
         <w:rPr>
           <w:szCs w:val="24"/>
         </w:rPr>
-        <w:t>(3) Signed SSEB Report (or price evaluation documentation for orders</w:t>
-      </w:r>
-      <w:proofErr w:type="gramStart"/>
-      <w:r>
-        <w:rPr>
-          <w:szCs w:val="24"/>
-        </w:rPr>
-        <w:t>);</w:t>
-      </w:r>
-      <w:proofErr w:type="gramEnd"/>
+        <w:t>(3) Signed SSEB Report (or price evaluation documentation for orders);</w:t>
+      </w:r>
     </w:p>
     <w:p>
       <w:pPr>
@@ -22581,13 +21504,8 @@
         <w:keepLines w:val="0"/>
       </w:pPr>
       <w:r>
-        <w:t xml:space="preserve">(4) Signed technical </w:t>
-      </w:r>
-      <w:proofErr w:type="gramStart"/>
-      <w:r>
-        <w:t>evaluation;</w:t>
-      </w:r>
-      <w:proofErr w:type="gramEnd"/>
+        <w:t>(4) Signed technical evaluation;</w:t>
+      </w:r>
     </w:p>
     <w:p>
       <w:pPr>
@@ -22611,36 +21529,14 @@
         <w:rPr>
           <w:szCs w:val="24"/>
         </w:rPr>
-        <w:t xml:space="preserve"> 15.403-1(c)(1)(</w:t>
-      </w:r>
-      <w:proofErr w:type="spellStart"/>
-      <w:r>
-        <w:rPr>
-          <w:szCs w:val="24"/>
-        </w:rPr>
-        <w:t>i</w:t>
-      </w:r>
-      <w:proofErr w:type="spellEnd"/>
-      <w:r>
-        <w:rPr>
-          <w:szCs w:val="24"/>
-        </w:rPr>
-        <w:t>)</w:t>
-      </w:r>
-      <w:r>
-        <w:rPr>
-          <w:szCs w:val="24"/>
-        </w:rPr>
-        <w:t xml:space="preserve"> (or price evaluation documentation for orders</w:t>
-      </w:r>
-      <w:proofErr w:type="gramStart"/>
-      <w:r>
-        <w:rPr>
-          <w:szCs w:val="24"/>
-        </w:rPr>
-        <w:t>);</w:t>
-      </w:r>
-      <w:proofErr w:type="gramEnd"/>
+        <w:t xml:space="preserve"> 15.403-1(c)(1)(i)</w:t>
+      </w:r>
+      <w:r>
+        <w:rPr>
+          <w:szCs w:val="24"/>
+        </w:rPr>
+        <w:t xml:space="preserve"> (or price evaluation documentation for orders);</w:t>
+      </w:r>
     </w:p>
     <w:p>
       <w:pPr>
@@ -22665,6 +21561,7 @@
         <w:rPr>
           <w:szCs w:val="24"/>
         </w:rPr>
+        <w:lastRenderedPageBreak/>
         <w:t xml:space="preserve">(7) Clearance briefing charts (if required by the CAA).  </w:t>
       </w:r>
     </w:p>
@@ -22673,7 +21570,6 @@
         <w:pStyle w:val="List1"/>
       </w:pPr>
       <w:r>
-        <w:lastRenderedPageBreak/>
         <w:t>(e) Contract Clearance for all noncompetitive contract actions requesting approval to award:</w:t>
       </w:r>
     </w:p>
@@ -22687,21 +21583,7 @@
         <w:rPr>
           <w:szCs w:val="24"/>
         </w:rPr>
-        <w:t xml:space="preserve">(1) Proposed award document; if the contract action involves a contract modification include a copy of the contract (conformed, if appropriate). If the action is a noncompetitive order provide the basic contract ordering vehicle (if available). If an action is awarded under a BAA, include the BAA solicitation and proposal evaluation/selection for award documentation in addition to </w:t>
-      </w:r>
-      <w:proofErr w:type="gramStart"/>
-      <w:r>
-        <w:rPr>
-          <w:szCs w:val="24"/>
-        </w:rPr>
-        <w:t>other</w:t>
-      </w:r>
-      <w:proofErr w:type="gramEnd"/>
-      <w:r>
-        <w:rPr>
-          <w:szCs w:val="24"/>
-        </w:rPr>
-        <w:t xml:space="preserve"> required tab documentation;</w:t>
+        <w:t>(1) Proposed award document; if the contract action involves a contract modification include a copy of the contract (conformed, if appropriate). If the action is a noncompetitive order provide the basic contract ordering vehicle (if available). If an action is awarded under a BAA, include the BAA solicitation and proposal evaluation/selection for award documentation in addition to other required tab documentation;</w:t>
       </w:r>
     </w:p>
     <w:p>
@@ -22717,13 +21599,8 @@
         <w:t>FAR 15.406-1</w:t>
       </w:r>
       <w:r>
-        <w:t xml:space="preserve"> (or price evaluation documentation for orders</w:t>
-      </w:r>
-      <w:proofErr w:type="gramStart"/>
-      <w:r>
-        <w:t>);</w:t>
-      </w:r>
-      <w:proofErr w:type="gramEnd"/>
+        <w:t xml:space="preserve"> (or price evaluation documentation for orders);</w:t>
+      </w:r>
     </w:p>
     <w:p>
       <w:pPr>
@@ -22735,16 +21612,8 @@
         <w:rPr>
           <w:szCs w:val="24"/>
         </w:rPr>
-        <w:t xml:space="preserve">(3)  Signed technical evaluation with figures that track to both the proposal and Government objective position detailed in the </w:t>
-      </w:r>
-      <w:proofErr w:type="gramStart"/>
-      <w:r>
-        <w:rPr>
-          <w:szCs w:val="24"/>
-        </w:rPr>
-        <w:t>PNM;</w:t>
-      </w:r>
-      <w:proofErr w:type="gramEnd"/>
+        <w:t>(3)  Signed technical evaluation with figures that track to both the proposal and Government objective position detailed in the PNM;</w:t>
+      </w:r>
     </w:p>
     <w:p>
       <w:pPr>
@@ -22771,8 +21640,8 @@
         </w:rPr>
         <w:t xml:space="preserve">(5) Clearance briefing charts (if required by the CAA).  </w:t>
       </w:r>
-      <w:bookmarkStart w:id="44" w:name="_AFMC_PGI_5301.91"/>
-      <w:bookmarkEnd w:id="44"/>
+      <w:bookmarkStart w:id="45" w:name="_AFMC_PGI_5301.91"/>
+      <w:bookmarkEnd w:id="45"/>
     </w:p>
     <w:p>
       <w:pPr>
@@ -22780,8 +21649,8 @@
         <w:keepNext w:val="0"/>
         <w:keepLines w:val="0"/>
       </w:pPr>
-      <w:bookmarkStart w:id="45" w:name="_AFMC_PGI_5301.91_1"/>
-      <w:bookmarkEnd w:id="45"/>
+      <w:bookmarkStart w:id="46" w:name="_AFMC_PGI_5301.91_1"/>
+      <w:bookmarkEnd w:id="46"/>
       <w:r>
         <w:rPr>
           <w:bCs/>
@@ -23011,8 +21880,8 @@
       <w:r>
         <w:t>Federal Acquisition Regulations System</w:t>
       </w:r>
-      <w:bookmarkStart w:id="46" w:name="_SMC_PGI_5301.170"/>
-      <w:bookmarkEnd w:id="46"/>
+      <w:bookmarkStart w:id="47" w:name="_SMC_PGI_5301.170"/>
+      <w:bookmarkEnd w:id="47"/>
     </w:p>
     <w:p>
       <w:pPr>
@@ -23054,26 +21923,10 @@
           <w:rFonts w:eastAsia="Calibri"/>
           <w:szCs w:val="24"/>
         </w:rPr>
-        <w:t xml:space="preserve">Transmittal of Peer Review Request and Applicable Documents. The contracting officer is responsible for submitting requests for Peer Review in accordance with the procedures in DFARS 201.170(a) and AFFARS 5301.170(a). For situational awareness, the contracting officer should copy the Pricing Reviewer, the Committee </w:t>
-      </w:r>
-      <w:proofErr w:type="gramStart"/>
-      <w:r>
-        <w:rPr>
-          <w:rFonts w:eastAsia="Calibri"/>
-          <w:szCs w:val="24"/>
-        </w:rPr>
-        <w:t>Reviewer</w:t>
-      </w:r>
-      <w:proofErr w:type="gramEnd"/>
-      <w:r>
-        <w:rPr>
-          <w:rFonts w:eastAsia="Calibri"/>
-          <w:szCs w:val="24"/>
-        </w:rPr>
-        <w:t xml:space="preserve"> and the COCO on the request for Peer Review. Documentation prepared for clearance review is ordinarily sufficient for the Peer Review. Prior to submitting Peer Review documentation to SAF/AQC and OUSD(A&amp;S)/DPC, obtain clearance review in accordance with the procedures in SMC PGI 5301.9001. The contracting officer should share the Peer Review comments and disposition with the Pricing Reviewer and Committee Reviewer to provide insight into Peer Review results and facilitate sharing of lessons learned.  </w:t>
-      </w:r>
-      <w:bookmarkStart w:id="47" w:name="_SMC_PGI_5301.304"/>
-      <w:bookmarkEnd w:id="47"/>
+        <w:t xml:space="preserve">Transmittal of Peer Review Request and Applicable Documents. The contracting officer is responsible for submitting requests for Peer Review in accordance with the procedures in DFARS 201.170(a) and AFFARS 5301.170(a). For situational awareness, the contracting officer should copy the Pricing Reviewer, the Committee Reviewer and the COCO on the request for Peer Review. Documentation prepared for clearance review is ordinarily sufficient for the Peer Review. Prior to submitting Peer Review documentation to SAF/AQC and OUSD(A&amp;S)/DPC, obtain clearance review in accordance with the procedures in SMC PGI 5301.9001. The contracting officer should share the Peer Review comments and disposition with the Pricing Reviewer and Committee Reviewer to provide insight into Peer Review results and facilitate sharing of lessons learned.  </w:t>
+      </w:r>
+      <w:bookmarkStart w:id="48" w:name="_SMC_PGI_5301.304"/>
+      <w:bookmarkEnd w:id="48"/>
     </w:p>
     <w:p>
       <w:pPr>
@@ -23150,54 +22003,40 @@
         <w:rPr>
           <w:rFonts w:eastAsia="Calibri"/>
         </w:rPr>
-        <w:t xml:space="preserve"> because it is in the automated contract writing system (e.g., </w:t>
-      </w:r>
-      <w:proofErr w:type="spellStart"/>
+        <w:t xml:space="preserve"> because it is in the automated contract writing system (e.g., ConWrite) clause database.  The contract writing systems do not differentiate among</w:t>
+      </w:r>
       <w:r>
         <w:rPr>
           <w:rFonts w:eastAsia="Calibri"/>
         </w:rPr>
-        <w:t>ConWrite</w:t>
-      </w:r>
-      <w:proofErr w:type="spellEnd"/>
+        <w:t>st</w:t>
+      </w:r>
       <w:r>
         <w:rPr>
           <w:rFonts w:eastAsia="Calibri"/>
         </w:rPr>
-        <w:t>) clause database.  The contract writing systems do not differentiate among</w:t>
+        <w:t xml:space="preserve"> outdated or unapproved provisions and clauses and approved</w:t>
       </w:r>
       <w:r>
         <w:rPr>
           <w:rFonts w:eastAsia="Calibri"/>
         </w:rPr>
-        <w:t>st</w:t>
+        <w:t>,</w:t>
       </w:r>
       <w:r>
         <w:rPr>
           <w:rFonts w:eastAsia="Calibri"/>
         </w:rPr>
-        <w:t xml:space="preserve"> outdated or unapproved provisions and clauses and approved</w:t>
+        <w:t xml:space="preserve"> non-standard provisions and clauses.</w:t>
       </w:r>
       <w:r>
         <w:rPr>
           <w:rFonts w:eastAsia="Calibri"/>
         </w:rPr>
-        <w:t>,</w:t>
-      </w:r>
-      <w:r>
-        <w:rPr>
-          <w:rFonts w:eastAsia="Calibri"/>
-        </w:rPr>
-        <w:t xml:space="preserve"> non-standard provisions and clauses.</w:t>
-      </w:r>
-      <w:r>
-        <w:rPr>
-          <w:rFonts w:eastAsia="Calibri"/>
-        </w:rPr>
         <w:t xml:space="preserve">  </w:t>
       </w:r>
-      <w:bookmarkStart w:id="48" w:name="_SMC_PGI_5301.601(a)(i)(A)"/>
-      <w:bookmarkEnd w:id="48"/>
+      <w:bookmarkStart w:id="49" w:name="_SMC_PGI_5301.601(a)(i)(A)"/>
+      <w:bookmarkEnd w:id="49"/>
     </w:p>
     <w:p>
       <w:pPr>
@@ -23212,41 +22051,27 @@
         <w:rPr>
           <w:rFonts w:eastAsia="Calibri"/>
         </w:rPr>
-        <w:t>SMC PGI 5301.601(a)(</w:t>
-      </w:r>
-      <w:proofErr w:type="spellStart"/>
+        <w:t>SMC PGI 5301.601(a)(i)</w:t>
+      </w:r>
       <w:r>
         <w:rPr>
           <w:rFonts w:eastAsia="Calibri"/>
         </w:rPr>
-        <w:t>i</w:t>
-      </w:r>
-      <w:proofErr w:type="spellEnd"/>
+        <w:t>(A)</w:t>
+      </w:r>
       <w:r>
         <w:rPr>
           <w:rFonts w:eastAsia="Calibri"/>
         </w:rPr>
-        <w:t>)</w:t>
+        <w:t xml:space="preserve"> </w:t>
       </w:r>
       <w:r>
         <w:rPr>
           <w:rFonts w:eastAsia="Calibri"/>
         </w:rPr>
-        <w:t>(A)</w:t>
-      </w:r>
-      <w:r>
-        <w:rPr>
-          <w:rFonts w:eastAsia="Calibri"/>
-        </w:rPr>
-        <w:t xml:space="preserve"> </w:t>
-      </w:r>
-      <w:r>
-        <w:rPr>
-          <w:rFonts w:eastAsia="Calibri"/>
-        </w:rPr>
         <w:t xml:space="preserve">  </w:t>
       </w:r>
-      <w:hyperlink r:id="rId77" w:history="1">
+      <w:hyperlink r:id="rId78" w:history="1">
         <w:r>
           <w:rPr>
             <w:rStyle w:val="Hyperlink"/>
@@ -23261,15 +22086,15 @@
         </w:rPr>
         <w:t>.</w:t>
       </w:r>
-      <w:bookmarkStart w:id="49" w:name="_SMC_PGI_5301.602-2"/>
-      <w:bookmarkEnd w:id="49"/>
+      <w:bookmarkStart w:id="50" w:name="_SMC_PGI_5301.602-2"/>
+      <w:bookmarkEnd w:id="50"/>
     </w:p>
     <w:p>
       <w:pPr>
         <w:pStyle w:val="Heading4"/>
       </w:pPr>
-      <w:bookmarkStart w:id="50" w:name="_SMC_PGI_5301.602-2_1"/>
-      <w:bookmarkEnd w:id="50"/>
+      <w:bookmarkStart w:id="51" w:name="_SMC_PGI_5301.602-2_1"/>
+      <w:bookmarkEnd w:id="51"/>
       <w:r>
         <w:t xml:space="preserve">SMC </w:t>
       </w:r>
@@ -23302,25 +22127,9 @@
           <w:rFonts w:eastAsia="Times New Roman"/>
           <w:lang w:val="en"/>
         </w:rPr>
-        <w:t>(c)(</w:t>
-      </w:r>
-      <w:proofErr w:type="spellStart"/>
-      <w:r>
-        <w:rPr>
-          <w:rFonts w:eastAsia="Times New Roman"/>
-          <w:lang w:val="en"/>
-        </w:rPr>
-        <w:t>i</w:t>
-      </w:r>
-      <w:proofErr w:type="spellEnd"/>
-      <w:r>
-        <w:rPr>
-          <w:rFonts w:eastAsia="Times New Roman"/>
-          <w:lang w:val="en"/>
-        </w:rPr>
-        <w:t xml:space="preserve">) Legal Review [See SMC </w:t>
-      </w:r>
-      <w:hyperlink r:id="rId78" w:history="1">
+        <w:t xml:space="preserve">(c)(i) Legal Review [See SMC </w:t>
+      </w:r>
+      <w:hyperlink r:id="rId79" w:history="1">
         <w:r>
           <w:rPr>
             <w:rStyle w:val="Hyperlink"/>
@@ -23563,7 +22372,7 @@
         </w:rPr>
         <w:t xml:space="preserve">(C) Contracting officers may, in coordination with reviewers, decide the appropriate method for submitting review requests if done outside the </w:t>
       </w:r>
-      <w:hyperlink r:id="rId79" w:history="1">
+      <w:hyperlink r:id="rId80" w:history="1">
         <w:r>
           <w:t>Review Request</w:t>
         </w:r>
@@ -23759,35 +22568,7 @@
           <w:lang w:val="en"/>
         </w:rPr>
         <w:tab/>
-        <w:t xml:space="preserve">(1) Providing a complete, well-researched, well-documented, and well-organized file.  Files that are incomplete, poorly </w:t>
-      </w:r>
-      <w:proofErr w:type="gramStart"/>
-      <w:r>
-        <w:rPr>
-          <w:lang w:val="en"/>
-        </w:rPr>
-        <w:t>researched</w:t>
-      </w:r>
-      <w:proofErr w:type="gramEnd"/>
-      <w:r>
-        <w:rPr>
-          <w:lang w:val="en"/>
-        </w:rPr>
-        <w:t xml:space="preserve"> or poorly documented, or unorganized may delay the review and result in additional or duplicative work on the part of the contracting officer. The review window does not start until the file is </w:t>
-      </w:r>
-      <w:proofErr w:type="gramStart"/>
-      <w:r>
-        <w:rPr>
-          <w:lang w:val="en"/>
-        </w:rPr>
-        <w:t>complete</w:t>
-      </w:r>
-      <w:proofErr w:type="gramEnd"/>
-      <w:r>
-        <w:rPr>
-          <w:lang w:val="en"/>
-        </w:rPr>
-        <w:t xml:space="preserve"> so it is imperative to deliver a complete file up-front.</w:t>
+        <w:t>(1) Providing a complete, well-researched, well-documented, and well-organized file.  Files that are incomplete, poorly researched or poorly documented, or unorganized may delay the review and result in additional or duplicative work on the part of the contracting officer. The review window does not start until the file is complete so it is imperative to deliver a complete file up-front.</w:t>
       </w:r>
     </w:p>
     <w:p>
@@ -23878,21 +22659,33 @@
         </w:rPr>
         <w:lastRenderedPageBreak/>
         <w:tab/>
-        <w:t xml:space="preserve">(7) Providing timely and complete adjudications of review comments. In most cases, your reviewer is performing a review not only to provide you advice and guidance but also to provide recommendations to leadership such as SMC/PK, DAS(C), or ADAS(C). </w:t>
-      </w:r>
-      <w:proofErr w:type="gramStart"/>
-      <w:r>
+        <w:t>(7) Providing timely and complete adjudications of review comments. In most cases, your reviewer is performing a review not only to provide you advice and guidance but also to provide recommendations to leadership such as SMC/PK, DAS(C), or ADAS(C). In order to provide those recommendations and to avoid prolonging coordination or approval timelines, the reviewer needs to clearly understand how you adjudicated their comments. Do not simply respond “Noted”. Label your responses as accept, partially accept, or reject. Provide revised documents when appropriate to illustrate how you adjudicated comments. For partially accepted or rejected comments, explain what actions you took and provide your rationale. When partially accepting or rejecting a comment, discuss your adjudications with your COCO and reviewer before you finalize your response. It is perfectly okay to disagree with your reviewer. However, both you and the reviewer should be prepared to represent your points of view before leadership so they can make decisions regarding coordination or approval.</w:t>
+      </w:r>
+    </w:p>
+    <w:p>
+      <w:pPr>
+        <w:pStyle w:val="List4"/>
         <w:rPr>
           <w:lang w:val="en"/>
         </w:rPr>
-        <w:t>In order to</w:t>
-      </w:r>
-      <w:proofErr w:type="gramEnd"/>
+      </w:pPr>
       <w:r>
         <w:rPr>
           <w:lang w:val="en"/>
         </w:rPr>
-        <w:t xml:space="preserve"> provide those recommendations and to avoid prolonging coordination or approval timelines, the reviewer needs to clearly understand how you adjudicated their comments. Do not simply respond “Noted”. Label your responses as accept, partially accept, or reject. Provide revised documents when appropriate to illustrate how you adjudicated comments. For partially accepted or rejected comments, explain what actions you took and provide your rationale. When partially accepting or rejecting a comment, discuss your adjudications with your COCO and reviewer before you finalize your response. It is perfectly okay to disagree with your reviewer. However, both you and the reviewer should be prepared to represent your points of view before leadership so they can make decisions regarding coordination or approval.</w:t>
+        <w:t>(</w:t>
+      </w:r>
+      <w:r>
+        <w:rPr>
+          <w:lang w:val="en"/>
+        </w:rPr>
+        <w:t>G</w:t>
+      </w:r>
+      <w:r>
+        <w:rPr>
+          <w:lang w:val="en"/>
+        </w:rPr>
+        <w:t>) For hard copies, fasten each official document into the contract file as soon as it is received to prevent misplacement or loss of documentation. For soft copies, upload documents immediately. Use file structures and names that facilitate a quick review by someone unfamiliar with your file and move draft or old versions of documents to an archive file or simply delete them.</w:t>
       </w:r>
     </w:p>
     <w:p>
@@ -23912,13 +22705,13 @@
         <w:rPr>
           <w:lang w:val="en"/>
         </w:rPr>
-        <w:t>G</w:t>
+        <w:t>H</w:t>
       </w:r>
       <w:r>
         <w:rPr>
           <w:lang w:val="en"/>
         </w:rPr>
-        <w:t>) For hard copies, fasten each official document into the contract file as soon as it is received to prevent misplacement or loss of documentation. For soft copies, upload documents immediately. Use file structures and names that facilitate a quick review by someone unfamiliar with your file and move draft or old versions of documents to an archive file or simply delete them.</w:t>
+        <w:t>) Arrange file contents chronologically by date under each tab, with the most recent piece of data on top or at the beginning of an electronic list. </w:t>
       </w:r>
     </w:p>
     <w:p>
@@ -23938,13 +22731,19 @@
         <w:rPr>
           <w:lang w:val="en"/>
         </w:rPr>
-        <w:t>H</w:t>
+        <w:t>I</w:t>
       </w:r>
       <w:r>
         <w:rPr>
           <w:lang w:val="en"/>
         </w:rPr>
-        <w:t>) Arrange file contents chronologically by date under each tab, with the most recent piece of data on top or at the beginning of an electronic list. </w:t>
+        <w:t xml:space="preserve">) The contracting officer conducts a preliminary review of the file before submitting it for </w:t>
+      </w:r>
+      <w:r>
+        <w:rPr>
+          <w:lang w:val="en"/>
+        </w:rPr>
+        <w:t>review.  Most elementary mistakes can be filtered out by a thorough management review.  Such reviews decrease the staff review timeline and result in fewer substantive comments. Great care and deliberation should be exercised in documenting the file, preparing the contractual document, and reviewing the adequacy and quality of both.</w:t>
       </w:r>
     </w:p>
     <w:p>
@@ -23964,53 +22763,21 @@
         <w:rPr>
           <w:lang w:val="en"/>
         </w:rPr>
-        <w:t>I</w:t>
+        <w:t>J</w:t>
       </w:r>
       <w:r>
         <w:rPr>
           <w:lang w:val="en"/>
         </w:rPr>
-        <w:t xml:space="preserve">) The contracting officer conducts a preliminary review of the file before submitting it for </w:t>
+        <w:t xml:space="preserve">) </w:t>
       </w:r>
       <w:r>
         <w:rPr>
           <w:lang w:val="en"/>
         </w:rPr>
-        <w:t>review.  Most elementary mistakes can be filtered out by a thorough management review.  Such reviews decrease the staff review timeline and result in fewer substantive comments. Great care and deliberation should be exercised in documenting the file, preparing the contractual document, and reviewing the adequacy and quality of both.</w:t>
-      </w:r>
-    </w:p>
-    <w:p>
-      <w:pPr>
-        <w:pStyle w:val="List4"/>
-        <w:rPr>
-          <w:lang w:val="en"/>
-        </w:rPr>
-      </w:pPr>
-      <w:r>
-        <w:rPr>
-          <w:lang w:val="en"/>
-        </w:rPr>
-        <w:t>(</w:t>
-      </w:r>
-      <w:r>
-        <w:rPr>
-          <w:lang w:val="en"/>
-        </w:rPr>
-        <w:t>J</w:t>
-      </w:r>
-      <w:r>
-        <w:rPr>
-          <w:lang w:val="en"/>
-        </w:rPr>
-        <w:t xml:space="preserve">) </w:t>
-      </w:r>
-      <w:r>
-        <w:rPr>
-          <w:lang w:val="en"/>
-        </w:rPr>
         <w:t xml:space="preserve">See </w:t>
       </w:r>
-      <w:hyperlink r:id="rId80" w:tgtFrame="_blank" w:history="1">
+      <w:hyperlink r:id="rId81" w:tgtFrame="_blank" w:history="1">
         <w:r>
           <w:rPr>
             <w:color w:val="0000FF"/>
@@ -24026,7 +22793,7 @@
         </w:rPr>
         <w:t xml:space="preserve"> and </w:t>
       </w:r>
-      <w:hyperlink r:id="rId81" w:tgtFrame="_blank" w:history="1">
+      <w:hyperlink r:id="rId82" w:tgtFrame="_blank" w:history="1">
         <w:r>
           <w:rPr>
             <w:color w:val="0000FF"/>
@@ -24045,52 +22812,97 @@
     </w:p>
     <w:p>
       <w:pPr>
-        <w:pStyle w:val="Heading4"/>
-      </w:pPr>
-      <w:bookmarkStart w:id="51" w:name="_SMC_PGI_5301.603_1"/>
-      <w:bookmarkStart w:id="52" w:name="_SMC_PGI_5301.603-90"/>
-      <w:bookmarkEnd w:id="51"/>
+        <w:pStyle w:val="Heading3"/>
+        <w:keepNext w:val="0"/>
+        <w:keepLines w:val="0"/>
+        <w:rPr>
+          <w:rFonts w:eastAsia="Calibri"/>
+        </w:rPr>
+      </w:pPr>
+      <w:bookmarkStart w:id="52" w:name="_SMC_PGI_5301.603_1"/>
       <w:bookmarkEnd w:id="52"/>
       <w:r>
+        <w:rPr>
+          <w:rFonts w:eastAsia="Calibri"/>
+        </w:rPr>
         <w:t xml:space="preserve">SMC </w:t>
       </w:r>
       <w:r>
+        <w:rPr>
+          <w:rFonts w:eastAsia="Calibri"/>
+        </w:rPr>
         <w:t xml:space="preserve">PGI </w:t>
       </w:r>
       <w:r>
+        <w:rPr>
+          <w:rFonts w:eastAsia="Calibri"/>
+        </w:rPr>
         <w:t>5301.603</w:t>
       </w:r>
       <w:r>
+        <w:rPr>
+          <w:rFonts w:eastAsia="Calibri"/>
+        </w:rPr>
         <w:t>-90</w:t>
       </w:r>
       <w:r>
+        <w:rPr>
+          <w:rFonts w:eastAsia="Calibri"/>
+        </w:rPr>
         <w:t xml:space="preserve"> </w:t>
       </w:r>
       <w:r>
+        <w:rPr>
+          <w:rFonts w:eastAsia="Calibri"/>
+        </w:rPr>
         <w:t xml:space="preserve">  </w:t>
       </w:r>
       <w:r>
+        <w:rPr>
+          <w:rFonts w:eastAsia="Calibri"/>
+        </w:rPr>
         <w:t>Selection, A</w:t>
       </w:r>
       <w:r>
+        <w:rPr>
+          <w:rFonts w:eastAsia="Calibri"/>
+        </w:rPr>
         <w:t xml:space="preserve">ppointment, and </w:t>
       </w:r>
       <w:r>
+        <w:rPr>
+          <w:rFonts w:eastAsia="Calibri"/>
+        </w:rPr>
         <w:t>T</w:t>
       </w:r>
       <w:r>
+        <w:rPr>
+          <w:rFonts w:eastAsia="Calibri"/>
+        </w:rPr>
         <w:t xml:space="preserve">ermination of </w:t>
       </w:r>
       <w:r>
+        <w:rPr>
+          <w:rFonts w:eastAsia="Calibri"/>
+        </w:rPr>
         <w:t>A</w:t>
       </w:r>
       <w:r>
+        <w:rPr>
+          <w:rFonts w:eastAsia="Calibri"/>
+        </w:rPr>
         <w:t xml:space="preserve">ppointment for </w:t>
       </w:r>
       <w:r>
+        <w:rPr>
+          <w:rFonts w:eastAsia="Calibri"/>
+        </w:rPr>
         <w:t>Contracting O</w:t>
       </w:r>
       <w:r>
+        <w:rPr>
+          <w:rFonts w:eastAsia="Calibri"/>
+        </w:rPr>
         <w:t>fficers </w:t>
       </w:r>
     </w:p>
@@ -24113,7 +22925,7 @@
         </w:rPr>
         <w:t xml:space="preserve">Refer to the SMC </w:t>
       </w:r>
-      <w:hyperlink r:id="rId82" w:history="1">
+      <w:hyperlink r:id="rId83" w:history="1">
         <w:r>
           <w:rPr>
             <w:rStyle w:val="Hyperlink"/>
@@ -24364,25 +23176,7 @@
           <w:szCs w:val="24"/>
           <w:lang w:val="en"/>
         </w:rPr>
-        <w:t>(</w:t>
-      </w:r>
-      <w:proofErr w:type="spellStart"/>
-      <w:r>
-        <w:rPr>
-          <w:rFonts w:eastAsia="Times New Roman"/>
-          <w:szCs w:val="24"/>
-          <w:lang w:val="en"/>
-        </w:rPr>
-        <w:t>i</w:t>
-      </w:r>
-      <w:proofErr w:type="spellEnd"/>
-      <w:r>
-        <w:rPr>
-          <w:rFonts w:eastAsia="Times New Roman"/>
-          <w:szCs w:val="24"/>
-          <w:lang w:val="en"/>
-        </w:rPr>
-        <w:t>) CAA is the SCO. The contracting officer schedules the clearance briefing with the PK Exec after legal, committee, and pricing reviewers (as applicable) have submitted their comments to the contracting officer. The contracting officer notifies the clearance reviewer(s) of the briefing date and time.</w:t>
+        <w:t>(i) CAA is the SCO. The contracting officer schedules the clearance briefing with the PK Exec after legal, committee, and pricing reviewers (as applicable) have submitted their comments to the contracting officer. The contracting officer notifies the clearance reviewer(s) of the briefing date and time.</w:t>
       </w:r>
     </w:p>
     <w:p>
@@ -24400,95 +23194,41 @@
           <w:szCs w:val="24"/>
           <w:lang w:val="en"/>
         </w:rPr>
-        <w:t>(ii) CAA is the DAS(C) or ADAS(C). The contracting officer is responsible for submitting the notification of anticipated Business Clearance Session in accordance with AFFARS MP 5301.9001(</w:t>
-      </w:r>
-      <w:proofErr w:type="spellStart"/>
-      <w:r>
-        <w:rPr>
-          <w:rFonts w:eastAsia="Times New Roman"/>
+        <w:t>(ii) CAA is the DAS(C) or ADAS(C). The contracting officer is responsible for submitting the notification of anticipated Business Clearance Session in accordance with AFFARS MP 5301.9001(i)(1)(i), paragraph (A)</w:t>
+      </w:r>
+      <w:r>
+        <w:rPr>
+          <w:rFonts w:eastAsia="Times New Roman"/>
+          <w:i/>
           <w:szCs w:val="24"/>
           <w:lang w:val="en"/>
         </w:rPr>
-        <w:t>i</w:t>
-      </w:r>
-      <w:proofErr w:type="spellEnd"/>
+        <w:t>(1)</w:t>
+      </w:r>
       <w:r>
         <w:rPr>
           <w:rFonts w:eastAsia="Times New Roman"/>
           <w:szCs w:val="24"/>
           <w:lang w:val="en"/>
         </w:rPr>
-        <w:t>)(1)(</w:t>
-      </w:r>
-      <w:proofErr w:type="spellStart"/>
-      <w:r>
-        <w:rPr>
-          <w:rFonts w:eastAsia="Times New Roman"/>
+        <w:t xml:space="preserve"> or (B)</w:t>
+      </w:r>
+      <w:r>
+        <w:rPr>
+          <w:rFonts w:eastAsia="Times New Roman"/>
+          <w:i/>
           <w:szCs w:val="24"/>
           <w:lang w:val="en"/>
         </w:rPr>
-        <w:t>i</w:t>
-      </w:r>
-      <w:proofErr w:type="spellEnd"/>
+        <w:t>(1)</w:t>
+      </w:r>
       <w:r>
         <w:rPr>
           <w:rFonts w:eastAsia="Times New Roman"/>
           <w:szCs w:val="24"/>
           <w:lang w:val="en"/>
         </w:rPr>
-        <w:t>), paragraph (A)</w:t>
-      </w:r>
-      <w:r>
-        <w:rPr>
-          <w:rFonts w:eastAsia="Times New Roman"/>
-          <w:i/>
-          <w:szCs w:val="24"/>
-          <w:lang w:val="en"/>
-        </w:rPr>
-        <w:t>(1)</w:t>
-      </w:r>
-      <w:r>
-        <w:rPr>
-          <w:rFonts w:eastAsia="Times New Roman"/>
-          <w:szCs w:val="24"/>
-          <w:lang w:val="en"/>
-        </w:rPr>
-        <w:t xml:space="preserve"> or (B)</w:t>
-      </w:r>
-      <w:r>
-        <w:rPr>
-          <w:rFonts w:eastAsia="Times New Roman"/>
-          <w:i/>
-          <w:szCs w:val="24"/>
-          <w:lang w:val="en"/>
-        </w:rPr>
-        <w:t>(1)</w:t>
-      </w:r>
-      <w:r>
-        <w:rPr>
-          <w:rFonts w:eastAsia="Times New Roman"/>
-          <w:szCs w:val="24"/>
-          <w:lang w:val="en"/>
-        </w:rPr>
-        <w:t xml:space="preserve">. For situational awareness, the contracting officer should copy the pricing reviewer, the committee </w:t>
-      </w:r>
-      <w:proofErr w:type="gramStart"/>
-      <w:r>
-        <w:rPr>
-          <w:rFonts w:eastAsia="Times New Roman"/>
-          <w:szCs w:val="24"/>
-          <w:lang w:val="en"/>
-        </w:rPr>
-        <w:t>reviewer</w:t>
-      </w:r>
-      <w:proofErr w:type="gramEnd"/>
-      <w:r>
-        <w:rPr>
-          <w:rFonts w:eastAsia="Times New Roman"/>
-          <w:szCs w:val="24"/>
-          <w:lang w:val="en"/>
-        </w:rPr>
-        <w:t xml:space="preserve"> and the COCO on the notification. Prior to submitting the Business Clearance documentation to SAF/AQC, the documentation should be reviewed in accordance with the clearance review procedures described in SMC PGI 5301.9001(b)(1). </w:t>
+        <w:t xml:space="preserve">. For situational awareness, the contracting officer should copy the pricing reviewer, the committee reviewer and the COCO on the notification. Prior to submitting the Business Clearance documentation to SAF/AQC, the documentation should be reviewed in accordance with the clearance review procedures described in SMC PGI 5301.9001(b)(1). </w:t>
       </w:r>
     </w:p>
     <w:p>
@@ -24504,49 +23244,7 @@
         <w:rPr>
           <w:lang w:val="en"/>
         </w:rPr>
-        <w:t>(4) Clearance Briefings. For clearances to the SCO, DAS(C), or ADAS(C), contracting officers are highly encouraged to use the templates identified below. SAF/AQC updates its clearance templates periodically. When DAS(C) or ADAS(C) is the CAA, follow AFFARS MP5301.9001(</w:t>
-      </w:r>
-      <w:proofErr w:type="spellStart"/>
-      <w:r>
-        <w:rPr>
-          <w:lang w:val="en"/>
-        </w:rPr>
-        <w:t>i</w:t>
-      </w:r>
-      <w:proofErr w:type="spellEnd"/>
-      <w:r>
-        <w:rPr>
-          <w:lang w:val="en"/>
-        </w:rPr>
-        <w:t>)(1)(</w:t>
-      </w:r>
-      <w:proofErr w:type="spellStart"/>
-      <w:r>
-        <w:rPr>
-          <w:lang w:val="en"/>
-        </w:rPr>
-        <w:t>i</w:t>
-      </w:r>
-      <w:proofErr w:type="spellEnd"/>
-      <w:r>
-        <w:rPr>
-          <w:lang w:val="en"/>
-        </w:rPr>
-        <w:t xml:space="preserve">) to ensure that the applicable SMC template below captures all necessary content for the specific action. For clearances at or below the COCO, the CAA determines </w:t>
-      </w:r>
-      <w:proofErr w:type="gramStart"/>
-      <w:r>
-        <w:rPr>
-          <w:lang w:val="en"/>
-        </w:rPr>
-        <w:t>whether or not</w:t>
-      </w:r>
-      <w:proofErr w:type="gramEnd"/>
-      <w:r>
-        <w:rPr>
-          <w:lang w:val="en"/>
-        </w:rPr>
-        <w:t xml:space="preserve"> a briefing is required. If the CAA does not require a briefing, the contract file should document the clearance approval and identify the information relied upon in making the clearance decision.  </w:t>
+        <w:t>(4) Clearance Briefings. For clearances to the SCO, DAS(C), or ADAS(C), contracting officers are highly encouraged to use the templates identified below. SAF/AQC updates its clearance templates periodically. When DAS(C) or ADAS(C) is the CAA, follow AFFARS MP5301.9001(i)(1)(i) to ensure that the applicable SMC template below captures all necessary content for the specific action. For clearances at or below the COCO, the CAA determines whether or not a briefing is required. If the CAA does not require a briefing, the contract file should document the clearance approval and identify the information relied upon in making the clearance decision.  </w:t>
       </w:r>
     </w:p>
     <w:p>
@@ -24564,25 +23262,7 @@
           <w:szCs w:val="24"/>
           <w:lang w:val="en"/>
         </w:rPr>
-        <w:t>(</w:t>
-      </w:r>
-      <w:proofErr w:type="spellStart"/>
-      <w:r>
-        <w:rPr>
-          <w:rFonts w:eastAsia="Times New Roman"/>
-          <w:szCs w:val="24"/>
-          <w:lang w:val="en"/>
-        </w:rPr>
-        <w:t>i</w:t>
-      </w:r>
-      <w:proofErr w:type="spellEnd"/>
-      <w:r>
-        <w:rPr>
-          <w:rFonts w:eastAsia="Times New Roman"/>
-          <w:szCs w:val="24"/>
-          <w:lang w:val="en"/>
-        </w:rPr>
-        <w:t>) Competitive Clearances</w:t>
+        <w:t>(i) Competitive Clearances</w:t>
       </w:r>
     </w:p>
     <w:p>
@@ -24602,7 +23282,7 @@
         </w:rPr>
         <w:t xml:space="preserve">(A) Approval to Issue the Solicitation: </w:t>
       </w:r>
-      <w:hyperlink r:id="rId83" w:tgtFrame="_blank" w:history="1">
+      <w:hyperlink r:id="rId84" w:tgtFrame="_blank" w:history="1">
         <w:r>
           <w:rPr>
             <w:rFonts w:eastAsia="Times New Roman"/>
@@ -24632,7 +23312,7 @@
         </w:rPr>
         <w:t xml:space="preserve">(B) Approval to Request Final Proposal Revisions: Use the SSA briefing and supplement with the charts in the </w:t>
       </w:r>
-      <w:hyperlink r:id="rId84" w:tgtFrame="_blank" w:history="1">
+      <w:hyperlink r:id="rId85" w:tgtFrame="_blank" w:history="1">
         <w:r>
           <w:rPr>
             <w:rFonts w:eastAsia="Times New Roman"/>
@@ -24662,7 +23342,7 @@
         </w:rPr>
         <w:t xml:space="preserve">(C) Approval to Make a Source Selection Decision: Use the SSA briefing and supplement with the charts in the </w:t>
       </w:r>
-      <w:hyperlink r:id="rId85" w:tgtFrame="_blank" w:history="1">
+      <w:hyperlink r:id="rId86" w:tgtFrame="_blank" w:history="1">
         <w:r>
           <w:rPr>
             <w:rFonts w:eastAsia="Times New Roman"/>
@@ -24718,7 +23398,7 @@
         </w:rPr>
         <w:t xml:space="preserve">(A) Approval to Begin Negotiations: </w:t>
       </w:r>
-      <w:hyperlink r:id="rId86" w:tgtFrame="_blank" w:history="1">
+      <w:hyperlink r:id="rId87" w:tgtFrame="_blank" w:history="1">
         <w:r>
           <w:rPr>
             <w:rFonts w:eastAsia="Times New Roman"/>
@@ -24770,23 +23450,9 @@
         <w:rPr>
           <w:lang w:val="en"/>
         </w:rPr>
-        <w:t>(</w:t>
-      </w:r>
-      <w:proofErr w:type="spellStart"/>
-      <w:r>
-        <w:rPr>
-          <w:lang w:val="en"/>
-        </w:rPr>
-        <w:t>i</w:t>
-      </w:r>
-      <w:proofErr w:type="spellEnd"/>
-      <w:r>
-        <w:rPr>
-          <w:lang w:val="en"/>
-        </w:rPr>
-        <w:t>) Clearance Approval Authority. SCO clearance approval authority for PEO (Systems) and Enterprise contract actions less than $1B is delegated to COCOs with the authority to further delegate (see “</w:t>
-      </w:r>
-      <w:hyperlink r:id="rId87" w:history="1">
+        <w:t>(i) Clearance Approval Authority. SCO clearance approval authority for PEO (Systems) and Enterprise contract actions less than $1B is delegated to COCOs with the authority to further delegate (see “</w:t>
+      </w:r>
+      <w:hyperlink r:id="rId88" w:history="1">
         <w:r>
           <w:rPr>
             <w:rStyle w:val="Hyperlink"/>
@@ -24852,7 +23518,7 @@
         </w:rPr>
         <w:t xml:space="preserve">Further COCO delegations are found </w:t>
       </w:r>
-      <w:hyperlink r:id="rId88" w:history="1">
+      <w:hyperlink r:id="rId89" w:history="1">
         <w:r>
           <w:rPr>
             <w:rStyle w:val="Hyperlink"/>
@@ -24905,7 +23571,7 @@
         </w:rPr>
         <w:t xml:space="preserve">Upon amending their clearance approval authority delegation, COCOs are to notify </w:t>
       </w:r>
-      <w:hyperlink r:id="rId89" w:history="1">
+      <w:hyperlink r:id="rId90" w:history="1">
         <w:r>
           <w:rPr>
             <w:rStyle w:val="Hyperlink"/>
@@ -25030,7 +23696,7 @@
         </w:rPr>
         <w:t xml:space="preserve">In compliance with AFFARS 5352.201-9101, Ombudsman and SMC/CC </w:t>
       </w:r>
-      <w:hyperlink r:id="rId90" w:tgtFrame="_blank" w:history="1">
+      <w:hyperlink r:id="rId91" w:tgtFrame="_blank" w:history="1">
         <w:r>
           <w:rPr>
             <w:rFonts w:eastAsia="Calibri"/>
@@ -25090,23 +23756,22 @@
           <w:rFonts w:eastAsia="Calibri"/>
           <w:szCs w:val="24"/>
         </w:rPr>
-        <w:t>Phone:     </w:t>
-      </w:r>
-      <w:proofErr w:type="gramStart"/>
-      <w:r>
+        <w:t>Phone:        (310) 653-1786</w:t>
+      </w:r>
+    </w:p>
+    <w:p>
+      <w:pPr>
         <w:rPr>
           <w:rFonts w:eastAsia="Calibri"/>
           <w:szCs w:val="24"/>
         </w:rPr>
-        <w:t>   (</w:t>
-      </w:r>
-      <w:proofErr w:type="gramEnd"/>
+      </w:pPr>
       <w:r>
         <w:rPr>
           <w:rFonts w:eastAsia="Calibri"/>
           <w:szCs w:val="24"/>
         </w:rPr>
-        <w:t>310) 653-1786</w:t>
+        <w:t>Email:         trent.tuthill@us.af.mil</w:t>
       </w:r>
     </w:p>
     <w:p>
@@ -25121,11 +23786,12 @@
           <w:rFonts w:eastAsia="Calibri"/>
           <w:szCs w:val="24"/>
         </w:rPr>
-        <w:t>Email:         trent.tuthill@us.af.mil</w:t>
-      </w:r>
-    </w:p>
-    <w:p>
-      <w:pPr>
+        <w:t>Address:     SMC/PK</w:t>
+      </w:r>
+    </w:p>
+    <w:p>
+      <w:pPr>
+        <w:ind w:firstLine="90"/>
         <w:rPr>
           <w:rFonts w:eastAsia="Calibri"/>
           <w:szCs w:val="24"/>
@@ -25136,7 +23802,7 @@
           <w:rFonts w:eastAsia="Calibri"/>
           <w:szCs w:val="24"/>
         </w:rPr>
-        <w:t>Address:     SMC/PK</w:t>
+        <w:t>Attn: Col Trent Tuthill</w:t>
       </w:r>
     </w:p>
     <w:p>
@@ -25152,7 +23818,7 @@
           <w:rFonts w:eastAsia="Calibri"/>
           <w:szCs w:val="24"/>
         </w:rPr>
-        <w:t>Attn: Col Trent Tuthill</w:t>
+        <w:t>483 N. Aviation Blvd</w:t>
       </w:r>
     </w:p>
     <w:p>
@@ -25168,12 +23834,11 @@
           <w:rFonts w:eastAsia="Calibri"/>
           <w:szCs w:val="24"/>
         </w:rPr>
-        <w:t>483 N. Aviation Blvd</w:t>
-      </w:r>
-    </w:p>
-    <w:p>
-      <w:pPr>
-        <w:ind w:firstLine="90"/>
+        <w:t>Los Angeles AFB, CA 90245-2808</w:t>
+      </w:r>
+    </w:p>
+    <w:p>
+      <w:pPr>
         <w:rPr>
           <w:rFonts w:eastAsia="Calibri"/>
           <w:szCs w:val="24"/>
@@ -25184,31 +23849,16 @@
           <w:rFonts w:eastAsia="Calibri"/>
           <w:szCs w:val="24"/>
         </w:rPr>
-        <w:t>Los Angeles AFB, CA 90245-2808</w:t>
-      </w:r>
-    </w:p>
-    <w:p>
-      <w:pPr>
+        <w:br/>
+      </w:r>
+      <w:r>
         <w:rPr>
           <w:rFonts w:eastAsia="Calibri"/>
           <w:szCs w:val="24"/>
         </w:rPr>
-      </w:pPr>
-      <w:r>
-        <w:rPr>
-          <w:rFonts w:eastAsia="Calibri"/>
-          <w:szCs w:val="24"/>
-        </w:rPr>
-        <w:br/>
-      </w:r>
-      <w:r>
-        <w:rPr>
-          <w:rFonts w:eastAsia="Calibri"/>
-          <w:szCs w:val="24"/>
-        </w:rPr>
         <w:t xml:space="preserve">The </w:t>
       </w:r>
-      <w:hyperlink r:id="rId91" w:tgtFrame="_blank" w:history="1">
+      <w:hyperlink r:id="rId92" w:tgtFrame="_blank" w:history="1">
         <w:r>
           <w:rPr>
             <w:rFonts w:eastAsia="Calibri"/>
@@ -25254,23 +23904,22 @@
           <w:rFonts w:eastAsia="Calibri"/>
           <w:szCs w:val="24"/>
         </w:rPr>
-        <w:t>Phone:     </w:t>
-      </w:r>
-      <w:proofErr w:type="gramStart"/>
-      <w:r>
+        <w:t>Phone:        (310) 653-1792</w:t>
+      </w:r>
+    </w:p>
+    <w:p>
+      <w:pPr>
         <w:rPr>
           <w:rFonts w:eastAsia="Calibri"/>
           <w:szCs w:val="24"/>
         </w:rPr>
-        <w:t>   (</w:t>
-      </w:r>
-      <w:proofErr w:type="gramEnd"/>
+      </w:pPr>
       <w:r>
         <w:rPr>
           <w:rFonts w:eastAsia="Calibri"/>
           <w:szCs w:val="24"/>
         </w:rPr>
-        <w:t>310) 653-1792</w:t>
+        <w:t>Email:         melissa.duong@us.af.mil</w:t>
       </w:r>
     </w:p>
     <w:p>
@@ -25285,7 +23934,7 @@
           <w:rFonts w:eastAsia="Calibri"/>
           <w:szCs w:val="24"/>
         </w:rPr>
-        <w:t>Email:         melissa.duong@us.af.mil</w:t>
+        <w:t>Address:     SMC/PKF</w:t>
       </w:r>
     </w:p>
     <w:p>
@@ -25300,7 +23949,7 @@
           <w:rFonts w:eastAsia="Calibri"/>
           <w:szCs w:val="24"/>
         </w:rPr>
-        <w:t>Address:     SMC/PKF</w:t>
+        <w:t xml:space="preserve">Attn: Ms. Melissa Duong </w:t>
       </w:r>
     </w:p>
     <w:p>
@@ -25315,7 +23964,7 @@
           <w:rFonts w:eastAsia="Calibri"/>
           <w:szCs w:val="24"/>
         </w:rPr>
-        <w:t xml:space="preserve">Attn: Ms. Melissa Duong </w:t>
+        <w:t>483 N. Aviation Blvd</w:t>
       </w:r>
     </w:p>
     <w:p>
@@ -25330,7 +23979,7 @@
           <w:rFonts w:eastAsia="Calibri"/>
           <w:szCs w:val="24"/>
         </w:rPr>
-        <w:t>483 N. Aviation Blvd</w:t>
+        <w:t>Los Angeles AFB, CA 90245-2808</w:t>
       </w:r>
     </w:p>
     <w:p>
@@ -25345,36 +23994,36 @@
           <w:rFonts w:eastAsia="Calibri"/>
           <w:szCs w:val="24"/>
         </w:rPr>
-        <w:t>Los Angeles AFB, CA 90245-2808</w:t>
-      </w:r>
-    </w:p>
-    <w:p>
-      <w:pPr>
+        <w:t xml:space="preserve">For classified programs, the SMC Ombudsman </w:t>
+      </w:r>
+      <w:r>
         <w:rPr>
           <w:rFonts w:eastAsia="Calibri"/>
           <w:szCs w:val="24"/>
         </w:rPr>
-      </w:pPr>
+        <w:t>is</w:t>
+      </w:r>
       <w:r>
         <w:rPr>
           <w:rFonts w:eastAsia="Calibri"/>
           <w:szCs w:val="24"/>
         </w:rPr>
-        <w:t xml:space="preserve">For classified programs, the SMC Ombudsman </w:t>
-      </w:r>
-      <w:r>
+        <w:t xml:space="preserve">: </w:t>
+      </w:r>
+    </w:p>
+    <w:p>
+      <w:pPr>
         <w:rPr>
           <w:rFonts w:eastAsia="Calibri"/>
           <w:szCs w:val="24"/>
         </w:rPr>
-        <w:t>is</w:t>
-      </w:r>
+      </w:pPr>
       <w:r>
         <w:rPr>
           <w:rFonts w:eastAsia="Calibri"/>
           <w:szCs w:val="24"/>
         </w:rPr>
-        <w:t xml:space="preserve">: </w:t>
+        <w:t>Name:         Ms. Melissa Duong</w:t>
       </w:r>
     </w:p>
     <w:p>
@@ -25389,38 +24038,7 @@
           <w:rFonts w:eastAsia="Calibri"/>
           <w:szCs w:val="24"/>
         </w:rPr>
-        <w:t>Name:         Ms. Melissa Duong</w:t>
-      </w:r>
-    </w:p>
-    <w:p>
-      <w:pPr>
-        <w:rPr>
-          <w:rFonts w:eastAsia="Calibri"/>
-          <w:szCs w:val="24"/>
-        </w:rPr>
-      </w:pPr>
-      <w:r>
-        <w:rPr>
-          <w:rFonts w:eastAsia="Calibri"/>
-          <w:szCs w:val="24"/>
-        </w:rPr>
-        <w:t>Phone:     </w:t>
-      </w:r>
-      <w:proofErr w:type="gramStart"/>
-      <w:r>
-        <w:rPr>
-          <w:rFonts w:eastAsia="Calibri"/>
-          <w:szCs w:val="24"/>
-        </w:rPr>
-        <w:t>   (</w:t>
-      </w:r>
-      <w:proofErr w:type="gramEnd"/>
-      <w:r>
-        <w:rPr>
-          <w:rFonts w:eastAsia="Calibri"/>
-          <w:szCs w:val="24"/>
-        </w:rPr>
-        <w:t>310) 653-1792</w:t>
+        <w:t>Phone:        (310) 653-1792</w:t>
       </w:r>
     </w:p>
     <w:p>
@@ -25555,65 +24173,37 @@
         <w:rPr>
           <w:rFonts w:eastAsia="Calibri"/>
         </w:rPr>
-        <w:t xml:space="preserve"> PGI 5301.601(a)(</w:t>
-      </w:r>
-      <w:proofErr w:type="spellStart"/>
+        <w:t xml:space="preserve"> PGI 5301.601(a)(i)(A)</w:t>
+      </w:r>
       <w:r>
         <w:rPr>
           <w:rFonts w:eastAsia="Calibri"/>
         </w:rPr>
-        <w:t>i</w:t>
-      </w:r>
-      <w:proofErr w:type="spellEnd"/>
+        <w:t xml:space="preserve"> </w:t>
+      </w:r>
       <w:r>
         <w:rPr>
           <w:rFonts w:eastAsia="Calibri"/>
         </w:rPr>
-        <w:t>)(</w:t>
-      </w:r>
-      <w:proofErr w:type="gramStart"/>
+        <w:t xml:space="preserve"> </w:t>
+      </w:r>
       <w:r>
         <w:rPr>
           <w:rFonts w:eastAsia="Calibri"/>
         </w:rPr>
-        <w:t>A)</w:t>
-      </w:r>
-      <w:r>
+        <w:t xml:space="preserve"> HCA Responsibilities</w:t>
+      </w:r>
+    </w:p>
+    <w:p>
+      <w:pPr>
         <w:rPr>
           <w:rFonts w:eastAsia="Calibri"/>
-        </w:rPr>
-        <w:t xml:space="preserve"> </w:t>
-      </w:r>
+          <w:szCs w:val="24"/>
+        </w:rPr>
+      </w:pPr>
       <w:r>
         <w:rPr>
           <w:rFonts w:eastAsia="Calibri"/>
-        </w:rPr>
-        <w:t xml:space="preserve"> </w:t>
-      </w:r>
-      <w:r>
-        <w:rPr>
-          <w:rFonts w:eastAsia="Calibri"/>
-        </w:rPr>
-        <w:t xml:space="preserve"> </w:t>
-      </w:r>
-      <w:proofErr w:type="gramEnd"/>
-      <w:r>
-        <w:rPr>
-          <w:rFonts w:eastAsia="Calibri"/>
-        </w:rPr>
-        <w:t>HCA Responsibilities</w:t>
-      </w:r>
-    </w:p>
-    <w:p>
-      <w:pPr>
-        <w:rPr>
-          <w:rFonts w:eastAsia="Calibri"/>
-          <w:szCs w:val="24"/>
-        </w:rPr>
-      </w:pPr>
-      <w:r>
-        <w:rPr>
-          <w:rFonts w:eastAsia="Calibri"/>
           <w:szCs w:val="24"/>
         </w:rPr>
         <w:t xml:space="preserve">HCA Matrix Table 2: </w:t>
@@ -25630,145 +24220,14 @@
           <w:color w:val="000000"/>
           <w:szCs w:val="24"/>
         </w:rPr>
-        <w:t xml:space="preserve">The USAFA SCO delegates the authority to </w:t>
-      </w:r>
-      <w:proofErr w:type="gramStart"/>
+        <w:t>The USAFA SCO delegates the authority to enter into, approve, or terminate Grants and Cooperative Agreements to the COCO.</w:t>
+      </w:r>
       <w:r>
         <w:rPr>
           <w:color w:val="000000"/>
           <w:szCs w:val="24"/>
         </w:rPr>
-        <w:t>enter into</w:t>
-      </w:r>
-      <w:proofErr w:type="gramEnd"/>
-      <w:r>
-        <w:rPr>
-          <w:color w:val="000000"/>
-          <w:szCs w:val="24"/>
-        </w:rPr>
-        <w:t>, approve, or terminate Grants and Cooperative Agreements to the COCO.</w:t>
-      </w:r>
-      <w:r>
-        <w:rPr>
-          <w:color w:val="000000"/>
-          <w:szCs w:val="24"/>
-        </w:rPr>
         <w:t xml:space="preserve">  </w:t>
-      </w:r>
-      <w:r>
-        <w:rPr>
-          <w:szCs w:val="24"/>
-        </w:rPr>
-        <w:t xml:space="preserve">Contracting Officers should refer to the USAFA/PK authorities and delegations site concerning specific COCO designations, delegations and authorities at </w:t>
-      </w:r>
-      <w:hyperlink r:id="rId92" w:anchor="/SitePages/Home.aspx" w:history="1">
-        <w:r>
-          <w:rPr>
-            <w:rStyle w:val="Hyperlink"/>
-            <w:szCs w:val="24"/>
-          </w:rPr>
-          <w:t>https://cs2.eis.af.mil/sites/13093/PP/USAFA_PK/_layouts/15/start.aspx#/SitePages/Home.aspx</w:t>
-        </w:r>
-      </w:hyperlink>
-      <w:r>
-        <w:rPr>
-          <w:szCs w:val="24"/>
-        </w:rPr>
-        <w:t>.</w:t>
-      </w:r>
-      <w:bookmarkStart w:id="57" w:name="_USAFA_PGI_5301.603-1"/>
-      <w:bookmarkEnd w:id="57"/>
-    </w:p>
-    <w:p>
-      <w:pPr>
-        <w:pStyle w:val="Heading3"/>
-        <w:keepNext w:val="0"/>
-        <w:keepLines w:val="0"/>
-        <w:rPr>
-          <w:rFonts w:eastAsia="Calibri"/>
-        </w:rPr>
-      </w:pPr>
-      <w:bookmarkStart w:id="58" w:name="_USAFA_PGI_5301.603-1_1"/>
-      <w:bookmarkEnd w:id="58"/>
-      <w:r>
-        <w:rPr>
-          <w:rFonts w:eastAsia="Calibri"/>
-        </w:rPr>
-        <w:t xml:space="preserve">USAFA PGI 5301.603-1 </w:t>
-      </w:r>
-      <w:r>
-        <w:rPr>
-          <w:rFonts w:eastAsia="Calibri"/>
-        </w:rPr>
-        <w:t xml:space="preserve"> </w:t>
-      </w:r>
-      <w:r>
-        <w:rPr>
-          <w:rFonts w:eastAsia="Calibri"/>
-        </w:rPr>
-        <w:t xml:space="preserve"> General</w:t>
-      </w:r>
-    </w:p>
-    <w:p>
-      <w:pPr>
-        <w:rPr>
-          <w:rFonts w:eastAsia="Calibri"/>
-          <w:szCs w:val="24"/>
-        </w:rPr>
-      </w:pPr>
-      <w:r>
-        <w:rPr>
-          <w:rFonts w:eastAsia="Calibri"/>
-          <w:szCs w:val="24"/>
-        </w:rPr>
-        <w:t xml:space="preserve">The USAFA SCO delegates the authority to issue and terminate limited contracting officer and grants officer warrants of less than $5M to the COCO. </w:t>
-      </w:r>
-      <w:bookmarkStart w:id="59" w:name="_USAFA_PGI_5301.90"/>
-      <w:bookmarkEnd w:id="59"/>
-    </w:p>
-    <w:p>
-      <w:pPr>
-        <w:pStyle w:val="Heading3"/>
-        <w:keepNext w:val="0"/>
-        <w:keepLines w:val="0"/>
-        <w:rPr>
-          <w:rFonts w:eastAsia="Calibri"/>
-        </w:rPr>
-      </w:pPr>
-      <w:bookmarkStart w:id="60" w:name="_USAFA_PGI_5301.90_1"/>
-      <w:bookmarkEnd w:id="60"/>
-      <w:r>
-        <w:rPr>
-          <w:rFonts w:eastAsia="Calibri"/>
-        </w:rPr>
-        <w:t>USAFA PGI 5301.90</w:t>
-      </w:r>
-      <w:r>
-        <w:rPr>
-          <w:rFonts w:eastAsia="Calibri"/>
-        </w:rPr>
-        <w:t xml:space="preserve"> Clearance</w:t>
-      </w:r>
-    </w:p>
-    <w:p>
-      <w:pPr>
-        <w:rPr>
-          <w:szCs w:val="24"/>
-        </w:rPr>
-      </w:pPr>
-      <w:r>
-        <w:rPr>
-          <w:rFonts w:eastAsia="Calibri"/>
-          <w:szCs w:val="24"/>
-        </w:rPr>
-        <w:t xml:space="preserve">The USAFA SCO delegates clearance authority to the COCO for actions valued at less than $10M. </w:t>
-      </w:r>
-      <w:r>
-        <w:rPr>
-          <w:rFonts w:eastAsia="Calibri"/>
-          <w:szCs w:val="24"/>
-        </w:rPr>
-        <w:t xml:space="preserve"> </w:t>
       </w:r>
       <w:r>
         <w:rPr>
@@ -25791,8 +24250,8 @@
         </w:rPr>
         <w:t>.</w:t>
       </w:r>
-      <w:bookmarkStart w:id="61" w:name="_USAFA_PGI_5301.9102(a)"/>
-      <w:bookmarkEnd w:id="61"/>
+      <w:bookmarkStart w:id="57" w:name="_USAFA_PGI_5301.603-1"/>
+      <w:bookmarkEnd w:id="57"/>
     </w:p>
     <w:p>
       <w:pPr>
@@ -25801,6 +24260,121 @@
         <w:keepLines w:val="0"/>
         <w:rPr>
           <w:rFonts w:eastAsia="Calibri"/>
+        </w:rPr>
+      </w:pPr>
+      <w:bookmarkStart w:id="58" w:name="_USAFA_PGI_5301.603-1_1"/>
+      <w:bookmarkEnd w:id="58"/>
+      <w:r>
+        <w:rPr>
+          <w:rFonts w:eastAsia="Calibri"/>
+        </w:rPr>
+        <w:t xml:space="preserve">USAFA PGI 5301.603-1 </w:t>
+      </w:r>
+      <w:r>
+        <w:rPr>
+          <w:rFonts w:eastAsia="Calibri"/>
+        </w:rPr>
+        <w:t xml:space="preserve"> </w:t>
+      </w:r>
+      <w:r>
+        <w:rPr>
+          <w:rFonts w:eastAsia="Calibri"/>
+        </w:rPr>
+        <w:t xml:space="preserve"> General</w:t>
+      </w:r>
+    </w:p>
+    <w:p>
+      <w:pPr>
+        <w:rPr>
+          <w:rFonts w:eastAsia="Calibri"/>
+          <w:szCs w:val="24"/>
+        </w:rPr>
+      </w:pPr>
+      <w:r>
+        <w:rPr>
+          <w:rFonts w:eastAsia="Calibri"/>
+          <w:szCs w:val="24"/>
+        </w:rPr>
+        <w:t xml:space="preserve">The USAFA SCO delegates the authority to issue and terminate limited contracting officer and grants officer warrants of less than $5M to the COCO. </w:t>
+      </w:r>
+      <w:bookmarkStart w:id="59" w:name="_USAFA_PGI_5301.90"/>
+      <w:bookmarkEnd w:id="59"/>
+    </w:p>
+    <w:p>
+      <w:pPr>
+        <w:pStyle w:val="Heading3"/>
+        <w:keepNext w:val="0"/>
+        <w:keepLines w:val="0"/>
+        <w:rPr>
+          <w:rFonts w:eastAsia="Calibri"/>
+        </w:rPr>
+      </w:pPr>
+      <w:bookmarkStart w:id="60" w:name="_USAFA_PGI_5301.90_1"/>
+      <w:bookmarkEnd w:id="60"/>
+      <w:r>
+        <w:rPr>
+          <w:rFonts w:eastAsia="Calibri"/>
+        </w:rPr>
+        <w:t>USAFA PGI 5301.90</w:t>
+      </w:r>
+      <w:r>
+        <w:rPr>
+          <w:rFonts w:eastAsia="Calibri"/>
+        </w:rPr>
+        <w:t xml:space="preserve"> Clearance</w:t>
+      </w:r>
+    </w:p>
+    <w:p>
+      <w:pPr>
+        <w:rPr>
+          <w:szCs w:val="24"/>
+        </w:rPr>
+      </w:pPr>
+      <w:r>
+        <w:rPr>
+          <w:rFonts w:eastAsia="Calibri"/>
+          <w:szCs w:val="24"/>
+        </w:rPr>
+        <w:t xml:space="preserve">The USAFA SCO delegates clearance authority to the COCO for actions valued at less than $10M. </w:t>
+      </w:r>
+      <w:r>
+        <w:rPr>
+          <w:rFonts w:eastAsia="Calibri"/>
+          <w:szCs w:val="24"/>
+        </w:rPr>
+        <w:t xml:space="preserve"> </w:t>
+      </w:r>
+      <w:r>
+        <w:rPr>
+          <w:szCs w:val="24"/>
+        </w:rPr>
+        <w:t xml:space="preserve">Contracting Officers should refer to the USAFA/PK authorities and delegations site concerning specific COCO designations, delegations and authorities at </w:t>
+      </w:r>
+      <w:hyperlink r:id="rId94" w:anchor="/SitePages/Home.aspx" w:history="1">
+        <w:r>
+          <w:rPr>
+            <w:rStyle w:val="Hyperlink"/>
+            <w:szCs w:val="24"/>
+          </w:rPr>
+          <w:t>https://cs2.eis.af.mil/sites/13093/PP/USAFA_PK/_layouts/15/start.aspx#/SitePages/Home.aspx</w:t>
+        </w:r>
+      </w:hyperlink>
+      <w:r>
+        <w:rPr>
+          <w:szCs w:val="24"/>
+        </w:rPr>
+        <w:t>.</w:t>
+      </w:r>
+      <w:bookmarkStart w:id="61" w:name="_USAFA_PGI_5301.9102(a)"/>
+      <w:bookmarkEnd w:id="61"/>
+    </w:p>
+    <w:p>
+      <w:pPr>
+        <w:pStyle w:val="Heading3"/>
+        <w:keepNext w:val="0"/>
+        <w:keepLines w:val="0"/>
+        <w:rPr>
+          <w:rFonts w:eastAsia="Calibri"/>
           <w:b w:val="0"/>
         </w:rPr>
       </w:pPr>
@@ -25810,14 +24384,7 @@
         <w:rPr>
           <w:rFonts w:eastAsia="Calibri"/>
         </w:rPr>
-        <w:t>USAFA PGI 5301.9102(</w:t>
-      </w:r>
-      <w:proofErr w:type="gramStart"/>
-      <w:r>
-        <w:rPr>
-          <w:rFonts w:eastAsia="Calibri"/>
-        </w:rPr>
-        <w:t xml:space="preserve">a) </w:t>
+        <w:t xml:space="preserve">USAFA PGI 5301.9102(a) </w:t>
       </w:r>
       <w:r>
         <w:rPr>
@@ -25833,7 +24400,6 @@
         </w:rPr>
         <w:t xml:space="preserve"> </w:t>
       </w:r>
-      <w:proofErr w:type="gramEnd"/>
       <w:r>
         <w:rPr>
           <w:rFonts w:eastAsia="Calibri"/>
@@ -25884,7 +24450,7 @@
 </file>
 
 <file path=word/endnotes.xml><?xml version="1.0" encoding="utf-8"?>
-<w:endnotes xmlns:wpc="http://schemas.microsoft.com/office/word/2010/wordprocessingCanvas" xmlns:cx="http://schemas.microsoft.com/office/drawing/2014/chartex" xmlns:cx1="http://schemas.microsoft.com/office/drawing/2015/9/8/chartex" xmlns:cx2="http://schemas.microsoft.com/office/drawing/2015/10/21/chartex" xmlns:cx3="http://schemas.microsoft.com/office/drawing/2016/5/9/chartex" xmlns:cx4="http://schemas.microsoft.com/office/drawing/2016/5/10/chartex" xmlns:cx5="http://schemas.microsoft.com/office/drawing/2016/5/11/chartex" xmlns:cx6="http://schemas.microsoft.com/office/drawing/2016/5/12/chartex" xmlns:cx7="http://schemas.microsoft.com/office/drawing/2016/5/13/chartex" xmlns:cx8="http://schemas.microsoft.com/office/drawing/2016/5/14/chartex" xmlns:mc="http://schemas.openxmlformats.org/markup-compatibility/2006" xmlns:aink="http://schemas.microsoft.com/office/drawing/2016/ink" xmlns:am3d="http://schemas.microsoft.com/office/drawing/2017/model3d" xmlns:o="urn:schemas-microsoft-com:office:office" xmlns:r="http://schemas.openxmlformats.org/officeDocument/2006/relationships" xmlns:m="http://schemas.openxmlformats.org/officeDocument/2006/math" xmlns:v="urn:schemas-microsoft-com:vml" xmlns:wp14="http://schemas.microsoft.com/office/word/2010/wordprocessingDrawing" xmlns:wp="http://schemas.openxmlformats.org/drawingml/2006/wordprocessingDrawing" xmlns:w10="urn:schemas-microsoft-com:office:word" xmlns:w="http://schemas.openxmlformats.org/wordprocessingml/2006/main" xmlns:w14="http://schemas.microsoft.com/office/word/2010/wordml" xmlns:w15="http://schemas.microsoft.com/office/word/2012/wordml" xmlns:w16cex="http://schemas.microsoft.com/office/word/2018/wordml/cex" xmlns:w16cid="http://schemas.microsoft.com/office/word/2016/wordml/cid" xmlns:w16="http://schemas.microsoft.com/office/word/2018/wordml" xmlns:w16se="http://schemas.microsoft.com/office/word/2015/wordml/symex" xmlns:wpg="http://schemas.microsoft.com/office/word/2010/wordprocessingGroup" xmlns:wpi="http://schemas.microsoft.com/office/word/2010/wordprocessingInk" xmlns:wne="http://schemas.microsoft.com/office/word/2006/wordml" xmlns:wps="http://schemas.microsoft.com/office/word/2010/wordprocessingShape" mc:Ignorable="w14 w15 w16se w16cid w16 w16cex wp14">
+<w:endnotes xmlns:wpc="http://schemas.microsoft.com/office/word/2010/wordprocessingCanvas" xmlns:cx="http://schemas.microsoft.com/office/drawing/2014/chartex" xmlns:cx1="http://schemas.microsoft.com/office/drawing/2015/9/8/chartex" xmlns:mc="http://schemas.openxmlformats.org/markup-compatibility/2006" xmlns:o="urn:schemas-microsoft-com:office:office" xmlns:r="http://schemas.openxmlformats.org/officeDocument/2006/relationships" xmlns:m="http://schemas.openxmlformats.org/officeDocument/2006/math" xmlns:v="urn:schemas-microsoft-com:vml" xmlns:wp14="http://schemas.microsoft.com/office/word/2010/wordprocessingDrawing" xmlns:wp="http://schemas.openxmlformats.org/drawingml/2006/wordprocessingDrawing" xmlns:w10="urn:schemas-microsoft-com:office:word" xmlns:w="http://schemas.openxmlformats.org/wordprocessingml/2006/main" xmlns:w14="http://schemas.microsoft.com/office/word/2010/wordml" xmlns:w15="http://schemas.microsoft.com/office/word/2012/wordml" xmlns:w16se="http://schemas.microsoft.com/office/word/2015/wordml/symex" xmlns:wpg="http://schemas.microsoft.com/office/word/2010/wordprocessingGroup" xmlns:wpi="http://schemas.microsoft.com/office/word/2010/wordprocessingInk" xmlns:wne="http://schemas.microsoft.com/office/word/2006/wordml" xmlns:wps="http://schemas.microsoft.com/office/word/2010/wordprocessingShape" mc:Ignorable="w14 w15 w16se wp14">
   <w:endnote w:type="separator" w:id="-1">
     <w:p>
       <w:r>
@@ -25903,7 +24469,7 @@
 </file>
 
 <file path=word/footnotes.xml><?xml version="1.0" encoding="utf-8"?>
-<w:footnotes xmlns:wpc="http://schemas.microsoft.com/office/word/2010/wordprocessingCanvas" xmlns:cx="http://schemas.microsoft.com/office/drawing/2014/chartex" xmlns:cx1="http://schemas.microsoft.com/office/drawing/2015/9/8/chartex" xmlns:cx2="http://schemas.microsoft.com/office/drawing/2015/10/21/chartex" xmlns:cx3="http://schemas.microsoft.com/office/drawing/2016/5/9/chartex" xmlns:cx4="http://schemas.microsoft.com/office/drawing/2016/5/10/chartex" xmlns:cx5="http://schemas.microsoft.com/office/drawing/2016/5/11/chartex" xmlns:cx6="http://schemas.microsoft.com/office/drawing/2016/5/12/chartex" xmlns:cx7="http://schemas.microsoft.com/office/drawing/2016/5/13/chartex" xmlns:cx8="http://schemas.microsoft.com/office/drawing/2016/5/14/chartex" xmlns:mc="http://schemas.openxmlformats.org/markup-compatibility/2006" xmlns:aink="http://schemas.microsoft.com/office/drawing/2016/ink" xmlns:am3d="http://schemas.microsoft.com/office/drawing/2017/model3d" xmlns:o="urn:schemas-microsoft-com:office:office" xmlns:r="http://schemas.openxmlformats.org/officeDocument/2006/relationships" xmlns:m="http://schemas.openxmlformats.org/officeDocument/2006/math" xmlns:v="urn:schemas-microsoft-com:vml" xmlns:wp14="http://schemas.microsoft.com/office/word/2010/wordprocessingDrawing" xmlns:wp="http://schemas.openxmlformats.org/drawingml/2006/wordprocessingDrawing" xmlns:w10="urn:schemas-microsoft-com:office:word" xmlns:w="http://schemas.openxmlformats.org/wordprocessingml/2006/main" xmlns:w14="http://schemas.microsoft.com/office/word/2010/wordml" xmlns:w15="http://schemas.microsoft.com/office/word/2012/wordml" xmlns:w16cex="http://schemas.microsoft.com/office/word/2018/wordml/cex" xmlns:w16cid="http://schemas.microsoft.com/office/word/2016/wordml/cid" xmlns:w16="http://schemas.microsoft.com/office/word/2018/wordml" xmlns:w16se="http://schemas.microsoft.com/office/word/2015/wordml/symex" xmlns:wpg="http://schemas.microsoft.com/office/word/2010/wordprocessingGroup" xmlns:wpi="http://schemas.microsoft.com/office/word/2010/wordprocessingInk" xmlns:wne="http://schemas.microsoft.com/office/word/2006/wordml" xmlns:wps="http://schemas.microsoft.com/office/word/2010/wordprocessingShape" mc:Ignorable="w14 w15 w16se w16cid w16 w16cex wp14">
+<w:footnotes xmlns:wpc="http://schemas.microsoft.com/office/word/2010/wordprocessingCanvas" xmlns:cx="http://schemas.microsoft.com/office/drawing/2014/chartex" xmlns:cx1="http://schemas.microsoft.com/office/drawing/2015/9/8/chartex" xmlns:mc="http://schemas.openxmlformats.org/markup-compatibility/2006" xmlns:o="urn:schemas-microsoft-com:office:office" xmlns:r="http://schemas.openxmlformats.org/officeDocument/2006/relationships" xmlns:m="http://schemas.openxmlformats.org/officeDocument/2006/math" xmlns:v="urn:schemas-microsoft-com:vml" xmlns:wp14="http://schemas.microsoft.com/office/word/2010/wordprocessingDrawing" xmlns:wp="http://schemas.openxmlformats.org/drawingml/2006/wordprocessingDrawing" xmlns:w10="urn:schemas-microsoft-com:office:word" xmlns:w="http://schemas.openxmlformats.org/wordprocessingml/2006/main" xmlns:w14="http://schemas.microsoft.com/office/word/2010/wordml" xmlns:w15="http://schemas.microsoft.com/office/word/2012/wordml" xmlns:w16se="http://schemas.microsoft.com/office/word/2015/wordml/symex" xmlns:wpg="http://schemas.microsoft.com/office/word/2010/wordprocessingGroup" xmlns:wpi="http://schemas.microsoft.com/office/word/2010/wordprocessingInk" xmlns:wne="http://schemas.microsoft.com/office/word/2006/wordml" xmlns:wps="http://schemas.microsoft.com/office/word/2010/wordprocessingShape" mc:Ignorable="w14 w15 w16se wp14">
   <w:footnote w:type="separator" w:id="-1">
     <w:p>
       <w:r>
@@ -25922,7 +24488,7 @@
 </file>
 
 <file path=word/numbering.xml><?xml version="1.0" encoding="utf-8"?>
-<w:numbering xmlns:wpc="http://schemas.microsoft.com/office/word/2010/wordprocessingCanvas" xmlns:cx="http://schemas.microsoft.com/office/drawing/2014/chartex" xmlns:cx1="http://schemas.microsoft.com/office/drawing/2015/9/8/chartex" xmlns:cx2="http://schemas.microsoft.com/office/drawing/2015/10/21/chartex" xmlns:cx3="http://schemas.microsoft.com/office/drawing/2016/5/9/chartex" xmlns:cx4="http://schemas.microsoft.com/office/drawing/2016/5/10/chartex" xmlns:cx5="http://schemas.microsoft.com/office/drawing/2016/5/11/chartex" xmlns:cx6="http://schemas.microsoft.com/office/drawing/2016/5/12/chartex" xmlns:cx7="http://schemas.microsoft.com/office/drawing/2016/5/13/chartex" xmlns:cx8="http://schemas.microsoft.com/office/drawing/2016/5/14/chartex" xmlns:mc="http://schemas.openxmlformats.org/markup-compatibility/2006" xmlns:aink="http://schemas.microsoft.com/office/drawing/2016/ink" xmlns:am3d="http://schemas.microsoft.com/office/drawing/2017/model3d" xmlns:o="urn:schemas-microsoft-com:office:office" xmlns:r="http://schemas.openxmlformats.org/officeDocument/2006/relationships" xmlns:m="http://schemas.openxmlformats.org/officeDocument/2006/math" xmlns:v="urn:schemas-microsoft-com:vml" xmlns:wp14="http://schemas.microsoft.com/office/word/2010/wordprocessingDrawing" xmlns:wp="http://schemas.openxmlformats.org/drawingml/2006/wordprocessingDrawing" xmlns:w10="urn:schemas-microsoft-com:office:word" xmlns:w="http://schemas.openxmlformats.org/wordprocessingml/2006/main" xmlns:w14="http://schemas.microsoft.com/office/word/2010/wordml" xmlns:w15="http://schemas.microsoft.com/office/word/2012/wordml" xmlns:w16cex="http://schemas.microsoft.com/office/word/2018/wordml/cex" xmlns:w16cid="http://schemas.microsoft.com/office/word/2016/wordml/cid" xmlns:w16="http://schemas.microsoft.com/office/word/2018/wordml" xmlns:w16se="http://schemas.microsoft.com/office/word/2015/wordml/symex" xmlns:wpg="http://schemas.microsoft.com/office/word/2010/wordprocessingGroup" xmlns:wpi="http://schemas.microsoft.com/office/word/2010/wordprocessingInk" xmlns:wne="http://schemas.microsoft.com/office/word/2006/wordml" xmlns:wps="http://schemas.microsoft.com/office/word/2010/wordprocessingShape" mc:Ignorable="w14 w15 w16se w16cid w16 w16cex wp14">
+<w:numbering xmlns:wpc="http://schemas.microsoft.com/office/word/2010/wordprocessingCanvas" xmlns:cx="http://schemas.microsoft.com/office/drawing/2014/chartex" xmlns:cx1="http://schemas.microsoft.com/office/drawing/2015/9/8/chartex" xmlns:mc="http://schemas.openxmlformats.org/markup-compatibility/2006" xmlns:o="urn:schemas-microsoft-com:office:office" xmlns:r="http://schemas.openxmlformats.org/officeDocument/2006/relationships" xmlns:m="http://schemas.openxmlformats.org/officeDocument/2006/math" xmlns:v="urn:schemas-microsoft-com:vml" xmlns:wp14="http://schemas.microsoft.com/office/word/2010/wordprocessingDrawing" xmlns:wp="http://schemas.openxmlformats.org/drawingml/2006/wordprocessingDrawing" xmlns:w10="urn:schemas-microsoft-com:office:word" xmlns:w="http://schemas.openxmlformats.org/wordprocessingml/2006/main" xmlns:w14="http://schemas.microsoft.com/office/word/2010/wordml" xmlns:w15="http://schemas.microsoft.com/office/word/2012/wordml" xmlns:w16se="http://schemas.microsoft.com/office/word/2015/wordml/symex" xmlns:wpg="http://schemas.microsoft.com/office/word/2010/wordprocessingGroup" xmlns:wpi="http://schemas.microsoft.com/office/word/2010/wordprocessingInk" xmlns:wne="http://schemas.microsoft.com/office/word/2006/wordml" xmlns:wps="http://schemas.microsoft.com/office/word/2010/wordprocessingShape" mc:Ignorable="w14 w15 w16se wp14">
   <w:abstractNum w:abstractNumId="0" w15:restartNumberingAfterBreak="0">
     <w:nsid w:val="FFFFFF7C"/>
     <w:multiLevelType w:val="singleLevel"/>
@@ -27552,7 +26118,7 @@
 </file>
 
 <file path=word/styles.xml><?xml version="1.0" encoding="utf-8"?>
-<w:styles xmlns:mc="http://schemas.openxmlformats.org/markup-compatibility/2006" xmlns:r="http://schemas.openxmlformats.org/officeDocument/2006/relationships" xmlns:w="http://schemas.openxmlformats.org/wordprocessingml/2006/main" xmlns:w14="http://schemas.microsoft.com/office/word/2010/wordml" xmlns:w15="http://schemas.microsoft.com/office/word/2012/wordml" xmlns:w16cex="http://schemas.microsoft.com/office/word/2018/wordml/cex" xmlns:w16cid="http://schemas.microsoft.com/office/word/2016/wordml/cid" xmlns:w16="http://schemas.microsoft.com/office/word/2018/wordml" xmlns:w16se="http://schemas.microsoft.com/office/word/2015/wordml/symex" mc:Ignorable="w14 w15 w16se w16cid w16 w16cex">
+<w:styles xmlns:mc="http://schemas.openxmlformats.org/markup-compatibility/2006" xmlns:r="http://schemas.openxmlformats.org/officeDocument/2006/relationships" xmlns:w="http://schemas.openxmlformats.org/wordprocessingml/2006/main" xmlns:w14="http://schemas.microsoft.com/office/word/2010/wordml" xmlns:w15="http://schemas.microsoft.com/office/word/2012/wordml" xmlns:w16se="http://schemas.microsoft.com/office/word/2015/wordml/symex" mc:Ignorable="w14 w15 w16se">
   <w:docDefaults>
     <w:rPrDefault>
       <w:rPr>
@@ -27568,7 +26134,7 @@
       </w:pPr>
     </w:pPrDefault>
   </w:docDefaults>
-  <w:latentStyles w:defLockedState="0" w:defUIPriority="99" w:defSemiHidden="0" w:defUnhideWhenUsed="0" w:defQFormat="0" w:count="376">
+  <w:latentStyles w:defLockedState="0" w:defUIPriority="99" w:defSemiHidden="0" w:defUnhideWhenUsed="0" w:defQFormat="0" w:count="371">
     <w:lsdException w:name="Normal" w:uiPriority="0" w:qFormat="1"/>
     <w:lsdException w:name="heading 1" w:uiPriority="9" w:qFormat="1"/>
     <w:lsdException w:name="heading 2" w:semiHidden="1" w:uiPriority="9" w:unhideWhenUsed="1" w:qFormat="1"/>
@@ -27674,6 +26240,7 @@
     <w:lsdException w:name="HTML Sample" w:semiHidden="1" w:unhideWhenUsed="1"/>
     <w:lsdException w:name="HTML Typewriter" w:semiHidden="1" w:unhideWhenUsed="1"/>
     <w:lsdException w:name="HTML Variable" w:semiHidden="1" w:unhideWhenUsed="1"/>
+    <w:lsdException w:name="Normal Table" w:semiHidden="1" w:unhideWhenUsed="1"/>
     <w:lsdException w:name="annotation subject" w:semiHidden="1" w:unhideWhenUsed="1"/>
     <w:lsdException w:name="No List" w:semiHidden="1" w:unhideWhenUsed="1"/>
     <w:lsdException w:name="Outline List 1" w:semiHidden="1" w:unhideWhenUsed="1"/>
@@ -27716,8 +26283,11 @@
     <w:lsdException w:name="Table Contemporary" w:semiHidden="1" w:unhideWhenUsed="1"/>
     <w:lsdException w:name="Table Elegant" w:semiHidden="1" w:unhideWhenUsed="1"/>
     <w:lsdException w:name="Table Professional" w:semiHidden="1" w:unhideWhenUsed="1"/>
+    <w:lsdException w:name="Table Subtle 1" w:semiHidden="1" w:unhideWhenUsed="1"/>
     <w:lsdException w:name="Table Subtle 2" w:semiHidden="1" w:unhideWhenUsed="1"/>
     <w:lsdException w:name="Table Web 1" w:semiHidden="1" w:unhideWhenUsed="1"/>
+    <w:lsdException w:name="Table Web 2" w:semiHidden="1" w:unhideWhenUsed="1"/>
+    <w:lsdException w:name="Table Web 3" w:semiHidden="1" w:unhideWhenUsed="1"/>
     <w:lsdException w:name="Balloon Text" w:semiHidden="1" w:unhideWhenUsed="1"/>
     <w:lsdException w:name="Table Grid" w:uiPriority="39"/>
     <w:lsdException w:name="Table Theme" w:semiHidden="1" w:unhideWhenUsed="1"/>
@@ -27936,11 +26506,6 @@
     <w:lsdException w:name="List Table 5 Dark Accent 6" w:uiPriority="50"/>
     <w:lsdException w:name="List Table 6 Colorful Accent 6" w:uiPriority="51"/>
     <w:lsdException w:name="List Table 7 Colorful Accent 6" w:uiPriority="52"/>
-    <w:lsdException w:name="Mention" w:semiHidden="1" w:unhideWhenUsed="1"/>
-    <w:lsdException w:name="Smart Hyperlink" w:semiHidden="1" w:unhideWhenUsed="1"/>
-    <w:lsdException w:name="Hashtag" w:semiHidden="1" w:unhideWhenUsed="1"/>
-    <w:lsdException w:name="Unresolved Mention" w:semiHidden="1" w:unhideWhenUsed="1"/>
-    <w:lsdException w:name="Smart Link" w:semiHidden="1" w:unhideWhenUsed="1"/>
   </w:latentStyles>
   <w:style w:type="paragraph" w:default="1" w:styleId="Normal">
     <w:name w:val="Normal"/>
@@ -29144,18 +27709,6 @@
       <w:szCs w:val="24"/>
     </w:rPr>
   </w:style>
-  <w:style w:type="character" w:styleId="UnresolvedMention">
-    <w:name w:val="Unresolved Mention"/>
-    <w:basedOn w:val="DefaultParagraphFont"/>
-    <w:uiPriority w:val="99"/>
-    <w:semiHidden/>
-    <w:unhideWhenUsed/>
-    <w:rsid w:val="001039E9"/>
-    <w:rPr>
-      <w:color w:val="605E5C"/>
-      <w:shd w:val="clear" w:color="auto" w:fill="E1DFDD"/>
-    </w:rPr>
-  </w:style>
 </w:styles>
 </file>
 
@@ -29587,7 +28140,7 @@
 </file>
 
 <file path=customXml/itemProps4.xml><?xml version="1.0" encoding="utf-8"?>
-<ds:datastoreItem xmlns:ds="http://schemas.openxmlformats.org/officeDocument/2006/customXml" ds:itemID="{1790527A-76D0-41A2-AA66-9176B563A704}">
+<ds:datastoreItem xmlns:ds="http://schemas.openxmlformats.org/officeDocument/2006/customXml" ds:itemID="{4568A3DF-4038-4149-B88F-954D847A52C2}">
   <ds:schemaRefs>
     <ds:schemaRef ds:uri="http://schemas.openxmlformats.org/officeDocument/2006/bibliography"/>
   </ds:schemaRefs>

</xml_diff>

<commit_message>
pgi 5315 fied on UAT and prod
</commit_message>
<xml_diff>
--- a/AFFARS/SOURCE/pgi_5301.docx
+++ b/AFFARS/SOURCE/pgi_5301.docx
@@ -1,6 +1,6 @@
 
 <file path=word/document.xml><?xml version="1.0" encoding="utf-8"?>
-<w:document xmlns:wpc="http://schemas.microsoft.com/office/word/2010/wordprocessingCanvas" xmlns:cx="http://schemas.microsoft.com/office/drawing/2014/chartex" xmlns:cx1="http://schemas.microsoft.com/office/drawing/2015/9/8/chartex" xmlns:cx2="http://schemas.microsoft.com/office/drawing/2015/10/21/chartex" xmlns:cx3="http://schemas.microsoft.com/office/drawing/2016/5/9/chartex" xmlns:cx4="http://schemas.microsoft.com/office/drawing/2016/5/10/chartex" xmlns:cx5="http://schemas.microsoft.com/office/drawing/2016/5/11/chartex" xmlns:cx6="http://schemas.microsoft.com/office/drawing/2016/5/12/chartex" xmlns:cx7="http://schemas.microsoft.com/office/drawing/2016/5/13/chartex" xmlns:cx8="http://schemas.microsoft.com/office/drawing/2016/5/14/chartex" xmlns:mc="http://schemas.openxmlformats.org/markup-compatibility/2006" xmlns:aink="http://schemas.microsoft.com/office/drawing/2016/ink" xmlns:am3d="http://schemas.microsoft.com/office/drawing/2017/model3d" xmlns:o="urn:schemas-microsoft-com:office:office" xmlns:r="http://schemas.openxmlformats.org/officeDocument/2006/relationships" xmlns:m="http://schemas.openxmlformats.org/officeDocument/2006/math" xmlns:v="urn:schemas-microsoft-com:vml" xmlns:wp14="http://schemas.microsoft.com/office/word/2010/wordprocessingDrawing" xmlns:wp="http://schemas.openxmlformats.org/drawingml/2006/wordprocessingDrawing" xmlns:w10="urn:schemas-microsoft-com:office:word" xmlns:w="http://schemas.openxmlformats.org/wordprocessingml/2006/main" xmlns:w14="http://schemas.microsoft.com/office/word/2010/wordml" xmlns:w15="http://schemas.microsoft.com/office/word/2012/wordml" xmlns:w16cex="http://schemas.microsoft.com/office/word/2018/wordml/cex" xmlns:w16cid="http://schemas.microsoft.com/office/word/2016/wordml/cid" xmlns:w16="http://schemas.microsoft.com/office/word/2018/wordml" xmlns:w16se="http://schemas.microsoft.com/office/word/2015/wordml/symex" xmlns:wpg="http://schemas.microsoft.com/office/word/2010/wordprocessingGroup" xmlns:wpi="http://schemas.microsoft.com/office/word/2010/wordprocessingInk" xmlns:wne="http://schemas.microsoft.com/office/word/2006/wordml" xmlns:wps="http://schemas.microsoft.com/office/word/2010/wordprocessingShape" mc:Ignorable="w14 w15 w16se w16cid w16 w16cex wp14">
+<w:document xmlns:wpc="http://schemas.microsoft.com/office/word/2010/wordprocessingCanvas" xmlns:cx="http://schemas.microsoft.com/office/drawing/2014/chartex" xmlns:cx1="http://schemas.microsoft.com/office/drawing/2015/9/8/chartex" xmlns:mc="http://schemas.openxmlformats.org/markup-compatibility/2006" xmlns:o="urn:schemas-microsoft-com:office:office" xmlns:r="http://schemas.openxmlformats.org/officeDocument/2006/relationships" xmlns:m="http://schemas.openxmlformats.org/officeDocument/2006/math" xmlns:v="urn:schemas-microsoft-com:vml" xmlns:wp14="http://schemas.microsoft.com/office/word/2010/wordprocessingDrawing" xmlns:wp="http://schemas.openxmlformats.org/drawingml/2006/wordprocessingDrawing" xmlns:w10="urn:schemas-microsoft-com:office:word" xmlns:w="http://schemas.openxmlformats.org/wordprocessingml/2006/main" xmlns:w14="http://schemas.microsoft.com/office/word/2010/wordml" xmlns:w15="http://schemas.microsoft.com/office/word/2012/wordml" xmlns:w16se="http://schemas.microsoft.com/office/word/2015/wordml/symex" xmlns:wpg="http://schemas.microsoft.com/office/word/2010/wordprocessingGroup" xmlns:wpi="http://schemas.microsoft.com/office/word/2010/wordprocessingInk" xmlns:wne="http://schemas.microsoft.com/office/word/2006/wordml" xmlns:wps="http://schemas.microsoft.com/office/word/2010/wordprocessingShape" mc:Ignorable="w14 w15 w16se wp14">
   <w:body>
     <w:p>
       <w:pPr>
@@ -10111,9 +10111,11 @@
           </w:rPr>
           <w:t>AFICC/KU – United States Air Forces Europe &amp; Air Forces Africa (USAFE-AFAFRICA)</w:t>
         </w:r>
+        <w:bookmarkStart w:id="25" w:name="_AFICC_PGI_5301.9102"/>
+        <w:bookmarkEnd w:id="25"/>
       </w:hyperlink>
-      <w:bookmarkStart w:id="25" w:name="_AFICC_PGI_5301.9102"/>
-      <w:bookmarkEnd w:id="25"/>
+      <w:bookmarkStart w:id="26" w:name="_GoBack"/>
+      <w:bookmarkEnd w:id="26"/>
     </w:p>
     <w:p>
       <w:pPr>
@@ -10125,8 +10127,8 @@
           <w:rFonts w:eastAsia="Times New Roman"/>
         </w:rPr>
       </w:pPr>
-      <w:bookmarkStart w:id="26" w:name="_AFICC_PGI_5301.9102_1"/>
-      <w:bookmarkEnd w:id="26"/>
+      <w:bookmarkStart w:id="27" w:name="_AFICC_PGI_5301.9102_1"/>
+      <w:bookmarkEnd w:id="27"/>
       <w:r>
         <w:rPr>
           <w:rFonts w:eastAsia="Times New Roman"/>
@@ -10440,8 +10442,8 @@
         <w:keepLines w:val="0"/>
         <w:widowControl w:val="0"/>
       </w:pPr>
-      <w:bookmarkStart w:id="27" w:name="_AFMC_PGI_5301.290"/>
-      <w:bookmarkEnd w:id="27"/>
+      <w:bookmarkStart w:id="28" w:name="_AFMC_PGI_5301.290"/>
+      <w:bookmarkEnd w:id="28"/>
       <w:r>
         <w:t xml:space="preserve">AFMC PGI 5301.290 </w:t>
       </w:r>
@@ -12046,10 +12048,10 @@
         <w:keepLines w:val="0"/>
         <w:widowControl w:val="0"/>
       </w:pPr>
-      <w:bookmarkStart w:id="28" w:name="afmc_601"/>
-      <w:bookmarkStart w:id="29" w:name="_AFMC_PGI_5301.601(a)(i)"/>
-      <w:bookmarkEnd w:id="28"/>
+      <w:bookmarkStart w:id="29" w:name="afmc_601"/>
+      <w:bookmarkStart w:id="30" w:name="_AFMC_PGI_5301.601(a)(i)"/>
       <w:bookmarkEnd w:id="29"/>
+      <w:bookmarkEnd w:id="30"/>
       <w:r>
         <w:rPr>
           <w:bCs/>
@@ -12533,8 +12535,8 @@
         </w:rPr>
         <w:t>.</w:t>
       </w:r>
-      <w:bookmarkStart w:id="30" w:name="_AFMC_PGI_5301.601(a)(i)(A)(S-91)"/>
-      <w:bookmarkEnd w:id="30"/>
+      <w:bookmarkStart w:id="31" w:name="_AFMC_PGI_5301.601(a)(i)(A)(S-91)"/>
+      <w:bookmarkEnd w:id="31"/>
     </w:p>
     <w:p>
       <w:pPr>
@@ -12650,8 +12652,8 @@
         <w:keepLines w:val="0"/>
         <w:widowControl w:val="0"/>
       </w:pPr>
-      <w:bookmarkStart w:id="31" w:name="_AFMC_PGI_5301.601-90"/>
-      <w:bookmarkEnd w:id="31"/>
+      <w:bookmarkStart w:id="32" w:name="_AFMC_PGI_5301.601-90"/>
+      <w:bookmarkEnd w:id="32"/>
       <w:r>
         <w:rPr>
           <w:bCs/>
@@ -12753,8 +12755,8 @@
         <w:keepLines w:val="0"/>
         <w:widowControl w:val="0"/>
       </w:pPr>
-      <w:bookmarkStart w:id="32" w:name="_AFMC_PGI_5301.601-91"/>
-      <w:bookmarkEnd w:id="32"/>
+      <w:bookmarkStart w:id="33" w:name="_AFMC_PGI_5301.601-91"/>
+      <w:bookmarkEnd w:id="33"/>
       <w:r>
         <w:rPr>
           <w:bCs/>
@@ -14367,8 +14369,8 @@
         <w:keepLines w:val="0"/>
         <w:widowControl w:val="0"/>
       </w:pPr>
-      <w:bookmarkStart w:id="33" w:name="_AFMC_PGI_5301.602-2"/>
-      <w:bookmarkEnd w:id="33"/>
+      <w:bookmarkStart w:id="34" w:name="_AFMC_PGI_5301.602-2"/>
+      <w:bookmarkEnd w:id="34"/>
       <w:r>
         <w:rPr>
           <w:rFonts w:eastAsia="Times New Roman"/>
@@ -14556,8 +14558,8 @@
         </w:rPr>
         <w:t xml:space="preserve"> </w:t>
       </w:r>
-      <w:bookmarkStart w:id="34" w:name="_AFMC_PGI_5301.90"/>
-      <w:bookmarkEnd w:id="34"/>
+      <w:bookmarkStart w:id="35" w:name="_AFMC_PGI_5301.90"/>
+      <w:bookmarkEnd w:id="35"/>
     </w:p>
     <w:p>
       <w:pPr>
@@ -14566,10 +14568,10 @@
         <w:keepLines w:val="0"/>
         <w:widowControl w:val="0"/>
       </w:pPr>
-      <w:bookmarkStart w:id="35" w:name="_AFMC_PGI_5301.90_1"/>
-      <w:bookmarkStart w:id="36" w:name="_AFMC_PGI_5301.603-90"/>
-      <w:bookmarkEnd w:id="35"/>
+      <w:bookmarkStart w:id="36" w:name="_AFMC_PGI_5301.90_1"/>
+      <w:bookmarkStart w:id="37" w:name="_AFMC_PGI_5301.603-90"/>
       <w:bookmarkEnd w:id="36"/>
+      <w:bookmarkEnd w:id="37"/>
       <w:r>
         <w:rPr>
           <w:rFonts w:eastAsia="Times New Roman"/>
@@ -14748,8 +14750,8 @@
         <w:keepLines w:val="0"/>
         <w:widowControl w:val="0"/>
       </w:pPr>
-      <w:bookmarkStart w:id="37" w:name="afmc_9001"/>
-      <w:bookmarkEnd w:id="37"/>
+      <w:bookmarkStart w:id="38" w:name="afmc_9001"/>
+      <w:bookmarkEnd w:id="38"/>
       <w:r>
         <w:rPr>
           <w:bCs/>
@@ -16448,7 +16450,7 @@
           <w:bCs/>
         </w:rPr>
       </w:pPr>
-      <w:bookmarkStart w:id="38" w:name="_Toc337192123"/>
+      <w:bookmarkStart w:id="39" w:name="_Toc337192123"/>
       <w:r>
         <w:rPr>
           <w:bCs/>
@@ -16462,7 +16464,7 @@
         </w:rPr>
         <w:t xml:space="preserve">Clearance Approval </w:t>
       </w:r>
-      <w:bookmarkEnd w:id="38"/>
+      <w:bookmarkEnd w:id="39"/>
     </w:p>
     <w:p>
       <w:pPr>
@@ -16686,8 +16688,8 @@
                 <w:szCs w:val="20"/>
               </w:rPr>
             </w:pPr>
-            <w:bookmarkStart w:id="39" w:name="test4"/>
-            <w:bookmarkEnd w:id="39"/>
+            <w:bookmarkStart w:id="40" w:name="test4"/>
+            <w:bookmarkEnd w:id="40"/>
             <w:r>
               <w:rPr>
                 <w:b/>
@@ -17112,8 +17114,8 @@
                 <w:szCs w:val="20"/>
               </w:rPr>
             </w:pPr>
-            <w:bookmarkStart w:id="40" w:name="test6"/>
-            <w:bookmarkEnd w:id="40"/>
+            <w:bookmarkStart w:id="41" w:name="test6"/>
+            <w:bookmarkEnd w:id="41"/>
             <w:r>
               <w:rPr>
                 <w:color w:val="000000"/>
@@ -18030,8 +18032,8 @@
         <w:keepLines w:val="0"/>
         <w:widowControl w:val="0"/>
       </w:pPr>
-      <w:bookmarkStart w:id="41" w:name="_AFMC_PGI_5301.9001"/>
-      <w:bookmarkEnd w:id="41"/>
+      <w:bookmarkStart w:id="42" w:name="_AFMC_PGI_5301.9001"/>
+      <w:bookmarkEnd w:id="42"/>
       <w:r>
         <w:rPr>
           <w:bCs/>
@@ -18056,8 +18058,8 @@
         </w:rPr>
         <w:t>Policy, Thresholds, and Approvals</w:t>
       </w:r>
-      <w:bookmarkStart w:id="42" w:name="afmc_9001_i2"/>
-      <w:bookmarkEnd w:id="42"/>
+      <w:bookmarkStart w:id="43" w:name="afmc_9001_i2"/>
+      <w:bookmarkEnd w:id="43"/>
     </w:p>
     <w:p>
       <w:pPr>
@@ -18271,10 +18273,10 @@
         <w:keepLines w:val="0"/>
         <w:widowControl w:val="0"/>
       </w:pPr>
-      <w:bookmarkStart w:id="43" w:name="_AFMC_PGI_5301.9001-92"/>
-      <w:bookmarkStart w:id="44" w:name="_AFMC_PGI_5301.9001-92_1"/>
-      <w:bookmarkEnd w:id="43"/>
+      <w:bookmarkStart w:id="44" w:name="_AFMC_PGI_5301.9001-92"/>
+      <w:bookmarkStart w:id="45" w:name="_AFMC_PGI_5301.9001-92_1"/>
       <w:bookmarkEnd w:id="44"/>
+      <w:bookmarkEnd w:id="45"/>
       <w:r>
         <w:rPr>
           <w:bCs/>
@@ -18628,8 +18630,8 @@
         </w:rPr>
         <w:t>(viii) Solicitation amendments (non-administrative)</w:t>
       </w:r>
-      <w:bookmarkStart w:id="45" w:name="_AFMC_PGI_5301.9001-93"/>
-      <w:bookmarkEnd w:id="45"/>
+      <w:bookmarkStart w:id="46" w:name="_AFMC_PGI_5301.9001-93"/>
+      <w:bookmarkEnd w:id="46"/>
     </w:p>
     <w:p>
       <w:pPr>
@@ -19239,8 +19241,8 @@
         </w:rPr>
         <w:t xml:space="preserve">(5) Clearance briefing charts (if required by the CAA).  </w:t>
       </w:r>
-      <w:bookmarkStart w:id="46" w:name="_AFMC_PGI_5301.91"/>
-      <w:bookmarkEnd w:id="46"/>
+      <w:bookmarkStart w:id="47" w:name="_AFMC_PGI_5301.91"/>
+      <w:bookmarkEnd w:id="47"/>
     </w:p>
     <w:p>
       <w:pPr>
@@ -19249,8 +19251,8 @@
         <w:keepLines w:val="0"/>
         <w:widowControl w:val="0"/>
       </w:pPr>
-      <w:bookmarkStart w:id="47" w:name="_AFMC_PGI_5301.91_1"/>
-      <w:bookmarkEnd w:id="47"/>
+      <w:bookmarkStart w:id="48" w:name="_AFMC_PGI_5301.91_1"/>
+      <w:bookmarkEnd w:id="48"/>
       <w:r>
         <w:rPr>
           <w:bCs/>
@@ -19419,8 +19421,8 @@
       <w:r>
         <w:t>Federal Acquisition Regulations System</w:t>
       </w:r>
-      <w:bookmarkStart w:id="48" w:name="_SMC_PGI_5301.170"/>
-      <w:bookmarkEnd w:id="48"/>
+      <w:bookmarkStart w:id="49" w:name="_SMC_PGI_5301.170"/>
+      <w:bookmarkEnd w:id="49"/>
     </w:p>
     <w:p>
       <w:pPr>
@@ -19466,8 +19468,8 @@
         </w:rPr>
         <w:t xml:space="preserve">Transmittal of Peer Review Request and Applicable Documents. The contracting officer is responsible for submitting requests for Peer Review in accordance with the procedures in DFARS 201.170(a) and AFFARS 5301.170(a). For situational awareness, the contracting officer should copy the Pricing Reviewer, the Committee Reviewer and the COCO on the request for Peer Review. Documentation prepared for clearance review is ordinarily sufficient for the Peer Review. Prior to submitting Peer Review documentation to SAF/AQC and OUSD(A&amp;S)/DPC, obtain clearance review in accordance with the procedures in SMC PGI 5301.9001. The contracting officer should share the Peer Review comments and disposition with the Pricing Reviewer and Committee Reviewer to provide insight into Peer Review results and facilitate sharing of lessons learned.  </w:t>
       </w:r>
-      <w:bookmarkStart w:id="49" w:name="_SMC_PGI_5301.304"/>
-      <w:bookmarkEnd w:id="49"/>
+      <w:bookmarkStart w:id="50" w:name="_SMC_PGI_5301.304"/>
+      <w:bookmarkEnd w:id="50"/>
     </w:p>
     <w:p>
       <w:pPr>
@@ -19578,8 +19580,8 @@
         </w:rPr>
         <w:t xml:space="preserve">  </w:t>
       </w:r>
-      <w:bookmarkStart w:id="50" w:name="_SMC_PGI_5301.601(a)(i)(A)"/>
-      <w:bookmarkEnd w:id="50"/>
+      <w:bookmarkStart w:id="51" w:name="_SMC_PGI_5301.601(a)(i)(A)"/>
+      <w:bookmarkEnd w:id="51"/>
     </w:p>
     <w:p>
       <w:pPr>
@@ -19630,8 +19632,8 @@
         </w:rPr>
         <w:t>.</w:t>
       </w:r>
-      <w:bookmarkStart w:id="51" w:name="_SMC_PGI_5301.602-2"/>
-      <w:bookmarkEnd w:id="51"/>
+      <w:bookmarkStart w:id="52" w:name="_SMC_PGI_5301.602-2"/>
+      <w:bookmarkEnd w:id="52"/>
     </w:p>
     <w:p>
       <w:pPr>
@@ -19640,8 +19642,8 @@
         <w:keepLines w:val="0"/>
         <w:widowControl w:val="0"/>
       </w:pPr>
-      <w:bookmarkStart w:id="52" w:name="_SMC_PGI_5301.602-2_1"/>
-      <w:bookmarkEnd w:id="52"/>
+      <w:bookmarkStart w:id="53" w:name="_SMC_PGI_5301.602-2_1"/>
+      <w:bookmarkEnd w:id="53"/>
       <w:r>
         <w:t xml:space="preserve">SMC </w:t>
       </w:r>
@@ -20458,8 +20460,8 @@
           <w:rFonts w:eastAsia="Calibri"/>
         </w:rPr>
       </w:pPr>
-      <w:bookmarkStart w:id="53" w:name="_SMC_PGI_5301.603_1"/>
-      <w:bookmarkEnd w:id="53"/>
+      <w:bookmarkStart w:id="54" w:name="_SMC_PGI_5301.603_1"/>
+      <w:bookmarkEnd w:id="54"/>
       <w:r>
         <w:rPr>
           <w:rFonts w:eastAsia="Calibri"/>
@@ -20602,8 +20604,8 @@
           <w:rFonts w:eastAsia="Calibri"/>
         </w:rPr>
       </w:pPr>
-      <w:bookmarkStart w:id="54" w:name="_SMC_PGI_5301.9000"/>
-      <w:bookmarkEnd w:id="54"/>
+      <w:bookmarkStart w:id="55" w:name="_SMC_PGI_5301.9000"/>
+      <w:bookmarkEnd w:id="55"/>
       <w:r>
         <w:rPr>
           <w:rFonts w:eastAsia="Calibri"/>
@@ -20661,8 +20663,8 @@
         </w:rPr>
         <w:t xml:space="preserve"> the Clearance Reviewer(s) as needed.  </w:t>
       </w:r>
-      <w:bookmarkStart w:id="55" w:name="_SMC_PGI_5301.9001"/>
-      <w:bookmarkEnd w:id="55"/>
+      <w:bookmarkStart w:id="56" w:name="_SMC_PGI_5301.9001"/>
+      <w:bookmarkEnd w:id="56"/>
     </w:p>
     <w:p>
       <w:pPr>
@@ -21277,10 +21279,10 @@
           <w:rFonts w:eastAsia="Calibri"/>
         </w:rPr>
       </w:pPr>
-      <w:bookmarkStart w:id="56" w:name="smc_91"/>
-      <w:bookmarkStart w:id="57" w:name="_SMC_PGI_5301.91"/>
-      <w:bookmarkEnd w:id="56"/>
+      <w:bookmarkStart w:id="57" w:name="smc_91"/>
+      <w:bookmarkStart w:id="58" w:name="_SMC_PGI_5301.91"/>
       <w:bookmarkEnd w:id="57"/>
+      <w:bookmarkEnd w:id="58"/>
       <w:r>
         <w:rPr>
           <w:rFonts w:eastAsia="Calibri"/>
@@ -21316,8 +21318,8 @@
           <w:rFonts w:eastAsia="Calibri"/>
         </w:rPr>
       </w:pPr>
-      <w:bookmarkStart w:id="58" w:name="_SMC_PGI_5301.9103"/>
-      <w:bookmarkEnd w:id="58"/>
+      <w:bookmarkStart w:id="59" w:name="_SMC_PGI_5301.9103"/>
+      <w:bookmarkEnd w:id="59"/>
       <w:r>
         <w:rPr>
           <w:rFonts w:eastAsia="Calibri"/>
@@ -21368,7 +21370,21 @@
           <w:rFonts w:eastAsia="Calibri"/>
           <w:szCs w:val="24"/>
         </w:rPr>
-        <w:t xml:space="preserve">In compliance with AFFARS 5352.201-9101, Ombudsman and SMC/CC </w:t>
+        <w:t>In compliance with AFFARS 5352.201-9101, Ombudsman</w:t>
+      </w:r>
+      <w:r>
+        <w:rPr>
+          <w:rFonts w:eastAsia="Calibri"/>
+          <w:szCs w:val="24"/>
+        </w:rPr>
+        <w:t>,</w:t>
+      </w:r>
+      <w:r>
+        <w:rPr>
+          <w:rFonts w:eastAsia="Calibri"/>
+          <w:szCs w:val="24"/>
+        </w:rPr>
+        <w:t xml:space="preserve"> and SMC/CC </w:t>
       </w:r>
       <w:hyperlink r:id="rId94" w:tgtFrame="_blank" w:history="1">
         <w:r>
@@ -21416,39 +21432,45 @@
           <w:rFonts w:eastAsia="Calibri"/>
           <w:szCs w:val="24"/>
         </w:rPr>
-        <w:t>Name:         Colonel Trent Tuthill</w:t>
-      </w:r>
-    </w:p>
-    <w:p>
-      <w:pPr>
-        <w:widowControl w:val="0"/>
+        <w:t>Name:</w:t>
+      </w:r>
+      <w:r>
         <w:rPr>
           <w:rFonts w:eastAsia="Calibri"/>
           <w:szCs w:val="24"/>
         </w:rPr>
-      </w:pPr>
-      <w:r>
+        <w:t xml:space="preserve">   </w:t>
+      </w:r>
+      <w:r>
+        <w:rPr>
+          <w:rFonts w:eastAsia="Times New Roman"/>
+          <w:color w:val="000000"/>
+          <w:szCs w:val="24"/>
+        </w:rPr>
+        <w:t>Lieutenant Colonel Michael Kennebrae</w:t>
+      </w:r>
+    </w:p>
+    <w:p>
+      <w:pPr>
+        <w:widowControl w:val="0"/>
         <w:rPr>
           <w:rFonts w:eastAsia="Calibri"/>
           <w:szCs w:val="24"/>
         </w:rPr>
-        <w:t>Phone:        (310) 653-1786</w:t>
-      </w:r>
-    </w:p>
-    <w:p>
-      <w:pPr>
-        <w:widowControl w:val="0"/>
+      </w:pPr>
+      <w:r>
         <w:rPr>
           <w:rFonts w:eastAsia="Calibri"/>
           <w:szCs w:val="24"/>
         </w:rPr>
-      </w:pPr>
+        <w:t xml:space="preserve">Phone:   </w:t>
+      </w:r>
       <w:r>
         <w:rPr>
           <w:rFonts w:eastAsia="Calibri"/>
           <w:szCs w:val="24"/>
         </w:rPr>
-        <w:t>Email:         trent.tuthill@us.af.mil</w:t>
+        <w:t>(310) 653-1786</w:t>
       </w:r>
     </w:p>
     <w:p>
@@ -21464,30 +21486,36 @@
           <w:rFonts w:eastAsia="Calibri"/>
           <w:szCs w:val="24"/>
         </w:rPr>
-        <w:t>Address:     SMC/PK</w:t>
-      </w:r>
-    </w:p>
-    <w:p>
-      <w:pPr>
-        <w:widowControl w:val="0"/>
-        <w:ind w:firstLine="90"/>
+        <w:t>Email:</w:t>
+      </w:r>
+      <w:r>
         <w:rPr>
           <w:rFonts w:eastAsia="Calibri"/>
           <w:szCs w:val="24"/>
         </w:rPr>
-      </w:pPr>
+        <w:t> </w:t>
+      </w:r>
       <w:r>
         <w:rPr>
           <w:rFonts w:eastAsia="Calibri"/>
           <w:szCs w:val="24"/>
         </w:rPr>
-        <w:t>Attn: Col Trent Tuthill</w:t>
-      </w:r>
-    </w:p>
-    <w:p>
-      <w:pPr>
-        <w:widowControl w:val="0"/>
-        <w:ind w:firstLine="90"/>
+        <w:t xml:space="preserve">  </w:t>
+      </w:r>
+      <w:r>
+        <w:rPr>
+          <w:rFonts w:eastAsia="Times New Roman"/>
+          <w:color w:val="27324B"/>
+          <w:szCs w:val="24"/>
+          <w:u w:val="single"/>
+          <w:bdr w:val="none" w:sz="0" w:space="0" w:color="auto" w:frame="1"/>
+        </w:rPr>
+        <w:t>michael.kennebrae@us.af.mil</w:t>
+      </w:r>
+    </w:p>
+    <w:p>
+      <w:pPr>
+        <w:widowControl w:val="0"/>
         <w:rPr>
           <w:rFonts w:eastAsia="Calibri"/>
           <w:szCs w:val="24"/>
@@ -21498,13 +21526,69 @@
           <w:rFonts w:eastAsia="Calibri"/>
           <w:szCs w:val="24"/>
         </w:rPr>
+        <w:t xml:space="preserve">Address:   </w:t>
+      </w:r>
+      <w:r>
+        <w:rPr>
+          <w:rFonts w:eastAsia="Calibri"/>
+          <w:szCs w:val="24"/>
+        </w:rPr>
+        <w:t>SMC/PK</w:t>
+      </w:r>
+    </w:p>
+    <w:p>
+      <w:pPr>
+        <w:widowControl w:val="0"/>
+        <w:rPr>
+          <w:rFonts w:eastAsia="Calibri"/>
+          <w:szCs w:val="24"/>
+        </w:rPr>
+      </w:pPr>
+      <w:r>
+        <w:rPr>
+          <w:rFonts w:eastAsia="Calibri"/>
+          <w:szCs w:val="24"/>
+        </w:rPr>
+        <w:t xml:space="preserve">Attn: </w:t>
+      </w:r>
+      <w:r>
+        <w:rPr>
+          <w:rFonts w:eastAsia="Calibri"/>
+          <w:szCs w:val="24"/>
+        </w:rPr>
+        <w:tab/>
+        <w:t xml:space="preserve"> </w:t>
+      </w:r>
+      <w:r>
+        <w:rPr>
+          <w:rFonts w:eastAsia="Times New Roman"/>
+          <w:color w:val="000000"/>
+          <w:szCs w:val="24"/>
+        </w:rPr>
+        <w:t>Lt Col Michael Kennebrae</w:t>
+      </w:r>
+    </w:p>
+    <w:p>
+      <w:pPr>
+        <w:widowControl w:val="0"/>
+        <w:ind w:firstLine="720"/>
+        <w:rPr>
+          <w:rFonts w:eastAsia="Calibri"/>
+          <w:szCs w:val="24"/>
+        </w:rPr>
+      </w:pPr>
+      <w:r>
+        <w:rPr>
+          <w:rFonts w:eastAsia="Calibri"/>
+          <w:szCs w:val="24"/>
+        </w:rPr>
         <w:t>483 N. Aviation Blvd</w:t>
       </w:r>
     </w:p>
     <w:p>
       <w:pPr>
         <w:widowControl w:val="0"/>
-        <w:ind w:firstLine="90"/>
+        <w:ind w:firstLine="720"/>
         <w:rPr>
           <w:rFonts w:eastAsia="Calibri"/>
           <w:szCs w:val="24"/>
@@ -21845,8 +21929,8 @@
       <w:r>
         <w:t>Federal Acquisition Regulations System</w:t>
       </w:r>
-      <w:bookmarkStart w:id="59" w:name="_USAFA_PGI_5301.601(a)(i)(A)"/>
-      <w:bookmarkEnd w:id="59"/>
+      <w:bookmarkStart w:id="60" w:name="_USAFA_PGI_5301.601(a)(i)(A)"/>
+      <w:bookmarkEnd w:id="60"/>
     </w:p>
     <w:p>
       <w:pPr>
@@ -21954,8 +22038,8 @@
         </w:rPr>
         <w:t>.</w:t>
       </w:r>
-      <w:bookmarkStart w:id="60" w:name="_USAFA_PGI_5301.603-1"/>
-      <w:bookmarkEnd w:id="60"/>
+      <w:bookmarkStart w:id="61" w:name="_USAFA_PGI_5301.603-1"/>
+      <w:bookmarkEnd w:id="61"/>
     </w:p>
     <w:p>
       <w:pPr>
@@ -21967,8 +22051,8 @@
           <w:rFonts w:eastAsia="Calibri"/>
         </w:rPr>
       </w:pPr>
-      <w:bookmarkStart w:id="61" w:name="_USAFA_PGI_5301.603-1_1"/>
-      <w:bookmarkEnd w:id="61"/>
+      <w:bookmarkStart w:id="62" w:name="_USAFA_PGI_5301.603-1_1"/>
+      <w:bookmarkEnd w:id="62"/>
       <w:r>
         <w:rPr>
           <w:rFonts w:eastAsia="Calibri"/>
@@ -22003,8 +22087,8 @@
         </w:rPr>
         <w:t xml:space="preserve">The USAFA SCO delegates the authority to issue and terminate limited contracting officer and grants officer warrants of less than $5M to the COCO. </w:t>
       </w:r>
-      <w:bookmarkStart w:id="62" w:name="_USAFA_PGI_5301.90"/>
-      <w:bookmarkEnd w:id="62"/>
+      <w:bookmarkStart w:id="63" w:name="_USAFA_PGI_5301.90"/>
+      <w:bookmarkEnd w:id="63"/>
     </w:p>
     <w:p>
       <w:pPr>
@@ -22016,8 +22100,8 @@
           <w:rFonts w:eastAsia="Calibri"/>
         </w:rPr>
       </w:pPr>
-      <w:bookmarkStart w:id="63" w:name="_USAFA_PGI_5301.90_1"/>
-      <w:bookmarkEnd w:id="63"/>
+      <w:bookmarkStart w:id="64" w:name="_USAFA_PGI_5301.90_1"/>
+      <w:bookmarkEnd w:id="64"/>
       <w:r>
         <w:rPr>
           <w:rFonts w:eastAsia="Calibri"/>
@@ -22073,8 +22157,8 @@
         </w:rPr>
         <w:t>.</w:t>
       </w:r>
-      <w:bookmarkStart w:id="64" w:name="_USAFA_PGI_5301.9102(a)"/>
-      <w:bookmarkEnd w:id="64"/>
+      <w:bookmarkStart w:id="65" w:name="_USAFA_PGI_5301.9102(a)"/>
+      <w:bookmarkEnd w:id="65"/>
     </w:p>
     <w:p>
       <w:pPr>
@@ -22087,8 +22171,8 @@
           <w:b w:val="0"/>
         </w:rPr>
       </w:pPr>
-      <w:bookmarkStart w:id="65" w:name="_USAFA_PGI_5301.9102(a)_1"/>
-      <w:bookmarkEnd w:id="65"/>
+      <w:bookmarkStart w:id="66" w:name="_USAFA_PGI_5301.9102(a)_1"/>
+      <w:bookmarkEnd w:id="66"/>
       <w:r>
         <w:rPr>
           <w:rFonts w:eastAsia="Calibri"/>
@@ -22161,7 +22245,7 @@
 </file>
 
 <file path=word/endnotes.xml><?xml version="1.0" encoding="utf-8"?>
-<w:endnotes xmlns:wpc="http://schemas.microsoft.com/office/word/2010/wordprocessingCanvas" xmlns:cx="http://schemas.microsoft.com/office/drawing/2014/chartex" xmlns:cx1="http://schemas.microsoft.com/office/drawing/2015/9/8/chartex" xmlns:cx2="http://schemas.microsoft.com/office/drawing/2015/10/21/chartex" xmlns:cx3="http://schemas.microsoft.com/office/drawing/2016/5/9/chartex" xmlns:cx4="http://schemas.microsoft.com/office/drawing/2016/5/10/chartex" xmlns:cx5="http://schemas.microsoft.com/office/drawing/2016/5/11/chartex" xmlns:cx6="http://schemas.microsoft.com/office/drawing/2016/5/12/chartex" xmlns:cx7="http://schemas.microsoft.com/office/drawing/2016/5/13/chartex" xmlns:cx8="http://schemas.microsoft.com/office/drawing/2016/5/14/chartex" xmlns:mc="http://schemas.openxmlformats.org/markup-compatibility/2006" xmlns:aink="http://schemas.microsoft.com/office/drawing/2016/ink" xmlns:am3d="http://schemas.microsoft.com/office/drawing/2017/model3d" xmlns:o="urn:schemas-microsoft-com:office:office" xmlns:r="http://schemas.openxmlformats.org/officeDocument/2006/relationships" xmlns:m="http://schemas.openxmlformats.org/officeDocument/2006/math" xmlns:v="urn:schemas-microsoft-com:vml" xmlns:wp14="http://schemas.microsoft.com/office/word/2010/wordprocessingDrawing" xmlns:wp="http://schemas.openxmlformats.org/drawingml/2006/wordprocessingDrawing" xmlns:w10="urn:schemas-microsoft-com:office:word" xmlns:w="http://schemas.openxmlformats.org/wordprocessingml/2006/main" xmlns:w14="http://schemas.microsoft.com/office/word/2010/wordml" xmlns:w15="http://schemas.microsoft.com/office/word/2012/wordml" xmlns:w16cex="http://schemas.microsoft.com/office/word/2018/wordml/cex" xmlns:w16cid="http://schemas.microsoft.com/office/word/2016/wordml/cid" xmlns:w16="http://schemas.microsoft.com/office/word/2018/wordml" xmlns:w16se="http://schemas.microsoft.com/office/word/2015/wordml/symex" xmlns:wpg="http://schemas.microsoft.com/office/word/2010/wordprocessingGroup" xmlns:wpi="http://schemas.microsoft.com/office/word/2010/wordprocessingInk" xmlns:wne="http://schemas.microsoft.com/office/word/2006/wordml" xmlns:wps="http://schemas.microsoft.com/office/word/2010/wordprocessingShape" mc:Ignorable="w14 w15 w16se w16cid w16 w16cex wp14">
+<w:endnotes xmlns:wpc="http://schemas.microsoft.com/office/word/2010/wordprocessingCanvas" xmlns:cx="http://schemas.microsoft.com/office/drawing/2014/chartex" xmlns:cx1="http://schemas.microsoft.com/office/drawing/2015/9/8/chartex" xmlns:mc="http://schemas.openxmlformats.org/markup-compatibility/2006" xmlns:o="urn:schemas-microsoft-com:office:office" xmlns:r="http://schemas.openxmlformats.org/officeDocument/2006/relationships" xmlns:m="http://schemas.openxmlformats.org/officeDocument/2006/math" xmlns:v="urn:schemas-microsoft-com:vml" xmlns:wp14="http://schemas.microsoft.com/office/word/2010/wordprocessingDrawing" xmlns:wp="http://schemas.openxmlformats.org/drawingml/2006/wordprocessingDrawing" xmlns:w10="urn:schemas-microsoft-com:office:word" xmlns:w="http://schemas.openxmlformats.org/wordprocessingml/2006/main" xmlns:w14="http://schemas.microsoft.com/office/word/2010/wordml" xmlns:w15="http://schemas.microsoft.com/office/word/2012/wordml" xmlns:w16se="http://schemas.microsoft.com/office/word/2015/wordml/symex" xmlns:wpg="http://schemas.microsoft.com/office/word/2010/wordprocessingGroup" xmlns:wpi="http://schemas.microsoft.com/office/word/2010/wordprocessingInk" xmlns:wne="http://schemas.microsoft.com/office/word/2006/wordml" xmlns:wps="http://schemas.microsoft.com/office/word/2010/wordprocessingShape" mc:Ignorable="w14 w15 w16se wp14">
   <w:endnote w:type="separator" w:id="-1">
     <w:p>
       <w:r>
@@ -22180,7 +22264,7 @@
 </file>
 
 <file path=word/footnotes.xml><?xml version="1.0" encoding="utf-8"?>
-<w:footnotes xmlns:wpc="http://schemas.microsoft.com/office/word/2010/wordprocessingCanvas" xmlns:cx="http://schemas.microsoft.com/office/drawing/2014/chartex" xmlns:cx1="http://schemas.microsoft.com/office/drawing/2015/9/8/chartex" xmlns:cx2="http://schemas.microsoft.com/office/drawing/2015/10/21/chartex" xmlns:cx3="http://schemas.microsoft.com/office/drawing/2016/5/9/chartex" xmlns:cx4="http://schemas.microsoft.com/office/drawing/2016/5/10/chartex" xmlns:cx5="http://schemas.microsoft.com/office/drawing/2016/5/11/chartex" xmlns:cx6="http://schemas.microsoft.com/office/drawing/2016/5/12/chartex" xmlns:cx7="http://schemas.microsoft.com/office/drawing/2016/5/13/chartex" xmlns:cx8="http://schemas.microsoft.com/office/drawing/2016/5/14/chartex" xmlns:mc="http://schemas.openxmlformats.org/markup-compatibility/2006" xmlns:aink="http://schemas.microsoft.com/office/drawing/2016/ink" xmlns:am3d="http://schemas.microsoft.com/office/drawing/2017/model3d" xmlns:o="urn:schemas-microsoft-com:office:office" xmlns:r="http://schemas.openxmlformats.org/officeDocument/2006/relationships" xmlns:m="http://schemas.openxmlformats.org/officeDocument/2006/math" xmlns:v="urn:schemas-microsoft-com:vml" xmlns:wp14="http://schemas.microsoft.com/office/word/2010/wordprocessingDrawing" xmlns:wp="http://schemas.openxmlformats.org/drawingml/2006/wordprocessingDrawing" xmlns:w10="urn:schemas-microsoft-com:office:word" xmlns:w="http://schemas.openxmlformats.org/wordprocessingml/2006/main" xmlns:w14="http://schemas.microsoft.com/office/word/2010/wordml" xmlns:w15="http://schemas.microsoft.com/office/word/2012/wordml" xmlns:w16cex="http://schemas.microsoft.com/office/word/2018/wordml/cex" xmlns:w16cid="http://schemas.microsoft.com/office/word/2016/wordml/cid" xmlns:w16="http://schemas.microsoft.com/office/word/2018/wordml" xmlns:w16se="http://schemas.microsoft.com/office/word/2015/wordml/symex" xmlns:wpg="http://schemas.microsoft.com/office/word/2010/wordprocessingGroup" xmlns:wpi="http://schemas.microsoft.com/office/word/2010/wordprocessingInk" xmlns:wne="http://schemas.microsoft.com/office/word/2006/wordml" xmlns:wps="http://schemas.microsoft.com/office/word/2010/wordprocessingShape" mc:Ignorable="w14 w15 w16se w16cid w16 w16cex wp14">
+<w:footnotes xmlns:wpc="http://schemas.microsoft.com/office/word/2010/wordprocessingCanvas" xmlns:cx="http://schemas.microsoft.com/office/drawing/2014/chartex" xmlns:cx1="http://schemas.microsoft.com/office/drawing/2015/9/8/chartex" xmlns:mc="http://schemas.openxmlformats.org/markup-compatibility/2006" xmlns:o="urn:schemas-microsoft-com:office:office" xmlns:r="http://schemas.openxmlformats.org/officeDocument/2006/relationships" xmlns:m="http://schemas.openxmlformats.org/officeDocument/2006/math" xmlns:v="urn:schemas-microsoft-com:vml" xmlns:wp14="http://schemas.microsoft.com/office/word/2010/wordprocessingDrawing" xmlns:wp="http://schemas.openxmlformats.org/drawingml/2006/wordprocessingDrawing" xmlns:w10="urn:schemas-microsoft-com:office:word" xmlns:w="http://schemas.openxmlformats.org/wordprocessingml/2006/main" xmlns:w14="http://schemas.microsoft.com/office/word/2010/wordml" xmlns:w15="http://schemas.microsoft.com/office/word/2012/wordml" xmlns:w16se="http://schemas.microsoft.com/office/word/2015/wordml/symex" xmlns:wpg="http://schemas.microsoft.com/office/word/2010/wordprocessingGroup" xmlns:wpi="http://schemas.microsoft.com/office/word/2010/wordprocessingInk" xmlns:wne="http://schemas.microsoft.com/office/word/2006/wordml" xmlns:wps="http://schemas.microsoft.com/office/word/2010/wordprocessingShape" mc:Ignorable="w14 w15 w16se wp14">
   <w:footnote w:type="separator" w:id="-1">
     <w:p>
       <w:r>
@@ -22199,7 +22283,7 @@
 </file>
 
 <file path=word/numbering.xml><?xml version="1.0" encoding="utf-8"?>
-<w:numbering xmlns:wpc="http://schemas.microsoft.com/office/word/2010/wordprocessingCanvas" xmlns:cx="http://schemas.microsoft.com/office/drawing/2014/chartex" xmlns:cx1="http://schemas.microsoft.com/office/drawing/2015/9/8/chartex" xmlns:cx2="http://schemas.microsoft.com/office/drawing/2015/10/21/chartex" xmlns:cx3="http://schemas.microsoft.com/office/drawing/2016/5/9/chartex" xmlns:cx4="http://schemas.microsoft.com/office/drawing/2016/5/10/chartex" xmlns:cx5="http://schemas.microsoft.com/office/drawing/2016/5/11/chartex" xmlns:cx6="http://schemas.microsoft.com/office/drawing/2016/5/12/chartex" xmlns:cx7="http://schemas.microsoft.com/office/drawing/2016/5/13/chartex" xmlns:cx8="http://schemas.microsoft.com/office/drawing/2016/5/14/chartex" xmlns:mc="http://schemas.openxmlformats.org/markup-compatibility/2006" xmlns:aink="http://schemas.microsoft.com/office/drawing/2016/ink" xmlns:am3d="http://schemas.microsoft.com/office/drawing/2017/model3d" xmlns:o="urn:schemas-microsoft-com:office:office" xmlns:r="http://schemas.openxmlformats.org/officeDocument/2006/relationships" xmlns:m="http://schemas.openxmlformats.org/officeDocument/2006/math" xmlns:v="urn:schemas-microsoft-com:vml" xmlns:wp14="http://schemas.microsoft.com/office/word/2010/wordprocessingDrawing" xmlns:wp="http://schemas.openxmlformats.org/drawingml/2006/wordprocessingDrawing" xmlns:w10="urn:schemas-microsoft-com:office:word" xmlns:w="http://schemas.openxmlformats.org/wordprocessingml/2006/main" xmlns:w14="http://schemas.microsoft.com/office/word/2010/wordml" xmlns:w15="http://schemas.microsoft.com/office/word/2012/wordml" xmlns:w16cex="http://schemas.microsoft.com/office/word/2018/wordml/cex" xmlns:w16cid="http://schemas.microsoft.com/office/word/2016/wordml/cid" xmlns:w16="http://schemas.microsoft.com/office/word/2018/wordml" xmlns:w16se="http://schemas.microsoft.com/office/word/2015/wordml/symex" xmlns:wpg="http://schemas.microsoft.com/office/word/2010/wordprocessingGroup" xmlns:wpi="http://schemas.microsoft.com/office/word/2010/wordprocessingInk" xmlns:wne="http://schemas.microsoft.com/office/word/2006/wordml" xmlns:wps="http://schemas.microsoft.com/office/word/2010/wordprocessingShape" mc:Ignorable="w14 w15 w16se w16cid w16 w16cex wp14">
+<w:numbering xmlns:wpc="http://schemas.microsoft.com/office/word/2010/wordprocessingCanvas" xmlns:cx="http://schemas.microsoft.com/office/drawing/2014/chartex" xmlns:cx1="http://schemas.microsoft.com/office/drawing/2015/9/8/chartex" xmlns:mc="http://schemas.openxmlformats.org/markup-compatibility/2006" xmlns:o="urn:schemas-microsoft-com:office:office" xmlns:r="http://schemas.openxmlformats.org/officeDocument/2006/relationships" xmlns:m="http://schemas.openxmlformats.org/officeDocument/2006/math" xmlns:v="urn:schemas-microsoft-com:vml" xmlns:wp14="http://schemas.microsoft.com/office/word/2010/wordprocessingDrawing" xmlns:wp="http://schemas.openxmlformats.org/drawingml/2006/wordprocessingDrawing" xmlns:w10="urn:schemas-microsoft-com:office:word" xmlns:w="http://schemas.openxmlformats.org/wordprocessingml/2006/main" xmlns:w14="http://schemas.microsoft.com/office/word/2010/wordml" xmlns:w15="http://schemas.microsoft.com/office/word/2012/wordml" xmlns:w16se="http://schemas.microsoft.com/office/word/2015/wordml/symex" xmlns:wpg="http://schemas.microsoft.com/office/word/2010/wordprocessingGroup" xmlns:wpi="http://schemas.microsoft.com/office/word/2010/wordprocessingInk" xmlns:wne="http://schemas.microsoft.com/office/word/2006/wordml" xmlns:wps="http://schemas.microsoft.com/office/word/2010/wordprocessingShape" mc:Ignorable="w14 w15 w16se wp14">
   <w:abstractNum w:abstractNumId="0" w15:restartNumberingAfterBreak="0">
     <w:nsid w:val="FFFFFF7C"/>
     <w:multiLevelType w:val="singleLevel"/>
@@ -23829,7 +23913,7 @@
 </file>
 
 <file path=word/styles.xml><?xml version="1.0" encoding="utf-8"?>
-<w:styles xmlns:mc="http://schemas.openxmlformats.org/markup-compatibility/2006" xmlns:r="http://schemas.openxmlformats.org/officeDocument/2006/relationships" xmlns:w="http://schemas.openxmlformats.org/wordprocessingml/2006/main" xmlns:w14="http://schemas.microsoft.com/office/word/2010/wordml" xmlns:w15="http://schemas.microsoft.com/office/word/2012/wordml" xmlns:w16cex="http://schemas.microsoft.com/office/word/2018/wordml/cex" xmlns:w16cid="http://schemas.microsoft.com/office/word/2016/wordml/cid" xmlns:w16="http://schemas.microsoft.com/office/word/2018/wordml" xmlns:w16se="http://schemas.microsoft.com/office/word/2015/wordml/symex" mc:Ignorable="w14 w15 w16se w16cid w16 w16cex">
+<w:styles xmlns:mc="http://schemas.openxmlformats.org/markup-compatibility/2006" xmlns:r="http://schemas.openxmlformats.org/officeDocument/2006/relationships" xmlns:w="http://schemas.openxmlformats.org/wordprocessingml/2006/main" xmlns:w14="http://schemas.microsoft.com/office/word/2010/wordml" xmlns:w15="http://schemas.microsoft.com/office/word/2012/wordml" xmlns:w16se="http://schemas.microsoft.com/office/word/2015/wordml/symex" mc:Ignorable="w14 w15 w16se">
   <w:docDefaults>
     <w:rPrDefault>
       <w:rPr>
@@ -23845,7 +23929,7 @@
       </w:pPr>
     </w:pPrDefault>
   </w:docDefaults>
-  <w:latentStyles w:defLockedState="0" w:defUIPriority="99" w:defSemiHidden="0" w:defUnhideWhenUsed="0" w:defQFormat="0" w:count="376">
+  <w:latentStyles w:defLockedState="0" w:defUIPriority="99" w:defSemiHidden="0" w:defUnhideWhenUsed="0" w:defQFormat="0" w:count="371">
     <w:lsdException w:name="Normal" w:uiPriority="0" w:qFormat="1"/>
     <w:lsdException w:name="heading 1" w:uiPriority="9" w:qFormat="1"/>
     <w:lsdException w:name="heading 2" w:semiHidden="1" w:uiPriority="9" w:unhideWhenUsed="1" w:qFormat="1"/>
@@ -23951,6 +24035,7 @@
     <w:lsdException w:name="HTML Sample" w:semiHidden="1" w:unhideWhenUsed="1"/>
     <w:lsdException w:name="HTML Typewriter" w:semiHidden="1" w:unhideWhenUsed="1"/>
     <w:lsdException w:name="HTML Variable" w:semiHidden="1" w:unhideWhenUsed="1"/>
+    <w:lsdException w:name="Normal Table" w:semiHidden="1" w:unhideWhenUsed="1"/>
     <w:lsdException w:name="annotation subject" w:semiHidden="1" w:unhideWhenUsed="1"/>
     <w:lsdException w:name="No List" w:semiHidden="1" w:unhideWhenUsed="1"/>
     <w:lsdException w:name="Outline List 1" w:semiHidden="1" w:unhideWhenUsed="1"/>
@@ -23993,8 +24078,11 @@
     <w:lsdException w:name="Table Contemporary" w:semiHidden="1" w:unhideWhenUsed="1"/>
     <w:lsdException w:name="Table Elegant" w:semiHidden="1" w:unhideWhenUsed="1"/>
     <w:lsdException w:name="Table Professional" w:semiHidden="1" w:unhideWhenUsed="1"/>
+    <w:lsdException w:name="Table Subtle 1" w:semiHidden="1" w:unhideWhenUsed="1"/>
     <w:lsdException w:name="Table Subtle 2" w:semiHidden="1" w:unhideWhenUsed="1"/>
     <w:lsdException w:name="Table Web 1" w:semiHidden="1" w:unhideWhenUsed="1"/>
+    <w:lsdException w:name="Table Web 2" w:semiHidden="1" w:unhideWhenUsed="1"/>
+    <w:lsdException w:name="Table Web 3" w:semiHidden="1" w:unhideWhenUsed="1"/>
     <w:lsdException w:name="Balloon Text" w:semiHidden="1" w:unhideWhenUsed="1"/>
     <w:lsdException w:name="Table Grid" w:uiPriority="39"/>
     <w:lsdException w:name="Table Theme" w:semiHidden="1" w:unhideWhenUsed="1"/>
@@ -24213,11 +24301,6 @@
     <w:lsdException w:name="List Table 5 Dark Accent 6" w:uiPriority="50"/>
     <w:lsdException w:name="List Table 6 Colorful Accent 6" w:uiPriority="51"/>
     <w:lsdException w:name="List Table 7 Colorful Accent 6" w:uiPriority="52"/>
-    <w:lsdException w:name="Mention" w:semiHidden="1" w:unhideWhenUsed="1"/>
-    <w:lsdException w:name="Smart Hyperlink" w:semiHidden="1" w:unhideWhenUsed="1"/>
-    <w:lsdException w:name="Hashtag" w:semiHidden="1" w:unhideWhenUsed="1"/>
-    <w:lsdException w:name="Unresolved Mention" w:semiHidden="1" w:unhideWhenUsed="1"/>
-    <w:lsdException w:name="Smart Link" w:semiHidden="1" w:unhideWhenUsed="1"/>
   </w:latentStyles>
   <w:style w:type="paragraph" w:default="1" w:styleId="Normal">
     <w:name w:val="Normal"/>
@@ -25421,25 +25504,13 @@
       <w:szCs w:val="24"/>
     </w:rPr>
   </w:style>
-  <w:style w:type="character" w:customStyle="1" w:styleId="UnresolvedMention1">
-    <w:name w:val="Unresolved Mention1"/>
+  <w:style w:type="character" w:customStyle="1" w:styleId="UnresolvedMention">
+    <w:name w:val="Unresolved Mention"/>
     <w:basedOn w:val="DefaultParagraphFont"/>
     <w:uiPriority w:val="99"/>
     <w:semiHidden/>
     <w:unhideWhenUsed/>
     <w:rsid w:val="00FB36D5"/>
-    <w:rPr>
-      <w:color w:val="605E5C"/>
-      <w:shd w:val="clear" w:color="auto" w:fill="E1DFDD"/>
-    </w:rPr>
-  </w:style>
-  <w:style w:type="character" w:styleId="UnresolvedMention">
-    <w:name w:val="Unresolved Mention"/>
-    <w:basedOn w:val="DefaultParagraphFont"/>
-    <w:uiPriority w:val="99"/>
-    <w:semiHidden/>
-    <w:unhideWhenUsed/>
-    <w:rsid w:val="00D67B16"/>
     <w:rPr>
       <w:color w:val="605E5C"/>
       <w:shd w:val="clear" w:color="auto" w:fill="E1DFDD"/>
@@ -25845,8 +25916,14 @@
 <file path=customXml/itemProps1.xml><?xml version="1.0" encoding="utf-8"?>
 <ds:datastoreItem xmlns:ds="http://schemas.openxmlformats.org/officeDocument/2006/customXml" ds:itemID="{A723500B-8A8D-4F4D-BD55-ACDB067B8F14}">
   <ds:schemaRefs>
+    <ds:schemaRef ds:uri="http://schemas.microsoft.com/office/infopath/2007/PartnerControls"/>
+    <ds:schemaRef ds:uri="http://purl.org/dc/elements/1.1/"/>
     <ds:schemaRef ds:uri="http://schemas.microsoft.com/office/2006/metadata/properties"/>
-    <ds:schemaRef ds:uri="http://schemas.microsoft.com/office/infopath/2007/PartnerControls"/>
+    <ds:schemaRef ds:uri="http://schemas.microsoft.com/office/2006/documentManagement/types"/>
+    <ds:schemaRef ds:uri="http://purl.org/dc/terms/"/>
+    <ds:schemaRef ds:uri="http://schemas.openxmlformats.org/package/2006/metadata/core-properties"/>
+    <ds:schemaRef ds:uri="http://purl.org/dc/dcmitype/"/>
+    <ds:schemaRef ds:uri="http://www.w3.org/XML/1998/namespace"/>
   </ds:schemaRefs>
 </ds:datastoreItem>
 </file>
@@ -25876,7 +25953,7 @@
 </file>
 
 <file path=customXml/itemProps4.xml><?xml version="1.0" encoding="utf-8"?>
-<ds:datastoreItem xmlns:ds="http://schemas.openxmlformats.org/officeDocument/2006/customXml" ds:itemID="{464FE4A6-53B4-462D-A755-DF861EF44C18}">
+<ds:datastoreItem xmlns:ds="http://schemas.openxmlformats.org/officeDocument/2006/customXml" ds:itemID="{342674BC-2294-463C-A851-A1EC12DCED22}">
   <ds:schemaRefs>
     <ds:schemaRef ds:uri="http://schemas.openxmlformats.org/officeDocument/2006/bibliography"/>
   </ds:schemaRefs>

</xml_diff>